<commit_message>
Actualización de la guía de estilos, a falta de rellenar huecos
Acordarse de rellenar los huecos que faltan en la guía de estilos.
</commit_message>
<xml_diff>
--- a/Documentacion/3 - Documentacion del proyecto/Diseño/Brain Boost Guia estilos.docx
+++ b/Documentacion/3 - Documentacion del proyecto/Diseño/Brain Boost Guia estilos.docx
@@ -3,200 +3,42 @@
 <w:document xmlns:wpc="http://schemas.microsoft.com/office/word/2010/wordprocessingCanvas" xmlns:cx="http://schemas.microsoft.com/office/drawing/2014/chartex" xmlns:cx1="http://schemas.microsoft.com/office/drawing/2015/9/8/chartex" xmlns:cx2="http://schemas.microsoft.com/office/drawing/2015/10/21/chartex" xmlns:cx3="http://schemas.microsoft.com/office/drawing/2016/5/9/chartex" xmlns:cx4="http://schemas.microsoft.com/office/drawing/2016/5/10/chartex" xmlns:cx5="http://schemas.microsoft.com/office/drawing/2016/5/11/chartex" xmlns:cx6="http://schemas.microsoft.com/office/drawing/2016/5/12/chartex" xmlns:cx7="http://schemas.microsoft.com/office/drawing/2016/5/13/chartex" xmlns:cx8="http://schemas.microsoft.com/office/drawing/2016/5/14/chartex" xmlns:mc="http://schemas.openxmlformats.org/markup-compatibility/2006" xmlns:aink="http://schemas.microsoft.com/office/drawing/2016/ink" xmlns:am3d="http://schemas.microsoft.com/office/drawing/2017/model3d" xmlns:o="urn:schemas-microsoft-com:office:office" xmlns:oel="http://schemas.microsoft.com/office/2019/extlst" xmlns:r="http://schemas.openxmlformats.org/officeDocument/2006/relationships" xmlns:m="http://schemas.openxmlformats.org/officeDocument/2006/math" xmlns:v="urn:schemas-microsoft-com:vml" xmlns:wp14="http://schemas.microsoft.com/office/word/2010/wordprocessingDrawing" xmlns:wp="http://schemas.openxmlformats.org/drawingml/2006/wordprocessingDrawing" xmlns:w10="urn:schemas-microsoft-com:office:word" xmlns:w="http://schemas.openxmlformats.org/wordprocessingml/2006/main" xmlns:w14="http://schemas.microsoft.com/office/word/2010/wordml" xmlns:w15="http://schemas.microsoft.com/office/word/2012/wordml" xmlns:w16cex="http://schemas.microsoft.com/office/word/2018/wordml/cex" xmlns:w16cid="http://schemas.microsoft.com/office/word/2016/wordml/cid" xmlns:w16="http://schemas.microsoft.com/office/word/2018/wordml" xmlns:w16du="http://schemas.microsoft.com/office/word/2023/wordml/word16du" xmlns:w16sdtdh="http://schemas.microsoft.com/office/word/2020/wordml/sdtdatahash" xmlns:w16se="http://schemas.microsoft.com/office/word/2015/wordml/symex" xmlns:wpg="http://schemas.microsoft.com/office/word/2010/wordprocessingGroup" xmlns:wpi="http://schemas.microsoft.com/office/word/2010/wordprocessingInk" xmlns:wne="http://schemas.microsoft.com/office/word/2006/wordml" xmlns:wps="http://schemas.microsoft.com/office/word/2010/wordprocessingShape" mc:Ignorable="w14 w15 w16se w16cid w16 w16cex w16sdtdh wp14">
   <w:body>
     <w:p>
-      <w:r>
-        <w:t>Fuentes:</w:t>
-      </w:r>
-    </w:p>
-    <w:p>
-      <w:r>
-        <w:t>Titulos y Logo:</w:t>
+      <w:pPr>
+        <w:keepNext/>
+        <w:keepLines/>
+        <w:pBdr>
+          <w:top w:val="single" w:sz="4" w:space="1" w:color="auto"/>
+          <w:left w:val="single" w:sz="4" w:space="4" w:color="auto"/>
+          <w:bottom w:val="single" w:sz="4" w:space="1" w:color="auto"/>
+          <w:right w:val="single" w:sz="4" w:space="4" w:color="auto"/>
+        </w:pBdr>
+        <w:spacing w:before="240" w:after="0"/>
+        <w:outlineLvl w:val="0"/>
+        <w:rPr>
+          <w:rFonts w:ascii="Calibri Light" w:eastAsia="Times New Roman" w:hAnsi="Calibri Light" w:cs="Times New Roman"/>
+          <w:color w:val="2F5496"/>
+          <w:kern w:val="2"/>
+          <w:sz w:val="32"/>
+          <w:szCs w:val="32"/>
+          <w14:ligatures w14:val="standardContextual"/>
+        </w:rPr>
+      </w:pPr>
+      <w:r>
+        <w:rPr>
+          <w:rFonts w:ascii="Calibri Light" w:eastAsia="Times New Roman" w:hAnsi="Calibri Light" w:cs="Times New Roman"/>
+          <w:color w:val="2F5496"/>
+          <w:kern w:val="2"/>
+          <w:sz w:val="32"/>
+          <w:szCs w:val="32"/>
+          <w14:ligatures w14:val="standardContextual"/>
+        </w:rPr>
+        <w:t>1.- Colores.</w:t>
       </w:r>
     </w:p>
     <w:p>
       <w:pPr>
-        <w:rPr>
-          <w:rFonts w:ascii="Glaschu-Inline" w:hAnsi="Glaschu-Inline"/>
-          <w:sz w:val="48"/>
-          <w:szCs w:val="160"/>
-        </w:rPr>
+        <w:spacing w:after="0"/>
       </w:pPr>
-      <w:r>
-        <w:rPr>
-          <w:rFonts w:ascii="Glaschu-Inline" w:hAnsi="Glaschu-Inline"/>
-          <w:sz w:val="48"/>
-          <w:szCs w:val="160"/>
-        </w:rPr>
-        <w:t>Glaschu-Inline</w:t>
-      </w:r>
-    </w:p>
-    <w:p>
-      <w:pPr>
-        <w:rPr>
-          <w:rFonts w:ascii="ProvanInline-Regular" w:hAnsi="ProvanInline-Regular"/>
-          <w:sz w:val="48"/>
-          <w:szCs w:val="160"/>
-          <w:lang w:val="en-US"/>
-        </w:rPr>
-      </w:pPr>
-      <w:r>
-        <w:rPr>
-          <w:rFonts w:ascii="ProvanInline-Regular" w:hAnsi="ProvanInline-Regular"/>
-          <w:sz w:val="48"/>
-          <w:szCs w:val="160"/>
-          <w:lang w:val="en-US"/>
-        </w:rPr>
-        <w:t>ProvanInline-Regular</w:t>
-      </w:r>
-    </w:p>
-    <w:p>
-      <w:pPr>
-        <w:rPr>
-          <w:lang w:val="en-US"/>
-        </w:rPr>
-      </w:pPr>
-      <w:r>
-        <w:rPr>
-          <w:lang w:val="en-US"/>
-        </w:rPr>
-        <w:t>Fuentes texto:</w:t>
-      </w:r>
-      <w:r>
-        <w:rPr>
-          <w:lang w:val="en-US"/>
-        </w:rPr>
-        <w:t xml:space="preserve"> </w:t>
-      </w:r>
-    </w:p>
-    <w:p>
-      <w:pPr>
-        <w:shd w:val="clear" w:color="auto" w:fill="FFFFFF"/>
-        <w:spacing w:after="0" w:line="660" w:lineRule="atLeast"/>
-        <w:textAlignment w:val="baseline"/>
-        <w:outlineLvl w:val="0"/>
-        <w:rPr>
-          <w:rFonts w:ascii="Arial" w:eastAsia="Times New Roman" w:hAnsi="Arial" w:cs="Arial"/>
-          <w:color w:val="202124"/>
-          <w:kern w:val="36"/>
-          <w:sz w:val="54"/>
-          <w:szCs w:val="54"/>
-          <w:lang w:val="en-US"/>
-        </w:rPr>
-      </w:pPr>
-      <w:r>
-        <w:rPr>
-          <w:rFonts w:ascii="Arial" w:eastAsia="Times New Roman" w:hAnsi="Arial" w:cs="Arial"/>
-          <w:color w:val="202124"/>
-          <w:kern w:val="36"/>
-          <w:sz w:val="54"/>
-          <w:szCs w:val="54"/>
-          <w:lang w:val="en-US"/>
-        </w:rPr>
-        <w:t>Open Sans</w:t>
-      </w:r>
-    </w:p>
-    <w:p>
-      <w:pPr>
-        <w:rPr>
-          <w:lang w:val="en-US"/>
-        </w:rPr>
-      </w:pPr>
-      <w:r>
-        <w:rPr>
-          <w:lang w:val="en-US"/>
-        </w:rPr>
-        <w:t>H1: Bold 700</w:t>
-      </w:r>
-    </w:p>
-    <w:p>
-      <w:pPr>
-        <w:rPr>
-          <w:lang w:val="en-US"/>
-        </w:rPr>
-      </w:pPr>
-      <w:r>
-        <w:rPr>
-          <w:lang w:val="en-US"/>
-        </w:rPr>
-        <w:t>H2: Medium 500</w:t>
-      </w:r>
-    </w:p>
-    <w:p>
-      <w:r>
-        <w:t>Texto: Light 300</w:t>
-      </w:r>
-    </w:p>
-    <w:p>
-      <w:pPr>
-        <w:rPr>
-          <w:lang w:val="en-US"/>
-        </w:rPr>
-      </w:pPr>
-      <w:r>
-        <w:rPr>
-          <w:noProof/>
-        </w:rPr>
-        <w:drawing>
-          <wp:inline distT="0" distB="0" distL="0" distR="0" wp14:anchorId="6E522088" wp14:editId="1460ADB8">
-            <wp:extent cx="5943600" cy="1579880"/>
-            <wp:effectExtent l="0" t="0" r="0" b="1270"/>
-            <wp:docPr id="1" name="Рисунок 1"/>
-            <wp:cNvGraphicFramePr>
-              <a:graphicFrameLocks xmlns:a="http://schemas.openxmlformats.org/drawingml/2006/main" noChangeAspect="1"/>
-            </wp:cNvGraphicFramePr>
-            <a:graphic xmlns:a="http://schemas.openxmlformats.org/drawingml/2006/main">
-              <a:graphicData uri="http://schemas.openxmlformats.org/drawingml/2006/picture">
-                <pic:pic xmlns:pic="http://schemas.openxmlformats.org/drawingml/2006/picture">
-                  <pic:nvPicPr>
-                    <pic:cNvPr id="1" name=""/>
-                    <pic:cNvPicPr/>
-                  </pic:nvPicPr>
-                  <pic:blipFill>
-                    <a:blip r:embed="rId4"/>
-                    <a:stretch>
-                      <a:fillRect/>
-                    </a:stretch>
-                  </pic:blipFill>
-                  <pic:spPr>
-                    <a:xfrm>
-                      <a:off x="0" y="0"/>
-                      <a:ext cx="5943600" cy="1579880"/>
-                    </a:xfrm>
-                    <a:prstGeom prst="rect">
-                      <a:avLst/>
-                    </a:prstGeom>
-                  </pic:spPr>
-                </pic:pic>
-              </a:graphicData>
-            </a:graphic>
-          </wp:inline>
-        </w:drawing>
-      </w:r>
-    </w:p>
-    <w:p>
-      <w:pPr>
-        <w:rPr>
-          <w:lang w:val="en-US"/>
-        </w:rPr>
-      </w:pPr>
-      <w:r>
-        <w:rPr>
-          <w:lang w:val="en-US"/>
-        </w:rPr>
-        <w:t>https://fonts.google.com/specimen/Open+Sans/tester?preview.text=Cual%20es%20la%20capital%20de%20%C3%B1&amp;preview.text_type=custom&amp;category=Sans+Serif,Monospace&amp;subset=latin&amp;noto.script=Latn</w:t>
-      </w:r>
-    </w:p>
-    <w:p>
-      <w:r>
-        <w:t xml:space="preserve">Colores </w:t>
-      </w:r>
-    </w:p>
-    <w:p>
-      <w:pPr>
-        <w:spacing w:line="240" w:lineRule="auto"/>
-      </w:pPr>
-      <w:r>
-        <w:t>Colores by Santi:</w:t>
-      </w:r>
     </w:p>
     <w:tbl>
       <w:tblPr>
@@ -244,11 +86,14 @@
           </w:tcPr>
           <w:p>
             <w:r>
+              <w:rPr>
+                <w:noProof/>
+              </w:rPr>
               <w:drawing>
-                <wp:inline distT="0" distB="0" distL="0" distR="0" wp14:anchorId="430D28B7" wp14:editId="2156CB0F">
+                <wp:inline distT="0" distB="0" distL="0" distR="0" wp14:anchorId="79E0B46C" wp14:editId="3C769E27">
                   <wp:extent cx="3667125" cy="523875"/>
                   <wp:effectExtent l="0" t="0" r="9525" b="9525"/>
-                  <wp:docPr id="10" name="Imagen 10"/>
+                  <wp:docPr id="10" name="Imagen 10" descr="Forma, Rectángulo&#10;&#10;Descripción generada automáticamente"/>
                   <wp:cNvGraphicFramePr>
                     <a:graphicFrameLocks xmlns:a="http://schemas.openxmlformats.org/drawingml/2006/main" noChangeAspect="1"/>
                   </wp:cNvGraphicFramePr>
@@ -256,7 +101,7 @@
                     <a:graphicData uri="http://schemas.openxmlformats.org/drawingml/2006/picture">
                       <pic:pic xmlns:pic="http://schemas.openxmlformats.org/drawingml/2006/picture">
                         <pic:nvPicPr>
-                          <pic:cNvPr id="1" name=""/>
+                          <pic:cNvPr id="10" name="Imagen 10" descr="Forma, Rectángulo&#10;&#10;Descripción generada automáticamente"/>
                           <pic:cNvPicPr/>
                         </pic:nvPicPr>
                         <pic:blipFill>
@@ -340,7 +185,15 @@
               <w:t>0a65ed</w:t>
             </w:r>
             <w:r>
-              <w:t xml:space="preserve"> (Main)</w:t>
+              <w:t xml:space="preserve"> (</w:t>
+            </w:r>
+            <w:proofErr w:type="spellStart"/>
+            <w:r>
+              <w:t>Main</w:t>
+            </w:r>
+            <w:proofErr w:type="spellEnd"/>
+            <w:r>
+              <w:t>)</w:t>
             </w:r>
           </w:p>
         </w:tc>
@@ -399,11 +252,14 @@
           </w:tcPr>
           <w:p>
             <w:r>
+              <w:rPr>
+                <w:noProof/>
+              </w:rPr>
               <w:drawing>
-                <wp:inline distT="0" distB="0" distL="0" distR="0" wp14:anchorId="5AEDE6D1" wp14:editId="6D5997EB">
+                <wp:inline distT="0" distB="0" distL="0" distR="0" wp14:anchorId="2D9E0F04" wp14:editId="23B2E5EB">
                   <wp:extent cx="3667125" cy="495300"/>
                   <wp:effectExtent l="0" t="0" r="9525" b="0"/>
-                  <wp:docPr id="2" name="Imagen 2"/>
+                  <wp:docPr id="2" name="Imagen 2" descr="Forma, Rectángulo&#10;&#10;Descripción generada automáticamente"/>
                   <wp:cNvGraphicFramePr>
                     <a:graphicFrameLocks xmlns:a="http://schemas.openxmlformats.org/drawingml/2006/main" noChangeAspect="1"/>
                   </wp:cNvGraphicFramePr>
@@ -411,7 +267,7 @@
                     <a:graphicData uri="http://schemas.openxmlformats.org/drawingml/2006/picture">
                       <pic:pic xmlns:pic="http://schemas.openxmlformats.org/drawingml/2006/picture">
                         <pic:nvPicPr>
-                          <pic:cNvPr id="1" name=""/>
+                          <pic:cNvPr id="2" name="Imagen 2" descr="Forma, Rectángulo&#10;&#10;Descripción generada automáticamente"/>
                           <pic:cNvPicPr/>
                         </pic:nvPicPr>
                         <pic:blipFill rotWithShape="1">
@@ -502,7 +358,15 @@
               <w:t>0aed1f</w:t>
             </w:r>
             <w:r>
-              <w:t xml:space="preserve"> (Main)</w:t>
+              <w:t xml:space="preserve"> (</w:t>
+            </w:r>
+            <w:proofErr w:type="spellStart"/>
+            <w:r>
+              <w:t>Main</w:t>
+            </w:r>
+            <w:proofErr w:type="spellEnd"/>
+            <w:r>
+              <w:t>)</w:t>
             </w:r>
           </w:p>
         </w:tc>
@@ -550,10 +414,7 @@
               <w:jc w:val="center"/>
             </w:pPr>
             <w:r>
-              <w:t>Verde alternativo 1 (menos saturado</w:t>
-            </w:r>
-            <w:r>
-              <w:t>)</w:t>
+              <w:t>Verde alternativo 1 (menos saturado)</w:t>
             </w:r>
           </w:p>
         </w:tc>
@@ -567,11 +428,14 @@
               <w:jc w:val="center"/>
             </w:pPr>
             <w:r>
+              <w:rPr>
+                <w:noProof/>
+              </w:rPr>
               <w:drawing>
-                <wp:inline distT="0" distB="0" distL="0" distR="0" wp14:anchorId="09318E01" wp14:editId="643D10AE">
+                <wp:inline distT="0" distB="0" distL="0" distR="0" wp14:anchorId="212B3D91" wp14:editId="12E5AB4F">
                   <wp:extent cx="3686175" cy="485775"/>
                   <wp:effectExtent l="0" t="0" r="9525" b="9525"/>
-                  <wp:docPr id="13" name="Imagen 13"/>
+                  <wp:docPr id="13" name="Imagen 13" descr="Forma&#10;&#10;Descripción generada automáticamente"/>
                   <wp:cNvGraphicFramePr>
                     <a:graphicFrameLocks xmlns:a="http://schemas.openxmlformats.org/drawingml/2006/main" noChangeAspect="1"/>
                   </wp:cNvGraphicFramePr>
@@ -579,7 +443,7 @@
                     <a:graphicData uri="http://schemas.openxmlformats.org/drawingml/2006/picture">
                       <pic:pic xmlns:pic="http://schemas.openxmlformats.org/drawingml/2006/picture">
                         <pic:nvPicPr>
-                          <pic:cNvPr id="1" name=""/>
+                          <pic:cNvPr id="13" name="Imagen 13" descr="Forma&#10;&#10;Descripción generada automáticamente"/>
                           <pic:cNvPicPr/>
                         </pic:nvPicPr>
                         <pic:blipFill>
@@ -663,7 +527,15 @@
               <w:t>07ba18</w:t>
             </w:r>
             <w:r>
-              <w:t xml:space="preserve"> (Main)</w:t>
+              <w:t xml:space="preserve"> (</w:t>
+            </w:r>
+            <w:proofErr w:type="spellStart"/>
+            <w:r>
+              <w:t>Main</w:t>
+            </w:r>
+            <w:proofErr w:type="spellEnd"/>
+            <w:r>
+              <w:t>)</w:t>
             </w:r>
           </w:p>
         </w:tc>
@@ -714,7 +586,6 @@
               <w:jc w:val="center"/>
             </w:pPr>
             <w:r>
-              <w:lastRenderedPageBreak/>
               <w:t>Verde alternativo 2 (menos saturado aún)</w:t>
             </w:r>
           </w:p>
@@ -726,11 +597,14 @@
           </w:tcPr>
           <w:p>
             <w:r>
+              <w:rPr>
+                <w:noProof/>
+              </w:rPr>
               <w:drawing>
-                <wp:inline distT="0" distB="0" distL="0" distR="0" wp14:anchorId="6A2E7B94" wp14:editId="3EF8C1C7">
+                <wp:inline distT="0" distB="0" distL="0" distR="0" wp14:anchorId="0FE9C20E" wp14:editId="15C64A16">
                   <wp:extent cx="3676650" cy="504825"/>
                   <wp:effectExtent l="0" t="0" r="0" b="9525"/>
-                  <wp:docPr id="14" name="Imagen 14"/>
+                  <wp:docPr id="14" name="Imagen 14" descr="Forma&#10;&#10;Descripción generada automáticamente"/>
                   <wp:cNvGraphicFramePr>
                     <a:graphicFrameLocks xmlns:a="http://schemas.openxmlformats.org/drawingml/2006/main" noChangeAspect="1"/>
                   </wp:cNvGraphicFramePr>
@@ -738,7 +612,7 @@
                     <a:graphicData uri="http://schemas.openxmlformats.org/drawingml/2006/picture">
                       <pic:pic xmlns:pic="http://schemas.openxmlformats.org/drawingml/2006/picture">
                         <pic:nvPicPr>
-                          <pic:cNvPr id="1" name=""/>
+                          <pic:cNvPr id="14" name="Imagen 14" descr="Forma&#10;&#10;Descripción generada automáticamente"/>
                           <pic:cNvPicPr/>
                         </pic:nvPicPr>
                         <pic:blipFill>
@@ -861,11 +735,14 @@
           </w:tcPr>
           <w:p>
             <w:r>
+              <w:rPr>
+                <w:noProof/>
+              </w:rPr>
               <w:drawing>
-                <wp:inline distT="0" distB="0" distL="0" distR="0" wp14:anchorId="6EF19713" wp14:editId="2EC8B2D8">
+                <wp:inline distT="0" distB="0" distL="0" distR="0" wp14:anchorId="7314EDE7" wp14:editId="04F7B4CD">
                   <wp:extent cx="3714750" cy="523875"/>
                   <wp:effectExtent l="0" t="0" r="0" b="9525"/>
-                  <wp:docPr id="12" name="Imagen 12"/>
+                  <wp:docPr id="12" name="Imagen 12" descr="Forma, Rectángulo&#10;&#10;Descripción generada automáticamente"/>
                   <wp:cNvGraphicFramePr>
                     <a:graphicFrameLocks xmlns:a="http://schemas.openxmlformats.org/drawingml/2006/main" noChangeAspect="1"/>
                   </wp:cNvGraphicFramePr>
@@ -873,7 +750,7 @@
                     <a:graphicData uri="http://schemas.openxmlformats.org/drawingml/2006/picture">
                       <pic:pic xmlns:pic="http://schemas.openxmlformats.org/drawingml/2006/picture">
                         <pic:nvPicPr>
-                          <pic:cNvPr id="1" name=""/>
+                          <pic:cNvPr id="12" name="Imagen 12" descr="Forma, Rectángulo&#10;&#10;Descripción generada automáticamente"/>
                           <pic:cNvPicPr/>
                         </pic:nvPicPr>
                         <pic:blipFill>
@@ -956,7 +833,15 @@
               <w:t>dd1b24</w:t>
             </w:r>
             <w:r>
-              <w:t xml:space="preserve"> (Main)</w:t>
+              <w:t xml:space="preserve"> (</w:t>
+            </w:r>
+            <w:proofErr w:type="spellStart"/>
+            <w:r>
+              <w:t>Main</w:t>
+            </w:r>
+            <w:proofErr w:type="spellEnd"/>
+            <w:r>
+              <w:t>)</w:t>
             </w:r>
           </w:p>
         </w:tc>
@@ -1014,11 +899,14 @@
           </w:tcPr>
           <w:p>
             <w:r>
+              <w:rPr>
+                <w:noProof/>
+              </w:rPr>
               <w:drawing>
-                <wp:inline distT="0" distB="0" distL="0" distR="0" wp14:anchorId="368027C5" wp14:editId="7CC9582C">
+                <wp:inline distT="0" distB="0" distL="0" distR="0" wp14:anchorId="2DDFD5F2" wp14:editId="7F1F6499">
                   <wp:extent cx="3695700" cy="533400"/>
                   <wp:effectExtent l="0" t="0" r="0" b="0"/>
-                  <wp:docPr id="11" name="Imagen 11"/>
+                  <wp:docPr id="11" name="Imagen 11" descr="Forma, Rectángulo&#10;&#10;Descripción generada automáticamente"/>
                   <wp:cNvGraphicFramePr>
                     <a:graphicFrameLocks xmlns:a="http://schemas.openxmlformats.org/drawingml/2006/main" noChangeAspect="1"/>
                   </wp:cNvGraphicFramePr>
@@ -1026,7 +914,7 @@
                     <a:graphicData uri="http://schemas.openxmlformats.org/drawingml/2006/picture">
                       <pic:pic xmlns:pic="http://schemas.openxmlformats.org/drawingml/2006/picture">
                         <pic:nvPicPr>
-                          <pic:cNvPr id="1" name=""/>
+                          <pic:cNvPr id="11" name="Imagen 11" descr="Forma, Rectángulo&#10;&#10;Descripción generada automáticamente"/>
                           <pic:cNvPicPr/>
                         </pic:nvPicPr>
                         <pic:blipFill>
@@ -1109,7 +997,15 @@
               <w:t>0a705d</w:t>
             </w:r>
             <w:r>
-              <w:t xml:space="preserve"> (Main)</w:t>
+              <w:t xml:space="preserve"> (</w:t>
+            </w:r>
+            <w:proofErr w:type="spellStart"/>
+            <w:r>
+              <w:t>Main</w:t>
+            </w:r>
+            <w:proofErr w:type="spellEnd"/>
+            <w:r>
+              <w:t>)</w:t>
             </w:r>
           </w:p>
         </w:tc>
@@ -1144,73 +1040,2002 @@
     </w:tbl>
     <w:p>
       <w:pPr>
-        <w:spacing w:line="240" w:lineRule="auto"/>
+        <w:spacing w:after="0"/>
       </w:pPr>
     </w:p>
     <w:p>
-      <w:r>
-        <w:t>Logo</w:t>
+      <w:pPr>
+        <w:keepNext/>
+        <w:keepLines/>
+        <w:pBdr>
+          <w:top w:val="single" w:sz="4" w:space="1" w:color="auto"/>
+          <w:left w:val="single" w:sz="4" w:space="4" w:color="auto"/>
+          <w:bottom w:val="single" w:sz="4" w:space="1" w:color="auto"/>
+          <w:right w:val="single" w:sz="4" w:space="4" w:color="auto"/>
+        </w:pBdr>
+        <w:spacing w:before="240" w:after="0"/>
+        <w:outlineLvl w:val="0"/>
+        <w:rPr>
+          <w:rFonts w:ascii="Calibri Light" w:eastAsia="Times New Roman" w:hAnsi="Calibri Light" w:cs="Times New Roman"/>
+          <w:color w:val="2F5496"/>
+          <w:kern w:val="2"/>
+          <w:sz w:val="32"/>
+          <w:szCs w:val="32"/>
+          <w14:ligatures w14:val="standardContextual"/>
+        </w:rPr>
+      </w:pPr>
+      <w:r>
+        <w:rPr>
+          <w:rFonts w:ascii="Calibri Light" w:eastAsia="Times New Roman" w:hAnsi="Calibri Light" w:cs="Times New Roman"/>
+          <w:color w:val="2F5496"/>
+          <w:kern w:val="2"/>
+          <w:sz w:val="32"/>
+          <w:szCs w:val="32"/>
+          <w14:ligatures w14:val="standardContextual"/>
+        </w:rPr>
+        <w:t>2.- Logo</w:t>
       </w:r>
     </w:p>
     <w:p>
-      <w:r>
+      <w:pPr>
+        <w:spacing w:after="0"/>
+      </w:pPr>
+    </w:p>
+    <w:tbl>
+      <w:tblPr>
+        <w:tblStyle w:val="Tablaconcuadrcula"/>
+        <w:tblW w:w="0" w:type="auto"/>
+        <w:tblLook w:val="04A0" w:firstRow="1" w:lastRow="0" w:firstColumn="1" w:lastColumn="0" w:noHBand="0" w:noVBand="1"/>
+      </w:tblPr>
+      <w:tblGrid>
+        <w:gridCol w:w="2564"/>
+        <w:gridCol w:w="6786"/>
+      </w:tblGrid>
+      <w:tr>
+        <w:tc>
+          <w:tcPr>
+            <w:tcW w:w="3256" w:type="dxa"/>
+            <w:vAlign w:val="center"/>
+          </w:tcPr>
+          <w:p>
+            <w:pPr>
+              <w:jc w:val="center"/>
+              <w:rPr>
+                <w:b/>
+                <w:bCs/>
+              </w:rPr>
+            </w:pPr>
+            <w:r>
+              <w:rPr>
+                <w:b/>
+                <w:bCs/>
+              </w:rPr>
+              <w:t>Variaciones del logo</w:t>
+            </w:r>
+          </w:p>
+        </w:tc>
+        <w:tc>
+          <w:tcPr>
+            <w:tcW w:w="6094" w:type="dxa"/>
+            <w:vAlign w:val="center"/>
+          </w:tcPr>
+          <w:p>
+            <w:pPr>
+              <w:jc w:val="center"/>
+              <w:rPr>
+                <w:b/>
+                <w:bCs/>
+              </w:rPr>
+            </w:pPr>
+            <w:r>
+              <w:rPr>
+                <w:b/>
+                <w:bCs/>
+              </w:rPr>
+              <w:t>Logo</w:t>
+            </w:r>
+          </w:p>
+        </w:tc>
+      </w:tr>
+      <w:tr>
+        <w:tc>
+          <w:tcPr>
+            <w:tcW w:w="3256" w:type="dxa"/>
+            <w:vAlign w:val="center"/>
+          </w:tcPr>
+          <w:p>
+            <w:pPr>
+              <w:jc w:val="center"/>
+            </w:pPr>
+            <w:r>
+              <w:t>Normal (para poner sobre fondos claros)</w:t>
+            </w:r>
+          </w:p>
+        </w:tc>
+        <w:tc>
+          <w:tcPr>
+            <w:tcW w:w="6094" w:type="dxa"/>
+          </w:tcPr>
+          <w:p>
+            <w:r>
+              <w:rPr>
+                <w:noProof/>
+              </w:rPr>
+              <w:drawing>
+                <wp:inline distT="0" distB="0" distL="0" distR="0" wp14:anchorId="40764518" wp14:editId="1445916C">
+                  <wp:extent cx="4167546" cy="984250"/>
+                  <wp:effectExtent l="0" t="0" r="4445" b="6350"/>
+                  <wp:docPr id="9" name="Рисунок 9" descr="Texto, Logotipo&#10;&#10;Descripción generada automáticamente"/>
+                  <wp:cNvGraphicFramePr>
+                    <a:graphicFrameLocks xmlns:a="http://schemas.openxmlformats.org/drawingml/2006/main" noChangeAspect="1"/>
+                  </wp:cNvGraphicFramePr>
+                  <a:graphic xmlns:a="http://schemas.openxmlformats.org/drawingml/2006/main">
+                    <a:graphicData uri="http://schemas.openxmlformats.org/drawingml/2006/picture">
+                      <pic:pic xmlns:pic="http://schemas.openxmlformats.org/drawingml/2006/picture">
+                        <pic:nvPicPr>
+                          <pic:cNvPr id="9" name="Рисунок 9" descr="Texto, Logotipo&#10;&#10;Descripción generada automáticamente"/>
+                          <pic:cNvPicPr>
+                            <a:picLocks noChangeAspect="1" noChangeArrowheads="1"/>
+                          </pic:cNvPicPr>
+                        </pic:nvPicPr>
+                        <pic:blipFill>
+                          <a:blip r:embed="rId11">
+                            <a:extLst>
+                              <a:ext uri="{28A0092B-C50C-407E-A947-70E740481C1C}">
+                                <a14:useLocalDpi xmlns:a14="http://schemas.microsoft.com/office/drawing/2010/main" val="0"/>
+                              </a:ext>
+                            </a:extLst>
+                          </a:blip>
+                          <a:stretch>
+                            <a:fillRect/>
+                          </a:stretch>
+                        </pic:blipFill>
+                        <pic:spPr bwMode="auto">
+                          <a:xfrm>
+                            <a:off x="0" y="0"/>
+                            <a:ext cx="4180838" cy="987389"/>
+                          </a:xfrm>
+                          <a:prstGeom prst="rect">
+                            <a:avLst/>
+                          </a:prstGeom>
+                          <a:noFill/>
+                          <a:ln>
+                            <a:noFill/>
+                          </a:ln>
+                        </pic:spPr>
+                      </pic:pic>
+                    </a:graphicData>
+                  </a:graphic>
+                </wp:inline>
+              </w:drawing>
+            </w:r>
+          </w:p>
+        </w:tc>
+      </w:tr>
+      <w:tr>
+        <w:tc>
+          <w:tcPr>
+            <w:tcW w:w="3256" w:type="dxa"/>
+            <w:vAlign w:val="center"/>
+          </w:tcPr>
+          <w:p>
+            <w:pPr>
+              <w:jc w:val="center"/>
+            </w:pPr>
+            <w:r>
+              <w:t>Variación de color blanco (para poner sobre fondos oscuros)</w:t>
+            </w:r>
+          </w:p>
+        </w:tc>
+        <w:tc>
+          <w:tcPr>
+            <w:tcW w:w="6094" w:type="dxa"/>
+          </w:tcPr>
+          <w:p/>
+        </w:tc>
+      </w:tr>
+      <w:tr>
+        <w:tc>
+          <w:tcPr>
+            <w:tcW w:w="3256" w:type="dxa"/>
+            <w:vAlign w:val="center"/>
+          </w:tcPr>
+          <w:p>
+            <w:pPr>
+              <w:jc w:val="center"/>
+            </w:pPr>
+            <w:r>
+              <w:t>Solo icono (versión normal)</w:t>
+            </w:r>
+          </w:p>
+        </w:tc>
+        <w:tc>
+          <w:tcPr>
+            <w:tcW w:w="6094" w:type="dxa"/>
+          </w:tcPr>
+          <w:p/>
+        </w:tc>
+      </w:tr>
+      <w:tr>
+        <w:tc>
+          <w:tcPr>
+            <w:tcW w:w="3256" w:type="dxa"/>
+            <w:vAlign w:val="center"/>
+          </w:tcPr>
+          <w:p>
+            <w:pPr>
+              <w:jc w:val="center"/>
+            </w:pPr>
+            <w:r>
+              <w:t>Solo icono (</w:t>
+            </w:r>
+            <w:proofErr w:type="gramStart"/>
+            <w:r>
+              <w:t>versión blanco</w:t>
+            </w:r>
+            <w:proofErr w:type="gramEnd"/>
+            <w:r>
+              <w:t>)</w:t>
+            </w:r>
+          </w:p>
+        </w:tc>
+        <w:tc>
+          <w:tcPr>
+            <w:tcW w:w="6094" w:type="dxa"/>
+          </w:tcPr>
+          <w:p/>
+        </w:tc>
+      </w:tr>
+    </w:tbl>
+    <w:p/>
+    <w:p>
+      <w:pPr>
+        <w:keepNext/>
+        <w:keepLines/>
+        <w:pBdr>
+          <w:top w:val="single" w:sz="4" w:space="1" w:color="auto"/>
+          <w:left w:val="single" w:sz="4" w:space="4" w:color="auto"/>
+          <w:bottom w:val="single" w:sz="4" w:space="1" w:color="auto"/>
+          <w:right w:val="single" w:sz="4" w:space="4" w:color="auto"/>
+        </w:pBdr>
+        <w:spacing w:before="240" w:after="0"/>
+        <w:outlineLvl w:val="0"/>
         <w:rPr>
-          <w:noProof/>
+          <w:rFonts w:ascii="Calibri Light" w:eastAsia="Times New Roman" w:hAnsi="Calibri Light" w:cs="Times New Roman"/>
+          <w:color w:val="2F5496"/>
+          <w:kern w:val="2"/>
+          <w:sz w:val="32"/>
+          <w:szCs w:val="32"/>
+          <w14:ligatures w14:val="standardContextual"/>
         </w:rPr>
-        <w:drawing>
-          <wp:inline distT="0" distB="0" distL="0" distR="0" wp14:anchorId="71B5E599" wp14:editId="638728FE">
-            <wp:extent cx="5943600" cy="1403701"/>
-            <wp:effectExtent l="0" t="0" r="0" b="6350"/>
-            <wp:docPr id="9" name="Рисунок 9"/>
-            <wp:cNvGraphicFramePr>
-              <a:graphicFrameLocks xmlns:a="http://schemas.openxmlformats.org/drawingml/2006/main" noChangeAspect="1"/>
-            </wp:cNvGraphicFramePr>
-            <a:graphic xmlns:a="http://schemas.openxmlformats.org/drawingml/2006/main">
-              <a:graphicData uri="http://schemas.openxmlformats.org/drawingml/2006/picture">
-                <pic:pic xmlns:pic="http://schemas.openxmlformats.org/drawingml/2006/picture">
-                  <pic:nvPicPr>
-                    <pic:cNvPr id="9" name="Рисунок 9"/>
-                    <pic:cNvPicPr>
-                      <a:picLocks noChangeAspect="1" noChangeArrowheads="1"/>
-                    </pic:cNvPicPr>
-                  </pic:nvPicPr>
-                  <pic:blipFill>
-                    <a:blip r:embed="rId11">
-                      <a:extLst>
-                        <a:ext uri="{28A0092B-C50C-407E-A947-70E740481C1C}">
-                          <a14:useLocalDpi xmlns:a14="http://schemas.microsoft.com/office/drawing/2010/main" val="0"/>
-                        </a:ext>
-                      </a:extLst>
-                    </a:blip>
-                    <a:stretch>
-                      <a:fillRect/>
-                    </a:stretch>
-                  </pic:blipFill>
-                  <pic:spPr bwMode="auto">
-                    <a:xfrm>
-                      <a:off x="0" y="0"/>
-                      <a:ext cx="5943600" cy="1403701"/>
-                    </a:xfrm>
-                    <a:prstGeom prst="rect">
-                      <a:avLst/>
-                    </a:prstGeom>
-                    <a:noFill/>
-                    <a:ln>
-                      <a:noFill/>
-                    </a:ln>
-                  </pic:spPr>
-                </pic:pic>
-              </a:graphicData>
-            </a:graphic>
-          </wp:inline>
-        </w:drawing>
+      </w:pPr>
+      <w:r>
+        <w:rPr>
+          <w:rFonts w:ascii="Calibri Light" w:eastAsia="Times New Roman" w:hAnsi="Calibri Light" w:cs="Times New Roman"/>
+          <w:color w:val="2F5496"/>
+          <w:kern w:val="2"/>
+          <w:sz w:val="32"/>
+          <w:szCs w:val="32"/>
+          <w14:ligatures w14:val="standardContextual"/>
+        </w:rPr>
+        <w:t>3.- Estilos de la tipografía.</w:t>
       </w:r>
     </w:p>
     <w:p>
-      <w:r>
+      <w:pPr>
+        <w:pStyle w:val="Ttulo2"/>
+        <w:pBdr>
+          <w:top w:val="single" w:sz="4" w:space="1" w:color="auto"/>
+          <w:left w:val="single" w:sz="4" w:space="4" w:color="auto"/>
+          <w:bottom w:val="single" w:sz="4" w:space="1" w:color="auto"/>
+          <w:right w:val="single" w:sz="4" w:space="4" w:color="auto"/>
+        </w:pBdr>
+      </w:pPr>
+      <w:r>
+        <w:t>3.1.- Fuentes</w:t>
+      </w:r>
+      <w:r>
+        <w:t>:</w:t>
+      </w:r>
+    </w:p>
+    <w:p>
+      <w:pPr>
+        <w:spacing w:after="0"/>
+      </w:pPr>
+    </w:p>
+    <w:tbl>
+      <w:tblPr>
+        <w:tblStyle w:val="Tablaconcuadrcula"/>
+        <w:tblW w:w="0" w:type="auto"/>
+        <w:tblLook w:val="04A0" w:firstRow="1" w:lastRow="0" w:firstColumn="1" w:lastColumn="0" w:noHBand="0" w:noVBand="1"/>
+      </w:tblPr>
+      <w:tblGrid>
+        <w:gridCol w:w="2263"/>
+        <w:gridCol w:w="7087"/>
+      </w:tblGrid>
+      <w:tr>
+        <w:tc>
+          <w:tcPr>
+            <w:tcW w:w="2263" w:type="dxa"/>
+            <w:vAlign w:val="center"/>
+          </w:tcPr>
+          <w:p>
+            <w:pPr>
+              <w:jc w:val="center"/>
+            </w:pPr>
+            <w:r>
+              <w:t>Tipo de texto</w:t>
+            </w:r>
+          </w:p>
+        </w:tc>
+        <w:tc>
+          <w:tcPr>
+            <w:tcW w:w="7087" w:type="dxa"/>
+          </w:tcPr>
+          <w:p>
+            <w:r>
+              <w:t>Tipo de fuente</w:t>
+            </w:r>
+          </w:p>
+        </w:tc>
+      </w:tr>
+      <w:tr>
+        <w:tc>
+          <w:tcPr>
+            <w:tcW w:w="2263" w:type="dxa"/>
+            <w:vAlign w:val="center"/>
+          </w:tcPr>
+          <w:p>
+            <w:pPr>
+              <w:jc w:val="center"/>
+            </w:pPr>
+            <w:r>
+              <w:t>Texto normal</w:t>
+            </w:r>
+          </w:p>
+        </w:tc>
+        <w:tc>
+          <w:tcPr>
+            <w:tcW w:w="7087" w:type="dxa"/>
+          </w:tcPr>
+          <w:p>
+            <w:pPr>
+              <w:rPr>
+                <w:rFonts w:ascii="Arial" w:eastAsia="Times New Roman" w:hAnsi="Arial" w:cs="Arial"/>
+                <w:color w:val="202124"/>
+                <w:kern w:val="36"/>
+                <w:sz w:val="54"/>
+                <w:szCs w:val="54"/>
+                <w:lang w:val="en-US"/>
+              </w:rPr>
+            </w:pPr>
+            <w:r>
+              <w:rPr>
+                <w:rFonts w:ascii="Arial" w:eastAsia="Times New Roman" w:hAnsi="Arial" w:cs="Arial"/>
+                <w:color w:val="202124"/>
+                <w:kern w:val="36"/>
+                <w:sz w:val="54"/>
+                <w:szCs w:val="54"/>
+                <w:lang w:val="en-US"/>
+              </w:rPr>
+              <w:t>Open Sans</w:t>
+            </w:r>
+          </w:p>
+          <w:p>
+            <w:r>
+              <w:rPr>
+                <w:noProof/>
+              </w:rPr>
+              <w:drawing>
+                <wp:inline distT="0" distB="0" distL="0" distR="0" wp14:anchorId="6D1A3857" wp14:editId="18486CF3">
+                  <wp:extent cx="4095750" cy="1088699"/>
+                  <wp:effectExtent l="0" t="0" r="0" b="0"/>
+                  <wp:docPr id="1" name="Рисунок 1"/>
+                  <wp:cNvGraphicFramePr>
+                    <a:graphicFrameLocks xmlns:a="http://schemas.openxmlformats.org/drawingml/2006/main" noChangeAspect="1"/>
+                  </wp:cNvGraphicFramePr>
+                  <a:graphic xmlns:a="http://schemas.openxmlformats.org/drawingml/2006/main">
+                    <a:graphicData uri="http://schemas.openxmlformats.org/drawingml/2006/picture">
+                      <pic:pic xmlns:pic="http://schemas.openxmlformats.org/drawingml/2006/picture">
+                        <pic:nvPicPr>
+                          <pic:cNvPr id="1" name=""/>
+                          <pic:cNvPicPr/>
+                        </pic:nvPicPr>
+                        <pic:blipFill>
+                          <a:blip r:embed="rId12"/>
+                          <a:stretch>
+                            <a:fillRect/>
+                          </a:stretch>
+                        </pic:blipFill>
+                        <pic:spPr>
+                          <a:xfrm>
+                            <a:off x="0" y="0"/>
+                            <a:ext cx="4130890" cy="1098040"/>
+                          </a:xfrm>
+                          <a:prstGeom prst="rect">
+                            <a:avLst/>
+                          </a:prstGeom>
+                        </pic:spPr>
+                      </pic:pic>
+                    </a:graphicData>
+                  </a:graphic>
+                </wp:inline>
+              </w:drawing>
+            </w:r>
+          </w:p>
+          <w:p>
+            <w:hyperlink r:id="rId13" w:history="1">
+              <w:r>
+                <w:rPr>
+                  <w:rStyle w:val="Hipervnculo"/>
+                </w:rPr>
+                <w:t>Enlace a G</w:t>
+              </w:r>
+              <w:r>
+                <w:rPr>
+                  <w:rStyle w:val="Hipervnculo"/>
+                </w:rPr>
+                <w:t>o</w:t>
+              </w:r>
+              <w:r>
+                <w:rPr>
+                  <w:rStyle w:val="Hipervnculo"/>
+                </w:rPr>
+                <w:t xml:space="preserve">ogle </w:t>
+              </w:r>
+              <w:proofErr w:type="spellStart"/>
+              <w:r>
+                <w:rPr>
+                  <w:rStyle w:val="Hipervnculo"/>
+                </w:rPr>
+                <w:t>Fonts</w:t>
+              </w:r>
+              <w:proofErr w:type="spellEnd"/>
+              <w:r>
+                <w:rPr>
+                  <w:rStyle w:val="Hipervnculo"/>
+                </w:rPr>
+                <w:t xml:space="preserve"> para descargar</w:t>
+              </w:r>
+            </w:hyperlink>
+          </w:p>
+        </w:tc>
+      </w:tr>
+      <w:tr>
+        <w:tc>
+          <w:tcPr>
+            <w:tcW w:w="2263" w:type="dxa"/>
+            <w:vAlign w:val="center"/>
+          </w:tcPr>
+          <w:p>
+            <w:pPr>
+              <w:jc w:val="center"/>
+            </w:pPr>
+            <w:r>
+              <w:t>H1</w:t>
+            </w:r>
+          </w:p>
+        </w:tc>
+        <w:tc>
+          <w:tcPr>
+            <w:tcW w:w="7087" w:type="dxa"/>
+          </w:tcPr>
+          <w:p/>
+        </w:tc>
+      </w:tr>
+      <w:tr>
+        <w:tc>
+          <w:tcPr>
+            <w:tcW w:w="2263" w:type="dxa"/>
+            <w:vAlign w:val="center"/>
+          </w:tcPr>
+          <w:p>
+            <w:pPr>
+              <w:jc w:val="center"/>
+            </w:pPr>
+            <w:r>
+              <w:t>H2</w:t>
+            </w:r>
+          </w:p>
+        </w:tc>
+        <w:tc>
+          <w:tcPr>
+            <w:tcW w:w="7087" w:type="dxa"/>
+          </w:tcPr>
+          <w:p/>
+        </w:tc>
+      </w:tr>
+      <w:tr>
+        <w:tc>
+          <w:tcPr>
+            <w:tcW w:w="2263" w:type="dxa"/>
+            <w:vAlign w:val="center"/>
+          </w:tcPr>
+          <w:p>
+            <w:pPr>
+              <w:jc w:val="center"/>
+            </w:pPr>
+            <w:r>
+              <w:t>H3</w:t>
+            </w:r>
+          </w:p>
+        </w:tc>
+        <w:tc>
+          <w:tcPr>
+            <w:tcW w:w="7087" w:type="dxa"/>
+          </w:tcPr>
+          <w:p/>
+        </w:tc>
+      </w:tr>
+      <w:tr>
+        <w:tc>
+          <w:tcPr>
+            <w:tcW w:w="2263" w:type="dxa"/>
+            <w:vAlign w:val="center"/>
+          </w:tcPr>
+          <w:p>
+            <w:pPr>
+              <w:jc w:val="center"/>
+            </w:pPr>
+            <w:r>
+              <w:t>H4</w:t>
+            </w:r>
+          </w:p>
+        </w:tc>
+        <w:tc>
+          <w:tcPr>
+            <w:tcW w:w="7087" w:type="dxa"/>
+          </w:tcPr>
+          <w:p/>
+        </w:tc>
+      </w:tr>
+      <w:tr>
+        <w:tc>
+          <w:tcPr>
+            <w:tcW w:w="2263" w:type="dxa"/>
+            <w:vAlign w:val="center"/>
+          </w:tcPr>
+          <w:p>
+            <w:pPr>
+              <w:jc w:val="center"/>
+            </w:pPr>
+            <w:r>
+              <w:t>H5</w:t>
+            </w:r>
+          </w:p>
+        </w:tc>
+        <w:tc>
+          <w:tcPr>
+            <w:tcW w:w="7087" w:type="dxa"/>
+          </w:tcPr>
+          <w:p/>
+        </w:tc>
+      </w:tr>
+      <w:tr>
+        <w:tc>
+          <w:tcPr>
+            <w:tcW w:w="2263" w:type="dxa"/>
+            <w:vAlign w:val="center"/>
+          </w:tcPr>
+          <w:p>
+            <w:pPr>
+              <w:jc w:val="center"/>
+            </w:pPr>
+            <w:r>
+              <w:t>H6</w:t>
+            </w:r>
+          </w:p>
+        </w:tc>
+        <w:tc>
+          <w:tcPr>
+            <w:tcW w:w="7087" w:type="dxa"/>
+          </w:tcPr>
+          <w:p/>
+        </w:tc>
+      </w:tr>
+    </w:tbl>
+    <w:p/>
+    <w:p>
+      <w:pPr>
+        <w:rPr>
+          <w:rFonts w:ascii="Glaschu-Inline" w:hAnsi="Glaschu-Inline"/>
+          <w:sz w:val="48"/>
+          <w:szCs w:val="160"/>
+        </w:rPr>
+      </w:pPr>
+      <w:commentRangeStart w:id="0"/>
+      <w:proofErr w:type="spellStart"/>
+      <w:r>
+        <w:rPr>
+          <w:rFonts w:ascii="Glaschu-Inline" w:hAnsi="Glaschu-Inline"/>
+          <w:sz w:val="48"/>
+          <w:szCs w:val="160"/>
+        </w:rPr>
+        <w:t>Glaschu-Inline</w:t>
+      </w:r>
+      <w:proofErr w:type="spellEnd"/>
+    </w:p>
+    <w:p>
+      <w:pPr>
+        <w:rPr>
+          <w:rFonts w:ascii="ProvanInline-Regular" w:hAnsi="ProvanInline-Regular"/>
+          <w:sz w:val="48"/>
+          <w:szCs w:val="160"/>
+          <w:lang w:val="en-US"/>
+        </w:rPr>
+      </w:pPr>
+      <w:proofErr w:type="spellStart"/>
+      <w:r>
+        <w:rPr>
+          <w:rFonts w:ascii="ProvanInline-Regular" w:hAnsi="ProvanInline-Regular"/>
+          <w:sz w:val="48"/>
+          <w:szCs w:val="160"/>
+          <w:lang w:val="en-US"/>
+        </w:rPr>
+        <w:t>ProvanInline</w:t>
+      </w:r>
+      <w:proofErr w:type="spellEnd"/>
+      <w:r>
+        <w:rPr>
+          <w:rFonts w:ascii="ProvanInline-Regular" w:hAnsi="ProvanInline-Regular"/>
+          <w:sz w:val="48"/>
+          <w:szCs w:val="160"/>
+          <w:lang w:val="en-US"/>
+        </w:rPr>
+        <w:t>-Regular</w:t>
+      </w:r>
+      <w:commentRangeEnd w:id="0"/>
+      <w:r>
+        <w:rPr>
+          <w:rStyle w:val="Refdecomentario"/>
+        </w:rPr>
+        <w:commentReference w:id="0"/>
+      </w:r>
+    </w:p>
+    <w:p>
+      <w:pPr>
+        <w:pStyle w:val="Ttulo2"/>
+        <w:pBdr>
+          <w:top w:val="single" w:sz="4" w:space="1" w:color="auto"/>
+          <w:left w:val="single" w:sz="4" w:space="4" w:color="auto"/>
+          <w:bottom w:val="single" w:sz="4" w:space="1" w:color="auto"/>
+          <w:right w:val="single" w:sz="4" w:space="4" w:color="auto"/>
+        </w:pBdr>
+        <w:rPr>
+          <w:lang w:val="en-US"/>
+        </w:rPr>
+      </w:pPr>
+      <w:r>
+        <w:rPr>
+          <w:lang w:val="en-US"/>
+        </w:rPr>
+        <w:t xml:space="preserve">3.2.- </w:t>
+      </w:r>
+      <w:r>
+        <w:rPr>
+          <w:lang w:val="en-US"/>
+        </w:rPr>
+        <w:t xml:space="preserve">Fuentes </w:t>
+      </w:r>
+      <w:proofErr w:type="spellStart"/>
+      <w:r>
+        <w:rPr>
+          <w:lang w:val="en-US"/>
+        </w:rPr>
+        <w:t>texto</w:t>
+      </w:r>
+      <w:proofErr w:type="spellEnd"/>
+      <w:r>
+        <w:rPr>
+          <w:lang w:val="en-US"/>
+        </w:rPr>
+        <w:t>:</w:t>
+      </w:r>
+      <w:r>
+        <w:rPr>
+          <w:lang w:val="en-US"/>
+        </w:rPr>
+        <w:t xml:space="preserve"> </w:t>
+      </w:r>
+    </w:p>
+    <w:p>
+      <w:pPr>
+        <w:spacing w:after="0"/>
+        <w:rPr>
+          <w:lang w:val="en-US"/>
+        </w:rPr>
+      </w:pPr>
+    </w:p>
+    <w:tbl>
+      <w:tblPr>
+        <w:tblStyle w:val="Tablaconcuadrcula"/>
+        <w:tblW w:w="0" w:type="auto"/>
+        <w:tblLook w:val="04A0" w:firstRow="1" w:lastRow="0" w:firstColumn="1" w:lastColumn="0" w:noHBand="0" w:noVBand="1"/>
+      </w:tblPr>
+      <w:tblGrid>
+        <w:gridCol w:w="1892"/>
+        <w:gridCol w:w="1222"/>
+        <w:gridCol w:w="1134"/>
+        <w:gridCol w:w="1701"/>
+        <w:gridCol w:w="1766"/>
+        <w:gridCol w:w="1635"/>
+      </w:tblGrid>
+      <w:tr>
+        <w:tc>
+          <w:tcPr>
+            <w:tcW w:w="1892" w:type="dxa"/>
+            <w:vMerge w:val="restart"/>
+            <w:vAlign w:val="center"/>
+          </w:tcPr>
+          <w:p>
+            <w:pPr>
+              <w:jc w:val="center"/>
+              <w:rPr>
+                <w:b/>
+                <w:bCs/>
+                <w:lang w:val="en-US"/>
+              </w:rPr>
+            </w:pPr>
+            <w:r>
+              <w:rPr>
+                <w:b/>
+                <w:bCs/>
+                <w:lang w:val="en-US"/>
+              </w:rPr>
+              <w:t xml:space="preserve">Tipo de </w:t>
+            </w:r>
+            <w:proofErr w:type="spellStart"/>
+            <w:r>
+              <w:rPr>
+                <w:b/>
+                <w:bCs/>
+                <w:lang w:val="en-US"/>
+              </w:rPr>
+              <w:t>texto</w:t>
+            </w:r>
+            <w:proofErr w:type="spellEnd"/>
+          </w:p>
+        </w:tc>
+        <w:tc>
+          <w:tcPr>
+            <w:tcW w:w="7458" w:type="dxa"/>
+            <w:gridSpan w:val="5"/>
+            <w:vAlign w:val="center"/>
+          </w:tcPr>
+          <w:p>
+            <w:pPr>
+              <w:jc w:val="center"/>
+              <w:rPr>
+                <w:b/>
+                <w:bCs/>
+                <w:lang w:val="en-US"/>
+              </w:rPr>
+            </w:pPr>
+            <w:proofErr w:type="spellStart"/>
+            <w:r>
+              <w:rPr>
+                <w:b/>
+                <w:bCs/>
+                <w:lang w:val="en-US"/>
+              </w:rPr>
+              <w:t>Formato</w:t>
+            </w:r>
+            <w:proofErr w:type="spellEnd"/>
+          </w:p>
+        </w:tc>
+      </w:tr>
+      <w:tr>
+        <w:tc>
+          <w:tcPr>
+            <w:tcW w:w="1892" w:type="dxa"/>
+            <w:vMerge/>
+            <w:vAlign w:val="center"/>
+          </w:tcPr>
+          <w:p>
+            <w:pPr>
+              <w:jc w:val="center"/>
+              <w:rPr>
+                <w:lang w:val="en-US"/>
+              </w:rPr>
+            </w:pPr>
+          </w:p>
+        </w:tc>
+        <w:tc>
+          <w:tcPr>
+            <w:tcW w:w="1222" w:type="dxa"/>
+            <w:vAlign w:val="center"/>
+          </w:tcPr>
+          <w:p>
+            <w:pPr>
+              <w:jc w:val="center"/>
+              <w:rPr>
+                <w:b/>
+                <w:bCs/>
+                <w:lang w:val="en-US"/>
+              </w:rPr>
+            </w:pPr>
+            <w:r>
+              <w:rPr>
+                <w:b/>
+                <w:bCs/>
+                <w:lang w:val="en-US"/>
+              </w:rPr>
+              <w:t>Color</w:t>
+            </w:r>
+          </w:p>
+        </w:tc>
+        <w:tc>
+          <w:tcPr>
+            <w:tcW w:w="1134" w:type="dxa"/>
+            <w:vAlign w:val="center"/>
+          </w:tcPr>
+          <w:p>
+            <w:pPr>
+              <w:jc w:val="center"/>
+              <w:rPr>
+                <w:b/>
+                <w:bCs/>
+                <w:lang w:val="en-US"/>
+              </w:rPr>
+            </w:pPr>
+            <w:r>
+              <w:rPr>
+                <w:b/>
+                <w:bCs/>
+                <w:lang w:val="en-US"/>
+              </w:rPr>
+              <w:t>Font-size</w:t>
+            </w:r>
+          </w:p>
+        </w:tc>
+        <w:tc>
+          <w:tcPr>
+            <w:tcW w:w="1701" w:type="dxa"/>
+            <w:vAlign w:val="center"/>
+          </w:tcPr>
+          <w:p>
+            <w:pPr>
+              <w:jc w:val="center"/>
+              <w:rPr>
+                <w:b/>
+                <w:bCs/>
+                <w:lang w:val="en-US"/>
+              </w:rPr>
+            </w:pPr>
+            <w:r>
+              <w:rPr>
+                <w:b/>
+                <w:bCs/>
+                <w:lang w:val="en-US"/>
+              </w:rPr>
+              <w:t>Font-style</w:t>
+            </w:r>
+          </w:p>
+        </w:tc>
+        <w:tc>
+          <w:tcPr>
+            <w:tcW w:w="1766" w:type="dxa"/>
+            <w:vAlign w:val="center"/>
+          </w:tcPr>
+          <w:p>
+            <w:pPr>
+              <w:jc w:val="center"/>
+              <w:rPr>
+                <w:b/>
+                <w:bCs/>
+                <w:lang w:val="en-US"/>
+              </w:rPr>
+            </w:pPr>
+            <w:r>
+              <w:rPr>
+                <w:b/>
+                <w:bCs/>
+                <w:lang w:val="en-US"/>
+              </w:rPr>
+              <w:t>Text-decoration</w:t>
+            </w:r>
+          </w:p>
+        </w:tc>
+        <w:tc>
+          <w:tcPr>
+            <w:tcW w:w="1635" w:type="dxa"/>
+            <w:vAlign w:val="center"/>
+          </w:tcPr>
+          <w:p>
+            <w:pPr>
+              <w:jc w:val="center"/>
+              <w:rPr>
+                <w:b/>
+                <w:bCs/>
+                <w:lang w:val="en-US"/>
+              </w:rPr>
+            </w:pPr>
+            <w:r>
+              <w:rPr>
+                <w:b/>
+                <w:bCs/>
+                <w:lang w:val="en-US"/>
+              </w:rPr>
+              <w:t>Font-weight</w:t>
+            </w:r>
+          </w:p>
+        </w:tc>
+      </w:tr>
+      <w:tr>
+        <w:tc>
+          <w:tcPr>
+            <w:tcW w:w="1892" w:type="dxa"/>
+            <w:vAlign w:val="center"/>
+          </w:tcPr>
+          <w:p>
+            <w:pPr>
+              <w:jc w:val="center"/>
+              <w:rPr>
+                <w:lang w:val="en-US"/>
+              </w:rPr>
+            </w:pPr>
+            <w:proofErr w:type="spellStart"/>
+            <w:r>
+              <w:rPr>
+                <w:lang w:val="en-US"/>
+              </w:rPr>
+              <w:t>Texto</w:t>
+            </w:r>
+            <w:proofErr w:type="spellEnd"/>
+            <w:r>
+              <w:rPr>
+                <w:lang w:val="en-US"/>
+              </w:rPr>
+              <w:t xml:space="preserve"> normal</w:t>
+            </w:r>
+          </w:p>
+        </w:tc>
+        <w:tc>
+          <w:tcPr>
+            <w:tcW w:w="1222" w:type="dxa"/>
+            <w:vAlign w:val="center"/>
+          </w:tcPr>
+          <w:p>
+            <w:pPr>
+              <w:jc w:val="center"/>
+              <w:rPr>
+                <w:lang w:val="en-US"/>
+              </w:rPr>
+            </w:pPr>
+          </w:p>
+        </w:tc>
+        <w:tc>
+          <w:tcPr>
+            <w:tcW w:w="1134" w:type="dxa"/>
+            <w:vAlign w:val="center"/>
+          </w:tcPr>
+          <w:p>
+            <w:pPr>
+              <w:jc w:val="center"/>
+              <w:rPr>
+                <w:lang w:val="en-US"/>
+              </w:rPr>
+            </w:pPr>
+          </w:p>
+        </w:tc>
+        <w:tc>
+          <w:tcPr>
+            <w:tcW w:w="1701" w:type="dxa"/>
+            <w:vAlign w:val="center"/>
+          </w:tcPr>
+          <w:p>
+            <w:pPr>
+              <w:jc w:val="center"/>
+              <w:rPr>
+                <w:lang w:val="en-US"/>
+              </w:rPr>
+            </w:pPr>
+          </w:p>
+        </w:tc>
+        <w:tc>
+          <w:tcPr>
+            <w:tcW w:w="1766" w:type="dxa"/>
+            <w:vAlign w:val="center"/>
+          </w:tcPr>
+          <w:p>
+            <w:pPr>
+              <w:jc w:val="center"/>
+              <w:rPr>
+                <w:lang w:val="en-US"/>
+              </w:rPr>
+            </w:pPr>
+          </w:p>
+        </w:tc>
+        <w:tc>
+          <w:tcPr>
+            <w:tcW w:w="1635" w:type="dxa"/>
+            <w:vAlign w:val="center"/>
+          </w:tcPr>
+          <w:p>
+            <w:pPr>
+              <w:jc w:val="center"/>
+              <w:rPr>
+                <w:lang w:val="en-US"/>
+              </w:rPr>
+            </w:pPr>
+            <w:r>
+              <w:rPr>
+                <w:lang w:val="en-US"/>
+              </w:rPr>
+              <w:t>Light 300</w:t>
+            </w:r>
+          </w:p>
+        </w:tc>
+      </w:tr>
+      <w:tr>
+        <w:tc>
+          <w:tcPr>
+            <w:tcW w:w="1892" w:type="dxa"/>
+            <w:vAlign w:val="center"/>
+          </w:tcPr>
+          <w:p>
+            <w:pPr>
+              <w:jc w:val="center"/>
+              <w:rPr>
+                <w:lang w:val="en-US"/>
+              </w:rPr>
+            </w:pPr>
+            <w:r>
+              <w:rPr>
+                <w:lang w:val="en-US"/>
+              </w:rPr>
+              <w:t>Enlaces</w:t>
+            </w:r>
+          </w:p>
+        </w:tc>
+        <w:tc>
+          <w:tcPr>
+            <w:tcW w:w="1222" w:type="dxa"/>
+            <w:vAlign w:val="center"/>
+          </w:tcPr>
+          <w:p>
+            <w:pPr>
+              <w:jc w:val="center"/>
+              <w:rPr>
+                <w:lang w:val="en-US"/>
+              </w:rPr>
+            </w:pPr>
+          </w:p>
+        </w:tc>
+        <w:tc>
+          <w:tcPr>
+            <w:tcW w:w="1134" w:type="dxa"/>
+            <w:vAlign w:val="center"/>
+          </w:tcPr>
+          <w:p>
+            <w:pPr>
+              <w:jc w:val="center"/>
+              <w:rPr>
+                <w:lang w:val="en-US"/>
+              </w:rPr>
+            </w:pPr>
+          </w:p>
+        </w:tc>
+        <w:tc>
+          <w:tcPr>
+            <w:tcW w:w="1701" w:type="dxa"/>
+            <w:vAlign w:val="center"/>
+          </w:tcPr>
+          <w:p>
+            <w:pPr>
+              <w:jc w:val="center"/>
+              <w:rPr>
+                <w:lang w:val="en-US"/>
+              </w:rPr>
+            </w:pPr>
+          </w:p>
+        </w:tc>
+        <w:tc>
+          <w:tcPr>
+            <w:tcW w:w="1766" w:type="dxa"/>
+            <w:vAlign w:val="center"/>
+          </w:tcPr>
+          <w:p>
+            <w:pPr>
+              <w:jc w:val="center"/>
+              <w:rPr>
+                <w:lang w:val="en-US"/>
+              </w:rPr>
+            </w:pPr>
+          </w:p>
+        </w:tc>
+        <w:tc>
+          <w:tcPr>
+            <w:tcW w:w="1635" w:type="dxa"/>
+            <w:vAlign w:val="center"/>
+          </w:tcPr>
+          <w:p>
+            <w:pPr>
+              <w:jc w:val="center"/>
+              <w:rPr>
+                <w:lang w:val="en-US"/>
+              </w:rPr>
+            </w:pPr>
+          </w:p>
+        </w:tc>
+      </w:tr>
+      <w:tr>
+        <w:tc>
+          <w:tcPr>
+            <w:tcW w:w="1892" w:type="dxa"/>
+            <w:vAlign w:val="center"/>
+          </w:tcPr>
+          <w:p>
+            <w:pPr>
+              <w:jc w:val="center"/>
+              <w:rPr>
+                <w:lang w:val="en-US"/>
+              </w:rPr>
+            </w:pPr>
+            <w:proofErr w:type="spellStart"/>
+            <w:proofErr w:type="gramStart"/>
+            <w:r>
+              <w:rPr>
+                <w:lang w:val="en-US"/>
+              </w:rPr>
+              <w:t>Enlaces:hover</w:t>
+            </w:r>
+            <w:proofErr w:type="spellEnd"/>
+            <w:proofErr w:type="gramEnd"/>
+          </w:p>
+        </w:tc>
+        <w:tc>
+          <w:tcPr>
+            <w:tcW w:w="1222" w:type="dxa"/>
+            <w:vAlign w:val="center"/>
+          </w:tcPr>
+          <w:p>
+            <w:pPr>
+              <w:jc w:val="center"/>
+              <w:rPr>
+                <w:lang w:val="en-US"/>
+              </w:rPr>
+            </w:pPr>
+          </w:p>
+        </w:tc>
+        <w:tc>
+          <w:tcPr>
+            <w:tcW w:w="1134" w:type="dxa"/>
+            <w:vAlign w:val="center"/>
+          </w:tcPr>
+          <w:p>
+            <w:pPr>
+              <w:jc w:val="center"/>
+              <w:rPr>
+                <w:lang w:val="en-US"/>
+              </w:rPr>
+            </w:pPr>
+          </w:p>
+        </w:tc>
+        <w:tc>
+          <w:tcPr>
+            <w:tcW w:w="1701" w:type="dxa"/>
+            <w:vAlign w:val="center"/>
+          </w:tcPr>
+          <w:p>
+            <w:pPr>
+              <w:jc w:val="center"/>
+              <w:rPr>
+                <w:lang w:val="en-US"/>
+              </w:rPr>
+            </w:pPr>
+          </w:p>
+        </w:tc>
+        <w:tc>
+          <w:tcPr>
+            <w:tcW w:w="1766" w:type="dxa"/>
+            <w:vAlign w:val="center"/>
+          </w:tcPr>
+          <w:p>
+            <w:pPr>
+              <w:jc w:val="center"/>
+              <w:rPr>
+                <w:lang w:val="en-US"/>
+              </w:rPr>
+            </w:pPr>
+          </w:p>
+        </w:tc>
+        <w:tc>
+          <w:tcPr>
+            <w:tcW w:w="1635" w:type="dxa"/>
+            <w:vAlign w:val="center"/>
+          </w:tcPr>
+          <w:p>
+            <w:pPr>
+              <w:jc w:val="center"/>
+              <w:rPr>
+                <w:lang w:val="en-US"/>
+              </w:rPr>
+            </w:pPr>
+          </w:p>
+        </w:tc>
+      </w:tr>
+      <w:tr>
+        <w:tc>
+          <w:tcPr>
+            <w:tcW w:w="1892" w:type="dxa"/>
+            <w:vAlign w:val="center"/>
+          </w:tcPr>
+          <w:p>
+            <w:pPr>
+              <w:jc w:val="center"/>
+              <w:rPr>
+                <w:lang w:val="en-US"/>
+              </w:rPr>
+            </w:pPr>
+            <w:proofErr w:type="spellStart"/>
+            <w:proofErr w:type="gramStart"/>
+            <w:r>
+              <w:rPr>
+                <w:lang w:val="en-US"/>
+              </w:rPr>
+              <w:t>Enlaces:active</w:t>
+            </w:r>
+            <w:proofErr w:type="spellEnd"/>
+            <w:proofErr w:type="gramEnd"/>
+          </w:p>
+        </w:tc>
+        <w:tc>
+          <w:tcPr>
+            <w:tcW w:w="1222" w:type="dxa"/>
+            <w:vAlign w:val="center"/>
+          </w:tcPr>
+          <w:p>
+            <w:pPr>
+              <w:jc w:val="center"/>
+              <w:rPr>
+                <w:lang w:val="en-US"/>
+              </w:rPr>
+            </w:pPr>
+          </w:p>
+        </w:tc>
+        <w:tc>
+          <w:tcPr>
+            <w:tcW w:w="1134" w:type="dxa"/>
+            <w:vAlign w:val="center"/>
+          </w:tcPr>
+          <w:p>
+            <w:pPr>
+              <w:jc w:val="center"/>
+              <w:rPr>
+                <w:lang w:val="en-US"/>
+              </w:rPr>
+            </w:pPr>
+          </w:p>
+        </w:tc>
+        <w:tc>
+          <w:tcPr>
+            <w:tcW w:w="1701" w:type="dxa"/>
+            <w:vAlign w:val="center"/>
+          </w:tcPr>
+          <w:p>
+            <w:pPr>
+              <w:jc w:val="center"/>
+              <w:rPr>
+                <w:lang w:val="en-US"/>
+              </w:rPr>
+            </w:pPr>
+          </w:p>
+        </w:tc>
+        <w:tc>
+          <w:tcPr>
+            <w:tcW w:w="1766" w:type="dxa"/>
+            <w:vAlign w:val="center"/>
+          </w:tcPr>
+          <w:p>
+            <w:pPr>
+              <w:jc w:val="center"/>
+              <w:rPr>
+                <w:lang w:val="en-US"/>
+              </w:rPr>
+            </w:pPr>
+          </w:p>
+        </w:tc>
+        <w:tc>
+          <w:tcPr>
+            <w:tcW w:w="1635" w:type="dxa"/>
+            <w:vAlign w:val="center"/>
+          </w:tcPr>
+          <w:p>
+            <w:pPr>
+              <w:jc w:val="center"/>
+              <w:rPr>
+                <w:lang w:val="en-US"/>
+              </w:rPr>
+            </w:pPr>
+            <w:r>
+              <w:rPr>
+                <w:lang w:val="en-US"/>
+              </w:rPr>
+              <w:t>Bold 700</w:t>
+            </w:r>
+          </w:p>
+        </w:tc>
+      </w:tr>
+      <w:tr>
+        <w:tc>
+          <w:tcPr>
+            <w:tcW w:w="1892" w:type="dxa"/>
+            <w:vAlign w:val="center"/>
+          </w:tcPr>
+          <w:p>
+            <w:pPr>
+              <w:jc w:val="center"/>
+              <w:rPr>
+                <w:lang w:val="en-US"/>
+              </w:rPr>
+            </w:pPr>
+            <w:r>
+              <w:rPr>
+                <w:lang w:val="en-US"/>
+              </w:rPr>
+              <w:t>H1</w:t>
+            </w:r>
+          </w:p>
+        </w:tc>
+        <w:tc>
+          <w:tcPr>
+            <w:tcW w:w="1222" w:type="dxa"/>
+            <w:vAlign w:val="center"/>
+          </w:tcPr>
+          <w:p>
+            <w:pPr>
+              <w:jc w:val="center"/>
+              <w:rPr>
+                <w:lang w:val="en-US"/>
+              </w:rPr>
+            </w:pPr>
+          </w:p>
+        </w:tc>
+        <w:tc>
+          <w:tcPr>
+            <w:tcW w:w="1134" w:type="dxa"/>
+            <w:vAlign w:val="center"/>
+          </w:tcPr>
+          <w:p>
+            <w:pPr>
+              <w:jc w:val="center"/>
+              <w:rPr>
+                <w:lang w:val="en-US"/>
+              </w:rPr>
+            </w:pPr>
+          </w:p>
+        </w:tc>
+        <w:tc>
+          <w:tcPr>
+            <w:tcW w:w="1701" w:type="dxa"/>
+            <w:vAlign w:val="center"/>
+          </w:tcPr>
+          <w:p>
+            <w:pPr>
+              <w:jc w:val="center"/>
+              <w:rPr>
+                <w:lang w:val="en-US"/>
+              </w:rPr>
+            </w:pPr>
+          </w:p>
+        </w:tc>
+        <w:tc>
+          <w:tcPr>
+            <w:tcW w:w="1766" w:type="dxa"/>
+            <w:vAlign w:val="center"/>
+          </w:tcPr>
+          <w:p>
+            <w:pPr>
+              <w:jc w:val="center"/>
+              <w:rPr>
+                <w:lang w:val="en-US"/>
+              </w:rPr>
+            </w:pPr>
+          </w:p>
+        </w:tc>
+        <w:tc>
+          <w:tcPr>
+            <w:tcW w:w="1635" w:type="dxa"/>
+            <w:vAlign w:val="center"/>
+          </w:tcPr>
+          <w:p>
+            <w:pPr>
+              <w:jc w:val="center"/>
+              <w:rPr>
+                <w:lang w:val="en-US"/>
+              </w:rPr>
+            </w:pPr>
+            <w:r>
+              <w:rPr>
+                <w:lang w:val="en-US"/>
+              </w:rPr>
+              <w:t>Medium 500</w:t>
+            </w:r>
+          </w:p>
+        </w:tc>
+      </w:tr>
+      <w:tr>
+        <w:tc>
+          <w:tcPr>
+            <w:tcW w:w="1892" w:type="dxa"/>
+            <w:vAlign w:val="center"/>
+          </w:tcPr>
+          <w:p>
+            <w:pPr>
+              <w:jc w:val="center"/>
+              <w:rPr>
+                <w:lang w:val="en-US"/>
+              </w:rPr>
+            </w:pPr>
+            <w:r>
+              <w:rPr>
+                <w:lang w:val="en-US"/>
+              </w:rPr>
+              <w:t>H2</w:t>
+            </w:r>
+          </w:p>
+        </w:tc>
+        <w:tc>
+          <w:tcPr>
+            <w:tcW w:w="1222" w:type="dxa"/>
+            <w:vAlign w:val="center"/>
+          </w:tcPr>
+          <w:p>
+            <w:pPr>
+              <w:jc w:val="center"/>
+              <w:rPr>
+                <w:lang w:val="en-US"/>
+              </w:rPr>
+            </w:pPr>
+          </w:p>
+        </w:tc>
+        <w:tc>
+          <w:tcPr>
+            <w:tcW w:w="1134" w:type="dxa"/>
+            <w:vAlign w:val="center"/>
+          </w:tcPr>
+          <w:p>
+            <w:pPr>
+              <w:jc w:val="center"/>
+              <w:rPr>
+                <w:lang w:val="en-US"/>
+              </w:rPr>
+            </w:pPr>
+          </w:p>
+        </w:tc>
+        <w:tc>
+          <w:tcPr>
+            <w:tcW w:w="1701" w:type="dxa"/>
+            <w:vAlign w:val="center"/>
+          </w:tcPr>
+          <w:p>
+            <w:pPr>
+              <w:jc w:val="center"/>
+              <w:rPr>
+                <w:lang w:val="en-US"/>
+              </w:rPr>
+            </w:pPr>
+          </w:p>
+        </w:tc>
+        <w:tc>
+          <w:tcPr>
+            <w:tcW w:w="1766" w:type="dxa"/>
+            <w:vAlign w:val="center"/>
+          </w:tcPr>
+          <w:p>
+            <w:pPr>
+              <w:jc w:val="center"/>
+              <w:rPr>
+                <w:lang w:val="en-US"/>
+              </w:rPr>
+            </w:pPr>
+          </w:p>
+        </w:tc>
+        <w:tc>
+          <w:tcPr>
+            <w:tcW w:w="1635" w:type="dxa"/>
+            <w:vAlign w:val="center"/>
+          </w:tcPr>
+          <w:p>
+            <w:pPr>
+              <w:jc w:val="center"/>
+              <w:rPr>
+                <w:lang w:val="en-US"/>
+              </w:rPr>
+            </w:pPr>
+          </w:p>
+        </w:tc>
+      </w:tr>
+      <w:tr>
+        <w:tc>
+          <w:tcPr>
+            <w:tcW w:w="1892" w:type="dxa"/>
+            <w:vAlign w:val="center"/>
+          </w:tcPr>
+          <w:p>
+            <w:pPr>
+              <w:jc w:val="center"/>
+              <w:rPr>
+                <w:lang w:val="en-US"/>
+              </w:rPr>
+            </w:pPr>
+            <w:r>
+              <w:rPr>
+                <w:lang w:val="en-US"/>
+              </w:rPr>
+              <w:t>H3</w:t>
+            </w:r>
+          </w:p>
+        </w:tc>
+        <w:tc>
+          <w:tcPr>
+            <w:tcW w:w="1222" w:type="dxa"/>
+            <w:vAlign w:val="center"/>
+          </w:tcPr>
+          <w:p>
+            <w:pPr>
+              <w:jc w:val="center"/>
+              <w:rPr>
+                <w:lang w:val="en-US"/>
+              </w:rPr>
+            </w:pPr>
+          </w:p>
+        </w:tc>
+        <w:tc>
+          <w:tcPr>
+            <w:tcW w:w="1134" w:type="dxa"/>
+            <w:vAlign w:val="center"/>
+          </w:tcPr>
+          <w:p>
+            <w:pPr>
+              <w:jc w:val="center"/>
+              <w:rPr>
+                <w:lang w:val="en-US"/>
+              </w:rPr>
+            </w:pPr>
+          </w:p>
+        </w:tc>
+        <w:tc>
+          <w:tcPr>
+            <w:tcW w:w="1701" w:type="dxa"/>
+            <w:vAlign w:val="center"/>
+          </w:tcPr>
+          <w:p>
+            <w:pPr>
+              <w:jc w:val="center"/>
+              <w:rPr>
+                <w:lang w:val="en-US"/>
+              </w:rPr>
+            </w:pPr>
+          </w:p>
+        </w:tc>
+        <w:tc>
+          <w:tcPr>
+            <w:tcW w:w="1766" w:type="dxa"/>
+            <w:vAlign w:val="center"/>
+          </w:tcPr>
+          <w:p>
+            <w:pPr>
+              <w:jc w:val="center"/>
+              <w:rPr>
+                <w:lang w:val="en-US"/>
+              </w:rPr>
+            </w:pPr>
+          </w:p>
+        </w:tc>
+        <w:tc>
+          <w:tcPr>
+            <w:tcW w:w="1635" w:type="dxa"/>
+            <w:vAlign w:val="center"/>
+          </w:tcPr>
+          <w:p>
+            <w:pPr>
+              <w:jc w:val="center"/>
+              <w:rPr>
+                <w:lang w:val="en-US"/>
+              </w:rPr>
+            </w:pPr>
+          </w:p>
+        </w:tc>
+      </w:tr>
+      <w:tr>
+        <w:tc>
+          <w:tcPr>
+            <w:tcW w:w="1892" w:type="dxa"/>
+            <w:vAlign w:val="center"/>
+          </w:tcPr>
+          <w:p>
+            <w:pPr>
+              <w:jc w:val="center"/>
+              <w:rPr>
+                <w:lang w:val="en-US"/>
+              </w:rPr>
+            </w:pPr>
+            <w:r>
+              <w:rPr>
+                <w:lang w:val="en-US"/>
+              </w:rPr>
+              <w:t>H4</w:t>
+            </w:r>
+          </w:p>
+        </w:tc>
+        <w:tc>
+          <w:tcPr>
+            <w:tcW w:w="1222" w:type="dxa"/>
+            <w:vAlign w:val="center"/>
+          </w:tcPr>
+          <w:p>
+            <w:pPr>
+              <w:jc w:val="center"/>
+              <w:rPr>
+                <w:lang w:val="en-US"/>
+              </w:rPr>
+            </w:pPr>
+          </w:p>
+        </w:tc>
+        <w:tc>
+          <w:tcPr>
+            <w:tcW w:w="1134" w:type="dxa"/>
+            <w:vAlign w:val="center"/>
+          </w:tcPr>
+          <w:p>
+            <w:pPr>
+              <w:jc w:val="center"/>
+              <w:rPr>
+                <w:lang w:val="en-US"/>
+              </w:rPr>
+            </w:pPr>
+          </w:p>
+        </w:tc>
+        <w:tc>
+          <w:tcPr>
+            <w:tcW w:w="1701" w:type="dxa"/>
+            <w:vAlign w:val="center"/>
+          </w:tcPr>
+          <w:p>
+            <w:pPr>
+              <w:jc w:val="center"/>
+              <w:rPr>
+                <w:lang w:val="en-US"/>
+              </w:rPr>
+            </w:pPr>
+          </w:p>
+        </w:tc>
+        <w:tc>
+          <w:tcPr>
+            <w:tcW w:w="1766" w:type="dxa"/>
+            <w:vAlign w:val="center"/>
+          </w:tcPr>
+          <w:p>
+            <w:pPr>
+              <w:jc w:val="center"/>
+              <w:rPr>
+                <w:lang w:val="en-US"/>
+              </w:rPr>
+            </w:pPr>
+          </w:p>
+        </w:tc>
+        <w:tc>
+          <w:tcPr>
+            <w:tcW w:w="1635" w:type="dxa"/>
+            <w:vAlign w:val="center"/>
+          </w:tcPr>
+          <w:p>
+            <w:pPr>
+              <w:jc w:val="center"/>
+              <w:rPr>
+                <w:lang w:val="en-US"/>
+              </w:rPr>
+            </w:pPr>
+          </w:p>
+        </w:tc>
+      </w:tr>
+      <w:tr>
+        <w:tc>
+          <w:tcPr>
+            <w:tcW w:w="1892" w:type="dxa"/>
+            <w:vAlign w:val="center"/>
+          </w:tcPr>
+          <w:p>
+            <w:pPr>
+              <w:jc w:val="center"/>
+              <w:rPr>
+                <w:lang w:val="en-US"/>
+              </w:rPr>
+            </w:pPr>
+            <w:r>
+              <w:rPr>
+                <w:lang w:val="en-US"/>
+              </w:rPr>
+              <w:t>H5</w:t>
+            </w:r>
+          </w:p>
+        </w:tc>
+        <w:tc>
+          <w:tcPr>
+            <w:tcW w:w="1222" w:type="dxa"/>
+            <w:vAlign w:val="center"/>
+          </w:tcPr>
+          <w:p>
+            <w:pPr>
+              <w:jc w:val="center"/>
+              <w:rPr>
+                <w:lang w:val="en-US"/>
+              </w:rPr>
+            </w:pPr>
+          </w:p>
+        </w:tc>
+        <w:tc>
+          <w:tcPr>
+            <w:tcW w:w="1134" w:type="dxa"/>
+            <w:vAlign w:val="center"/>
+          </w:tcPr>
+          <w:p>
+            <w:pPr>
+              <w:jc w:val="center"/>
+              <w:rPr>
+                <w:lang w:val="en-US"/>
+              </w:rPr>
+            </w:pPr>
+          </w:p>
+        </w:tc>
+        <w:tc>
+          <w:tcPr>
+            <w:tcW w:w="1701" w:type="dxa"/>
+            <w:vAlign w:val="center"/>
+          </w:tcPr>
+          <w:p>
+            <w:pPr>
+              <w:jc w:val="center"/>
+              <w:rPr>
+                <w:lang w:val="en-US"/>
+              </w:rPr>
+            </w:pPr>
+          </w:p>
+        </w:tc>
+        <w:tc>
+          <w:tcPr>
+            <w:tcW w:w="1766" w:type="dxa"/>
+            <w:vAlign w:val="center"/>
+          </w:tcPr>
+          <w:p>
+            <w:pPr>
+              <w:jc w:val="center"/>
+              <w:rPr>
+                <w:lang w:val="en-US"/>
+              </w:rPr>
+            </w:pPr>
+          </w:p>
+        </w:tc>
+        <w:tc>
+          <w:tcPr>
+            <w:tcW w:w="1635" w:type="dxa"/>
+            <w:vAlign w:val="center"/>
+          </w:tcPr>
+          <w:p>
+            <w:pPr>
+              <w:jc w:val="center"/>
+              <w:rPr>
+                <w:lang w:val="en-US"/>
+              </w:rPr>
+            </w:pPr>
+          </w:p>
+        </w:tc>
+      </w:tr>
+      <w:tr>
+        <w:tc>
+          <w:tcPr>
+            <w:tcW w:w="1892" w:type="dxa"/>
+            <w:vAlign w:val="center"/>
+          </w:tcPr>
+          <w:p>
+            <w:pPr>
+              <w:jc w:val="center"/>
+              <w:rPr>
+                <w:lang w:val="en-US"/>
+              </w:rPr>
+            </w:pPr>
+            <w:r>
+              <w:rPr>
+                <w:lang w:val="en-US"/>
+              </w:rPr>
+              <w:t>H6</w:t>
+            </w:r>
+          </w:p>
+        </w:tc>
+        <w:tc>
+          <w:tcPr>
+            <w:tcW w:w="1222" w:type="dxa"/>
+            <w:vAlign w:val="center"/>
+          </w:tcPr>
+          <w:p>
+            <w:pPr>
+              <w:jc w:val="center"/>
+              <w:rPr>
+                <w:lang w:val="en-US"/>
+              </w:rPr>
+            </w:pPr>
+          </w:p>
+        </w:tc>
+        <w:tc>
+          <w:tcPr>
+            <w:tcW w:w="1134" w:type="dxa"/>
+            <w:vAlign w:val="center"/>
+          </w:tcPr>
+          <w:p>
+            <w:pPr>
+              <w:jc w:val="center"/>
+              <w:rPr>
+                <w:lang w:val="en-US"/>
+              </w:rPr>
+            </w:pPr>
+          </w:p>
+        </w:tc>
+        <w:tc>
+          <w:tcPr>
+            <w:tcW w:w="1701" w:type="dxa"/>
+            <w:vAlign w:val="center"/>
+          </w:tcPr>
+          <w:p>
+            <w:pPr>
+              <w:jc w:val="center"/>
+              <w:rPr>
+                <w:lang w:val="en-US"/>
+              </w:rPr>
+            </w:pPr>
+          </w:p>
+        </w:tc>
+        <w:tc>
+          <w:tcPr>
+            <w:tcW w:w="1766" w:type="dxa"/>
+            <w:vAlign w:val="center"/>
+          </w:tcPr>
+          <w:p>
+            <w:pPr>
+              <w:jc w:val="center"/>
+              <w:rPr>
+                <w:lang w:val="en-US"/>
+              </w:rPr>
+            </w:pPr>
+          </w:p>
+        </w:tc>
+        <w:tc>
+          <w:tcPr>
+            <w:tcW w:w="1635" w:type="dxa"/>
+            <w:vAlign w:val="center"/>
+          </w:tcPr>
+          <w:p>
+            <w:pPr>
+              <w:jc w:val="center"/>
+              <w:rPr>
+                <w:lang w:val="en-US"/>
+              </w:rPr>
+            </w:pPr>
+          </w:p>
+        </w:tc>
+      </w:tr>
+    </w:tbl>
+    <w:p>
+      <w:pPr>
+        <w:spacing w:after="0"/>
+        <w:rPr>
+          <w:lang w:val="en-US"/>
+        </w:rPr>
+      </w:pPr>
+    </w:p>
+    <w:p>
+      <w:pPr>
+        <w:keepNext/>
+        <w:keepLines/>
+        <w:pBdr>
+          <w:top w:val="single" w:sz="4" w:space="1" w:color="auto"/>
+          <w:left w:val="single" w:sz="4" w:space="1" w:color="auto"/>
+          <w:bottom w:val="single" w:sz="4" w:space="1" w:color="auto"/>
+          <w:right w:val="single" w:sz="4" w:space="1" w:color="auto"/>
+        </w:pBdr>
+        <w:spacing w:before="240" w:after="0"/>
+        <w:outlineLvl w:val="0"/>
+        <w:rPr>
+          <w:rFonts w:ascii="Calibri Light" w:eastAsia="Times New Roman" w:hAnsi="Calibri Light" w:cs="Times New Roman"/>
+          <w:color w:val="2F5496"/>
+          <w:kern w:val="2"/>
+          <w:sz w:val="32"/>
+          <w:szCs w:val="32"/>
+          <w14:ligatures w14:val="standardContextual"/>
+        </w:rPr>
+      </w:pPr>
+      <w:r>
+        <w:rPr>
+          <w:rFonts w:ascii="Calibri Light" w:eastAsia="Times New Roman" w:hAnsi="Calibri Light" w:cs="Times New Roman"/>
+          <w:color w:val="2F5496"/>
+          <w:kern w:val="2"/>
+          <w:sz w:val="32"/>
+          <w:szCs w:val="32"/>
+          <w14:ligatures w14:val="standardContextual"/>
+        </w:rPr>
         <w:lastRenderedPageBreak/>
-        <w:t>Wireframe Completo</w:t>
-      </w:r>
+        <w:t>4</w:t>
+      </w:r>
+      <w:r>
+        <w:rPr>
+          <w:rFonts w:ascii="Calibri Light" w:eastAsia="Times New Roman" w:hAnsi="Calibri Light" w:cs="Times New Roman"/>
+          <w:color w:val="2F5496"/>
+          <w:kern w:val="2"/>
+          <w:sz w:val="32"/>
+          <w:szCs w:val="32"/>
+          <w14:ligatures w14:val="standardContextual"/>
+        </w:rPr>
+        <w:t xml:space="preserve">.- </w:t>
+      </w:r>
+      <w:proofErr w:type="spellStart"/>
+      <w:r>
+        <w:rPr>
+          <w:rFonts w:ascii="Calibri Light" w:eastAsia="Times New Roman" w:hAnsi="Calibri Light" w:cs="Times New Roman"/>
+          <w:color w:val="2F5496"/>
+          <w:kern w:val="2"/>
+          <w:sz w:val="32"/>
+          <w:szCs w:val="32"/>
+          <w14:ligatures w14:val="standardContextual"/>
+        </w:rPr>
+        <w:t>Wireframe</w:t>
+      </w:r>
+      <w:proofErr w:type="spellEnd"/>
+      <w:r>
+        <w:rPr>
+          <w:rFonts w:ascii="Calibri Light" w:eastAsia="Times New Roman" w:hAnsi="Calibri Light" w:cs="Times New Roman"/>
+          <w:color w:val="2F5496"/>
+          <w:kern w:val="2"/>
+          <w:sz w:val="32"/>
+          <w:szCs w:val="32"/>
+          <w14:ligatures w14:val="standardContextual"/>
+        </w:rPr>
+        <w:t>.</w:t>
+      </w:r>
+    </w:p>
+    <w:p>
+      <w:pPr>
+        <w:pBdr>
+          <w:top w:val="single" w:sz="4" w:space="1" w:color="auto"/>
+          <w:left w:val="single" w:sz="4" w:space="1" w:color="auto"/>
+          <w:bottom w:val="single" w:sz="4" w:space="1" w:color="auto"/>
+          <w:right w:val="single" w:sz="4" w:space="1" w:color="auto"/>
+        </w:pBdr>
+        <w:rPr>
+          <w:rStyle w:val="Ttulo2Car"/>
+        </w:rPr>
+      </w:pPr>
+      <w:r>
+        <w:rPr>
+          <w:rStyle w:val="Ttulo2Car"/>
+        </w:rPr>
+        <w:t xml:space="preserve">4.1.- </w:t>
+      </w:r>
+      <w:proofErr w:type="spellStart"/>
+      <w:r>
+        <w:rPr>
+          <w:rStyle w:val="Ttulo2Car"/>
+        </w:rPr>
+        <w:t>Wireframe</w:t>
+      </w:r>
+      <w:proofErr w:type="spellEnd"/>
+      <w:r>
+        <w:rPr>
+          <w:rStyle w:val="Ttulo2Car"/>
+        </w:rPr>
+        <w:t xml:space="preserve"> Completo</w:t>
+      </w:r>
+      <w:r>
+        <w:rPr>
+          <w:rStyle w:val="Ttulo2Car"/>
+        </w:rPr>
+        <w:t>.</w:t>
+      </w:r>
+    </w:p>
+    <w:p>
+      <w:pPr>
+        <w:spacing w:after="0"/>
+      </w:pPr>
       <w:r>
         <w:rPr>
           <w:noProof/>
@@ -1233,7 +3058,7 @@
                     </pic:cNvPicPr>
                   </pic:nvPicPr>
                   <pic:blipFill>
-                    <a:blip r:embed="rId12" cstate="print">
+                    <a:blip r:embed="rId18" cstate="print">
                       <a:extLst>
                         <a:ext uri="{28A0092B-C50C-407E-A947-70E740481C1C}">
                           <a14:useLocalDpi xmlns:a14="http://schemas.microsoft.com/office/drawing/2010/main" val="0"/>
@@ -1265,12 +3090,30 @@
         </w:drawing>
       </w:r>
     </w:p>
-    <w:p/>
-    <w:p/>
     <w:p>
+      <w:pPr>
+        <w:pStyle w:val="Ttulo2"/>
+        <w:pBdr>
+          <w:top w:val="single" w:sz="4" w:space="1" w:color="auto"/>
+          <w:left w:val="single" w:sz="4" w:space="4" w:color="auto"/>
+          <w:bottom w:val="single" w:sz="4" w:space="1" w:color="auto"/>
+          <w:right w:val="single" w:sz="4" w:space="4" w:color="auto"/>
+        </w:pBdr>
+      </w:pPr>
       <w:r>
         <w:lastRenderedPageBreak/>
-        <w:t>Pagina Login</w:t>
+        <w:t xml:space="preserve">4.2.- </w:t>
+      </w:r>
+      <w:r>
+        <w:t xml:space="preserve">Pagina </w:t>
+      </w:r>
+      <w:proofErr w:type="spellStart"/>
+      <w:r>
+        <w:t>Login</w:t>
+      </w:r>
+      <w:proofErr w:type="spellEnd"/>
+      <w:r>
+        <w:t>.</w:t>
       </w:r>
     </w:p>
     <w:p>
@@ -1299,7 +3142,7 @@
                     </pic:cNvPicPr>
                   </pic:nvPicPr>
                   <pic:blipFill>
-                    <a:blip r:embed="rId13">
+                    <a:blip r:embed="rId19">
                       <a:extLst>
                         <a:ext uri="{28A0092B-C50C-407E-A947-70E740481C1C}">
                           <a14:useLocalDpi xmlns:a14="http://schemas.microsoft.com/office/drawing/2010/main" val="0"/>
@@ -1332,8 +3175,23 @@
       </w:r>
     </w:p>
     <w:p>
+      <w:pPr>
+        <w:pStyle w:val="Ttulo2"/>
+        <w:pBdr>
+          <w:top w:val="single" w:sz="4" w:space="1" w:color="auto"/>
+          <w:left w:val="single" w:sz="4" w:space="4" w:color="auto"/>
+          <w:bottom w:val="single" w:sz="4" w:space="1" w:color="auto"/>
+          <w:right w:val="single" w:sz="4" w:space="4" w:color="auto"/>
+        </w:pBdr>
+      </w:pPr>
+      <w:r>
+        <w:t xml:space="preserve">4.3.- </w:t>
+      </w:r>
       <w:r>
         <w:t>Pagina Home</w:t>
+      </w:r>
+      <w:r>
+        <w:t>.</w:t>
       </w:r>
     </w:p>
     <w:p>
@@ -1362,7 +3220,7 @@
                     </pic:cNvPicPr>
                   </pic:nvPicPr>
                   <pic:blipFill>
-                    <a:blip r:embed="rId14">
+                    <a:blip r:embed="rId20">
                       <a:extLst>
                         <a:ext uri="{28A0092B-C50C-407E-A947-70E740481C1C}">
                           <a14:useLocalDpi xmlns:a14="http://schemas.microsoft.com/office/drawing/2010/main" val="0"/>
@@ -1400,9 +3258,24 @@
       </w:pPr>
     </w:p>
     <w:p>
+      <w:pPr>
+        <w:pStyle w:val="Ttulo2"/>
+        <w:pBdr>
+          <w:top w:val="single" w:sz="4" w:space="1" w:color="auto"/>
+          <w:left w:val="single" w:sz="4" w:space="4" w:color="auto"/>
+          <w:bottom w:val="single" w:sz="4" w:space="1" w:color="auto"/>
+          <w:right w:val="single" w:sz="4" w:space="4" w:color="auto"/>
+        </w:pBdr>
+      </w:pPr>
       <w:r>
         <w:lastRenderedPageBreak/>
+        <w:t xml:space="preserve">4.4.- </w:t>
+      </w:r>
+      <w:r>
         <w:t>Pagina Perfil</w:t>
+      </w:r>
+      <w:r>
+        <w:t>.</w:t>
       </w:r>
     </w:p>
     <w:p>
@@ -1431,7 +3304,7 @@
                     </pic:cNvPicPr>
                   </pic:nvPicPr>
                   <pic:blipFill>
-                    <a:blip r:embed="rId15">
+                    <a:blip r:embed="rId21">
                       <a:extLst>
                         <a:ext uri="{28A0092B-C50C-407E-A947-70E740481C1C}">
                           <a14:useLocalDpi xmlns:a14="http://schemas.microsoft.com/office/drawing/2010/main" val="0"/>
@@ -1464,8 +3337,31 @@
       </w:r>
     </w:p>
     <w:p>
-      <w:r>
-        <w:t>Pagina Categoria Test</w:t>
+      <w:pPr>
+        <w:pStyle w:val="Ttulo2"/>
+        <w:pBdr>
+          <w:top w:val="single" w:sz="4" w:space="1" w:color="auto"/>
+          <w:left w:val="single" w:sz="4" w:space="4" w:color="auto"/>
+          <w:bottom w:val="single" w:sz="4" w:space="1" w:color="auto"/>
+          <w:right w:val="single" w:sz="4" w:space="4" w:color="auto"/>
+        </w:pBdr>
+      </w:pPr>
+      <w:r>
+        <w:t xml:space="preserve">4.5.- </w:t>
+      </w:r>
+      <w:r>
+        <w:t xml:space="preserve">Pagina </w:t>
+      </w:r>
+      <w:proofErr w:type="spellStart"/>
+      <w:r>
+        <w:t>Categoria</w:t>
+      </w:r>
+      <w:proofErr w:type="spellEnd"/>
+      <w:r>
+        <w:t xml:space="preserve"> Test</w:t>
+      </w:r>
+      <w:r>
+        <w:t>.</w:t>
       </w:r>
     </w:p>
     <w:p>
@@ -1494,7 +3390,7 @@
                     </pic:cNvPicPr>
                   </pic:nvPicPr>
                   <pic:blipFill>
-                    <a:blip r:embed="rId16">
+                    <a:blip r:embed="rId22">
                       <a:extLst>
                         <a:ext uri="{28A0092B-C50C-407E-A947-70E740481C1C}">
                           <a14:useLocalDpi xmlns:a14="http://schemas.microsoft.com/office/drawing/2010/main" val="0"/>
@@ -1532,8 +3428,20 @@
       </w:pPr>
     </w:p>
     <w:p>
+      <w:pPr>
+        <w:pStyle w:val="Ttulo2"/>
+        <w:pBdr>
+          <w:top w:val="single" w:sz="4" w:space="1" w:color="auto"/>
+          <w:left w:val="single" w:sz="4" w:space="4" w:color="auto"/>
+          <w:bottom w:val="single" w:sz="4" w:space="1" w:color="auto"/>
+          <w:right w:val="single" w:sz="4" w:space="4" w:color="auto"/>
+        </w:pBdr>
+      </w:pPr>
       <w:r>
         <w:lastRenderedPageBreak/>
+        <w:t xml:space="preserve">4.6.- </w:t>
+      </w:r>
+      <w:r>
         <w:t>Pagina Perfil Usuario</w:t>
       </w:r>
     </w:p>
@@ -1563,7 +3471,7 @@
                     </pic:cNvPicPr>
                   </pic:nvPicPr>
                   <pic:blipFill>
-                    <a:blip r:embed="rId15">
+                    <a:blip r:embed="rId21">
                       <a:extLst>
                         <a:ext uri="{28A0092B-C50C-407E-A947-70E740481C1C}">
                           <a14:useLocalDpi xmlns:a14="http://schemas.microsoft.com/office/drawing/2010/main" val="0"/>
@@ -1603,6 +3511,53 @@
     </w:sectPr>
   </w:body>
 </w:document>
+</file>
+
+<file path=word/comments.xml><?xml version="1.0" encoding="utf-8"?>
+<w:comments xmlns:wpc="http://schemas.microsoft.com/office/word/2010/wordprocessingCanvas" xmlns:cx="http://schemas.microsoft.com/office/drawing/2014/chartex" xmlns:cx1="http://schemas.microsoft.com/office/drawing/2015/9/8/chartex" xmlns:cx2="http://schemas.microsoft.com/office/drawing/2015/10/21/chartex" xmlns:cx3="http://schemas.microsoft.com/office/drawing/2016/5/9/chartex" xmlns:cx4="http://schemas.microsoft.com/office/drawing/2016/5/10/chartex" xmlns:cx5="http://schemas.microsoft.com/office/drawing/2016/5/11/chartex" xmlns:cx6="http://schemas.microsoft.com/office/drawing/2016/5/12/chartex" xmlns:cx7="http://schemas.microsoft.com/office/drawing/2016/5/13/chartex" xmlns:cx8="http://schemas.microsoft.com/office/drawing/2016/5/14/chartex" xmlns:mc="http://schemas.openxmlformats.org/markup-compatibility/2006" xmlns:aink="http://schemas.microsoft.com/office/drawing/2016/ink" xmlns:am3d="http://schemas.microsoft.com/office/drawing/2017/model3d" xmlns:o="urn:schemas-microsoft-com:office:office" xmlns:oel="http://schemas.microsoft.com/office/2019/extlst" xmlns:r="http://schemas.openxmlformats.org/officeDocument/2006/relationships" xmlns:m="http://schemas.openxmlformats.org/officeDocument/2006/math" xmlns:v="urn:schemas-microsoft-com:vml" xmlns:wp14="http://schemas.microsoft.com/office/word/2010/wordprocessingDrawing" xmlns:wp="http://schemas.openxmlformats.org/drawingml/2006/wordprocessingDrawing" xmlns:w10="urn:schemas-microsoft-com:office:word" xmlns:w="http://schemas.openxmlformats.org/wordprocessingml/2006/main" xmlns:w14="http://schemas.microsoft.com/office/word/2010/wordml" xmlns:w15="http://schemas.microsoft.com/office/word/2012/wordml" xmlns:w16cex="http://schemas.microsoft.com/office/word/2018/wordml/cex" xmlns:w16cid="http://schemas.microsoft.com/office/word/2016/wordml/cid" xmlns:w16="http://schemas.microsoft.com/office/word/2018/wordml" xmlns:w16du="http://schemas.microsoft.com/office/word/2023/wordml/word16du" xmlns:w16sdtdh="http://schemas.microsoft.com/office/word/2020/wordml/sdtdatahash" xmlns:w16se="http://schemas.microsoft.com/office/word/2015/wordml/symex" xmlns:wpg="http://schemas.microsoft.com/office/word/2010/wordprocessingGroup" xmlns:wpi="http://schemas.microsoft.com/office/word/2010/wordprocessingInk" xmlns:wne="http://schemas.microsoft.com/office/word/2006/wordml" xmlns:wps="http://schemas.microsoft.com/office/word/2010/wordprocessingShape" mc:Ignorable="w14 w15 w16se w16cid w16 w16cex w16sdtdh wp14">
+  <w:comment w:id="0" w:author="SAN PABLO RAPOSO, SANTIAGO FRANCISCO" w:date="2023-04-24T23:35:00Z" w:initials="SPRSF">
+    <w:p>
+      <w:pPr>
+        <w:pStyle w:val="Textocomentario"/>
+      </w:pPr>
+      <w:r>
+        <w:rPr>
+          <w:rStyle w:val="Refdecomentario"/>
+        </w:rPr>
+        <w:annotationRef/>
+      </w:r>
+      <w:r>
+        <w:t>Revisar a ver en que titulos va cada fuente</w:t>
+      </w:r>
+    </w:p>
+  </w:comment>
+</w:comments>
+</file>
+
+<file path=word/commentsExtended.xml><?xml version="1.0" encoding="utf-8"?>
+<w15:commentsEx xmlns:wpc="http://schemas.microsoft.com/office/word/2010/wordprocessingCanvas" xmlns:cx="http://schemas.microsoft.com/office/drawing/2014/chartex" xmlns:cx1="http://schemas.microsoft.com/office/drawing/2015/9/8/chartex" xmlns:cx2="http://schemas.microsoft.com/office/drawing/2015/10/21/chartex" xmlns:cx3="http://schemas.microsoft.com/office/drawing/2016/5/9/chartex" xmlns:cx4="http://schemas.microsoft.com/office/drawing/2016/5/10/chartex" xmlns:cx5="http://schemas.microsoft.com/office/drawing/2016/5/11/chartex" xmlns:cx6="http://schemas.microsoft.com/office/drawing/2016/5/12/chartex" xmlns:cx7="http://schemas.microsoft.com/office/drawing/2016/5/13/chartex" xmlns:cx8="http://schemas.microsoft.com/office/drawing/2016/5/14/chartex" xmlns:mc="http://schemas.openxmlformats.org/markup-compatibility/2006" xmlns:aink="http://schemas.microsoft.com/office/drawing/2016/ink" xmlns:am3d="http://schemas.microsoft.com/office/drawing/2017/model3d" xmlns:o="urn:schemas-microsoft-com:office:office" xmlns:oel="http://schemas.microsoft.com/office/2019/extlst" xmlns:r="http://schemas.openxmlformats.org/officeDocument/2006/relationships" xmlns:m="http://schemas.openxmlformats.org/officeDocument/2006/math" xmlns:v="urn:schemas-microsoft-com:vml" xmlns:wp14="http://schemas.microsoft.com/office/word/2010/wordprocessingDrawing" xmlns:wp="http://schemas.openxmlformats.org/drawingml/2006/wordprocessingDrawing" xmlns:w10="urn:schemas-microsoft-com:office:word" xmlns:w="http://schemas.openxmlformats.org/wordprocessingml/2006/main" xmlns:w14="http://schemas.microsoft.com/office/word/2010/wordml" xmlns:w15="http://schemas.microsoft.com/office/word/2012/wordml" xmlns:w16cex="http://schemas.microsoft.com/office/word/2018/wordml/cex" xmlns:w16cid="http://schemas.microsoft.com/office/word/2016/wordml/cid" xmlns:w16="http://schemas.microsoft.com/office/word/2018/wordml" xmlns:w16du="http://schemas.microsoft.com/office/word/2023/wordml/word16du" xmlns:w16sdtdh="http://schemas.microsoft.com/office/word/2020/wordml/sdtdatahash" xmlns:w16se="http://schemas.microsoft.com/office/word/2015/wordml/symex" xmlns:wpg="http://schemas.microsoft.com/office/word/2010/wordprocessingGroup" xmlns:wpi="http://schemas.microsoft.com/office/word/2010/wordprocessingInk" xmlns:wne="http://schemas.microsoft.com/office/word/2006/wordml" xmlns:wps="http://schemas.microsoft.com/office/word/2010/wordprocessingShape" mc:Ignorable="w14 w15 w16se w16cid w16 w16cex w16sdtdh wp14">
+  <w15:commentEx w15:paraId="29011766" w15:done="0"/>
+</w15:commentsEx>
+</file>
+
+<file path=word/commentsExtensible.xml><?xml version="1.0" encoding="utf-8"?>
+<w16cex:commentsExtensible xmlns:wpc="http://schemas.microsoft.com/office/word/2010/wordprocessingCanvas" xmlns:cx="http://schemas.microsoft.com/office/drawing/2014/chartex" xmlns:cx1="http://schemas.microsoft.com/office/drawing/2015/9/8/chartex" xmlns:cx2="http://schemas.microsoft.com/office/drawing/2015/10/21/chartex" xmlns:cx3="http://schemas.microsoft.com/office/drawing/2016/5/9/chartex" xmlns:cx4="http://schemas.microsoft.com/office/drawing/2016/5/10/chartex" xmlns:cx5="http://schemas.microsoft.com/office/drawing/2016/5/11/chartex" xmlns:cx6="http://schemas.microsoft.com/office/drawing/2016/5/12/chartex" xmlns:cx7="http://schemas.microsoft.com/office/drawing/2016/5/13/chartex" xmlns:cx8="http://schemas.microsoft.com/office/drawing/2016/5/14/chartex" xmlns:mc="http://schemas.openxmlformats.org/markup-compatibility/2006" xmlns:aink="http://schemas.microsoft.com/office/drawing/2016/ink" xmlns:am3d="http://schemas.microsoft.com/office/drawing/2017/model3d" xmlns:o="urn:schemas-microsoft-com:office:office" xmlns:oel="http://schemas.microsoft.com/office/2019/extlst" xmlns:r="http://schemas.openxmlformats.org/officeDocument/2006/relationships" xmlns:m="http://schemas.openxmlformats.org/officeDocument/2006/math" xmlns:v="urn:schemas-microsoft-com:vml" xmlns:wp14="http://schemas.microsoft.com/office/word/2010/wordprocessingDrawing" xmlns:wp="http://schemas.openxmlformats.org/drawingml/2006/wordprocessingDrawing" xmlns:w10="urn:schemas-microsoft-com:office:word" xmlns:w="http://schemas.openxmlformats.org/wordprocessingml/2006/main" xmlns:w14="http://schemas.microsoft.com/office/word/2010/wordml" xmlns:w15="http://schemas.microsoft.com/office/word/2012/wordml" xmlns:w16cex="http://schemas.microsoft.com/office/word/2018/wordml/cex" xmlns:w16cid="http://schemas.microsoft.com/office/word/2016/wordml/cid" xmlns:w16="http://schemas.microsoft.com/office/word/2018/wordml" xmlns:w16du="http://schemas.microsoft.com/office/word/2023/wordml/word16du" xmlns:w16sdtdh="http://schemas.microsoft.com/office/word/2020/wordml/sdtdatahash" xmlns:w16se="http://schemas.microsoft.com/office/word/2015/wordml/symex" xmlns:wpg="http://schemas.microsoft.com/office/word/2010/wordprocessingGroup" xmlns:wpi="http://schemas.microsoft.com/office/word/2010/wordprocessingInk" xmlns:wne="http://schemas.microsoft.com/office/word/2006/wordml" xmlns:wps="http://schemas.microsoft.com/office/word/2010/wordprocessingShape" mc:Ignorable="w14 w15 w16se w16cid w16 w16cex w16sdtdh wp14">
+  <w16cex:commentExtensible w16cex:durableId="27F190C7" w16cex:dateUtc="2023-04-24T21:35:00Z"/>
+</w16cex:commentsExtensible>
+</file>
+
+<file path=word/commentsIds.xml><?xml version="1.0" encoding="utf-8"?>
+<w16cid:commentsIds xmlns:wpc="http://schemas.microsoft.com/office/word/2010/wordprocessingCanvas" xmlns:cx="http://schemas.microsoft.com/office/drawing/2014/chartex" xmlns:cx1="http://schemas.microsoft.com/office/drawing/2015/9/8/chartex" xmlns:cx2="http://schemas.microsoft.com/office/drawing/2015/10/21/chartex" xmlns:cx3="http://schemas.microsoft.com/office/drawing/2016/5/9/chartex" xmlns:cx4="http://schemas.microsoft.com/office/drawing/2016/5/10/chartex" xmlns:cx5="http://schemas.microsoft.com/office/drawing/2016/5/11/chartex" xmlns:cx6="http://schemas.microsoft.com/office/drawing/2016/5/12/chartex" xmlns:cx7="http://schemas.microsoft.com/office/drawing/2016/5/13/chartex" xmlns:cx8="http://schemas.microsoft.com/office/drawing/2016/5/14/chartex" xmlns:mc="http://schemas.openxmlformats.org/markup-compatibility/2006" xmlns:aink="http://schemas.microsoft.com/office/drawing/2016/ink" xmlns:am3d="http://schemas.microsoft.com/office/drawing/2017/model3d" xmlns:o="urn:schemas-microsoft-com:office:office" xmlns:oel="http://schemas.microsoft.com/office/2019/extlst" xmlns:r="http://schemas.openxmlformats.org/officeDocument/2006/relationships" xmlns:m="http://schemas.openxmlformats.org/officeDocument/2006/math" xmlns:v="urn:schemas-microsoft-com:vml" xmlns:wp14="http://schemas.microsoft.com/office/word/2010/wordprocessingDrawing" xmlns:wp="http://schemas.openxmlformats.org/drawingml/2006/wordprocessingDrawing" xmlns:w10="urn:schemas-microsoft-com:office:word" xmlns:w="http://schemas.openxmlformats.org/wordprocessingml/2006/main" xmlns:w14="http://schemas.microsoft.com/office/word/2010/wordml" xmlns:w15="http://schemas.microsoft.com/office/word/2012/wordml" xmlns:w16cex="http://schemas.microsoft.com/office/word/2018/wordml/cex" xmlns:w16cid="http://schemas.microsoft.com/office/word/2016/wordml/cid" xmlns:w16="http://schemas.microsoft.com/office/word/2018/wordml" xmlns:w16du="http://schemas.microsoft.com/office/word/2023/wordml/word16du" xmlns:w16sdtdh="http://schemas.microsoft.com/office/word/2020/wordml/sdtdatahash" xmlns:w16se="http://schemas.microsoft.com/office/word/2015/wordml/symex" xmlns:wpg="http://schemas.microsoft.com/office/word/2010/wordprocessingGroup" xmlns:wpi="http://schemas.microsoft.com/office/word/2010/wordprocessingInk" xmlns:wne="http://schemas.microsoft.com/office/word/2006/wordml" xmlns:wps="http://schemas.microsoft.com/office/word/2010/wordprocessingShape" mc:Ignorable="w14 w15 w16se w16cid w16 w16cex w16sdtdh wp14">
+  <w16cid:commentId w16cid:paraId="29011766" w16cid:durableId="27F190C7"/>
+</w16cid:commentsIds>
+</file>
+
+<file path=word/people.xml><?xml version="1.0" encoding="utf-8"?>
+<w15:people xmlns:wpc="http://schemas.microsoft.com/office/word/2010/wordprocessingCanvas" xmlns:cx="http://schemas.microsoft.com/office/drawing/2014/chartex" xmlns:cx1="http://schemas.microsoft.com/office/drawing/2015/9/8/chartex" xmlns:cx2="http://schemas.microsoft.com/office/drawing/2015/10/21/chartex" xmlns:cx3="http://schemas.microsoft.com/office/drawing/2016/5/9/chartex" xmlns:cx4="http://schemas.microsoft.com/office/drawing/2016/5/10/chartex" xmlns:cx5="http://schemas.microsoft.com/office/drawing/2016/5/11/chartex" xmlns:cx6="http://schemas.microsoft.com/office/drawing/2016/5/12/chartex" xmlns:cx7="http://schemas.microsoft.com/office/drawing/2016/5/13/chartex" xmlns:cx8="http://schemas.microsoft.com/office/drawing/2016/5/14/chartex" xmlns:mc="http://schemas.openxmlformats.org/markup-compatibility/2006" xmlns:aink="http://schemas.microsoft.com/office/drawing/2016/ink" xmlns:am3d="http://schemas.microsoft.com/office/drawing/2017/model3d" xmlns:o="urn:schemas-microsoft-com:office:office" xmlns:oel="http://schemas.microsoft.com/office/2019/extlst" xmlns:r="http://schemas.openxmlformats.org/officeDocument/2006/relationships" xmlns:m="http://schemas.openxmlformats.org/officeDocument/2006/math" xmlns:v="urn:schemas-microsoft-com:vml" xmlns:wp14="http://schemas.microsoft.com/office/word/2010/wordprocessingDrawing" xmlns:wp="http://schemas.openxmlformats.org/drawingml/2006/wordprocessingDrawing" xmlns:w10="urn:schemas-microsoft-com:office:word" xmlns:w="http://schemas.openxmlformats.org/wordprocessingml/2006/main" xmlns:w14="http://schemas.microsoft.com/office/word/2010/wordml" xmlns:w15="http://schemas.microsoft.com/office/word/2012/wordml" xmlns:w16cex="http://schemas.microsoft.com/office/word/2018/wordml/cex" xmlns:w16cid="http://schemas.microsoft.com/office/word/2016/wordml/cid" xmlns:w16="http://schemas.microsoft.com/office/word/2018/wordml" xmlns:w16du="http://schemas.microsoft.com/office/word/2023/wordml/word16du" xmlns:w16sdtdh="http://schemas.microsoft.com/office/word/2020/wordml/sdtdatahash" xmlns:w16se="http://schemas.microsoft.com/office/word/2015/wordml/symex" xmlns:wpg="http://schemas.microsoft.com/office/word/2010/wordprocessingGroup" xmlns:wpi="http://schemas.microsoft.com/office/word/2010/wordprocessingInk" xmlns:wne="http://schemas.microsoft.com/office/word/2006/wordml" xmlns:wps="http://schemas.microsoft.com/office/word/2010/wordprocessingShape" mc:Ignorable="w14 w15 w16se w16cid w16 w16cex w16sdtdh wp14">
+  <w15:person w15:author="SAN PABLO RAPOSO, SANTIAGO FRANCISCO">
+    <w15:presenceInfo w15:providerId="AD" w15:userId="S::5634224@alu365.murciaeduca.es::5cf6325c-19a8-4e00-b156-f3727f335671"/>
+  </w15:person>
+</w15:people>
 </file>
 
 <file path=word/styles.xml><?xml version="1.0" encoding="utf-8"?>
@@ -2003,6 +3958,7 @@
   <w:style w:type="paragraph" w:default="1" w:styleId="Normal">
     <w:name w:val="Normal"/>
     <w:qFormat/>
+    <w:rsid w:val="00284E69"/>
     <w:rPr>
       <w:lang w:val="es-ES"/>
     </w:rPr>
@@ -2026,6 +3982,28 @@
       <w:sz w:val="48"/>
       <w:szCs w:val="48"/>
       <w:lang w:val="en-US"/>
+    </w:rPr>
+  </w:style>
+  <w:style w:type="paragraph" w:styleId="Ttulo2">
+    <w:name w:val="heading 2"/>
+    <w:basedOn w:val="Normal"/>
+    <w:next w:val="Normal"/>
+    <w:link w:val="Ttulo2Car"/>
+    <w:uiPriority w:val="9"/>
+    <w:unhideWhenUsed/>
+    <w:qFormat/>
+    <w:rsid w:val="00B90455"/>
+    <w:pPr>
+      <w:keepNext/>
+      <w:keepLines/>
+      <w:spacing w:before="40" w:after="0"/>
+      <w:outlineLvl w:val="1"/>
+    </w:pPr>
+    <w:rPr>
+      <w:rFonts w:asciiTheme="majorHAnsi" w:eastAsiaTheme="majorEastAsia" w:hAnsiTheme="majorHAnsi" w:cstheme="majorBidi"/>
+      <w:color w:val="2F5496" w:themeColor="accent1" w:themeShade="BF"/>
+      <w:sz w:val="26"/>
+      <w:szCs w:val="26"/>
     </w:rPr>
   </w:style>
   <w:style w:type="character" w:default="1" w:styleId="Fuentedeprrafopredeter">
@@ -2142,6 +4120,123 @@
         <w:insideV w:val="single" w:sz="4" w:space="0" w:color="auto"/>
       </w:tblBorders>
     </w:tblPr>
+  </w:style>
+  <w:style w:type="character" w:customStyle="1" w:styleId="Ttulo2Car">
+    <w:name w:val="Título 2 Car"/>
+    <w:basedOn w:val="Fuentedeprrafopredeter"/>
+    <w:link w:val="Ttulo2"/>
+    <w:uiPriority w:val="9"/>
+    <w:rsid w:val="00B90455"/>
+    <w:rPr>
+      <w:rFonts w:asciiTheme="majorHAnsi" w:eastAsiaTheme="majorEastAsia" w:hAnsiTheme="majorHAnsi" w:cstheme="majorBidi"/>
+      <w:color w:val="2F5496" w:themeColor="accent1" w:themeShade="BF"/>
+      <w:sz w:val="26"/>
+      <w:szCs w:val="26"/>
+      <w:lang w:val="es-ES"/>
+    </w:rPr>
+  </w:style>
+  <w:style w:type="character" w:styleId="Refdecomentario">
+    <w:name w:val="annotation reference"/>
+    <w:basedOn w:val="Fuentedeprrafopredeter"/>
+    <w:uiPriority w:val="99"/>
+    <w:semiHidden/>
+    <w:unhideWhenUsed/>
+    <w:rsid w:val="00B90455"/>
+    <w:rPr>
+      <w:sz w:val="16"/>
+      <w:szCs w:val="16"/>
+    </w:rPr>
+  </w:style>
+  <w:style w:type="paragraph" w:styleId="Textocomentario">
+    <w:name w:val="annotation text"/>
+    <w:basedOn w:val="Normal"/>
+    <w:link w:val="TextocomentarioCar"/>
+    <w:uiPriority w:val="99"/>
+    <w:unhideWhenUsed/>
+    <w:rsid w:val="00B90455"/>
+    <w:pPr>
+      <w:spacing w:line="240" w:lineRule="auto"/>
+    </w:pPr>
+    <w:rPr>
+      <w:sz w:val="20"/>
+      <w:szCs w:val="20"/>
+    </w:rPr>
+  </w:style>
+  <w:style w:type="character" w:customStyle="1" w:styleId="TextocomentarioCar">
+    <w:name w:val="Texto comentario Car"/>
+    <w:basedOn w:val="Fuentedeprrafopredeter"/>
+    <w:link w:val="Textocomentario"/>
+    <w:uiPriority w:val="99"/>
+    <w:rsid w:val="00B90455"/>
+    <w:rPr>
+      <w:sz w:val="20"/>
+      <w:szCs w:val="20"/>
+      <w:lang w:val="es-ES"/>
+    </w:rPr>
+  </w:style>
+  <w:style w:type="paragraph" w:styleId="Asuntodelcomentario">
+    <w:name w:val="annotation subject"/>
+    <w:basedOn w:val="Textocomentario"/>
+    <w:next w:val="Textocomentario"/>
+    <w:link w:val="AsuntodelcomentarioCar"/>
+    <w:uiPriority w:val="99"/>
+    <w:semiHidden/>
+    <w:unhideWhenUsed/>
+    <w:rsid w:val="00B90455"/>
+    <w:rPr>
+      <w:b/>
+      <w:bCs/>
+    </w:rPr>
+  </w:style>
+  <w:style w:type="character" w:customStyle="1" w:styleId="AsuntodelcomentarioCar">
+    <w:name w:val="Asunto del comentario Car"/>
+    <w:basedOn w:val="TextocomentarioCar"/>
+    <w:link w:val="Asuntodelcomentario"/>
+    <w:uiPriority w:val="99"/>
+    <w:semiHidden/>
+    <w:rsid w:val="00B90455"/>
+    <w:rPr>
+      <w:b/>
+      <w:bCs/>
+      <w:sz w:val="20"/>
+      <w:szCs w:val="20"/>
+      <w:lang w:val="es-ES"/>
+    </w:rPr>
+  </w:style>
+  <w:style w:type="character" w:styleId="Hipervnculo">
+    <w:name w:val="Hyperlink"/>
+    <w:basedOn w:val="Fuentedeprrafopredeter"/>
+    <w:uiPriority w:val="99"/>
+    <w:unhideWhenUsed/>
+    <w:rsid w:val="00885359"/>
+    <w:rPr>
+      <w:color w:val="0563C1" w:themeColor="hyperlink"/>
+      <w:u w:val="single"/>
+    </w:rPr>
+  </w:style>
+  <w:style w:type="character" w:styleId="Mencinsinresolver">
+    <w:name w:val="Unresolved Mention"/>
+    <w:basedOn w:val="Fuentedeprrafopredeter"/>
+    <w:uiPriority w:val="99"/>
+    <w:semiHidden/>
+    <w:unhideWhenUsed/>
+    <w:rsid w:val="00885359"/>
+    <w:rPr>
+      <w:color w:val="605E5C"/>
+      <w:shd w:val="clear" w:color="auto" w:fill="E1DFDD"/>
+    </w:rPr>
+  </w:style>
+  <w:style w:type="character" w:styleId="Hipervnculovisitado">
+    <w:name w:val="FollowedHyperlink"/>
+    <w:basedOn w:val="Fuentedeprrafopredeter"/>
+    <w:uiPriority w:val="99"/>
+    <w:semiHidden/>
+    <w:unhideWhenUsed/>
+    <w:rsid w:val="00885359"/>
+    <w:rPr>
+      <w:color w:val="954F72" w:themeColor="followedHyperlink"/>
+      <w:u w:val="single"/>
+    </w:rPr>
   </w:style>
 </w:styles>
 </file>
@@ -2439,4 +4534,16 @@
     </a:ext>
   </a:extLst>
 </a:theme>
+</file>
+
+<file path=customXml/item1.xml><?xml version="1.0" encoding="utf-8"?>
+<b:Sources xmlns:b="http://schemas.openxmlformats.org/officeDocument/2006/bibliography" xmlns="http://schemas.openxmlformats.org/officeDocument/2006/bibliography" SelectedStyle="\APASixthEditionOfficeOnline.xsl" StyleName="APA" Version="6"/>
+</file>
+
+<file path=customXml/itemProps1.xml><?xml version="1.0" encoding="utf-8"?>
+<ds:datastoreItem xmlns:ds="http://schemas.openxmlformats.org/officeDocument/2006/customXml" ds:itemID="{A7668375-2C7D-4AB3-AB81-B30AAA6D051D}">
+  <ds:schemaRefs>
+    <ds:schemaRef ds:uri="http://schemas.openxmlformats.org/officeDocument/2006/bibliography"/>
+  </ds:schemaRefs>
+</ds:datastoreItem>
 </file>
</xml_diff>

<commit_message>
Actualización de la guía de estilos, a falta de rellenar huecos, v3
Acordarse de rellenar los huecos que faltan en la guía de estilos.
</commit_message>
<xml_diff>
--- a/Documentacion/3 - Documentacion del proyecto/Diseño/Brain Boost Guia estilos.docx
+++ b/Documentacion/3 - Documentacion del proyecto/Diseño/Brain Boost Guia estilos.docx
@@ -185,15 +185,7 @@
               <w:t>0a65ed</w:t>
             </w:r>
             <w:r>
-              <w:t xml:space="preserve"> (</w:t>
-            </w:r>
-            <w:proofErr w:type="spellStart"/>
-            <w:r>
-              <w:t>Main</w:t>
-            </w:r>
-            <w:proofErr w:type="spellEnd"/>
-            <w:r>
-              <w:t>)</w:t>
+              <w:t xml:space="preserve"> (Main)</w:t>
             </w:r>
           </w:p>
         </w:tc>
@@ -358,15 +350,7 @@
               <w:t>0aed1f</w:t>
             </w:r>
             <w:r>
-              <w:t xml:space="preserve"> (</w:t>
-            </w:r>
-            <w:proofErr w:type="spellStart"/>
-            <w:r>
-              <w:t>Main</w:t>
-            </w:r>
-            <w:proofErr w:type="spellEnd"/>
-            <w:r>
-              <w:t>)</w:t>
+              <w:t xml:space="preserve"> (Main)</w:t>
             </w:r>
           </w:p>
         </w:tc>
@@ -527,15 +511,7 @@
               <w:t>07ba18</w:t>
             </w:r>
             <w:r>
-              <w:t xml:space="preserve"> (</w:t>
-            </w:r>
-            <w:proofErr w:type="spellStart"/>
-            <w:r>
-              <w:t>Main</w:t>
-            </w:r>
-            <w:proofErr w:type="spellEnd"/>
-            <w:r>
-              <w:t>)</w:t>
+              <w:t xml:space="preserve"> (Main)</w:t>
             </w:r>
           </w:p>
         </w:tc>
@@ -833,15 +809,7 @@
               <w:t>dd1b24</w:t>
             </w:r>
             <w:r>
-              <w:t xml:space="preserve"> (</w:t>
-            </w:r>
-            <w:proofErr w:type="spellStart"/>
-            <w:r>
-              <w:t>Main</w:t>
-            </w:r>
-            <w:proofErr w:type="spellEnd"/>
-            <w:r>
-              <w:t>)</w:t>
+              <w:t xml:space="preserve"> (Main)</w:t>
             </w:r>
           </w:p>
         </w:tc>
@@ -997,15 +965,7 @@
               <w:t>0a705d</w:t>
             </w:r>
             <w:r>
-              <w:t xml:space="preserve"> (</w:t>
-            </w:r>
-            <w:proofErr w:type="spellStart"/>
-            <w:r>
-              <w:t>Main</w:t>
-            </w:r>
-            <w:proofErr w:type="spellEnd"/>
-            <w:r>
-              <w:t>)</w:t>
+              <w:t xml:space="preserve"> (Main)</w:t>
             </w:r>
           </w:p>
         </w:tc>
@@ -1267,15 +1227,7 @@
               <w:jc w:val="center"/>
             </w:pPr>
             <w:r>
-              <w:t>Solo icono (</w:t>
-            </w:r>
-            <w:proofErr w:type="gramStart"/>
-            <w:r>
-              <w:t>versión blanco</w:t>
-            </w:r>
-            <w:proofErr w:type="gramEnd"/>
-            <w:r>
-              <w:t>)</w:t>
+              <w:t>Solo icono (versión blanco)</w:t>
             </w:r>
           </w:p>
         </w:tc>
@@ -1318,7 +1270,29 @@
           <w:szCs w:val="32"/>
           <w14:ligatures w14:val="standardContextual"/>
         </w:rPr>
-        <w:t>3.- Estilos de la tipografía.</w:t>
+        <w:t xml:space="preserve">3.- </w:t>
+      </w:r>
+      <w:r>
+        <w:rPr>
+          <w:rFonts w:ascii="Calibri Light" w:eastAsia="Times New Roman" w:hAnsi="Calibri Light" w:cs="Times New Roman"/>
+          <w:color w:val="2F5496"/>
+          <w:kern w:val="2"/>
+          <w:sz w:val="32"/>
+          <w:szCs w:val="32"/>
+          <w14:ligatures w14:val="standardContextual"/>
+        </w:rPr>
+        <w:t>Tipografía</w:t>
+      </w:r>
+      <w:r>
+        <w:rPr>
+          <w:rFonts w:ascii="Calibri Light" w:eastAsia="Times New Roman" w:hAnsi="Calibri Light" w:cs="Times New Roman"/>
+          <w:color w:val="2F5496"/>
+          <w:kern w:val="2"/>
+          <w:sz w:val="32"/>
+          <w:szCs w:val="32"/>
+          <w14:ligatures w14:val="standardContextual"/>
+        </w:rPr>
+        <w:t>.</w:t>
       </w:r>
     </w:p>
     <w:p>
@@ -1469,33 +1443,7 @@
                 <w:rPr>
                   <w:rStyle w:val="Hipervnculo"/>
                 </w:rPr>
-                <w:t>Enlace a G</w:t>
-              </w:r>
-              <w:r>
-                <w:rPr>
-                  <w:rStyle w:val="Hipervnculo"/>
-                </w:rPr>
-                <w:t>o</w:t>
-              </w:r>
-              <w:r>
-                <w:rPr>
-                  <w:rStyle w:val="Hipervnculo"/>
-                </w:rPr>
-                <w:t xml:space="preserve">ogle </w:t>
-              </w:r>
-              <w:proofErr w:type="spellStart"/>
-              <w:r>
-                <w:rPr>
-                  <w:rStyle w:val="Hipervnculo"/>
-                </w:rPr>
-                <w:t>Fonts</w:t>
-              </w:r>
-              <w:proofErr w:type="spellEnd"/>
-              <w:r>
-                <w:rPr>
-                  <w:rStyle w:val="Hipervnculo"/>
-                </w:rPr>
-                <w:t xml:space="preserve"> para descargar</w:t>
+                <w:t>Enlace a Google Fonts para descargar</w:t>
               </w:r>
             </w:hyperlink>
           </w:p>
@@ -1644,7 +1592,6 @@
         </w:rPr>
       </w:pPr>
       <w:commentRangeStart w:id="0"/>
-      <w:proofErr w:type="spellStart"/>
       <w:r>
         <w:rPr>
           <w:rFonts w:ascii="Glaschu-Inline" w:hAnsi="Glaschu-Inline"/>
@@ -1653,7 +1600,6 @@
         </w:rPr>
         <w:t>Glaschu-Inline</w:t>
       </w:r>
-      <w:proofErr w:type="spellEnd"/>
     </w:p>
     <w:p>
       <w:pPr>
@@ -1664,7 +1610,6 @@
           <w:lang w:val="en-US"/>
         </w:rPr>
       </w:pPr>
-      <w:proofErr w:type="spellStart"/>
       <w:r>
         <w:rPr>
           <w:rFonts w:ascii="ProvanInline-Regular" w:hAnsi="ProvanInline-Regular"/>
@@ -1672,17 +1617,7 @@
           <w:szCs w:val="160"/>
           <w:lang w:val="en-US"/>
         </w:rPr>
-        <w:t>ProvanInline</w:t>
-      </w:r>
-      <w:proofErr w:type="spellEnd"/>
-      <w:r>
-        <w:rPr>
-          <w:rFonts w:ascii="ProvanInline-Regular" w:hAnsi="ProvanInline-Regular"/>
-          <w:sz w:val="48"/>
-          <w:szCs w:val="160"/>
-          <w:lang w:val="en-US"/>
-        </w:rPr>
-        <w:t>-Regular</w:t>
+        <w:t>ProvanInline-Regular</w:t>
       </w:r>
       <w:commentRangeEnd w:id="0"/>
       <w:r>
@@ -1715,16 +1650,8 @@
         <w:rPr>
           <w:lang w:val="en-US"/>
         </w:rPr>
-        <w:t xml:space="preserve">Fuentes </w:t>
+        <w:t>Estilos de la tipografía</w:t>
       </w:r>
-      <w:proofErr w:type="spellStart"/>
-      <w:r>
-        <w:rPr>
-          <w:lang w:val="en-US"/>
-        </w:rPr>
-        <w:t>texto</w:t>
-      </w:r>
-      <w:proofErr w:type="spellEnd"/>
       <w:r>
         <w:rPr>
           <w:lang w:val="en-US"/>
@@ -1782,45 +1709,170 @@
                 <w:bCs/>
                 <w:lang w:val="en-US"/>
               </w:rPr>
-              <w:t xml:space="preserve">Tipo de </w:t>
-            </w:r>
-            <w:proofErr w:type="spellStart"/>
-            <w:r>
+              <w:t>Tipo de texto</w:t>
+            </w:r>
+          </w:p>
+        </w:tc>
+        <w:tc>
+          <w:tcPr>
+            <w:tcW w:w="7458" w:type="dxa"/>
+            <w:gridSpan w:val="5"/>
+            <w:vAlign w:val="center"/>
+          </w:tcPr>
+          <w:p>
+            <w:pPr>
+              <w:jc w:val="center"/>
               <w:rPr>
                 <w:b/>
                 <w:bCs/>
                 <w:lang w:val="en-US"/>
               </w:rPr>
-              <w:t>texto</w:t>
-            </w:r>
-            <w:proofErr w:type="spellEnd"/>
-          </w:p>
-        </w:tc>
-        <w:tc>
-          <w:tcPr>
-            <w:tcW w:w="7458" w:type="dxa"/>
-            <w:gridSpan w:val="5"/>
-            <w:vAlign w:val="center"/>
-          </w:tcPr>
-          <w:p>
-            <w:pPr>
-              <w:jc w:val="center"/>
+            </w:pPr>
+            <w:r>
               <w:rPr>
                 <w:b/>
                 <w:bCs/>
                 <w:lang w:val="en-US"/>
               </w:rPr>
-            </w:pPr>
-            <w:proofErr w:type="spellStart"/>
-            <w:r>
+              <w:t>Formato</w:t>
+            </w:r>
+          </w:p>
+        </w:tc>
+      </w:tr>
+      <w:tr>
+        <w:tc>
+          <w:tcPr>
+            <w:tcW w:w="1892" w:type="dxa"/>
+            <w:vMerge/>
+            <w:vAlign w:val="center"/>
+          </w:tcPr>
+          <w:p>
+            <w:pPr>
+              <w:jc w:val="center"/>
+              <w:rPr>
+                <w:lang w:val="en-US"/>
+              </w:rPr>
+            </w:pPr>
+          </w:p>
+        </w:tc>
+        <w:tc>
+          <w:tcPr>
+            <w:tcW w:w="1222" w:type="dxa"/>
+            <w:vAlign w:val="center"/>
+          </w:tcPr>
+          <w:p>
+            <w:pPr>
+              <w:jc w:val="center"/>
               <w:rPr>
                 <w:b/>
                 <w:bCs/>
                 <w:lang w:val="en-US"/>
               </w:rPr>
-              <w:t>Formato</w:t>
-            </w:r>
-            <w:proofErr w:type="spellEnd"/>
+            </w:pPr>
+            <w:r>
+              <w:rPr>
+                <w:b/>
+                <w:bCs/>
+                <w:lang w:val="en-US"/>
+              </w:rPr>
+              <w:t>Color</w:t>
+            </w:r>
+          </w:p>
+        </w:tc>
+        <w:tc>
+          <w:tcPr>
+            <w:tcW w:w="1134" w:type="dxa"/>
+            <w:vAlign w:val="center"/>
+          </w:tcPr>
+          <w:p>
+            <w:pPr>
+              <w:jc w:val="center"/>
+              <w:rPr>
+                <w:b/>
+                <w:bCs/>
+                <w:lang w:val="en-US"/>
+              </w:rPr>
+            </w:pPr>
+            <w:r>
+              <w:rPr>
+                <w:b/>
+                <w:bCs/>
+                <w:lang w:val="en-US"/>
+              </w:rPr>
+              <w:t>Font-size</w:t>
+            </w:r>
+          </w:p>
+        </w:tc>
+        <w:tc>
+          <w:tcPr>
+            <w:tcW w:w="1701" w:type="dxa"/>
+            <w:vAlign w:val="center"/>
+          </w:tcPr>
+          <w:p>
+            <w:pPr>
+              <w:jc w:val="center"/>
+              <w:rPr>
+                <w:b/>
+                <w:bCs/>
+                <w:lang w:val="en-US"/>
+              </w:rPr>
+            </w:pPr>
+            <w:r>
+              <w:rPr>
+                <w:b/>
+                <w:bCs/>
+                <w:lang w:val="en-US"/>
+              </w:rPr>
+              <w:t>Font-style</w:t>
+            </w:r>
+          </w:p>
+        </w:tc>
+        <w:tc>
+          <w:tcPr>
+            <w:tcW w:w="1766" w:type="dxa"/>
+            <w:vAlign w:val="center"/>
+          </w:tcPr>
+          <w:p>
+            <w:pPr>
+              <w:jc w:val="center"/>
+              <w:rPr>
+                <w:b/>
+                <w:bCs/>
+                <w:lang w:val="en-US"/>
+              </w:rPr>
+            </w:pPr>
+            <w:r>
+              <w:rPr>
+                <w:b/>
+                <w:bCs/>
+                <w:lang w:val="en-US"/>
+              </w:rPr>
+              <w:t>Text-decoration</w:t>
+            </w:r>
+          </w:p>
+        </w:tc>
+        <w:tc>
+          <w:tcPr>
+            <w:tcW w:w="1635" w:type="dxa"/>
+            <w:vAlign w:val="center"/>
+          </w:tcPr>
+          <w:p>
+            <w:pPr>
+              <w:jc w:val="center"/>
+              <w:rPr>
+                <w:b/>
+                <w:bCs/>
+                <w:lang w:val="en-US"/>
+              </w:rPr>
+            </w:pPr>
+            <w:r>
+              <w:rPr>
+                <w:b/>
+                <w:bCs/>
+                <w:lang w:val="en-US"/>
+              </w:rPr>
+              <w:t>Font-weight</w:t>
+            </w:r>
           </w:p>
         </w:tc>
       </w:tr>
@@ -1828,16 +1880,21 @@
         <w:tc>
           <w:tcPr>
             <w:tcW w:w="1892" w:type="dxa"/>
-            <w:vMerge/>
-            <w:vAlign w:val="center"/>
-          </w:tcPr>
-          <w:p>
-            <w:pPr>
-              <w:jc w:val="center"/>
-              <w:rPr>
-                <w:lang w:val="en-US"/>
-              </w:rPr>
-            </w:pPr>
+            <w:vAlign w:val="center"/>
+          </w:tcPr>
+          <w:p>
+            <w:pPr>
+              <w:jc w:val="center"/>
+              <w:rPr>
+                <w:lang w:val="en-US"/>
+              </w:rPr>
+            </w:pPr>
+            <w:r>
+              <w:rPr>
+                <w:lang w:val="en-US"/>
+              </w:rPr>
+              <w:t>Texto normal</w:t>
+            </w:r>
           </w:p>
         </w:tc>
         <w:tc>
@@ -1849,19 +1906,9 @@
             <w:pPr>
               <w:jc w:val="center"/>
               <w:rPr>
-                <w:b/>
-                <w:bCs/>
-                <w:lang w:val="en-US"/>
-              </w:rPr>
-            </w:pPr>
-            <w:r>
-              <w:rPr>
-                <w:b/>
-                <w:bCs/>
-                <w:lang w:val="en-US"/>
-              </w:rPr>
-              <w:t>Color</w:t>
-            </w:r>
+                <w:lang w:val="en-US"/>
+              </w:rPr>
+            </w:pPr>
           </w:p>
         </w:tc>
         <w:tc>
@@ -1873,19 +1920,9 @@
             <w:pPr>
               <w:jc w:val="center"/>
               <w:rPr>
-                <w:b/>
-                <w:bCs/>
-                <w:lang w:val="en-US"/>
-              </w:rPr>
-            </w:pPr>
-            <w:r>
-              <w:rPr>
-                <w:b/>
-                <w:bCs/>
-                <w:lang w:val="en-US"/>
-              </w:rPr>
-              <w:t>Font-size</w:t>
-            </w:r>
+                <w:lang w:val="en-US"/>
+              </w:rPr>
+            </w:pPr>
           </w:p>
         </w:tc>
         <w:tc>
@@ -1897,19 +1934,9 @@
             <w:pPr>
               <w:jc w:val="center"/>
               <w:rPr>
-                <w:b/>
-                <w:bCs/>
-                <w:lang w:val="en-US"/>
-              </w:rPr>
-            </w:pPr>
-            <w:r>
-              <w:rPr>
-                <w:b/>
-                <w:bCs/>
-                <w:lang w:val="en-US"/>
-              </w:rPr>
-              <w:t>Font-style</w:t>
-            </w:r>
+                <w:lang w:val="en-US"/>
+              </w:rPr>
+            </w:pPr>
           </w:p>
         </w:tc>
         <w:tc>
@@ -1921,19 +1948,9 @@
             <w:pPr>
               <w:jc w:val="center"/>
               <w:rPr>
-                <w:b/>
-                <w:bCs/>
-                <w:lang w:val="en-US"/>
-              </w:rPr>
-            </w:pPr>
-            <w:r>
-              <w:rPr>
-                <w:b/>
-                <w:bCs/>
-                <w:lang w:val="en-US"/>
-              </w:rPr>
-              <w:t>Text-decoration</w:t>
-            </w:r>
+                <w:lang w:val="en-US"/>
+              </w:rPr>
+            </w:pPr>
           </w:p>
         </w:tc>
         <w:tc>
@@ -1945,18 +1962,14 @@
             <w:pPr>
               <w:jc w:val="center"/>
               <w:rPr>
-                <w:b/>
-                <w:bCs/>
-                <w:lang w:val="en-US"/>
-              </w:rPr>
-            </w:pPr>
-            <w:r>
-              <w:rPr>
-                <w:b/>
-                <w:bCs/>
-                <w:lang w:val="en-US"/>
-              </w:rPr>
-              <w:t>Font-weight</w:t>
+                <w:lang w:val="en-US"/>
+              </w:rPr>
+            </w:pPr>
+            <w:r>
+              <w:rPr>
+                <w:lang w:val="en-US"/>
+              </w:rPr>
+              <w:t>Light 300</w:t>
             </w:r>
           </w:p>
         </w:tc>
@@ -1974,19 +1987,11 @@
                 <w:lang w:val="en-US"/>
               </w:rPr>
             </w:pPr>
-            <w:proofErr w:type="spellStart"/>
-            <w:r>
-              <w:rPr>
-                <w:lang w:val="en-US"/>
-              </w:rPr>
-              <w:t>Texto</w:t>
-            </w:r>
-            <w:proofErr w:type="spellEnd"/>
-            <w:r>
-              <w:rPr>
-                <w:lang w:val="en-US"/>
-              </w:rPr>
-              <w:t xml:space="preserve"> normal</w:t>
+            <w:r>
+              <w:rPr>
+                <w:lang w:val="en-US"/>
+              </w:rPr>
+              <w:t>Enlaces</w:t>
             </w:r>
           </w:p>
         </w:tc>
@@ -2058,12 +2063,6 @@
                 <w:lang w:val="en-US"/>
               </w:rPr>
             </w:pPr>
-            <w:r>
-              <w:rPr>
-                <w:lang w:val="en-US"/>
-              </w:rPr>
-              <w:t>Light 300</w:t>
-            </w:r>
           </w:p>
         </w:tc>
       </w:tr>
@@ -2084,7 +2083,7 @@
               <w:rPr>
                 <w:lang w:val="en-US"/>
               </w:rPr>
-              <w:t>Enlaces</w:t>
+              <w:t>Enlaces:hover</w:t>
             </w:r>
           </w:p>
         </w:tc>
@@ -2172,112 +2171,12 @@
                 <w:lang w:val="en-US"/>
               </w:rPr>
             </w:pPr>
-            <w:proofErr w:type="spellStart"/>
-            <w:proofErr w:type="gramStart"/>
-            <w:r>
-              <w:rPr>
-                <w:lang w:val="en-US"/>
-              </w:rPr>
-              <w:t>Enlaces:hover</w:t>
-            </w:r>
-            <w:proofErr w:type="spellEnd"/>
-            <w:proofErr w:type="gramEnd"/>
-          </w:p>
-        </w:tc>
-        <w:tc>
-          <w:tcPr>
-            <w:tcW w:w="1222" w:type="dxa"/>
-            <w:vAlign w:val="center"/>
-          </w:tcPr>
-          <w:p>
-            <w:pPr>
-              <w:jc w:val="center"/>
-              <w:rPr>
-                <w:lang w:val="en-US"/>
-              </w:rPr>
-            </w:pPr>
-          </w:p>
-        </w:tc>
-        <w:tc>
-          <w:tcPr>
-            <w:tcW w:w="1134" w:type="dxa"/>
-            <w:vAlign w:val="center"/>
-          </w:tcPr>
-          <w:p>
-            <w:pPr>
-              <w:jc w:val="center"/>
-              <w:rPr>
-                <w:lang w:val="en-US"/>
-              </w:rPr>
-            </w:pPr>
-          </w:p>
-        </w:tc>
-        <w:tc>
-          <w:tcPr>
-            <w:tcW w:w="1701" w:type="dxa"/>
-            <w:vAlign w:val="center"/>
-          </w:tcPr>
-          <w:p>
-            <w:pPr>
-              <w:jc w:val="center"/>
-              <w:rPr>
-                <w:lang w:val="en-US"/>
-              </w:rPr>
-            </w:pPr>
-          </w:p>
-        </w:tc>
-        <w:tc>
-          <w:tcPr>
-            <w:tcW w:w="1766" w:type="dxa"/>
-            <w:vAlign w:val="center"/>
-          </w:tcPr>
-          <w:p>
-            <w:pPr>
-              <w:jc w:val="center"/>
-              <w:rPr>
-                <w:lang w:val="en-US"/>
-              </w:rPr>
-            </w:pPr>
-          </w:p>
-        </w:tc>
-        <w:tc>
-          <w:tcPr>
-            <w:tcW w:w="1635" w:type="dxa"/>
-            <w:vAlign w:val="center"/>
-          </w:tcPr>
-          <w:p>
-            <w:pPr>
-              <w:jc w:val="center"/>
-              <w:rPr>
-                <w:lang w:val="en-US"/>
-              </w:rPr>
-            </w:pPr>
-          </w:p>
-        </w:tc>
-      </w:tr>
-      <w:tr>
-        <w:tc>
-          <w:tcPr>
-            <w:tcW w:w="1892" w:type="dxa"/>
-            <w:vAlign w:val="center"/>
-          </w:tcPr>
-          <w:p>
-            <w:pPr>
-              <w:jc w:val="center"/>
-              <w:rPr>
-                <w:lang w:val="en-US"/>
-              </w:rPr>
-            </w:pPr>
-            <w:proofErr w:type="spellStart"/>
-            <w:proofErr w:type="gramStart"/>
             <w:r>
               <w:rPr>
                 <w:lang w:val="en-US"/>
               </w:rPr>
               <w:t>Enlaces:active</w:t>
             </w:r>
-            <w:proofErr w:type="spellEnd"/>
-            <w:proofErr w:type="gramEnd"/>
           </w:p>
         </w:tc>
         <w:tc>
@@ -2955,42 +2854,7 @@
           <w14:ligatures w14:val="standardContextual"/>
         </w:rPr>
         <w:lastRenderedPageBreak/>
-        <w:t>4</w:t>
-      </w:r>
-      <w:r>
-        <w:rPr>
-          <w:rFonts w:ascii="Calibri Light" w:eastAsia="Times New Roman" w:hAnsi="Calibri Light" w:cs="Times New Roman"/>
-          <w:color w:val="2F5496"/>
-          <w:kern w:val="2"/>
-          <w:sz w:val="32"/>
-          <w:szCs w:val="32"/>
-          <w14:ligatures w14:val="standardContextual"/>
-        </w:rPr>
-        <w:t xml:space="preserve">.- </w:t>
-      </w:r>
-      <w:proofErr w:type="spellStart"/>
-      <w:r>
-        <w:rPr>
-          <w:rFonts w:ascii="Calibri Light" w:eastAsia="Times New Roman" w:hAnsi="Calibri Light" w:cs="Times New Roman"/>
-          <w:color w:val="2F5496"/>
-          <w:kern w:val="2"/>
-          <w:sz w:val="32"/>
-          <w:szCs w:val="32"/>
-          <w14:ligatures w14:val="standardContextual"/>
-        </w:rPr>
-        <w:t>Wireframe</w:t>
-      </w:r>
-      <w:proofErr w:type="spellEnd"/>
-      <w:r>
-        <w:rPr>
-          <w:rFonts w:ascii="Calibri Light" w:eastAsia="Times New Roman" w:hAnsi="Calibri Light" w:cs="Times New Roman"/>
-          <w:color w:val="2F5496"/>
-          <w:kern w:val="2"/>
-          <w:sz w:val="32"/>
-          <w:szCs w:val="32"/>
-          <w14:ligatures w14:val="standardContextual"/>
-        </w:rPr>
-        <w:t>.</w:t>
+        <w:t>4.- Wireframe.</w:t>
       </w:r>
     </w:p>
     <w:p>
@@ -3011,19 +2875,11 @@
         </w:rPr>
         <w:t xml:space="preserve">4.1.- </w:t>
       </w:r>
-      <w:proofErr w:type="spellStart"/>
       <w:r>
         <w:rPr>
           <w:rStyle w:val="Ttulo2Car"/>
         </w:rPr>
-        <w:t>Wireframe</w:t>
-      </w:r>
-      <w:proofErr w:type="spellEnd"/>
-      <w:r>
-        <w:rPr>
-          <w:rStyle w:val="Ttulo2Car"/>
-        </w:rPr>
-        <w:t xml:space="preserve"> Completo</w:t>
+        <w:t>Wireframe Completo</w:t>
       </w:r>
       <w:r>
         <w:rPr>
@@ -3105,13 +2961,8 @@
         <w:t xml:space="preserve">4.2.- </w:t>
       </w:r>
       <w:r>
-        <w:t xml:space="preserve">Pagina </w:t>
+        <w:t>Pagina Login</w:t>
       </w:r>
-      <w:proofErr w:type="spellStart"/>
-      <w:r>
-        <w:t>Login</w:t>
-      </w:r>
-      <w:proofErr w:type="spellEnd"/>
       <w:r>
         <w:t>.</w:t>
       </w:r>
@@ -3350,15 +3201,7 @@
         <w:t xml:space="preserve">4.5.- </w:t>
       </w:r>
       <w:r>
-        <w:t xml:space="preserve">Pagina </w:t>
-      </w:r>
-      <w:proofErr w:type="spellStart"/>
-      <w:r>
-        <w:t>Categoria</w:t>
-      </w:r>
-      <w:proofErr w:type="spellEnd"/>
-      <w:r>
-        <w:t xml:space="preserve"> Test</w:t>
+        <w:t>Pagina Categoria Test</w:t>
       </w:r>
       <w:r>
         <w:t>.</w:t>

</xml_diff>

<commit_message>
Logo, iconos y guia actualizados v1.
</commit_message>
<xml_diff>
--- a/Documentacion/3 - Documentacion del proyecto/Diseño/Brain Boost Guia estilos.docx
+++ b/Documentacion/3 - Documentacion del proyecto/Diseño/Brain Boost Guia estilos.docx
@@ -1,6 +1,6 @@
 
 <file path=word/document.xml><?xml version="1.0" encoding="utf-8"?>
-<w:document xmlns:wpc="http://schemas.microsoft.com/office/word/2010/wordprocessingCanvas" xmlns:cx="http://schemas.microsoft.com/office/drawing/2014/chartex" xmlns:cx1="http://schemas.microsoft.com/office/drawing/2015/9/8/chartex" xmlns:cx2="http://schemas.microsoft.com/office/drawing/2015/10/21/chartex" xmlns:cx3="http://schemas.microsoft.com/office/drawing/2016/5/9/chartex" xmlns:cx4="http://schemas.microsoft.com/office/drawing/2016/5/10/chartex" xmlns:cx5="http://schemas.microsoft.com/office/drawing/2016/5/11/chartex" xmlns:cx6="http://schemas.microsoft.com/office/drawing/2016/5/12/chartex" xmlns:cx7="http://schemas.microsoft.com/office/drawing/2016/5/13/chartex" xmlns:cx8="http://schemas.microsoft.com/office/drawing/2016/5/14/chartex" xmlns:mc="http://schemas.openxmlformats.org/markup-compatibility/2006" xmlns:aink="http://schemas.microsoft.com/office/drawing/2016/ink" xmlns:am3d="http://schemas.microsoft.com/office/drawing/2017/model3d" xmlns:o="urn:schemas-microsoft-com:office:office" xmlns:oel="http://schemas.microsoft.com/office/2019/extlst" xmlns:r="http://schemas.openxmlformats.org/officeDocument/2006/relationships" xmlns:m="http://schemas.openxmlformats.org/officeDocument/2006/math" xmlns:v="urn:schemas-microsoft-com:vml" xmlns:wp14="http://schemas.microsoft.com/office/word/2010/wordprocessingDrawing" xmlns:wp="http://schemas.openxmlformats.org/drawingml/2006/wordprocessingDrawing" xmlns:w10="urn:schemas-microsoft-com:office:word" xmlns:w="http://schemas.openxmlformats.org/wordprocessingml/2006/main" xmlns:w14="http://schemas.microsoft.com/office/word/2010/wordml" xmlns:w15="http://schemas.microsoft.com/office/word/2012/wordml" xmlns:w16cex="http://schemas.microsoft.com/office/word/2018/wordml/cex" xmlns:w16cid="http://schemas.microsoft.com/office/word/2016/wordml/cid" xmlns:w16="http://schemas.microsoft.com/office/word/2018/wordml" xmlns:w16du="http://schemas.microsoft.com/office/word/2023/wordml/word16du" xmlns:w16sdtdh="http://schemas.microsoft.com/office/word/2020/wordml/sdtdatahash" xmlns:w16se="http://schemas.microsoft.com/office/word/2015/wordml/symex" xmlns:wpg="http://schemas.microsoft.com/office/word/2010/wordprocessingGroup" xmlns:wpi="http://schemas.microsoft.com/office/word/2010/wordprocessingInk" xmlns:wne="http://schemas.microsoft.com/office/word/2006/wordml" xmlns:wps="http://schemas.microsoft.com/office/word/2010/wordprocessingShape" mc:Ignorable="w14 w15 w16se w16cid w16 w16cex w16sdtdh wp14">
+<w:document xmlns:wpc="http://schemas.microsoft.com/office/word/2010/wordprocessingCanvas" xmlns:cx="http://schemas.microsoft.com/office/drawing/2014/chartex" xmlns:cx1="http://schemas.microsoft.com/office/drawing/2015/9/8/chartex" xmlns:cx2="http://schemas.microsoft.com/office/drawing/2015/10/21/chartex" xmlns:cx3="http://schemas.microsoft.com/office/drawing/2016/5/9/chartex" xmlns:cx4="http://schemas.microsoft.com/office/drawing/2016/5/10/chartex" xmlns:cx5="http://schemas.microsoft.com/office/drawing/2016/5/11/chartex" xmlns:cx6="http://schemas.microsoft.com/office/drawing/2016/5/12/chartex" xmlns:cx7="http://schemas.microsoft.com/office/drawing/2016/5/13/chartex" xmlns:cx8="http://schemas.microsoft.com/office/drawing/2016/5/14/chartex" xmlns:mc="http://schemas.openxmlformats.org/markup-compatibility/2006" xmlns:aink="http://schemas.microsoft.com/office/drawing/2016/ink" xmlns:am3d="http://schemas.microsoft.com/office/drawing/2017/model3d" xmlns:o="urn:schemas-microsoft-com:office:office" xmlns:r="http://schemas.openxmlformats.org/officeDocument/2006/relationships" xmlns:m="http://schemas.openxmlformats.org/officeDocument/2006/math" xmlns:v="urn:schemas-microsoft-com:vml" xmlns:wp14="http://schemas.microsoft.com/office/word/2010/wordprocessingDrawing" xmlns:wp="http://schemas.openxmlformats.org/drawingml/2006/wordprocessingDrawing" xmlns:w10="urn:schemas-microsoft-com:office:word" xmlns:w="http://schemas.openxmlformats.org/wordprocessingml/2006/main" xmlns:w14="http://schemas.microsoft.com/office/word/2010/wordml" xmlns:w15="http://schemas.microsoft.com/office/word/2012/wordml" xmlns:w16cex="http://schemas.microsoft.com/office/word/2018/wordml/cex" xmlns:w16cid="http://schemas.microsoft.com/office/word/2016/wordml/cid" xmlns:w16="http://schemas.microsoft.com/office/word/2018/wordml" xmlns:w16sdtdh="http://schemas.microsoft.com/office/word/2020/wordml/sdtdatahash" xmlns:w16se="http://schemas.microsoft.com/office/word/2015/wordml/symex" xmlns:wpg="http://schemas.microsoft.com/office/word/2010/wordprocessingGroup" xmlns:wpi="http://schemas.microsoft.com/office/word/2010/wordprocessingInk" xmlns:wne="http://schemas.microsoft.com/office/word/2006/wordml" xmlns:wps="http://schemas.microsoft.com/office/word/2010/wordprocessingShape" mc:Ignorable="w14 w15 w16se w16cid w16 w16cex w16sdtdh wp14">
   <w:body>
     <w:p>
       <w:pPr>
@@ -42,16 +42,16 @@
     </w:p>
     <w:tbl>
       <w:tblPr>
-        <w:tblStyle w:val="Tablaconcuadrcula"/>
+        <w:tblStyle w:val="a3"/>
         <w:tblW w:w="0" w:type="auto"/>
         <w:tblLook w:val="04A0" w:firstRow="1" w:lastRow="0" w:firstColumn="1" w:lastColumn="0" w:noHBand="0" w:noVBand="1"/>
       </w:tblPr>
       <w:tblGrid>
-        <w:gridCol w:w="3232"/>
+        <w:gridCol w:w="1974"/>
         <w:gridCol w:w="853"/>
-        <w:gridCol w:w="60"/>
-        <w:gridCol w:w="74"/>
-        <w:gridCol w:w="654"/>
+        <w:gridCol w:w="156"/>
+        <w:gridCol w:w="192"/>
+        <w:gridCol w:w="1698"/>
         <w:gridCol w:w="137"/>
         <w:gridCol w:w="201"/>
         <w:gridCol w:w="2233"/>
@@ -185,7 +185,15 @@
               <w:t>0a65ed</w:t>
             </w:r>
             <w:r>
-              <w:t xml:space="preserve"> (Main)</w:t>
+              <w:t xml:space="preserve"> (</w:t>
+            </w:r>
+            <w:proofErr w:type="spellStart"/>
+            <w:r>
+              <w:t>Main</w:t>
+            </w:r>
+            <w:proofErr w:type="spellEnd"/>
+            <w:r>
+              <w:t>)</w:t>
             </w:r>
           </w:p>
         </w:tc>
@@ -350,7 +358,15 @@
               <w:t>0aed1f</w:t>
             </w:r>
             <w:r>
-              <w:t xml:space="preserve"> (Main)</w:t>
+              <w:t xml:space="preserve"> (</w:t>
+            </w:r>
+            <w:proofErr w:type="spellStart"/>
+            <w:r>
+              <w:t>Main</w:t>
+            </w:r>
+            <w:proofErr w:type="spellEnd"/>
+            <w:r>
+              <w:t>)</w:t>
             </w:r>
           </w:p>
         </w:tc>
@@ -511,7 +527,15 @@
               <w:t>07ba18</w:t>
             </w:r>
             <w:r>
-              <w:t xml:space="preserve"> (Main)</w:t>
+              <w:t xml:space="preserve"> (</w:t>
+            </w:r>
+            <w:proofErr w:type="spellStart"/>
+            <w:r>
+              <w:t>Main</w:t>
+            </w:r>
+            <w:proofErr w:type="spellEnd"/>
+            <w:r>
+              <w:t>)</w:t>
             </w:r>
           </w:p>
         </w:tc>
@@ -809,7 +833,15 @@
               <w:t>dd1b24</w:t>
             </w:r>
             <w:r>
-              <w:t xml:space="preserve"> (Main)</w:t>
+              <w:t xml:space="preserve"> (</w:t>
+            </w:r>
+            <w:proofErr w:type="spellStart"/>
+            <w:r>
+              <w:t>Main</w:t>
+            </w:r>
+            <w:proofErr w:type="spellEnd"/>
+            <w:r>
+              <w:t>)</w:t>
             </w:r>
           </w:p>
         </w:tc>
@@ -838,6 +870,133 @@
             <w:r>
               <w:t>901117</w:t>
             </w:r>
+          </w:p>
+        </w:tc>
+      </w:tr>
+      <w:tr>
+        <w:trPr>
+          <w:trHeight w:val="135"/>
+        </w:trPr>
+        <w:tc>
+          <w:tcPr>
+            <w:tcW w:w="3261" w:type="dxa"/>
+            <w:vAlign w:val="center"/>
+          </w:tcPr>
+          <w:p>
+            <w:pPr>
+              <w:jc w:val="center"/>
+            </w:pPr>
+            <w:proofErr w:type="spellStart"/>
+            <w:r>
+              <w:t>Variacion</w:t>
+            </w:r>
+            <w:proofErr w:type="spellEnd"/>
+            <w:r>
+              <w:t xml:space="preserve"> Rojo Logo</w:t>
+            </w:r>
+          </w:p>
+        </w:tc>
+        <w:tc>
+          <w:tcPr>
+            <w:tcW w:w="853" w:type="dxa"/>
+          </w:tcPr>
+          <w:p>
+            <w:pPr>
+              <w:jc w:val="center"/>
+            </w:pPr>
+            <w:r>
+              <w:t>#ffcccc</w:t>
+            </w:r>
+          </w:p>
+        </w:tc>
+        <w:tc>
+          <w:tcPr>
+            <w:tcW w:w="788" w:type="dxa"/>
+            <w:gridSpan w:val="3"/>
+          </w:tcPr>
+          <w:p>
+            <w:pPr>
+              <w:jc w:val="center"/>
+            </w:pPr>
+            <w:r>
+              <w:rPr>
+                <w:noProof/>
+              </w:rPr>
+              <w:drawing>
+                <wp:inline distT="0" distB="0" distL="0" distR="0" wp14:anchorId="73299A80" wp14:editId="16FEA110">
+                  <wp:extent cx="1162050" cy="314696"/>
+                  <wp:effectExtent l="0" t="0" r="0" b="9525"/>
+                  <wp:docPr id="15" name="Рисунок 15"/>
+                  <wp:cNvGraphicFramePr>
+                    <a:graphicFrameLocks xmlns:a="http://schemas.openxmlformats.org/drawingml/2006/main" noChangeAspect="1"/>
+                  </wp:cNvGraphicFramePr>
+                  <a:graphic xmlns:a="http://schemas.openxmlformats.org/drawingml/2006/main">
+                    <a:graphicData uri="http://schemas.openxmlformats.org/drawingml/2006/picture">
+                      <pic:pic xmlns:pic="http://schemas.openxmlformats.org/drawingml/2006/picture">
+                        <pic:nvPicPr>
+                          <pic:cNvPr id="1" name=""/>
+                          <pic:cNvPicPr/>
+                        </pic:nvPicPr>
+                        <pic:blipFill rotWithShape="1">
+                          <a:blip r:embed="rId10"/>
+                          <a:srcRect b="72695"/>
+                          <a:stretch/>
+                        </pic:blipFill>
+                        <pic:spPr bwMode="auto">
+                          <a:xfrm>
+                            <a:off x="0" y="0"/>
+                            <a:ext cx="1162050" cy="314696"/>
+                          </a:xfrm>
+                          <a:prstGeom prst="rect">
+                            <a:avLst/>
+                          </a:prstGeom>
+                          <a:ln>
+                            <a:noFill/>
+                          </a:ln>
+                          <a:extLst>
+                            <a:ext uri="{53640926-AAD7-44D8-BBD7-CCE9431645EC}">
+                              <a14:shadowObscured xmlns:a14="http://schemas.microsoft.com/office/drawing/2010/main"/>
+                            </a:ext>
+                          </a:extLst>
+                        </pic:spPr>
+                      </pic:pic>
+                    </a:graphicData>
+                  </a:graphic>
+                </wp:inline>
+              </w:drawing>
+            </w:r>
+          </w:p>
+        </w:tc>
+        <w:tc>
+          <w:tcPr>
+            <w:tcW w:w="2571" w:type="dxa"/>
+            <w:gridSpan w:val="3"/>
+          </w:tcPr>
+          <w:p>
+            <w:pPr>
+              <w:jc w:val="center"/>
+            </w:pPr>
+          </w:p>
+        </w:tc>
+        <w:tc>
+          <w:tcPr>
+            <w:tcW w:w="877" w:type="dxa"/>
+          </w:tcPr>
+          <w:p>
+            <w:pPr>
+              <w:jc w:val="center"/>
+            </w:pPr>
+          </w:p>
+        </w:tc>
+        <w:tc>
+          <w:tcPr>
+            <w:tcW w:w="1000" w:type="dxa"/>
+            <w:gridSpan w:val="3"/>
+          </w:tcPr>
+          <w:p>
+            <w:pPr>
+              <w:jc w:val="center"/>
+            </w:pPr>
           </w:p>
         </w:tc>
       </w:tr>
@@ -886,7 +1045,7 @@
                           <pic:cNvPicPr/>
                         </pic:nvPicPr>
                         <pic:blipFill>
-                          <a:blip r:embed="rId10"/>
+                          <a:blip r:embed="rId11"/>
                           <a:stretch>
                             <a:fillRect/>
                           </a:stretch>
@@ -965,7 +1124,15 @@
               <w:t>0a705d</w:t>
             </w:r>
             <w:r>
-              <w:t xml:space="preserve"> (Main)</w:t>
+              <w:t xml:space="preserve"> (</w:t>
+            </w:r>
+            <w:proofErr w:type="spellStart"/>
+            <w:r>
+              <w:t>Main</w:t>
+            </w:r>
+            <w:proofErr w:type="spellEnd"/>
+            <w:r>
+              <w:t>)</w:t>
             </w:r>
           </w:p>
         </w:tc>
@@ -1043,13 +1210,13 @@
     </w:p>
     <w:tbl>
       <w:tblPr>
-        <w:tblStyle w:val="Tablaconcuadrcula"/>
+        <w:tblStyle w:val="a3"/>
         <w:tblW w:w="0" w:type="auto"/>
         <w:tblLook w:val="04A0" w:firstRow="1" w:lastRow="0" w:firstColumn="1" w:lastColumn="0" w:noHBand="0" w:noVBand="1"/>
       </w:tblPr>
       <w:tblGrid>
-        <w:gridCol w:w="2564"/>
-        <w:gridCol w:w="6786"/>
+        <w:gridCol w:w="3256"/>
+        <w:gridCol w:w="6094"/>
       </w:tblGrid>
       <w:tr>
         <w:tc>
@@ -1122,10 +1289,10 @@
                 <w:noProof/>
               </w:rPr>
               <w:drawing>
-                <wp:inline distT="0" distB="0" distL="0" distR="0" wp14:anchorId="40764518" wp14:editId="1445916C">
-                  <wp:extent cx="4167546" cy="984250"/>
-                  <wp:effectExtent l="0" t="0" r="4445" b="6350"/>
-                  <wp:docPr id="9" name="Рисунок 9" descr="Texto, Logotipo&#10;&#10;Descripción generada automáticamente"/>
+                <wp:inline distT="0" distB="0" distL="0" distR="0" wp14:anchorId="589AAF2E" wp14:editId="485D24B8">
+                  <wp:extent cx="3053554" cy="720000"/>
+                  <wp:effectExtent l="0" t="0" r="0" b="4445"/>
+                  <wp:docPr id="17" name="Рисунок 17"/>
                   <wp:cNvGraphicFramePr>
                     <a:graphicFrameLocks xmlns:a="http://schemas.openxmlformats.org/drawingml/2006/main" noChangeAspect="1"/>
                   </wp:cNvGraphicFramePr>
@@ -1133,19 +1300,20 @@
                     <a:graphicData uri="http://schemas.openxmlformats.org/drawingml/2006/picture">
                       <pic:pic xmlns:pic="http://schemas.openxmlformats.org/drawingml/2006/picture">
                         <pic:nvPicPr>
-                          <pic:cNvPr id="9" name="Рисунок 9" descr="Texto, Logotipo&#10;&#10;Descripción generada automáticamente"/>
+                          <pic:cNvPr id="0" name="Picture 2"/>
                           <pic:cNvPicPr>
                             <a:picLocks noChangeAspect="1" noChangeArrowheads="1"/>
                           </pic:cNvPicPr>
                         </pic:nvPicPr>
                         <pic:blipFill>
-                          <a:blip r:embed="rId11">
+                          <a:blip r:embed="rId12">
                             <a:extLst>
                               <a:ext uri="{28A0092B-C50C-407E-A947-70E740481C1C}">
                                 <a14:useLocalDpi xmlns:a14="http://schemas.microsoft.com/office/drawing/2010/main" val="0"/>
                               </a:ext>
                             </a:extLst>
                           </a:blip>
+                          <a:srcRect/>
                           <a:stretch>
                             <a:fillRect/>
                           </a:stretch>
@@ -1153,7 +1321,7 @@
                         <pic:spPr bwMode="auto">
                           <a:xfrm>
                             <a:off x="0" y="0"/>
-                            <a:ext cx="4180838" cy="987389"/>
+                            <a:ext cx="3053554" cy="720000"/>
                           </a:xfrm>
                           <a:prstGeom prst="rect">
                             <a:avLst/>
@@ -1213,7 +1381,60 @@
           <w:tcPr>
             <w:tcW w:w="6094" w:type="dxa"/>
           </w:tcPr>
-          <w:p/>
+          <w:p>
+            <w:r>
+              <w:rPr>
+                <w:noProof/>
+              </w:rPr>
+              <w:drawing>
+                <wp:inline distT="0" distB="0" distL="0" distR="0" wp14:anchorId="0DFAD9CB" wp14:editId="205F2427">
+                  <wp:extent cx="720000" cy="720000"/>
+                  <wp:effectExtent l="0" t="0" r="4445" b="4445"/>
+                  <wp:docPr id="16" name="Рисунок 16"/>
+                  <wp:cNvGraphicFramePr>
+                    <a:graphicFrameLocks xmlns:a="http://schemas.openxmlformats.org/drawingml/2006/main" noChangeAspect="1"/>
+                  </wp:cNvGraphicFramePr>
+                  <a:graphic xmlns:a="http://schemas.openxmlformats.org/drawingml/2006/main">
+                    <a:graphicData uri="http://schemas.openxmlformats.org/drawingml/2006/picture">
+                      <pic:pic xmlns:pic="http://schemas.openxmlformats.org/drawingml/2006/picture">
+                        <pic:nvPicPr>
+                          <pic:cNvPr id="16" name="Рисунок 16"/>
+                          <pic:cNvPicPr>
+                            <a:picLocks noChangeAspect="1" noChangeArrowheads="1"/>
+                          </pic:cNvPicPr>
+                        </pic:nvPicPr>
+                        <pic:blipFill>
+                          <a:blip r:embed="rId13" cstate="print">
+                            <a:extLst>
+                              <a:ext uri="{28A0092B-C50C-407E-A947-70E740481C1C}">
+                                <a14:useLocalDpi xmlns:a14="http://schemas.microsoft.com/office/drawing/2010/main" val="0"/>
+                              </a:ext>
+                            </a:extLst>
+                          </a:blip>
+                          <a:stretch>
+                            <a:fillRect/>
+                          </a:stretch>
+                        </pic:blipFill>
+                        <pic:spPr bwMode="auto">
+                          <a:xfrm>
+                            <a:off x="0" y="0"/>
+                            <a:ext cx="720000" cy="720000"/>
+                          </a:xfrm>
+                          <a:prstGeom prst="rect">
+                            <a:avLst/>
+                          </a:prstGeom>
+                          <a:noFill/>
+                          <a:ln>
+                            <a:noFill/>
+                          </a:ln>
+                        </pic:spPr>
+                      </pic:pic>
+                    </a:graphicData>
+                  </a:graphic>
+                </wp:inline>
+              </w:drawing>
+            </w:r>
+          </w:p>
         </w:tc>
       </w:tr>
       <w:tr>
@@ -1227,7 +1448,15 @@
               <w:jc w:val="center"/>
             </w:pPr>
             <w:r>
-              <w:t>Solo icono (versión blanco)</w:t>
+              <w:t>Solo icono (</w:t>
+            </w:r>
+            <w:proofErr w:type="gramStart"/>
+            <w:r>
+              <w:t>versión blanco</w:t>
+            </w:r>
+            <w:proofErr w:type="gramEnd"/>
+            <w:r>
+              <w:t>)</w:t>
             </w:r>
           </w:p>
         </w:tc>
@@ -1297,7 +1526,7 @@
     </w:p>
     <w:p>
       <w:pPr>
-        <w:pStyle w:val="Ttulo2"/>
+        <w:pStyle w:val="2"/>
         <w:pBdr>
           <w:top w:val="single" w:sz="4" w:space="1" w:color="auto"/>
           <w:left w:val="single" w:sz="4" w:space="4" w:color="auto"/>
@@ -1319,7 +1548,7 @@
     </w:p>
     <w:tbl>
       <w:tblPr>
-        <w:tblStyle w:val="Tablaconcuadrcula"/>
+        <w:tblStyle w:val="a3"/>
         <w:tblW w:w="0" w:type="auto"/>
         <w:tblLook w:val="04A0" w:firstRow="1" w:lastRow="0" w:firstColumn="1" w:lastColumn="0" w:noHBand="0" w:noVBand="1"/>
       </w:tblPr>
@@ -1416,7 +1645,7 @@
                           <pic:cNvPicPr/>
                         </pic:nvPicPr>
                         <pic:blipFill>
-                          <a:blip r:embed="rId12"/>
+                          <a:blip r:embed="rId14"/>
                           <a:stretch>
                             <a:fillRect/>
                           </a:stretch>
@@ -1438,12 +1667,26 @@
             </w:r>
           </w:p>
           <w:p>
-            <w:hyperlink r:id="rId13" w:history="1">
+            <w:hyperlink r:id="rId15" w:history="1">
               <w:r>
                 <w:rPr>
-                  <w:rStyle w:val="Hipervnculo"/>
+                  <w:rStyle w:val="a9"/>
                 </w:rPr>
-                <w:t>Enlace a Google Fonts para descargar</w:t>
+                <w:t xml:space="preserve">Enlace a Google </w:t>
+              </w:r>
+              <w:proofErr w:type="spellStart"/>
+              <w:r>
+                <w:rPr>
+                  <w:rStyle w:val="a9"/>
+                </w:rPr>
+                <w:t>Fonts</w:t>
+              </w:r>
+              <w:proofErr w:type="spellEnd"/>
+              <w:r>
+                <w:rPr>
+                  <w:rStyle w:val="a9"/>
+                </w:rPr>
+                <w:t xml:space="preserve"> para descargar</w:t>
               </w:r>
             </w:hyperlink>
           </w:p>
@@ -1468,7 +1711,33 @@
           <w:tcPr>
             <w:tcW w:w="7087" w:type="dxa"/>
           </w:tcPr>
-          <w:p/>
+          <w:p>
+            <w:pPr>
+              <w:rPr>
+                <w:rFonts w:ascii="ProvanInline-Regular" w:hAnsi="ProvanInline-Regular"/>
+                <w:sz w:val="48"/>
+                <w:szCs w:val="160"/>
+                <w:lang w:val="en-US"/>
+              </w:rPr>
+            </w:pPr>
+            <w:r>
+              <w:rPr>
+                <w:rFonts w:ascii="ProvanInline-Regular" w:hAnsi="ProvanInline-Regular"/>
+                <w:sz w:val="48"/>
+                <w:szCs w:val="160"/>
+                <w:lang w:val="en-US"/>
+              </w:rPr>
+              <w:t>ProvanInline-Regular</w:t>
+            </w:r>
+            <w:commentRangeStart w:id="0"/>
+            <w:commentRangeEnd w:id="0"/>
+            <w:r>
+              <w:rPr>
+                <w:rStyle w:val="a4"/>
+              </w:rPr>
+              <w:commentReference w:id="0"/>
+            </w:r>
+          </w:p>
         </w:tc>
       </w:tr>
       <w:tr>
@@ -1490,7 +1759,23 @@
           <w:tcPr>
             <w:tcW w:w="7087" w:type="dxa"/>
           </w:tcPr>
-          <w:p/>
+          <w:p>
+            <w:pPr>
+              <w:rPr>
+                <w:rFonts w:ascii="Glaschu-Inline" w:hAnsi="Glaschu-Inline"/>
+                <w:sz w:val="44"/>
+                <w:szCs w:val="96"/>
+              </w:rPr>
+            </w:pPr>
+            <w:r>
+              <w:rPr>
+                <w:rFonts w:ascii="Glaschu-Inline" w:hAnsi="Glaschu-Inline"/>
+                <w:sz w:val="44"/>
+                <w:szCs w:val="96"/>
+              </w:rPr>
+              <w:t>Glaschu-Inline</w:t>
+            </w:r>
+          </w:p>
         </w:tc>
       </w:tr>
       <w:tr>
@@ -1512,7 +1797,23 @@
           <w:tcPr>
             <w:tcW w:w="7087" w:type="dxa"/>
           </w:tcPr>
-          <w:p/>
+          <w:p>
+            <w:pPr>
+              <w:rPr>
+                <w:rFonts w:ascii="Open Sans" w:hAnsi="Open Sans" w:cs="Open Sans"/>
+                <w:sz w:val="40"/>
+                <w:szCs w:val="40"/>
+              </w:rPr>
+            </w:pPr>
+            <w:r>
+              <w:rPr>
+                <w:rFonts w:ascii="Open Sans" w:hAnsi="Open Sans" w:cs="Open Sans"/>
+                <w:sz w:val="40"/>
+                <w:szCs w:val="40"/>
+              </w:rPr>
+              <w:t>Título H3</w:t>
+            </w:r>
+          </w:p>
         </w:tc>
       </w:tr>
       <w:tr>
@@ -1534,7 +1835,22 @@
           <w:tcPr>
             <w:tcW w:w="7087" w:type="dxa"/>
           </w:tcPr>
-          <w:p/>
+          <w:p>
+            <w:pPr>
+              <w:rPr>
+                <w:sz w:val="36"/>
+                <w:szCs w:val="36"/>
+              </w:rPr>
+            </w:pPr>
+            <w:r>
+              <w:rPr>
+                <w:rFonts w:ascii="Open Sans" w:hAnsi="Open Sans" w:cs="Open Sans"/>
+                <w:sz w:val="36"/>
+                <w:szCs w:val="36"/>
+              </w:rPr>
+              <w:t>Título H4</w:t>
+            </w:r>
+          </w:p>
         </w:tc>
       </w:tr>
       <w:tr>
@@ -1556,7 +1872,30 @@
           <w:tcPr>
             <w:tcW w:w="7087" w:type="dxa"/>
           </w:tcPr>
-          <w:p/>
+          <w:p>
+            <w:pPr>
+              <w:rPr>
+                <w:sz w:val="32"/>
+                <w:szCs w:val="32"/>
+              </w:rPr>
+            </w:pPr>
+            <w:r>
+              <w:rPr>
+                <w:rFonts w:ascii="Open Sans" w:hAnsi="Open Sans" w:cs="Open Sans"/>
+                <w:sz w:val="32"/>
+                <w:szCs w:val="32"/>
+              </w:rPr>
+              <w:t>Título H</w:t>
+            </w:r>
+            <w:r>
+              <w:rPr>
+                <w:rFonts w:ascii="Open Sans" w:hAnsi="Open Sans" w:cs="Open Sans"/>
+                <w:sz w:val="32"/>
+                <w:szCs w:val="32"/>
+              </w:rPr>
+              <w:t>5</w:t>
+            </w:r>
+          </w:p>
         </w:tc>
       </w:tr>
       <w:tr>
@@ -1578,7 +1917,22 @@
           <w:tcPr>
             <w:tcW w:w="7087" w:type="dxa"/>
           </w:tcPr>
-          <w:p/>
+          <w:p>
+            <w:pPr>
+              <w:rPr>
+                <w:sz w:val="32"/>
+                <w:szCs w:val="32"/>
+              </w:rPr>
+            </w:pPr>
+            <w:r>
+              <w:rPr>
+                <w:rFonts w:ascii="Open Sans" w:hAnsi="Open Sans" w:cs="Open Sans"/>
+                <w:sz w:val="28"/>
+                <w:szCs w:val="28"/>
+              </w:rPr>
+              <w:t>Título H6</w:t>
+            </w:r>
+          </w:p>
         </w:tc>
       </w:tr>
     </w:tbl>
@@ -1591,7 +1945,7 @@
           <w:szCs w:val="160"/>
         </w:rPr>
       </w:pPr>
-      <w:commentRangeStart w:id="0"/>
+      <w:commentRangeStart w:id="1"/>
       <w:r>
         <w:rPr>
           <w:rFonts w:ascii="Glaschu-Inline" w:hAnsi="Glaschu-Inline"/>
@@ -1619,17 +1973,17 @@
         </w:rPr>
         <w:t>ProvanInline-Regular</w:t>
       </w:r>
-      <w:commentRangeEnd w:id="0"/>
+      <w:commentRangeEnd w:id="1"/>
       <w:r>
         <w:rPr>
-          <w:rStyle w:val="Refdecomentario"/>
+          <w:rStyle w:val="a4"/>
         </w:rPr>
-        <w:commentReference w:id="0"/>
+        <w:commentReference w:id="1"/>
       </w:r>
     </w:p>
     <w:p>
       <w:pPr>
-        <w:pStyle w:val="Ttulo2"/>
+        <w:pStyle w:val="2"/>
         <w:pBdr>
           <w:top w:val="single" w:sz="4" w:space="1" w:color="auto"/>
           <w:left w:val="single" w:sz="4" w:space="4" w:color="auto"/>
@@ -1646,12 +2000,28 @@
         </w:rPr>
         <w:t xml:space="preserve">3.2.- </w:t>
       </w:r>
+      <w:proofErr w:type="spellStart"/>
       <w:r>
         <w:rPr>
           <w:lang w:val="en-US"/>
         </w:rPr>
-        <w:t>Estilos de la tipografía</w:t>
-      </w:r>
+        <w:t>Estilos</w:t>
+      </w:r>
+      <w:proofErr w:type="spellEnd"/>
+      <w:r>
+        <w:rPr>
+          <w:lang w:val="en-US"/>
+        </w:rPr>
+        <w:t xml:space="preserve"> de la </w:t>
+      </w:r>
+      <w:proofErr w:type="spellStart"/>
+      <w:r>
+        <w:rPr>
+          <w:lang w:val="en-US"/>
+        </w:rPr>
+        <w:t>tipografía</w:t>
+      </w:r>
+      <w:proofErr w:type="spellEnd"/>
       <w:r>
         <w:rPr>
           <w:lang w:val="en-US"/>
@@ -1675,7 +2045,7 @@
     </w:p>
     <w:tbl>
       <w:tblPr>
-        <w:tblStyle w:val="Tablaconcuadrcula"/>
+        <w:tblStyle w:val="a3"/>
         <w:tblW w:w="0" w:type="auto"/>
         <w:tblLook w:val="04A0" w:firstRow="1" w:lastRow="0" w:firstColumn="1" w:lastColumn="0" w:noHBand="0" w:noVBand="1"/>
       </w:tblPr>
@@ -1709,8 +2079,18 @@
                 <w:bCs/>
                 <w:lang w:val="en-US"/>
               </w:rPr>
-              <w:t>Tipo de texto</w:t>
-            </w:r>
+              <w:t xml:space="preserve">Tipo de </w:t>
+            </w:r>
+            <w:proofErr w:type="spellStart"/>
+            <w:r>
+              <w:rPr>
+                <w:b/>
+                <w:bCs/>
+                <w:lang w:val="en-US"/>
+              </w:rPr>
+              <w:t>texto</w:t>
+            </w:r>
+            <w:proofErr w:type="spellEnd"/>
           </w:p>
         </w:tc>
         <w:tc>
@@ -1728,6 +2108,7 @@
                 <w:lang w:val="en-US"/>
               </w:rPr>
             </w:pPr>
+            <w:proofErr w:type="spellStart"/>
             <w:r>
               <w:rPr>
                 <w:b/>
@@ -1736,6 +2117,7 @@
               </w:rPr>
               <w:t>Formato</w:t>
             </w:r>
+            <w:proofErr w:type="spellEnd"/>
           </w:p>
         </w:tc>
       </w:tr>
@@ -1889,11 +2271,19 @@
                 <w:lang w:val="en-US"/>
               </w:rPr>
             </w:pPr>
-            <w:r>
-              <w:rPr>
-                <w:lang w:val="en-US"/>
-              </w:rPr>
-              <w:t>Texto normal</w:t>
+            <w:proofErr w:type="spellStart"/>
+            <w:r>
+              <w:rPr>
+                <w:lang w:val="en-US"/>
+              </w:rPr>
+              <w:t>Texto</w:t>
+            </w:r>
+            <w:proofErr w:type="spellEnd"/>
+            <w:r>
+              <w:rPr>
+                <w:lang w:val="en-US"/>
+              </w:rPr>
+              <w:t xml:space="preserve"> normal</w:t>
             </w:r>
           </w:p>
         </w:tc>
@@ -2079,12 +2469,16 @@
                 <w:lang w:val="en-US"/>
               </w:rPr>
             </w:pPr>
+            <w:proofErr w:type="spellStart"/>
+            <w:proofErr w:type="gramStart"/>
             <w:r>
               <w:rPr>
                 <w:lang w:val="en-US"/>
               </w:rPr>
               <w:t>Enlaces:hover</w:t>
             </w:r>
+            <w:proofErr w:type="spellEnd"/>
+            <w:proofErr w:type="gramEnd"/>
           </w:p>
         </w:tc>
         <w:tc>
@@ -2171,12 +2565,16 @@
                 <w:lang w:val="en-US"/>
               </w:rPr>
             </w:pPr>
+            <w:proofErr w:type="spellStart"/>
+            <w:proofErr w:type="gramStart"/>
             <w:r>
               <w:rPr>
                 <w:lang w:val="en-US"/>
               </w:rPr>
               <w:t>Enlaces:active</w:t>
             </w:r>
+            <w:proofErr w:type="spellEnd"/>
+            <w:proofErr w:type="gramEnd"/>
           </w:p>
         </w:tc>
         <w:tc>
@@ -2555,6 +2953,7 @@
               <w:rPr>
                 <w:lang w:val="en-US"/>
               </w:rPr>
+              <w:lastRenderedPageBreak/>
               <w:t>H4</w:t>
             </w:r>
           </w:p>
@@ -2853,8 +3252,31 @@
           <w:szCs w:val="32"/>
           <w14:ligatures w14:val="standardContextual"/>
         </w:rPr>
-        <w:lastRenderedPageBreak/>
-        <w:t>4.- Wireframe.</w:t>
+        <w:t xml:space="preserve">4.- </w:t>
+      </w:r>
+      <w:proofErr w:type="spellStart"/>
+      <w:r>
+        <w:rPr>
+          <w:rFonts w:ascii="Calibri Light" w:eastAsia="Times New Roman" w:hAnsi="Calibri Light" w:cs="Times New Roman"/>
+          <w:color w:val="2F5496"/>
+          <w:kern w:val="2"/>
+          <w:sz w:val="32"/>
+          <w:szCs w:val="32"/>
+          <w14:ligatures w14:val="standardContextual"/>
+        </w:rPr>
+        <w:t>Wireframe</w:t>
+      </w:r>
+      <w:proofErr w:type="spellEnd"/>
+      <w:r>
+        <w:rPr>
+          <w:rFonts w:ascii="Calibri Light" w:eastAsia="Times New Roman" w:hAnsi="Calibri Light" w:cs="Times New Roman"/>
+          <w:color w:val="2F5496"/>
+          <w:kern w:val="2"/>
+          <w:sz w:val="32"/>
+          <w:szCs w:val="32"/>
+          <w14:ligatures w14:val="standardContextual"/>
+        </w:rPr>
+        <w:t>.</w:t>
       </w:r>
     </w:p>
     <w:p>
@@ -2866,24 +3288,32 @@
           <w:right w:val="single" w:sz="4" w:space="1" w:color="auto"/>
         </w:pBdr>
         <w:rPr>
-          <w:rStyle w:val="Ttulo2Car"/>
+          <w:rStyle w:val="20"/>
         </w:rPr>
       </w:pPr>
       <w:r>
         <w:rPr>
-          <w:rStyle w:val="Ttulo2Car"/>
+          <w:rStyle w:val="20"/>
         </w:rPr>
         <w:t xml:space="preserve">4.1.- </w:t>
       </w:r>
+      <w:proofErr w:type="spellStart"/>
       <w:r>
         <w:rPr>
-          <w:rStyle w:val="Ttulo2Car"/>
+          <w:rStyle w:val="20"/>
         </w:rPr>
-        <w:t>Wireframe Completo</w:t>
-      </w:r>
+        <w:t>Wireframe</w:t>
+      </w:r>
+      <w:proofErr w:type="spellEnd"/>
       <w:r>
         <w:rPr>
-          <w:rStyle w:val="Ttulo2Car"/>
+          <w:rStyle w:val="20"/>
+        </w:rPr>
+        <w:t xml:space="preserve"> Completo</w:t>
+      </w:r>
+      <w:r>
+        <w:rPr>
+          <w:rStyle w:val="20"/>
         </w:rPr>
         <w:t>.</w:t>
       </w:r>
@@ -2896,6 +3326,7 @@
         <w:rPr>
           <w:noProof/>
         </w:rPr>
+        <w:lastRenderedPageBreak/>
         <w:drawing>
           <wp:inline distT="0" distB="0" distL="0" distR="0" wp14:anchorId="74E37E75" wp14:editId="62FBB31D">
             <wp:extent cx="5000001" cy="7444854"/>
@@ -2914,7 +3345,7 @@
                     </pic:cNvPicPr>
                   </pic:nvPicPr>
                   <pic:blipFill>
-                    <a:blip r:embed="rId18" cstate="print">
+                    <a:blip r:embed="rId20" cstate="print">
                       <a:extLst>
                         <a:ext uri="{28A0092B-C50C-407E-A947-70E740481C1C}">
                           <a14:useLocalDpi xmlns:a14="http://schemas.microsoft.com/office/drawing/2010/main" val="0"/>
@@ -2948,7 +3379,7 @@
     </w:p>
     <w:p>
       <w:pPr>
-        <w:pStyle w:val="Ttulo2"/>
+        <w:pStyle w:val="2"/>
         <w:pBdr>
           <w:top w:val="single" w:sz="4" w:space="1" w:color="auto"/>
           <w:left w:val="single" w:sz="4" w:space="4" w:color="auto"/>
@@ -2961,8 +3392,13 @@
         <w:t xml:space="preserve">4.2.- </w:t>
       </w:r>
       <w:r>
-        <w:t>Pagina Login</w:t>
-      </w:r>
+        <w:t xml:space="preserve">Pagina </w:t>
+      </w:r>
+      <w:proofErr w:type="spellStart"/>
+      <w:r>
+        <w:t>Login</w:t>
+      </w:r>
+      <w:proofErr w:type="spellEnd"/>
       <w:r>
         <w:t>.</w:t>
       </w:r>
@@ -2993,7 +3429,7 @@
                     </pic:cNvPicPr>
                   </pic:nvPicPr>
                   <pic:blipFill>
-                    <a:blip r:embed="rId19">
+                    <a:blip r:embed="rId21">
                       <a:extLst>
                         <a:ext uri="{28A0092B-C50C-407E-A947-70E740481C1C}">
                           <a14:useLocalDpi xmlns:a14="http://schemas.microsoft.com/office/drawing/2010/main" val="0"/>
@@ -3027,7 +3463,7 @@
     </w:p>
     <w:p>
       <w:pPr>
-        <w:pStyle w:val="Ttulo2"/>
+        <w:pStyle w:val="2"/>
         <w:pBdr>
           <w:top w:val="single" w:sz="4" w:space="1" w:color="auto"/>
           <w:left w:val="single" w:sz="4" w:space="4" w:color="auto"/>
@@ -3071,7 +3507,7 @@
                     </pic:cNvPicPr>
                   </pic:nvPicPr>
                   <pic:blipFill>
-                    <a:blip r:embed="rId20">
+                    <a:blip r:embed="rId22">
                       <a:extLst>
                         <a:ext uri="{28A0092B-C50C-407E-A947-70E740481C1C}">
                           <a14:useLocalDpi xmlns:a14="http://schemas.microsoft.com/office/drawing/2010/main" val="0"/>
@@ -3110,7 +3546,7 @@
     </w:p>
     <w:p>
       <w:pPr>
-        <w:pStyle w:val="Ttulo2"/>
+        <w:pStyle w:val="2"/>
         <w:pBdr>
           <w:top w:val="single" w:sz="4" w:space="1" w:color="auto"/>
           <w:left w:val="single" w:sz="4" w:space="4" w:color="auto"/>
@@ -3155,7 +3591,7 @@
                     </pic:cNvPicPr>
                   </pic:nvPicPr>
                   <pic:blipFill>
-                    <a:blip r:embed="rId21">
+                    <a:blip r:embed="rId23">
                       <a:extLst>
                         <a:ext uri="{28A0092B-C50C-407E-A947-70E740481C1C}">
                           <a14:useLocalDpi xmlns:a14="http://schemas.microsoft.com/office/drawing/2010/main" val="0"/>
@@ -3189,7 +3625,7 @@
     </w:p>
     <w:p>
       <w:pPr>
-        <w:pStyle w:val="Ttulo2"/>
+        <w:pStyle w:val="2"/>
         <w:pBdr>
           <w:top w:val="single" w:sz="4" w:space="1" w:color="auto"/>
           <w:left w:val="single" w:sz="4" w:space="4" w:color="auto"/>
@@ -3201,7 +3637,15 @@
         <w:t xml:space="preserve">4.5.- </w:t>
       </w:r>
       <w:r>
-        <w:t>Pagina Categoria Test</w:t>
+        <w:t xml:space="preserve">Pagina </w:t>
+      </w:r>
+      <w:proofErr w:type="spellStart"/>
+      <w:r>
+        <w:t>Categoria</w:t>
+      </w:r>
+      <w:proofErr w:type="spellEnd"/>
+      <w:r>
+        <w:t xml:space="preserve"> Test</w:t>
       </w:r>
       <w:r>
         <w:t>.</w:t>
@@ -3233,7 +3677,7 @@
                     </pic:cNvPicPr>
                   </pic:nvPicPr>
                   <pic:blipFill>
-                    <a:blip r:embed="rId22">
+                    <a:blip r:embed="rId24">
                       <a:extLst>
                         <a:ext uri="{28A0092B-C50C-407E-A947-70E740481C1C}">
                           <a14:useLocalDpi xmlns:a14="http://schemas.microsoft.com/office/drawing/2010/main" val="0"/>
@@ -3272,7 +3716,7 @@
     </w:p>
     <w:p>
       <w:pPr>
-        <w:pStyle w:val="Ttulo2"/>
+        <w:pStyle w:val="2"/>
         <w:pBdr>
           <w:top w:val="single" w:sz="4" w:space="1" w:color="auto"/>
           <w:left w:val="single" w:sz="4" w:space="4" w:color="auto"/>
@@ -3314,7 +3758,7 @@
                     </pic:cNvPicPr>
                   </pic:nvPicPr>
                   <pic:blipFill>
-                    <a:blip r:embed="rId21">
+                    <a:blip r:embed="rId23">
                       <a:extLst>
                         <a:ext uri="{28A0092B-C50C-407E-A947-70E740481C1C}">
                           <a14:useLocalDpi xmlns:a14="http://schemas.microsoft.com/office/drawing/2010/main" val="0"/>
@@ -3357,20 +3801,52 @@
 </file>
 
 <file path=word/comments.xml><?xml version="1.0" encoding="utf-8"?>
-<w:comments xmlns:wpc="http://schemas.microsoft.com/office/word/2010/wordprocessingCanvas" xmlns:cx="http://schemas.microsoft.com/office/drawing/2014/chartex" xmlns:cx1="http://schemas.microsoft.com/office/drawing/2015/9/8/chartex" xmlns:cx2="http://schemas.microsoft.com/office/drawing/2015/10/21/chartex" xmlns:cx3="http://schemas.microsoft.com/office/drawing/2016/5/9/chartex" xmlns:cx4="http://schemas.microsoft.com/office/drawing/2016/5/10/chartex" xmlns:cx5="http://schemas.microsoft.com/office/drawing/2016/5/11/chartex" xmlns:cx6="http://schemas.microsoft.com/office/drawing/2016/5/12/chartex" xmlns:cx7="http://schemas.microsoft.com/office/drawing/2016/5/13/chartex" xmlns:cx8="http://schemas.microsoft.com/office/drawing/2016/5/14/chartex" xmlns:mc="http://schemas.openxmlformats.org/markup-compatibility/2006" xmlns:aink="http://schemas.microsoft.com/office/drawing/2016/ink" xmlns:am3d="http://schemas.microsoft.com/office/drawing/2017/model3d" xmlns:o="urn:schemas-microsoft-com:office:office" xmlns:oel="http://schemas.microsoft.com/office/2019/extlst" xmlns:r="http://schemas.openxmlformats.org/officeDocument/2006/relationships" xmlns:m="http://schemas.openxmlformats.org/officeDocument/2006/math" xmlns:v="urn:schemas-microsoft-com:vml" xmlns:wp14="http://schemas.microsoft.com/office/word/2010/wordprocessingDrawing" xmlns:wp="http://schemas.openxmlformats.org/drawingml/2006/wordprocessingDrawing" xmlns:w10="urn:schemas-microsoft-com:office:word" xmlns:w="http://schemas.openxmlformats.org/wordprocessingml/2006/main" xmlns:w14="http://schemas.microsoft.com/office/word/2010/wordml" xmlns:w15="http://schemas.microsoft.com/office/word/2012/wordml" xmlns:w16cex="http://schemas.microsoft.com/office/word/2018/wordml/cex" xmlns:w16cid="http://schemas.microsoft.com/office/word/2016/wordml/cid" xmlns:w16="http://schemas.microsoft.com/office/word/2018/wordml" xmlns:w16du="http://schemas.microsoft.com/office/word/2023/wordml/word16du" xmlns:w16sdtdh="http://schemas.microsoft.com/office/word/2020/wordml/sdtdatahash" xmlns:w16se="http://schemas.microsoft.com/office/word/2015/wordml/symex" xmlns:wpg="http://schemas.microsoft.com/office/word/2010/wordprocessingGroup" xmlns:wpi="http://schemas.microsoft.com/office/word/2010/wordprocessingInk" xmlns:wne="http://schemas.microsoft.com/office/word/2006/wordml" xmlns:wps="http://schemas.microsoft.com/office/word/2010/wordprocessingShape" mc:Ignorable="w14 w15 w16se w16cid w16 w16cex w16sdtdh wp14">
+<w:comments xmlns:wpc="http://schemas.microsoft.com/office/word/2010/wordprocessingCanvas" xmlns:cx="http://schemas.microsoft.com/office/drawing/2014/chartex" xmlns:cx1="http://schemas.microsoft.com/office/drawing/2015/9/8/chartex" xmlns:cx2="http://schemas.microsoft.com/office/drawing/2015/10/21/chartex" xmlns:cx3="http://schemas.microsoft.com/office/drawing/2016/5/9/chartex" xmlns:cx4="http://schemas.microsoft.com/office/drawing/2016/5/10/chartex" xmlns:cx5="http://schemas.microsoft.com/office/drawing/2016/5/11/chartex" xmlns:cx6="http://schemas.microsoft.com/office/drawing/2016/5/12/chartex" xmlns:cx7="http://schemas.microsoft.com/office/drawing/2016/5/13/chartex" xmlns:cx8="http://schemas.microsoft.com/office/drawing/2016/5/14/chartex" xmlns:mc="http://schemas.openxmlformats.org/markup-compatibility/2006" xmlns:aink="http://schemas.microsoft.com/office/drawing/2016/ink" xmlns:am3d="http://schemas.microsoft.com/office/drawing/2017/model3d" xmlns:o="urn:schemas-microsoft-com:office:office" xmlns:r="http://schemas.openxmlformats.org/officeDocument/2006/relationships" xmlns:m="http://schemas.openxmlformats.org/officeDocument/2006/math" xmlns:v="urn:schemas-microsoft-com:vml" xmlns:wp14="http://schemas.microsoft.com/office/word/2010/wordprocessingDrawing" xmlns:wp="http://schemas.openxmlformats.org/drawingml/2006/wordprocessingDrawing" xmlns:w10="urn:schemas-microsoft-com:office:word" xmlns:w="http://schemas.openxmlformats.org/wordprocessingml/2006/main" xmlns:w14="http://schemas.microsoft.com/office/word/2010/wordml" xmlns:w15="http://schemas.microsoft.com/office/word/2012/wordml" xmlns:w16cex="http://schemas.microsoft.com/office/word/2018/wordml/cex" xmlns:w16cid="http://schemas.microsoft.com/office/word/2016/wordml/cid" xmlns:w16="http://schemas.microsoft.com/office/word/2018/wordml" xmlns:w16sdtdh="http://schemas.microsoft.com/office/word/2020/wordml/sdtdatahash" xmlns:w16se="http://schemas.microsoft.com/office/word/2015/wordml/symex" xmlns:wpg="http://schemas.microsoft.com/office/word/2010/wordprocessingGroup" xmlns:wpi="http://schemas.microsoft.com/office/word/2010/wordprocessingInk" xmlns:wne="http://schemas.microsoft.com/office/word/2006/wordml" xmlns:wps="http://schemas.microsoft.com/office/word/2010/wordprocessingShape" mc:Ignorable="w14 w15 w16se w16cid w16 w16cex w16sdtdh wp14">
   <w:comment w:id="0" w:author="SAN PABLO RAPOSO, SANTIAGO FRANCISCO" w:date="2023-04-24T23:35:00Z" w:initials="SPRSF">
     <w:p>
       <w:pPr>
-        <w:pStyle w:val="Textocomentario"/>
+        <w:pStyle w:val="a5"/>
       </w:pPr>
       <w:r>
         <w:rPr>
-          <w:rStyle w:val="Refdecomentario"/>
+          <w:rStyle w:val="a4"/>
         </w:rPr>
         <w:annotationRef/>
       </w:r>
       <w:r>
-        <w:t>Revisar a ver en que titulos va cada fuente</w:t>
+        <w:t xml:space="preserve">Revisar a ver en que </w:t>
+      </w:r>
+      <w:proofErr w:type="spellStart"/>
+      <w:r>
+        <w:t>titulos</w:t>
+      </w:r>
+      <w:proofErr w:type="spellEnd"/>
+      <w:r>
+        <w:t xml:space="preserve"> va cada fuente</w:t>
+      </w:r>
+    </w:p>
+  </w:comment>
+  <w:comment w:id="1" w:author="SAN PABLO RAPOSO, SANTIAGO FRANCISCO" w:date="2023-04-24T23:35:00Z" w:initials="SPRSF">
+    <w:p>
+      <w:pPr>
+        <w:pStyle w:val="a5"/>
+      </w:pPr>
+      <w:r>
+        <w:rPr>
+          <w:rStyle w:val="a4"/>
+        </w:rPr>
+        <w:annotationRef/>
+      </w:r>
+      <w:r>
+        <w:t xml:space="preserve">Revisar a ver en que </w:t>
+      </w:r>
+      <w:proofErr w:type="spellStart"/>
+      <w:r>
+        <w:t>titulos</w:t>
+      </w:r>
+      <w:proofErr w:type="spellEnd"/>
+      <w:r>
+        <w:t xml:space="preserve"> va cada fuente</w:t>
       </w:r>
     </w:p>
   </w:comment>
@@ -3378,25 +3854,28 @@
 </file>
 
 <file path=word/commentsExtended.xml><?xml version="1.0" encoding="utf-8"?>
-<w15:commentsEx xmlns:wpc="http://schemas.microsoft.com/office/word/2010/wordprocessingCanvas" xmlns:cx="http://schemas.microsoft.com/office/drawing/2014/chartex" xmlns:cx1="http://schemas.microsoft.com/office/drawing/2015/9/8/chartex" xmlns:cx2="http://schemas.microsoft.com/office/drawing/2015/10/21/chartex" xmlns:cx3="http://schemas.microsoft.com/office/drawing/2016/5/9/chartex" xmlns:cx4="http://schemas.microsoft.com/office/drawing/2016/5/10/chartex" xmlns:cx5="http://schemas.microsoft.com/office/drawing/2016/5/11/chartex" xmlns:cx6="http://schemas.microsoft.com/office/drawing/2016/5/12/chartex" xmlns:cx7="http://schemas.microsoft.com/office/drawing/2016/5/13/chartex" xmlns:cx8="http://schemas.microsoft.com/office/drawing/2016/5/14/chartex" xmlns:mc="http://schemas.openxmlformats.org/markup-compatibility/2006" xmlns:aink="http://schemas.microsoft.com/office/drawing/2016/ink" xmlns:am3d="http://schemas.microsoft.com/office/drawing/2017/model3d" xmlns:o="urn:schemas-microsoft-com:office:office" xmlns:oel="http://schemas.microsoft.com/office/2019/extlst" xmlns:r="http://schemas.openxmlformats.org/officeDocument/2006/relationships" xmlns:m="http://schemas.openxmlformats.org/officeDocument/2006/math" xmlns:v="urn:schemas-microsoft-com:vml" xmlns:wp14="http://schemas.microsoft.com/office/word/2010/wordprocessingDrawing" xmlns:wp="http://schemas.openxmlformats.org/drawingml/2006/wordprocessingDrawing" xmlns:w10="urn:schemas-microsoft-com:office:word" xmlns:w="http://schemas.openxmlformats.org/wordprocessingml/2006/main" xmlns:w14="http://schemas.microsoft.com/office/word/2010/wordml" xmlns:w15="http://schemas.microsoft.com/office/word/2012/wordml" xmlns:w16cex="http://schemas.microsoft.com/office/word/2018/wordml/cex" xmlns:w16cid="http://schemas.microsoft.com/office/word/2016/wordml/cid" xmlns:w16="http://schemas.microsoft.com/office/word/2018/wordml" xmlns:w16du="http://schemas.microsoft.com/office/word/2023/wordml/word16du" xmlns:w16sdtdh="http://schemas.microsoft.com/office/word/2020/wordml/sdtdatahash" xmlns:w16se="http://schemas.microsoft.com/office/word/2015/wordml/symex" xmlns:wpg="http://schemas.microsoft.com/office/word/2010/wordprocessingGroup" xmlns:wpi="http://schemas.microsoft.com/office/word/2010/wordprocessingInk" xmlns:wne="http://schemas.microsoft.com/office/word/2006/wordml" xmlns:wps="http://schemas.microsoft.com/office/word/2010/wordprocessingShape" mc:Ignorable="w14 w15 w16se w16cid w16 w16cex w16sdtdh wp14">
+<w15:commentsEx xmlns:wpc="http://schemas.microsoft.com/office/word/2010/wordprocessingCanvas" xmlns:cx="http://schemas.microsoft.com/office/drawing/2014/chartex" xmlns:cx1="http://schemas.microsoft.com/office/drawing/2015/9/8/chartex" xmlns:cx2="http://schemas.microsoft.com/office/drawing/2015/10/21/chartex" xmlns:cx3="http://schemas.microsoft.com/office/drawing/2016/5/9/chartex" xmlns:cx4="http://schemas.microsoft.com/office/drawing/2016/5/10/chartex" xmlns:cx5="http://schemas.microsoft.com/office/drawing/2016/5/11/chartex" xmlns:cx6="http://schemas.microsoft.com/office/drawing/2016/5/12/chartex" xmlns:cx7="http://schemas.microsoft.com/office/drawing/2016/5/13/chartex" xmlns:cx8="http://schemas.microsoft.com/office/drawing/2016/5/14/chartex" xmlns:mc="http://schemas.openxmlformats.org/markup-compatibility/2006" xmlns:aink="http://schemas.microsoft.com/office/drawing/2016/ink" xmlns:am3d="http://schemas.microsoft.com/office/drawing/2017/model3d" xmlns:o="urn:schemas-microsoft-com:office:office" xmlns:r="http://schemas.openxmlformats.org/officeDocument/2006/relationships" xmlns:m="http://schemas.openxmlformats.org/officeDocument/2006/math" xmlns:v="urn:schemas-microsoft-com:vml" xmlns:wp14="http://schemas.microsoft.com/office/word/2010/wordprocessingDrawing" xmlns:wp="http://schemas.openxmlformats.org/drawingml/2006/wordprocessingDrawing" xmlns:w10="urn:schemas-microsoft-com:office:word" xmlns:w="http://schemas.openxmlformats.org/wordprocessingml/2006/main" xmlns:w14="http://schemas.microsoft.com/office/word/2010/wordml" xmlns:w15="http://schemas.microsoft.com/office/word/2012/wordml" xmlns:w16cex="http://schemas.microsoft.com/office/word/2018/wordml/cex" xmlns:w16cid="http://schemas.microsoft.com/office/word/2016/wordml/cid" xmlns:w16="http://schemas.microsoft.com/office/word/2018/wordml" xmlns:w16sdtdh="http://schemas.microsoft.com/office/word/2020/wordml/sdtdatahash" xmlns:w16se="http://schemas.microsoft.com/office/word/2015/wordml/symex" xmlns:wpg="http://schemas.microsoft.com/office/word/2010/wordprocessingGroup" xmlns:wpi="http://schemas.microsoft.com/office/word/2010/wordprocessingInk" xmlns:wne="http://schemas.microsoft.com/office/word/2006/wordml" xmlns:wps="http://schemas.microsoft.com/office/word/2010/wordprocessingShape" mc:Ignorable="w14 w15 w16se w16cid w16 w16cex w16sdtdh wp14">
+  <w15:commentEx w15:paraId="4649D55B" w15:done="0"/>
   <w15:commentEx w15:paraId="29011766" w15:done="0"/>
 </w15:commentsEx>
 </file>
 
 <file path=word/commentsExtensible.xml><?xml version="1.0" encoding="utf-8"?>
-<w16cex:commentsExtensible xmlns:wpc="http://schemas.microsoft.com/office/word/2010/wordprocessingCanvas" xmlns:cx="http://schemas.microsoft.com/office/drawing/2014/chartex" xmlns:cx1="http://schemas.microsoft.com/office/drawing/2015/9/8/chartex" xmlns:cx2="http://schemas.microsoft.com/office/drawing/2015/10/21/chartex" xmlns:cx3="http://schemas.microsoft.com/office/drawing/2016/5/9/chartex" xmlns:cx4="http://schemas.microsoft.com/office/drawing/2016/5/10/chartex" xmlns:cx5="http://schemas.microsoft.com/office/drawing/2016/5/11/chartex" xmlns:cx6="http://schemas.microsoft.com/office/drawing/2016/5/12/chartex" xmlns:cx7="http://schemas.microsoft.com/office/drawing/2016/5/13/chartex" xmlns:cx8="http://schemas.microsoft.com/office/drawing/2016/5/14/chartex" xmlns:mc="http://schemas.openxmlformats.org/markup-compatibility/2006" xmlns:aink="http://schemas.microsoft.com/office/drawing/2016/ink" xmlns:am3d="http://schemas.microsoft.com/office/drawing/2017/model3d" xmlns:o="urn:schemas-microsoft-com:office:office" xmlns:oel="http://schemas.microsoft.com/office/2019/extlst" xmlns:r="http://schemas.openxmlformats.org/officeDocument/2006/relationships" xmlns:m="http://schemas.openxmlformats.org/officeDocument/2006/math" xmlns:v="urn:schemas-microsoft-com:vml" xmlns:wp14="http://schemas.microsoft.com/office/word/2010/wordprocessingDrawing" xmlns:wp="http://schemas.openxmlformats.org/drawingml/2006/wordprocessingDrawing" xmlns:w10="urn:schemas-microsoft-com:office:word" xmlns:w="http://schemas.openxmlformats.org/wordprocessingml/2006/main" xmlns:w14="http://schemas.microsoft.com/office/word/2010/wordml" xmlns:w15="http://schemas.microsoft.com/office/word/2012/wordml" xmlns:w16cex="http://schemas.microsoft.com/office/word/2018/wordml/cex" xmlns:w16cid="http://schemas.microsoft.com/office/word/2016/wordml/cid" xmlns:w16="http://schemas.microsoft.com/office/word/2018/wordml" xmlns:w16du="http://schemas.microsoft.com/office/word/2023/wordml/word16du" xmlns:w16sdtdh="http://schemas.microsoft.com/office/word/2020/wordml/sdtdatahash" xmlns:w16se="http://schemas.microsoft.com/office/word/2015/wordml/symex" xmlns:wpg="http://schemas.microsoft.com/office/word/2010/wordprocessingGroup" xmlns:wpi="http://schemas.microsoft.com/office/word/2010/wordprocessingInk" xmlns:wne="http://schemas.microsoft.com/office/word/2006/wordml" xmlns:wps="http://schemas.microsoft.com/office/word/2010/wordprocessingShape" mc:Ignorable="w14 w15 w16se w16cid w16 w16cex w16sdtdh wp14">
+<w16cex:commentsExtensible xmlns:wpc="http://schemas.microsoft.com/office/word/2010/wordprocessingCanvas" xmlns:cx="http://schemas.microsoft.com/office/drawing/2014/chartex" xmlns:cx1="http://schemas.microsoft.com/office/drawing/2015/9/8/chartex" xmlns:cx2="http://schemas.microsoft.com/office/drawing/2015/10/21/chartex" xmlns:cx3="http://schemas.microsoft.com/office/drawing/2016/5/9/chartex" xmlns:cx4="http://schemas.microsoft.com/office/drawing/2016/5/10/chartex" xmlns:cx5="http://schemas.microsoft.com/office/drawing/2016/5/11/chartex" xmlns:cx6="http://schemas.microsoft.com/office/drawing/2016/5/12/chartex" xmlns:cx7="http://schemas.microsoft.com/office/drawing/2016/5/13/chartex" xmlns:cx8="http://schemas.microsoft.com/office/drawing/2016/5/14/chartex" xmlns:mc="http://schemas.openxmlformats.org/markup-compatibility/2006" xmlns:aink="http://schemas.microsoft.com/office/drawing/2016/ink" xmlns:am3d="http://schemas.microsoft.com/office/drawing/2017/model3d" xmlns:o="urn:schemas-microsoft-com:office:office" xmlns:r="http://schemas.openxmlformats.org/officeDocument/2006/relationships" xmlns:m="http://schemas.openxmlformats.org/officeDocument/2006/math" xmlns:v="urn:schemas-microsoft-com:vml" xmlns:wp14="http://schemas.microsoft.com/office/word/2010/wordprocessingDrawing" xmlns:wp="http://schemas.openxmlformats.org/drawingml/2006/wordprocessingDrawing" xmlns:w10="urn:schemas-microsoft-com:office:word" xmlns:w="http://schemas.openxmlformats.org/wordprocessingml/2006/main" xmlns:w14="http://schemas.microsoft.com/office/word/2010/wordml" xmlns:w15="http://schemas.microsoft.com/office/word/2012/wordml" xmlns:w16cex="http://schemas.microsoft.com/office/word/2018/wordml/cex" xmlns:w16cid="http://schemas.microsoft.com/office/word/2016/wordml/cid" xmlns:w16="http://schemas.microsoft.com/office/word/2018/wordml" xmlns:w16sdtdh="http://schemas.microsoft.com/office/word/2020/wordml/sdtdatahash" xmlns:w16se="http://schemas.microsoft.com/office/word/2015/wordml/symex" xmlns:wpg="http://schemas.microsoft.com/office/word/2010/wordprocessingGroup" xmlns:wpi="http://schemas.microsoft.com/office/word/2010/wordprocessingInk" xmlns:wne="http://schemas.microsoft.com/office/word/2006/wordml" xmlns:wps="http://schemas.microsoft.com/office/word/2010/wordprocessingShape" mc:Ignorable="w14 w15 w16se w16cid w16 w16cex w16sdtdh wp14">
+  <w16cex:commentExtensible w16cex:durableId="27F78351" w16cex:dateUtc="2023-04-24T21:35:00Z"/>
   <w16cex:commentExtensible w16cex:durableId="27F190C7" w16cex:dateUtc="2023-04-24T21:35:00Z"/>
 </w16cex:commentsExtensible>
 </file>
 
 <file path=word/commentsIds.xml><?xml version="1.0" encoding="utf-8"?>
-<w16cid:commentsIds xmlns:wpc="http://schemas.microsoft.com/office/word/2010/wordprocessingCanvas" xmlns:cx="http://schemas.microsoft.com/office/drawing/2014/chartex" xmlns:cx1="http://schemas.microsoft.com/office/drawing/2015/9/8/chartex" xmlns:cx2="http://schemas.microsoft.com/office/drawing/2015/10/21/chartex" xmlns:cx3="http://schemas.microsoft.com/office/drawing/2016/5/9/chartex" xmlns:cx4="http://schemas.microsoft.com/office/drawing/2016/5/10/chartex" xmlns:cx5="http://schemas.microsoft.com/office/drawing/2016/5/11/chartex" xmlns:cx6="http://schemas.microsoft.com/office/drawing/2016/5/12/chartex" xmlns:cx7="http://schemas.microsoft.com/office/drawing/2016/5/13/chartex" xmlns:cx8="http://schemas.microsoft.com/office/drawing/2016/5/14/chartex" xmlns:mc="http://schemas.openxmlformats.org/markup-compatibility/2006" xmlns:aink="http://schemas.microsoft.com/office/drawing/2016/ink" xmlns:am3d="http://schemas.microsoft.com/office/drawing/2017/model3d" xmlns:o="urn:schemas-microsoft-com:office:office" xmlns:oel="http://schemas.microsoft.com/office/2019/extlst" xmlns:r="http://schemas.openxmlformats.org/officeDocument/2006/relationships" xmlns:m="http://schemas.openxmlformats.org/officeDocument/2006/math" xmlns:v="urn:schemas-microsoft-com:vml" xmlns:wp14="http://schemas.microsoft.com/office/word/2010/wordprocessingDrawing" xmlns:wp="http://schemas.openxmlformats.org/drawingml/2006/wordprocessingDrawing" xmlns:w10="urn:schemas-microsoft-com:office:word" xmlns:w="http://schemas.openxmlformats.org/wordprocessingml/2006/main" xmlns:w14="http://schemas.microsoft.com/office/word/2010/wordml" xmlns:w15="http://schemas.microsoft.com/office/word/2012/wordml" xmlns:w16cex="http://schemas.microsoft.com/office/word/2018/wordml/cex" xmlns:w16cid="http://schemas.microsoft.com/office/word/2016/wordml/cid" xmlns:w16="http://schemas.microsoft.com/office/word/2018/wordml" xmlns:w16du="http://schemas.microsoft.com/office/word/2023/wordml/word16du" xmlns:w16sdtdh="http://schemas.microsoft.com/office/word/2020/wordml/sdtdatahash" xmlns:w16se="http://schemas.microsoft.com/office/word/2015/wordml/symex" xmlns:wpg="http://schemas.microsoft.com/office/word/2010/wordprocessingGroup" xmlns:wpi="http://schemas.microsoft.com/office/word/2010/wordprocessingInk" xmlns:wne="http://schemas.microsoft.com/office/word/2006/wordml" xmlns:wps="http://schemas.microsoft.com/office/word/2010/wordprocessingShape" mc:Ignorable="w14 w15 w16se w16cid w16 w16cex w16sdtdh wp14">
+<w16cid:commentsIds xmlns:wpc="http://schemas.microsoft.com/office/word/2010/wordprocessingCanvas" xmlns:cx="http://schemas.microsoft.com/office/drawing/2014/chartex" xmlns:cx1="http://schemas.microsoft.com/office/drawing/2015/9/8/chartex" xmlns:cx2="http://schemas.microsoft.com/office/drawing/2015/10/21/chartex" xmlns:cx3="http://schemas.microsoft.com/office/drawing/2016/5/9/chartex" xmlns:cx4="http://schemas.microsoft.com/office/drawing/2016/5/10/chartex" xmlns:cx5="http://schemas.microsoft.com/office/drawing/2016/5/11/chartex" xmlns:cx6="http://schemas.microsoft.com/office/drawing/2016/5/12/chartex" xmlns:cx7="http://schemas.microsoft.com/office/drawing/2016/5/13/chartex" xmlns:cx8="http://schemas.microsoft.com/office/drawing/2016/5/14/chartex" xmlns:mc="http://schemas.openxmlformats.org/markup-compatibility/2006" xmlns:aink="http://schemas.microsoft.com/office/drawing/2016/ink" xmlns:am3d="http://schemas.microsoft.com/office/drawing/2017/model3d" xmlns:o="urn:schemas-microsoft-com:office:office" xmlns:r="http://schemas.openxmlformats.org/officeDocument/2006/relationships" xmlns:m="http://schemas.openxmlformats.org/officeDocument/2006/math" xmlns:v="urn:schemas-microsoft-com:vml" xmlns:wp14="http://schemas.microsoft.com/office/word/2010/wordprocessingDrawing" xmlns:wp="http://schemas.openxmlformats.org/drawingml/2006/wordprocessingDrawing" xmlns:w10="urn:schemas-microsoft-com:office:word" xmlns:w="http://schemas.openxmlformats.org/wordprocessingml/2006/main" xmlns:w14="http://schemas.microsoft.com/office/word/2010/wordml" xmlns:w15="http://schemas.microsoft.com/office/word/2012/wordml" xmlns:w16cex="http://schemas.microsoft.com/office/word/2018/wordml/cex" xmlns:w16cid="http://schemas.microsoft.com/office/word/2016/wordml/cid" xmlns:w16="http://schemas.microsoft.com/office/word/2018/wordml" xmlns:w16sdtdh="http://schemas.microsoft.com/office/word/2020/wordml/sdtdatahash" xmlns:w16se="http://schemas.microsoft.com/office/word/2015/wordml/symex" xmlns:wpg="http://schemas.microsoft.com/office/word/2010/wordprocessingGroup" xmlns:wpi="http://schemas.microsoft.com/office/word/2010/wordprocessingInk" xmlns:wne="http://schemas.microsoft.com/office/word/2006/wordml" xmlns:wps="http://schemas.microsoft.com/office/word/2010/wordprocessingShape" mc:Ignorable="w14 w15 w16se w16cid w16 w16cex w16sdtdh wp14">
+  <w16cid:commentId w16cid:paraId="4649D55B" w16cid:durableId="27F78351"/>
   <w16cid:commentId w16cid:paraId="29011766" w16cid:durableId="27F190C7"/>
 </w16cid:commentsIds>
 </file>
 
 <file path=word/people.xml><?xml version="1.0" encoding="utf-8"?>
-<w15:people xmlns:wpc="http://schemas.microsoft.com/office/word/2010/wordprocessingCanvas" xmlns:cx="http://schemas.microsoft.com/office/drawing/2014/chartex" xmlns:cx1="http://schemas.microsoft.com/office/drawing/2015/9/8/chartex" xmlns:cx2="http://schemas.microsoft.com/office/drawing/2015/10/21/chartex" xmlns:cx3="http://schemas.microsoft.com/office/drawing/2016/5/9/chartex" xmlns:cx4="http://schemas.microsoft.com/office/drawing/2016/5/10/chartex" xmlns:cx5="http://schemas.microsoft.com/office/drawing/2016/5/11/chartex" xmlns:cx6="http://schemas.microsoft.com/office/drawing/2016/5/12/chartex" xmlns:cx7="http://schemas.microsoft.com/office/drawing/2016/5/13/chartex" xmlns:cx8="http://schemas.microsoft.com/office/drawing/2016/5/14/chartex" xmlns:mc="http://schemas.openxmlformats.org/markup-compatibility/2006" xmlns:aink="http://schemas.microsoft.com/office/drawing/2016/ink" xmlns:am3d="http://schemas.microsoft.com/office/drawing/2017/model3d" xmlns:o="urn:schemas-microsoft-com:office:office" xmlns:oel="http://schemas.microsoft.com/office/2019/extlst" xmlns:r="http://schemas.openxmlformats.org/officeDocument/2006/relationships" xmlns:m="http://schemas.openxmlformats.org/officeDocument/2006/math" xmlns:v="urn:schemas-microsoft-com:vml" xmlns:wp14="http://schemas.microsoft.com/office/word/2010/wordprocessingDrawing" xmlns:wp="http://schemas.openxmlformats.org/drawingml/2006/wordprocessingDrawing" xmlns:w10="urn:schemas-microsoft-com:office:word" xmlns:w="http://schemas.openxmlformats.org/wordprocessingml/2006/main" xmlns:w14="http://schemas.microsoft.com/office/word/2010/wordml" xmlns:w15="http://schemas.microsoft.com/office/word/2012/wordml" xmlns:w16cex="http://schemas.microsoft.com/office/word/2018/wordml/cex" xmlns:w16cid="http://schemas.microsoft.com/office/word/2016/wordml/cid" xmlns:w16="http://schemas.microsoft.com/office/word/2018/wordml" xmlns:w16du="http://schemas.microsoft.com/office/word/2023/wordml/word16du" xmlns:w16sdtdh="http://schemas.microsoft.com/office/word/2020/wordml/sdtdatahash" xmlns:w16se="http://schemas.microsoft.com/office/word/2015/wordml/symex" xmlns:wpg="http://schemas.microsoft.com/office/word/2010/wordprocessingGroup" xmlns:wpi="http://schemas.microsoft.com/office/word/2010/wordprocessingInk" xmlns:wne="http://schemas.microsoft.com/office/word/2006/wordml" xmlns:wps="http://schemas.microsoft.com/office/word/2010/wordprocessingShape" mc:Ignorable="w14 w15 w16se w16cid w16 w16cex w16sdtdh wp14">
+<w15:people xmlns:wpc="http://schemas.microsoft.com/office/word/2010/wordprocessingCanvas" xmlns:cx="http://schemas.microsoft.com/office/drawing/2014/chartex" xmlns:cx1="http://schemas.microsoft.com/office/drawing/2015/9/8/chartex" xmlns:cx2="http://schemas.microsoft.com/office/drawing/2015/10/21/chartex" xmlns:cx3="http://schemas.microsoft.com/office/drawing/2016/5/9/chartex" xmlns:cx4="http://schemas.microsoft.com/office/drawing/2016/5/10/chartex" xmlns:cx5="http://schemas.microsoft.com/office/drawing/2016/5/11/chartex" xmlns:cx6="http://schemas.microsoft.com/office/drawing/2016/5/12/chartex" xmlns:cx7="http://schemas.microsoft.com/office/drawing/2016/5/13/chartex" xmlns:cx8="http://schemas.microsoft.com/office/drawing/2016/5/14/chartex" xmlns:mc="http://schemas.openxmlformats.org/markup-compatibility/2006" xmlns:aink="http://schemas.microsoft.com/office/drawing/2016/ink" xmlns:am3d="http://schemas.microsoft.com/office/drawing/2017/model3d" xmlns:o="urn:schemas-microsoft-com:office:office" xmlns:r="http://schemas.openxmlformats.org/officeDocument/2006/relationships" xmlns:m="http://schemas.openxmlformats.org/officeDocument/2006/math" xmlns:v="urn:schemas-microsoft-com:vml" xmlns:wp14="http://schemas.microsoft.com/office/word/2010/wordprocessingDrawing" xmlns:wp="http://schemas.openxmlformats.org/drawingml/2006/wordprocessingDrawing" xmlns:w10="urn:schemas-microsoft-com:office:word" xmlns:w="http://schemas.openxmlformats.org/wordprocessingml/2006/main" xmlns:w14="http://schemas.microsoft.com/office/word/2010/wordml" xmlns:w15="http://schemas.microsoft.com/office/word/2012/wordml" xmlns:w16cex="http://schemas.microsoft.com/office/word/2018/wordml/cex" xmlns:w16cid="http://schemas.microsoft.com/office/word/2016/wordml/cid" xmlns:w16="http://schemas.microsoft.com/office/word/2018/wordml" xmlns:w16sdtdh="http://schemas.microsoft.com/office/word/2020/wordml/sdtdatahash" xmlns:w16se="http://schemas.microsoft.com/office/word/2015/wordml/symex" xmlns:wpg="http://schemas.microsoft.com/office/word/2010/wordprocessingGroup" xmlns:wpi="http://schemas.microsoft.com/office/word/2010/wordprocessingInk" xmlns:wne="http://schemas.microsoft.com/office/word/2006/wordml" xmlns:wps="http://schemas.microsoft.com/office/word/2010/wordprocessingShape" mc:Ignorable="w14 w15 w16se w16cid w16 w16cex w16sdtdh wp14">
   <w15:person w15:author="SAN PABLO RAPOSO, SANTIAGO FRANCISCO">
     <w15:presenceInfo w15:providerId="AD" w15:userId="S::5634224@alu365.murciaeduca.es::5cf6325c-19a8-4e00-b156-f3727f335671"/>
   </w15:person>
@@ -3798,18 +4277,18 @@
     <w:lsdException w:name="Unresolved Mention" w:semiHidden="1" w:unhideWhenUsed="1"/>
     <w:lsdException w:name="Smart Link" w:semiHidden="1" w:unhideWhenUsed="1"/>
   </w:latentStyles>
-  <w:style w:type="paragraph" w:default="1" w:styleId="Normal">
+  <w:style w:type="paragraph" w:default="1" w:styleId="a">
     <w:name w:val="Normal"/>
     <w:qFormat/>
-    <w:rsid w:val="00284E69"/>
+    <w:rsid w:val="006C07EC"/>
     <w:rPr>
       <w:lang w:val="es-ES"/>
     </w:rPr>
   </w:style>
-  <w:style w:type="paragraph" w:styleId="Ttulo1">
+  <w:style w:type="paragraph" w:styleId="1">
     <w:name w:val="heading 1"/>
-    <w:basedOn w:val="Normal"/>
-    <w:link w:val="Ttulo1Car"/>
+    <w:basedOn w:val="a"/>
+    <w:link w:val="10"/>
     <w:uiPriority w:val="9"/>
     <w:qFormat/>
     <w:rsid w:val="00DF0A48"/>
@@ -3827,11 +4306,11 @@
       <w:lang w:val="en-US"/>
     </w:rPr>
   </w:style>
-  <w:style w:type="paragraph" w:styleId="Ttulo2">
+  <w:style w:type="paragraph" w:styleId="2">
     <w:name w:val="heading 2"/>
-    <w:basedOn w:val="Normal"/>
-    <w:next w:val="Normal"/>
-    <w:link w:val="Ttulo2Car"/>
+    <w:basedOn w:val="a"/>
+    <w:next w:val="a"/>
+    <w:link w:val="20"/>
     <w:uiPriority w:val="9"/>
     <w:unhideWhenUsed/>
     <w:qFormat/>
@@ -3849,13 +4328,13 @@
       <w:szCs w:val="26"/>
     </w:rPr>
   </w:style>
-  <w:style w:type="character" w:default="1" w:styleId="Fuentedeprrafopredeter">
+  <w:style w:type="character" w:default="1" w:styleId="a0">
     <w:name w:val="Default Paragraph Font"/>
     <w:uiPriority w:val="1"/>
     <w:semiHidden/>
     <w:unhideWhenUsed/>
   </w:style>
-  <w:style w:type="table" w:default="1" w:styleId="Tablanormal">
+  <w:style w:type="table" w:default="1" w:styleId="a1">
     <w:name w:val="Normal Table"/>
     <w:uiPriority w:val="99"/>
     <w:semiHidden/>
@@ -3870,16 +4349,16 @@
       </w:tblCellMar>
     </w:tblPr>
   </w:style>
-  <w:style w:type="numbering" w:default="1" w:styleId="Sinlista">
+  <w:style w:type="numbering" w:default="1" w:styleId="a2">
     <w:name w:val="No List"/>
     <w:uiPriority w:val="99"/>
     <w:semiHidden/>
     <w:unhideWhenUsed/>
   </w:style>
-  <w:style w:type="paragraph" w:styleId="HTMLconformatoprevio">
+  <w:style w:type="paragraph" w:styleId="HTML">
     <w:name w:val="HTML Preformatted"/>
-    <w:basedOn w:val="Normal"/>
-    <w:link w:val="HTMLconformatoprevioCar"/>
+    <w:basedOn w:val="a"/>
+    <w:link w:val="HTML0"/>
     <w:uiPriority w:val="99"/>
     <w:semiHidden/>
     <w:unhideWhenUsed/>
@@ -3912,10 +4391,10 @@
       <w:lang w:val="en-US"/>
     </w:rPr>
   </w:style>
-  <w:style w:type="character" w:customStyle="1" w:styleId="HTMLconformatoprevioCar">
-    <w:name w:val="HTML con formato previo Car"/>
-    <w:basedOn w:val="Fuentedeprrafopredeter"/>
-    <w:link w:val="HTMLconformatoprevio"/>
+  <w:style w:type="character" w:customStyle="1" w:styleId="HTML0">
+    <w:name w:val="Стандартный HTML Знак"/>
+    <w:basedOn w:val="a0"/>
+    <w:link w:val="HTML"/>
     <w:uiPriority w:val="99"/>
     <w:semiHidden/>
     <w:rsid w:val="00DF0A48"/>
@@ -3925,10 +4404,10 @@
       <w:szCs w:val="20"/>
     </w:rPr>
   </w:style>
-  <w:style w:type="character" w:customStyle="1" w:styleId="Ttulo1Car">
-    <w:name w:val="Título 1 Car"/>
-    <w:basedOn w:val="Fuentedeprrafopredeter"/>
-    <w:link w:val="Ttulo1"/>
+  <w:style w:type="character" w:customStyle="1" w:styleId="10">
+    <w:name w:val="Заголовок 1 Знак"/>
+    <w:basedOn w:val="a0"/>
+    <w:link w:val="1"/>
     <w:uiPriority w:val="9"/>
     <w:rsid w:val="00DF0A48"/>
     <w:rPr>
@@ -3942,12 +4421,12 @@
   </w:style>
   <w:style w:type="character" w:customStyle="1" w:styleId="mat-text--secondary">
     <w:name w:val="mat-text--secondary"/>
-    <w:basedOn w:val="Fuentedeprrafopredeter"/>
+    <w:basedOn w:val="a0"/>
     <w:rsid w:val="00DF0A48"/>
   </w:style>
-  <w:style w:type="table" w:styleId="Tablaconcuadrcula">
+  <w:style w:type="table" w:styleId="a3">
     <w:name w:val="Table Grid"/>
-    <w:basedOn w:val="Tablanormal"/>
+    <w:basedOn w:val="a1"/>
     <w:uiPriority w:val="39"/>
     <w:rsid w:val="00585FA7"/>
     <w:pPr>
@@ -3964,10 +4443,10 @@
       </w:tblBorders>
     </w:tblPr>
   </w:style>
-  <w:style w:type="character" w:customStyle="1" w:styleId="Ttulo2Car">
-    <w:name w:val="Título 2 Car"/>
-    <w:basedOn w:val="Fuentedeprrafopredeter"/>
-    <w:link w:val="Ttulo2"/>
+  <w:style w:type="character" w:customStyle="1" w:styleId="20">
+    <w:name w:val="Заголовок 2 Знак"/>
+    <w:basedOn w:val="a0"/>
+    <w:link w:val="2"/>
     <w:uiPriority w:val="9"/>
     <w:rsid w:val="00B90455"/>
     <w:rPr>
@@ -3978,9 +4457,9 @@
       <w:lang w:val="es-ES"/>
     </w:rPr>
   </w:style>
-  <w:style w:type="character" w:styleId="Refdecomentario">
+  <w:style w:type="character" w:styleId="a4">
     <w:name w:val="annotation reference"/>
-    <w:basedOn w:val="Fuentedeprrafopredeter"/>
+    <w:basedOn w:val="a0"/>
     <w:uiPriority w:val="99"/>
     <w:semiHidden/>
     <w:unhideWhenUsed/>
@@ -3990,10 +4469,10 @@
       <w:szCs w:val="16"/>
     </w:rPr>
   </w:style>
-  <w:style w:type="paragraph" w:styleId="Textocomentario">
+  <w:style w:type="paragraph" w:styleId="a5">
     <w:name w:val="annotation text"/>
-    <w:basedOn w:val="Normal"/>
-    <w:link w:val="TextocomentarioCar"/>
+    <w:basedOn w:val="a"/>
+    <w:link w:val="a6"/>
     <w:uiPriority w:val="99"/>
     <w:unhideWhenUsed/>
     <w:rsid w:val="00B90455"/>
@@ -4005,10 +4484,10 @@
       <w:szCs w:val="20"/>
     </w:rPr>
   </w:style>
-  <w:style w:type="character" w:customStyle="1" w:styleId="TextocomentarioCar">
-    <w:name w:val="Texto comentario Car"/>
-    <w:basedOn w:val="Fuentedeprrafopredeter"/>
-    <w:link w:val="Textocomentario"/>
+  <w:style w:type="character" w:customStyle="1" w:styleId="a6">
+    <w:name w:val="Текст примечания Знак"/>
+    <w:basedOn w:val="a0"/>
+    <w:link w:val="a5"/>
     <w:uiPriority w:val="99"/>
     <w:rsid w:val="00B90455"/>
     <w:rPr>
@@ -4017,11 +4496,11 @@
       <w:lang w:val="es-ES"/>
     </w:rPr>
   </w:style>
-  <w:style w:type="paragraph" w:styleId="Asuntodelcomentario">
+  <w:style w:type="paragraph" w:styleId="a7">
     <w:name w:val="annotation subject"/>
-    <w:basedOn w:val="Textocomentario"/>
-    <w:next w:val="Textocomentario"/>
-    <w:link w:val="AsuntodelcomentarioCar"/>
+    <w:basedOn w:val="a5"/>
+    <w:next w:val="a5"/>
+    <w:link w:val="a8"/>
     <w:uiPriority w:val="99"/>
     <w:semiHidden/>
     <w:unhideWhenUsed/>
@@ -4031,10 +4510,10 @@
       <w:bCs/>
     </w:rPr>
   </w:style>
-  <w:style w:type="character" w:customStyle="1" w:styleId="AsuntodelcomentarioCar">
-    <w:name w:val="Asunto del comentario Car"/>
-    <w:basedOn w:val="TextocomentarioCar"/>
-    <w:link w:val="Asuntodelcomentario"/>
+  <w:style w:type="character" w:customStyle="1" w:styleId="a8">
+    <w:name w:val="Тема примечания Знак"/>
+    <w:basedOn w:val="a6"/>
+    <w:link w:val="a7"/>
     <w:uiPriority w:val="99"/>
     <w:semiHidden/>
     <w:rsid w:val="00B90455"/>
@@ -4046,9 +4525,9 @@
       <w:lang w:val="es-ES"/>
     </w:rPr>
   </w:style>
-  <w:style w:type="character" w:styleId="Hipervnculo">
+  <w:style w:type="character" w:styleId="a9">
     <w:name w:val="Hyperlink"/>
-    <w:basedOn w:val="Fuentedeprrafopredeter"/>
+    <w:basedOn w:val="a0"/>
     <w:uiPriority w:val="99"/>
     <w:unhideWhenUsed/>
     <w:rsid w:val="00885359"/>
@@ -4057,9 +4536,9 @@
       <w:u w:val="single"/>
     </w:rPr>
   </w:style>
-  <w:style w:type="character" w:styleId="Mencinsinresolver">
+  <w:style w:type="character" w:styleId="aa">
     <w:name w:val="Unresolved Mention"/>
-    <w:basedOn w:val="Fuentedeprrafopredeter"/>
+    <w:basedOn w:val="a0"/>
     <w:uiPriority w:val="99"/>
     <w:semiHidden/>
     <w:unhideWhenUsed/>
@@ -4069,9 +4548,9 @@
       <w:shd w:val="clear" w:color="auto" w:fill="E1DFDD"/>
     </w:rPr>
   </w:style>
-  <w:style w:type="character" w:styleId="Hipervnculovisitado">
+  <w:style w:type="character" w:styleId="ab">
     <w:name w:val="FollowedHyperlink"/>
-    <w:basedOn w:val="Fuentedeprrafopredeter"/>
+    <w:basedOn w:val="a0"/>
     <w:uiPriority w:val="99"/>
     <w:semiHidden/>
     <w:unhideWhenUsed/>

</xml_diff>

<commit_message>
Reorganización de los logos
</commit_message>
<xml_diff>
--- a/Documentacion/3 - Documentacion del proyecto/Diseño/Brain Boost Guia estilos.docx
+++ b/Documentacion/3 - Documentacion del proyecto/Diseño/Brain Boost Guia estilos.docx
@@ -1,6 +1,6 @@
 
 <file path=word/document.xml><?xml version="1.0" encoding="utf-8"?>
-<w:document xmlns:wpc="http://schemas.microsoft.com/office/word/2010/wordprocessingCanvas" xmlns:cx="http://schemas.microsoft.com/office/drawing/2014/chartex" xmlns:cx1="http://schemas.microsoft.com/office/drawing/2015/9/8/chartex" xmlns:cx2="http://schemas.microsoft.com/office/drawing/2015/10/21/chartex" xmlns:cx3="http://schemas.microsoft.com/office/drawing/2016/5/9/chartex" xmlns:cx4="http://schemas.microsoft.com/office/drawing/2016/5/10/chartex" xmlns:cx5="http://schemas.microsoft.com/office/drawing/2016/5/11/chartex" xmlns:cx6="http://schemas.microsoft.com/office/drawing/2016/5/12/chartex" xmlns:cx7="http://schemas.microsoft.com/office/drawing/2016/5/13/chartex" xmlns:cx8="http://schemas.microsoft.com/office/drawing/2016/5/14/chartex" xmlns:mc="http://schemas.openxmlformats.org/markup-compatibility/2006" xmlns:aink="http://schemas.microsoft.com/office/drawing/2016/ink" xmlns:am3d="http://schemas.microsoft.com/office/drawing/2017/model3d" xmlns:o="urn:schemas-microsoft-com:office:office" xmlns:r="http://schemas.openxmlformats.org/officeDocument/2006/relationships" xmlns:m="http://schemas.openxmlformats.org/officeDocument/2006/math" xmlns:v="urn:schemas-microsoft-com:vml" xmlns:wp14="http://schemas.microsoft.com/office/word/2010/wordprocessingDrawing" xmlns:wp="http://schemas.openxmlformats.org/drawingml/2006/wordprocessingDrawing" xmlns:w10="urn:schemas-microsoft-com:office:word" xmlns:w="http://schemas.openxmlformats.org/wordprocessingml/2006/main" xmlns:w14="http://schemas.microsoft.com/office/word/2010/wordml" xmlns:w15="http://schemas.microsoft.com/office/word/2012/wordml" xmlns:w16cex="http://schemas.microsoft.com/office/word/2018/wordml/cex" xmlns:w16cid="http://schemas.microsoft.com/office/word/2016/wordml/cid" xmlns:w16="http://schemas.microsoft.com/office/word/2018/wordml" xmlns:w16sdtdh="http://schemas.microsoft.com/office/word/2020/wordml/sdtdatahash" xmlns:w16se="http://schemas.microsoft.com/office/word/2015/wordml/symex" xmlns:wpg="http://schemas.microsoft.com/office/word/2010/wordprocessingGroup" xmlns:wpi="http://schemas.microsoft.com/office/word/2010/wordprocessingInk" xmlns:wne="http://schemas.microsoft.com/office/word/2006/wordml" xmlns:wps="http://schemas.microsoft.com/office/word/2010/wordprocessingShape" mc:Ignorable="w14 w15 w16se w16cid w16 w16cex w16sdtdh wp14">
+<w:document xmlns:wpc="http://schemas.microsoft.com/office/word/2010/wordprocessingCanvas" xmlns:cx="http://schemas.microsoft.com/office/drawing/2014/chartex" xmlns:cx1="http://schemas.microsoft.com/office/drawing/2015/9/8/chartex" xmlns:cx2="http://schemas.microsoft.com/office/drawing/2015/10/21/chartex" xmlns:cx3="http://schemas.microsoft.com/office/drawing/2016/5/9/chartex" xmlns:cx4="http://schemas.microsoft.com/office/drawing/2016/5/10/chartex" xmlns:cx5="http://schemas.microsoft.com/office/drawing/2016/5/11/chartex" xmlns:cx6="http://schemas.microsoft.com/office/drawing/2016/5/12/chartex" xmlns:cx7="http://schemas.microsoft.com/office/drawing/2016/5/13/chartex" xmlns:cx8="http://schemas.microsoft.com/office/drawing/2016/5/14/chartex" xmlns:mc="http://schemas.openxmlformats.org/markup-compatibility/2006" xmlns:aink="http://schemas.microsoft.com/office/drawing/2016/ink" xmlns:am3d="http://schemas.microsoft.com/office/drawing/2017/model3d" xmlns:o="urn:schemas-microsoft-com:office:office" xmlns:oel="http://schemas.microsoft.com/office/2019/extlst" xmlns:r="http://schemas.openxmlformats.org/officeDocument/2006/relationships" xmlns:m="http://schemas.openxmlformats.org/officeDocument/2006/math" xmlns:v="urn:schemas-microsoft-com:vml" xmlns:wp14="http://schemas.microsoft.com/office/word/2010/wordprocessingDrawing" xmlns:wp="http://schemas.openxmlformats.org/drawingml/2006/wordprocessingDrawing" xmlns:w10="urn:schemas-microsoft-com:office:word" xmlns:w="http://schemas.openxmlformats.org/wordprocessingml/2006/main" xmlns:w14="http://schemas.microsoft.com/office/word/2010/wordml" xmlns:w15="http://schemas.microsoft.com/office/word/2012/wordml" xmlns:w16cex="http://schemas.microsoft.com/office/word/2018/wordml/cex" xmlns:w16cid="http://schemas.microsoft.com/office/word/2016/wordml/cid" xmlns:w16="http://schemas.microsoft.com/office/word/2018/wordml" xmlns:w16du="http://schemas.microsoft.com/office/word/2023/wordml/word16du" xmlns:w16sdtdh="http://schemas.microsoft.com/office/word/2020/wordml/sdtdatahash" xmlns:w16se="http://schemas.microsoft.com/office/word/2015/wordml/symex" xmlns:wpg="http://schemas.microsoft.com/office/word/2010/wordprocessingGroup" xmlns:wpi="http://schemas.microsoft.com/office/word/2010/wordprocessingInk" xmlns:wne="http://schemas.microsoft.com/office/word/2006/wordml" xmlns:wps="http://schemas.microsoft.com/office/word/2010/wordprocessingShape" mc:Ignorable="w14 w15 w16se w16cid w16 w16cex w16sdtdh wp14">
   <w:body>
     <w:p>
       <w:pPr>
@@ -42,23 +42,20 @@
     </w:p>
     <w:tbl>
       <w:tblPr>
-        <w:tblStyle w:val="a3"/>
+        <w:tblStyle w:val="Tablaconcuadrcula"/>
         <w:tblW w:w="0" w:type="auto"/>
         <w:tblLook w:val="04A0" w:firstRow="1" w:lastRow="0" w:firstColumn="1" w:lastColumn="0" w:noHBand="0" w:noVBand="1"/>
       </w:tblPr>
       <w:tblGrid>
-        <w:gridCol w:w="1974"/>
+        <w:gridCol w:w="1832"/>
         <w:gridCol w:w="853"/>
-        <w:gridCol w:w="156"/>
-        <w:gridCol w:w="192"/>
-        <w:gridCol w:w="1698"/>
-        <w:gridCol w:w="137"/>
-        <w:gridCol w:w="201"/>
-        <w:gridCol w:w="2233"/>
+        <w:gridCol w:w="366"/>
+        <w:gridCol w:w="506"/>
+        <w:gridCol w:w="1409"/>
+        <w:gridCol w:w="1110"/>
         <w:gridCol w:w="877"/>
-        <w:gridCol w:w="112"/>
-        <w:gridCol w:w="38"/>
-        <w:gridCol w:w="879"/>
+        <w:gridCol w:w="130"/>
+        <w:gridCol w:w="2267"/>
       </w:tblGrid>
       <w:tr>
         <w:trPr>
@@ -66,7 +63,7 @@
         </w:trPr>
         <w:tc>
           <w:tcPr>
-            <w:tcW w:w="3261" w:type="dxa"/>
+            <w:tcW w:w="1832" w:type="dxa"/>
             <w:vMerge w:val="restart"/>
             <w:vAlign w:val="center"/>
           </w:tcPr>
@@ -81,8 +78,8 @@
         </w:tc>
         <w:tc>
           <w:tcPr>
-            <w:tcW w:w="6089" w:type="dxa"/>
-            <w:gridSpan w:val="11"/>
+            <w:tcW w:w="7518" w:type="dxa"/>
+            <w:gridSpan w:val="8"/>
           </w:tcPr>
           <w:p>
             <w:r>
@@ -134,7 +131,7 @@
         </w:trPr>
         <w:tc>
           <w:tcPr>
-            <w:tcW w:w="3261" w:type="dxa"/>
+            <w:tcW w:w="1832" w:type="dxa"/>
             <w:vMerge/>
             <w:vAlign w:val="center"/>
           </w:tcPr>
@@ -146,7 +143,20 @@
         </w:tc>
         <w:tc>
           <w:tcPr>
-            <w:tcW w:w="913" w:type="dxa"/>
+            <w:tcW w:w="853" w:type="dxa"/>
+          </w:tcPr>
+          <w:p>
+            <w:pPr>
+              <w:jc w:val="center"/>
+            </w:pPr>
+            <w:r>
+              <w:t>0a4cff</w:t>
+            </w:r>
+          </w:p>
+        </w:tc>
+        <w:tc>
+          <w:tcPr>
+            <w:tcW w:w="872" w:type="dxa"/>
             <w:gridSpan w:val="2"/>
           </w:tcPr>
           <w:p>
@@ -154,27 +164,13 @@
               <w:jc w:val="center"/>
             </w:pPr>
             <w:r>
-              <w:t>0a4cff</w:t>
-            </w:r>
-          </w:p>
-        </w:tc>
-        <w:tc>
-          <w:tcPr>
-            <w:tcW w:w="865" w:type="dxa"/>
-            <w:gridSpan w:val="3"/>
-          </w:tcPr>
-          <w:p>
-            <w:pPr>
-              <w:jc w:val="center"/>
-            </w:pPr>
-            <w:r>
               <w:t>0a5cff</w:t>
             </w:r>
           </w:p>
         </w:tc>
         <w:tc>
           <w:tcPr>
-            <w:tcW w:w="2434" w:type="dxa"/>
+            <w:tcW w:w="2519" w:type="dxa"/>
             <w:gridSpan w:val="2"/>
           </w:tcPr>
           <w:p>
@@ -185,21 +181,13 @@
               <w:t>0a65ed</w:t>
             </w:r>
             <w:r>
-              <w:t xml:space="preserve"> (</w:t>
-            </w:r>
-            <w:proofErr w:type="spellStart"/>
-            <w:r>
-              <w:t>Main</w:t>
-            </w:r>
-            <w:proofErr w:type="spellEnd"/>
-            <w:r>
-              <w:t>)</w:t>
-            </w:r>
-          </w:p>
-        </w:tc>
-        <w:tc>
-          <w:tcPr>
-            <w:tcW w:w="989" w:type="dxa"/>
+              <w:t xml:space="preserve"> (Main)</w:t>
+            </w:r>
+          </w:p>
+        </w:tc>
+        <w:tc>
+          <w:tcPr>
+            <w:tcW w:w="1007" w:type="dxa"/>
             <w:gridSpan w:val="2"/>
           </w:tcPr>
           <w:p>
@@ -213,13 +201,9 @@
         </w:tc>
         <w:tc>
           <w:tcPr>
-            <w:tcW w:w="888" w:type="dxa"/>
-            <w:gridSpan w:val="2"/>
-          </w:tcPr>
-          <w:p>
-            <w:pPr>
-              <w:jc w:val="center"/>
-            </w:pPr>
+            <w:tcW w:w="2267" w:type="dxa"/>
+          </w:tcPr>
+          <w:p>
             <w:r>
               <w:t>0644a0</w:t>
             </w:r>
@@ -232,7 +216,7 @@
         </w:trPr>
         <w:tc>
           <w:tcPr>
-            <w:tcW w:w="3261" w:type="dxa"/>
+            <w:tcW w:w="1832" w:type="dxa"/>
             <w:vMerge w:val="restart"/>
             <w:vAlign w:val="center"/>
           </w:tcPr>
@@ -247,8 +231,8 @@
         </w:tc>
         <w:tc>
           <w:tcPr>
-            <w:tcW w:w="6089" w:type="dxa"/>
-            <w:gridSpan w:val="11"/>
+            <w:tcW w:w="7518" w:type="dxa"/>
+            <w:gridSpan w:val="8"/>
           </w:tcPr>
           <w:p>
             <w:r>
@@ -307,7 +291,7 @@
         </w:trPr>
         <w:tc>
           <w:tcPr>
-            <w:tcW w:w="3261" w:type="dxa"/>
+            <w:tcW w:w="1832" w:type="dxa"/>
             <w:vMerge/>
             <w:vAlign w:val="center"/>
           </w:tcPr>
@@ -319,7 +303,20 @@
         </w:tc>
         <w:tc>
           <w:tcPr>
-            <w:tcW w:w="913" w:type="dxa"/>
+            <w:tcW w:w="853" w:type="dxa"/>
+          </w:tcPr>
+          <w:p>
+            <w:pPr>
+              <w:jc w:val="center"/>
+            </w:pPr>
+            <w:r>
+              <w:t>0aff41</w:t>
+            </w:r>
+          </w:p>
+        </w:tc>
+        <w:tc>
+          <w:tcPr>
+            <w:tcW w:w="872" w:type="dxa"/>
             <w:gridSpan w:val="2"/>
           </w:tcPr>
           <w:p>
@@ -327,27 +324,13 @@
               <w:jc w:val="center"/>
             </w:pPr>
             <w:r>
-              <w:t>0aff41</w:t>
-            </w:r>
-          </w:p>
-        </w:tc>
-        <w:tc>
-          <w:tcPr>
-            <w:tcW w:w="865" w:type="dxa"/>
-            <w:gridSpan w:val="3"/>
-          </w:tcPr>
-          <w:p>
-            <w:pPr>
-              <w:jc w:val="center"/>
-            </w:pPr>
-            <w:r>
               <w:t>0aff31</w:t>
             </w:r>
           </w:p>
         </w:tc>
         <w:tc>
           <w:tcPr>
-            <w:tcW w:w="2434" w:type="dxa"/>
+            <w:tcW w:w="2519" w:type="dxa"/>
             <w:gridSpan w:val="2"/>
           </w:tcPr>
           <w:p>
@@ -358,21 +341,13 @@
               <w:t>0aed1f</w:t>
             </w:r>
             <w:r>
-              <w:t xml:space="preserve"> (</w:t>
-            </w:r>
-            <w:proofErr w:type="spellStart"/>
-            <w:r>
-              <w:t>Main</w:t>
-            </w:r>
-            <w:proofErr w:type="spellEnd"/>
-            <w:r>
-              <w:t>)</w:t>
-            </w:r>
-          </w:p>
-        </w:tc>
-        <w:tc>
-          <w:tcPr>
-            <w:tcW w:w="989" w:type="dxa"/>
+              <w:t xml:space="preserve"> (Main)</w:t>
+            </w:r>
+          </w:p>
+        </w:tc>
+        <w:tc>
+          <w:tcPr>
+            <w:tcW w:w="1007" w:type="dxa"/>
             <w:gridSpan w:val="2"/>
           </w:tcPr>
           <w:p>
@@ -386,13 +361,9 @@
         </w:tc>
         <w:tc>
           <w:tcPr>
-            <w:tcW w:w="888" w:type="dxa"/>
-            <w:gridSpan w:val="2"/>
-          </w:tcPr>
-          <w:p>
-            <w:pPr>
-              <w:jc w:val="center"/>
-            </w:pPr>
+            <w:tcW w:w="2267" w:type="dxa"/>
+          </w:tcPr>
+          <w:p>
             <w:r>
               <w:t>06a014</w:t>
             </w:r>
@@ -405,7 +376,7 @@
         </w:trPr>
         <w:tc>
           <w:tcPr>
-            <w:tcW w:w="3261" w:type="dxa"/>
+            <w:tcW w:w="1832" w:type="dxa"/>
             <w:vMerge w:val="restart"/>
             <w:vAlign w:val="center"/>
           </w:tcPr>
@@ -420,8 +391,8 @@
         </w:tc>
         <w:tc>
           <w:tcPr>
-            <w:tcW w:w="6089" w:type="dxa"/>
-            <w:gridSpan w:val="11"/>
+            <w:tcW w:w="7518" w:type="dxa"/>
+            <w:gridSpan w:val="8"/>
           </w:tcPr>
           <w:p>
             <w:r>
@@ -473,7 +444,7 @@
         </w:trPr>
         <w:tc>
           <w:tcPr>
-            <w:tcW w:w="3261" w:type="dxa"/>
+            <w:tcW w:w="1832" w:type="dxa"/>
             <w:vMerge/>
             <w:vAlign w:val="center"/>
           </w:tcPr>
@@ -485,7 +456,20 @@
         </w:tc>
         <w:tc>
           <w:tcPr>
-            <w:tcW w:w="913" w:type="dxa"/>
+            <w:tcW w:w="853" w:type="dxa"/>
+          </w:tcPr>
+          <w:p>
+            <w:pPr>
+              <w:jc w:val="center"/>
+            </w:pPr>
+            <w:r>
+              <w:t>09ff20</w:t>
+            </w:r>
+          </w:p>
+        </w:tc>
+        <w:tc>
+          <w:tcPr>
+            <w:tcW w:w="872" w:type="dxa"/>
             <w:gridSpan w:val="2"/>
           </w:tcPr>
           <w:p>
@@ -493,27 +477,13 @@
               <w:jc w:val="center"/>
             </w:pPr>
             <w:r>
-              <w:t>09ff20</w:t>
-            </w:r>
-          </w:p>
-        </w:tc>
-        <w:tc>
-          <w:tcPr>
-            <w:tcW w:w="865" w:type="dxa"/>
-            <w:gridSpan w:val="3"/>
-          </w:tcPr>
-          <w:p>
-            <w:pPr>
-              <w:jc w:val="center"/>
-            </w:pPr>
-            <w:r>
               <w:t>08e01c</w:t>
             </w:r>
           </w:p>
         </w:tc>
         <w:tc>
           <w:tcPr>
-            <w:tcW w:w="2434" w:type="dxa"/>
+            <w:tcW w:w="2519" w:type="dxa"/>
             <w:gridSpan w:val="2"/>
           </w:tcPr>
           <w:p>
@@ -524,21 +494,13 @@
               <w:t>07ba18</w:t>
             </w:r>
             <w:r>
-              <w:t xml:space="preserve"> (</w:t>
-            </w:r>
-            <w:proofErr w:type="spellStart"/>
-            <w:r>
-              <w:t>Main</w:t>
-            </w:r>
-            <w:proofErr w:type="spellEnd"/>
-            <w:r>
-              <w:t>)</w:t>
-            </w:r>
-          </w:p>
-        </w:tc>
-        <w:tc>
-          <w:tcPr>
-            <w:tcW w:w="989" w:type="dxa"/>
+              <w:t xml:space="preserve"> (Main)</w:t>
+            </w:r>
+          </w:p>
+        </w:tc>
+        <w:tc>
+          <w:tcPr>
+            <w:tcW w:w="1007" w:type="dxa"/>
             <w:gridSpan w:val="2"/>
           </w:tcPr>
           <w:p>
@@ -555,13 +517,9 @@
         </w:tc>
         <w:tc>
           <w:tcPr>
-            <w:tcW w:w="888" w:type="dxa"/>
-            <w:gridSpan w:val="2"/>
-          </w:tcPr>
-          <w:p>
-            <w:pPr>
-              <w:jc w:val="center"/>
-            </w:pPr>
+            <w:tcW w:w="2267" w:type="dxa"/>
+          </w:tcPr>
+          <w:p>
             <w:r>
               <w:t>046d0e</w:t>
             </w:r>
@@ -574,7 +532,7 @@
         </w:trPr>
         <w:tc>
           <w:tcPr>
-            <w:tcW w:w="3261" w:type="dxa"/>
+            <w:tcW w:w="1832" w:type="dxa"/>
             <w:vMerge w:val="restart"/>
             <w:vAlign w:val="center"/>
           </w:tcPr>
@@ -589,8 +547,8 @@
         </w:tc>
         <w:tc>
           <w:tcPr>
-            <w:tcW w:w="6089" w:type="dxa"/>
-            <w:gridSpan w:val="11"/>
+            <w:tcW w:w="7518" w:type="dxa"/>
+            <w:gridSpan w:val="8"/>
           </w:tcPr>
           <w:p>
             <w:r>
@@ -642,7 +600,7 @@
         </w:trPr>
         <w:tc>
           <w:tcPr>
-            <w:tcW w:w="3261" w:type="dxa"/>
+            <w:tcW w:w="1832" w:type="dxa"/>
             <w:vMerge/>
             <w:vAlign w:val="center"/>
           </w:tcPr>
@@ -654,8 +612,8 @@
         </w:tc>
         <w:tc>
           <w:tcPr>
-            <w:tcW w:w="987" w:type="dxa"/>
-            <w:gridSpan w:val="3"/>
+            <w:tcW w:w="1219" w:type="dxa"/>
+            <w:gridSpan w:val="2"/>
           </w:tcPr>
           <w:p>
             <w:r>
@@ -665,8 +623,8 @@
         </w:tc>
         <w:tc>
           <w:tcPr>
-            <w:tcW w:w="992" w:type="dxa"/>
-            <w:gridSpan w:val="3"/>
+            <w:tcW w:w="1915" w:type="dxa"/>
+            <w:gridSpan w:val="2"/>
           </w:tcPr>
           <w:p>
             <w:r>
@@ -676,7 +634,7 @@
         </w:tc>
         <w:tc>
           <w:tcPr>
-            <w:tcW w:w="2233" w:type="dxa"/>
+            <w:tcW w:w="1110" w:type="dxa"/>
           </w:tcPr>
           <w:p>
             <w:r>
@@ -686,8 +644,8 @@
         </w:tc>
         <w:tc>
           <w:tcPr>
-            <w:tcW w:w="1027" w:type="dxa"/>
-            <w:gridSpan w:val="3"/>
+            <w:tcW w:w="1007" w:type="dxa"/>
+            <w:gridSpan w:val="2"/>
           </w:tcPr>
           <w:p>
             <w:r>
@@ -697,7 +655,7 @@
         </w:tc>
         <w:tc>
           <w:tcPr>
-            <w:tcW w:w="850" w:type="dxa"/>
+            <w:tcW w:w="2267" w:type="dxa"/>
           </w:tcPr>
           <w:p>
             <w:r>
@@ -712,7 +670,7 @@
         </w:trPr>
         <w:tc>
           <w:tcPr>
-            <w:tcW w:w="3261" w:type="dxa"/>
+            <w:tcW w:w="1832" w:type="dxa"/>
             <w:vMerge w:val="restart"/>
             <w:vAlign w:val="center"/>
           </w:tcPr>
@@ -727,8 +685,8 @@
         </w:tc>
         <w:tc>
           <w:tcPr>
-            <w:tcW w:w="6089" w:type="dxa"/>
-            <w:gridSpan w:val="11"/>
+            <w:tcW w:w="7518" w:type="dxa"/>
+            <w:gridSpan w:val="8"/>
           </w:tcPr>
           <w:p>
             <w:r>
@@ -780,7 +738,7 @@
         </w:trPr>
         <w:tc>
           <w:tcPr>
-            <w:tcW w:w="3261" w:type="dxa"/>
+            <w:tcW w:w="1832" w:type="dxa"/>
             <w:vMerge/>
             <w:vAlign w:val="center"/>
           </w:tcPr>
@@ -805,8 +763,8 @@
         </w:tc>
         <w:tc>
           <w:tcPr>
-            <w:tcW w:w="788" w:type="dxa"/>
-            <w:gridSpan w:val="3"/>
+            <w:tcW w:w="872" w:type="dxa"/>
+            <w:gridSpan w:val="2"/>
           </w:tcPr>
           <w:p>
             <w:pPr>
@@ -819,8 +777,8 @@
         </w:tc>
         <w:tc>
           <w:tcPr>
-            <w:tcW w:w="2571" w:type="dxa"/>
-            <w:gridSpan w:val="3"/>
+            <w:tcW w:w="2519" w:type="dxa"/>
+            <w:gridSpan w:val="2"/>
           </w:tcPr>
           <w:p>
             <w:pPr>
@@ -830,15 +788,7 @@
               <w:t>dd1b24</w:t>
             </w:r>
             <w:r>
-              <w:t xml:space="preserve"> (</w:t>
-            </w:r>
-            <w:proofErr w:type="spellStart"/>
-            <w:r>
-              <w:t>Main</w:t>
-            </w:r>
-            <w:proofErr w:type="spellEnd"/>
-            <w:r>
-              <w:t>)</w:t>
+              <w:t xml:space="preserve"> (Main)</w:t>
             </w:r>
           </w:p>
         </w:tc>
@@ -857,13 +807,10 @@
         </w:tc>
         <w:tc>
           <w:tcPr>
-            <w:tcW w:w="1000" w:type="dxa"/>
-            <w:gridSpan w:val="3"/>
-          </w:tcPr>
-          <w:p>
-            <w:pPr>
-              <w:jc w:val="center"/>
-            </w:pPr>
+            <w:tcW w:w="2397" w:type="dxa"/>
+            <w:gridSpan w:val="2"/>
+          </w:tcPr>
+          <w:p>
             <w:r>
               <w:t>901117</w:t>
             </w:r>
@@ -876,20 +823,16 @@
         </w:trPr>
         <w:tc>
           <w:tcPr>
-            <w:tcW w:w="3261" w:type="dxa"/>
-            <w:vAlign w:val="center"/>
-          </w:tcPr>
-          <w:p>
-            <w:pPr>
-              <w:jc w:val="center"/>
-            </w:pPr>
-            <w:proofErr w:type="spellStart"/>
-            <w:r>
-              <w:t>Variacion</w:t>
-            </w:r>
-            <w:proofErr w:type="spellEnd"/>
-            <w:r>
-              <w:t xml:space="preserve"> Rojo Logo</w:t>
+            <w:tcW w:w="1832" w:type="dxa"/>
+            <w:vMerge w:val="restart"/>
+            <w:vAlign w:val="center"/>
+          </w:tcPr>
+          <w:p>
+            <w:pPr>
+              <w:jc w:val="center"/>
+            </w:pPr>
+            <w:r>
+              <w:t>Variacion Rojo Logo</w:t>
             </w:r>
           </w:p>
         </w:tc>
@@ -901,26 +844,37 @@
             <w:pPr>
               <w:jc w:val="center"/>
             </w:pPr>
-            <w:r>
-              <w:t>#ffcccc</w:t>
-            </w:r>
-          </w:p>
-        </w:tc>
-        <w:tc>
-          <w:tcPr>
-            <w:tcW w:w="788" w:type="dxa"/>
-            <w:gridSpan w:val="3"/>
-          </w:tcPr>
-          <w:p>
-            <w:pPr>
-              <w:jc w:val="center"/>
-            </w:pPr>
-            <w:r>
+          </w:p>
+        </w:tc>
+        <w:tc>
+          <w:tcPr>
+            <w:tcW w:w="872" w:type="dxa"/>
+            <w:gridSpan w:val="2"/>
+          </w:tcPr>
+          <w:p>
+            <w:pPr>
+              <w:jc w:val="center"/>
               <w:rPr>
                 <w:noProof/>
               </w:rPr>
+            </w:pPr>
+          </w:p>
+        </w:tc>
+        <w:tc>
+          <w:tcPr>
+            <w:tcW w:w="2519" w:type="dxa"/>
+            <w:gridSpan w:val="2"/>
+          </w:tcPr>
+          <w:p>
+            <w:pPr>
+              <w:jc w:val="center"/>
+            </w:pPr>
+            <w:r>
+              <w:rPr>
+                <w:noProof/>
+              </w:rPr>
               <w:drawing>
-                <wp:inline distT="0" distB="0" distL="0" distR="0" wp14:anchorId="73299A80" wp14:editId="16FEA110">
+                <wp:inline distT="0" distB="0" distL="0" distR="0" wp14:anchorId="365B463F" wp14:editId="66A2AB03">
                   <wp:extent cx="1162050" cy="314696"/>
                   <wp:effectExtent l="0" t="0" r="0" b="9525"/>
                   <wp:docPr id="15" name="Рисунок 15"/>
@@ -966,17 +920,6 @@
         </w:tc>
         <w:tc>
           <w:tcPr>
-            <w:tcW w:w="2571" w:type="dxa"/>
-            <w:gridSpan w:val="3"/>
-          </w:tcPr>
-          <w:p>
-            <w:pPr>
-              <w:jc w:val="center"/>
-            </w:pPr>
-          </w:p>
-        </w:tc>
-        <w:tc>
-          <w:tcPr>
             <w:tcW w:w="877" w:type="dxa"/>
           </w:tcPr>
           <w:p>
@@ -987,8 +930,8 @@
         </w:tc>
         <w:tc>
           <w:tcPr>
-            <w:tcW w:w="1000" w:type="dxa"/>
-            <w:gridSpan w:val="3"/>
+            <w:tcW w:w="2397" w:type="dxa"/>
+            <w:gridSpan w:val="2"/>
           </w:tcPr>
           <w:p>
             <w:pPr>
@@ -1003,7 +946,80 @@
         </w:trPr>
         <w:tc>
           <w:tcPr>
-            <w:tcW w:w="3261" w:type="dxa"/>
+            <w:tcW w:w="1832" w:type="dxa"/>
+            <w:vMerge/>
+            <w:vAlign w:val="center"/>
+          </w:tcPr>
+          <w:p>
+            <w:pPr>
+              <w:jc w:val="center"/>
+            </w:pPr>
+          </w:p>
+        </w:tc>
+        <w:tc>
+          <w:tcPr>
+            <w:tcW w:w="853" w:type="dxa"/>
+          </w:tcPr>
+          <w:p>
+            <w:pPr>
+              <w:jc w:val="center"/>
+            </w:pPr>
+          </w:p>
+        </w:tc>
+        <w:tc>
+          <w:tcPr>
+            <w:tcW w:w="872" w:type="dxa"/>
+            <w:gridSpan w:val="2"/>
+          </w:tcPr>
+          <w:p>
+            <w:pPr>
+              <w:jc w:val="center"/>
+            </w:pPr>
+          </w:p>
+        </w:tc>
+        <w:tc>
+          <w:tcPr>
+            <w:tcW w:w="2519" w:type="dxa"/>
+            <w:gridSpan w:val="2"/>
+          </w:tcPr>
+          <w:p>
+            <w:pPr>
+              <w:jc w:val="center"/>
+            </w:pPr>
+            <w:r>
+              <w:t>ffcccc</w:t>
+            </w:r>
+          </w:p>
+        </w:tc>
+        <w:tc>
+          <w:tcPr>
+            <w:tcW w:w="877" w:type="dxa"/>
+          </w:tcPr>
+          <w:p>
+            <w:pPr>
+              <w:jc w:val="center"/>
+            </w:pPr>
+          </w:p>
+        </w:tc>
+        <w:tc>
+          <w:tcPr>
+            <w:tcW w:w="2397" w:type="dxa"/>
+            <w:gridSpan w:val="2"/>
+          </w:tcPr>
+          <w:p>
+            <w:pPr>
+              <w:jc w:val="center"/>
+            </w:pPr>
+          </w:p>
+        </w:tc>
+      </w:tr>
+      <w:tr>
+        <w:trPr>
+          <w:trHeight w:val="135"/>
+        </w:trPr>
+        <w:tc>
+          <w:tcPr>
+            <w:tcW w:w="1832" w:type="dxa"/>
             <w:vMerge w:val="restart"/>
             <w:vAlign w:val="center"/>
           </w:tcPr>
@@ -1018,8 +1034,8 @@
         </w:tc>
         <w:tc>
           <w:tcPr>
-            <w:tcW w:w="6089" w:type="dxa"/>
-            <w:gridSpan w:val="11"/>
+            <w:tcW w:w="7518" w:type="dxa"/>
+            <w:gridSpan w:val="8"/>
           </w:tcPr>
           <w:p>
             <w:r>
@@ -1071,7 +1087,7 @@
         </w:trPr>
         <w:tc>
           <w:tcPr>
-            <w:tcW w:w="3261" w:type="dxa"/>
+            <w:tcW w:w="1832" w:type="dxa"/>
             <w:vMerge/>
             <w:vAlign w:val="center"/>
           </w:tcPr>
@@ -1096,8 +1112,8 @@
         </w:tc>
         <w:tc>
           <w:tcPr>
-            <w:tcW w:w="925" w:type="dxa"/>
-            <w:gridSpan w:val="4"/>
+            <w:tcW w:w="872" w:type="dxa"/>
+            <w:gridSpan w:val="2"/>
           </w:tcPr>
           <w:p>
             <w:pPr>
@@ -1110,7 +1126,7 @@
         </w:tc>
         <w:tc>
           <w:tcPr>
-            <w:tcW w:w="2434" w:type="dxa"/>
+            <w:tcW w:w="2519" w:type="dxa"/>
             <w:gridSpan w:val="2"/>
           </w:tcPr>
           <w:p>
@@ -1121,15 +1137,7 @@
               <w:t>0a705d</w:t>
             </w:r>
             <w:r>
-              <w:t xml:space="preserve"> (</w:t>
-            </w:r>
-            <w:proofErr w:type="spellStart"/>
-            <w:r>
-              <w:t>Main</w:t>
-            </w:r>
-            <w:proofErr w:type="spellEnd"/>
-            <w:r>
-              <w:t>)</w:t>
+              <w:t xml:space="preserve"> (Main)</w:t>
             </w:r>
           </w:p>
         </w:tc>
@@ -1148,8 +1156,8 @@
         </w:tc>
         <w:tc>
           <w:tcPr>
-            <w:tcW w:w="1000" w:type="dxa"/>
-            <w:gridSpan w:val="3"/>
+            <w:tcW w:w="2397" w:type="dxa"/>
+            <w:gridSpan w:val="2"/>
           </w:tcPr>
           <w:p>
             <w:pPr>
@@ -1207,7 +1215,7 @@
     </w:p>
     <w:tbl>
       <w:tblPr>
-        <w:tblStyle w:val="a3"/>
+        <w:tblStyle w:val="Tablaconcuadrcula"/>
         <w:tblW w:w="0" w:type="auto"/>
         <w:tblLook w:val="04A0" w:firstRow="1" w:lastRow="0" w:firstColumn="1" w:lastColumn="0" w:noHBand="0" w:noVBand="1"/>
       </w:tblPr>
@@ -1445,15 +1453,8 @@
               <w:jc w:val="center"/>
             </w:pPr>
             <w:r>
-              <w:t>Solo icono (</w:t>
-            </w:r>
-            <w:proofErr w:type="gramStart"/>
-            <w:r>
-              <w:t>versión blanco</w:t>
-            </w:r>
-            <w:proofErr w:type="gramEnd"/>
-            <w:r>
-              <w:t>)</w:t>
+              <w:lastRenderedPageBreak/>
+              <w:t>Solo icono (versión blanco)</w:t>
             </w:r>
           </w:p>
         </w:tc>
@@ -1523,7 +1524,7 @@
     </w:p>
     <w:p>
       <w:pPr>
-        <w:pStyle w:val="2"/>
+        <w:pStyle w:val="Ttulo2"/>
         <w:pBdr>
           <w:top w:val="single" w:sz="4" w:space="1" w:color="auto"/>
           <w:left w:val="single" w:sz="4" w:space="4" w:color="auto"/>
@@ -1545,7 +1546,7 @@
     </w:p>
     <w:tbl>
       <w:tblPr>
-        <w:tblStyle w:val="a3"/>
+        <w:tblStyle w:val="Tablaconcuadrcula"/>
         <w:tblW w:w="0" w:type="auto"/>
         <w:tblLook w:val="04A0" w:firstRow="1" w:lastRow="0" w:firstColumn="1" w:lastColumn="0" w:noHBand="0" w:noVBand="1"/>
       </w:tblPr>
@@ -1667,23 +1668,9 @@
             <w:hyperlink r:id="rId15" w:history="1">
               <w:r>
                 <w:rPr>
-                  <w:rStyle w:val="a9"/>
+                  <w:rStyle w:val="Hipervnculo"/>
                 </w:rPr>
-                <w:t xml:space="preserve">Enlace a Google </w:t>
-              </w:r>
-              <w:proofErr w:type="spellStart"/>
-              <w:r>
-                <w:rPr>
-                  <w:rStyle w:val="a9"/>
-                </w:rPr>
-                <w:t>Fonts</w:t>
-              </w:r>
-              <w:proofErr w:type="spellEnd"/>
-              <w:r>
-                <w:rPr>
-                  <w:rStyle w:val="a9"/>
-                </w:rPr>
-                <w:t xml:space="preserve"> para descargar</w:t>
+                <w:t>Enlace a Google Fonts para descargar</w:t>
               </w:r>
             </w:hyperlink>
           </w:p>
@@ -1730,7 +1717,7 @@
             <w:commentRangeEnd w:id="0"/>
             <w:r>
               <w:rPr>
-                <w:rStyle w:val="a4"/>
+                <w:rStyle w:val="Refdecomentario"/>
               </w:rPr>
               <w:commentReference w:id="0"/>
             </w:r>
@@ -1973,14 +1960,14 @@
       <w:commentRangeEnd w:id="1"/>
       <w:r>
         <w:rPr>
-          <w:rStyle w:val="a4"/>
+          <w:rStyle w:val="Refdecomentario"/>
         </w:rPr>
         <w:commentReference w:id="1"/>
       </w:r>
     </w:p>
     <w:p>
       <w:pPr>
-        <w:pStyle w:val="2"/>
+        <w:pStyle w:val="Ttulo2"/>
         <w:pBdr>
           <w:top w:val="single" w:sz="4" w:space="1" w:color="auto"/>
           <w:left w:val="single" w:sz="4" w:space="4" w:color="auto"/>
@@ -1997,28 +1984,12 @@
         </w:rPr>
         <w:t xml:space="preserve">3.2.- </w:t>
       </w:r>
-      <w:proofErr w:type="spellStart"/>
       <w:r>
         <w:rPr>
           <w:lang w:val="en-US"/>
         </w:rPr>
-        <w:t>Estilos</w:t>
+        <w:t>Estilos de la tipografía</w:t>
       </w:r>
-      <w:proofErr w:type="spellEnd"/>
-      <w:r>
-        <w:rPr>
-          <w:lang w:val="en-US"/>
-        </w:rPr>
-        <w:t xml:space="preserve"> de la </w:t>
-      </w:r>
-      <w:proofErr w:type="spellStart"/>
-      <w:r>
-        <w:rPr>
-          <w:lang w:val="en-US"/>
-        </w:rPr>
-        <w:t>tipografía</w:t>
-      </w:r>
-      <w:proofErr w:type="spellEnd"/>
       <w:r>
         <w:rPr>
           <w:lang w:val="en-US"/>
@@ -2042,7 +2013,7 @@
     </w:p>
     <w:tbl>
       <w:tblPr>
-        <w:tblStyle w:val="a3"/>
+        <w:tblStyle w:val="Tablaconcuadrcula"/>
         <w:tblW w:w="0" w:type="auto"/>
         <w:tblLook w:val="04A0" w:firstRow="1" w:lastRow="0" w:firstColumn="1" w:lastColumn="0" w:noHBand="0" w:noVBand="1"/>
       </w:tblPr>
@@ -2076,45 +2047,170 @@
                 <w:bCs/>
                 <w:lang w:val="en-US"/>
               </w:rPr>
-              <w:t xml:space="preserve">Tipo de </w:t>
-            </w:r>
-            <w:proofErr w:type="spellStart"/>
-            <w:r>
+              <w:t>Tipo de texto</w:t>
+            </w:r>
+          </w:p>
+        </w:tc>
+        <w:tc>
+          <w:tcPr>
+            <w:tcW w:w="7458" w:type="dxa"/>
+            <w:gridSpan w:val="5"/>
+            <w:vAlign w:val="center"/>
+          </w:tcPr>
+          <w:p>
+            <w:pPr>
+              <w:jc w:val="center"/>
               <w:rPr>
                 <w:b/>
                 <w:bCs/>
                 <w:lang w:val="en-US"/>
               </w:rPr>
-              <w:t>texto</w:t>
-            </w:r>
-            <w:proofErr w:type="spellEnd"/>
-          </w:p>
-        </w:tc>
-        <w:tc>
-          <w:tcPr>
-            <w:tcW w:w="7458" w:type="dxa"/>
-            <w:gridSpan w:val="5"/>
-            <w:vAlign w:val="center"/>
-          </w:tcPr>
-          <w:p>
-            <w:pPr>
-              <w:jc w:val="center"/>
+            </w:pPr>
+            <w:r>
               <w:rPr>
                 <w:b/>
                 <w:bCs/>
                 <w:lang w:val="en-US"/>
               </w:rPr>
-            </w:pPr>
-            <w:proofErr w:type="spellStart"/>
-            <w:r>
+              <w:t>Formato</w:t>
+            </w:r>
+          </w:p>
+        </w:tc>
+      </w:tr>
+      <w:tr>
+        <w:tc>
+          <w:tcPr>
+            <w:tcW w:w="1892" w:type="dxa"/>
+            <w:vMerge/>
+            <w:vAlign w:val="center"/>
+          </w:tcPr>
+          <w:p>
+            <w:pPr>
+              <w:jc w:val="center"/>
+              <w:rPr>
+                <w:lang w:val="en-US"/>
+              </w:rPr>
+            </w:pPr>
+          </w:p>
+        </w:tc>
+        <w:tc>
+          <w:tcPr>
+            <w:tcW w:w="1222" w:type="dxa"/>
+            <w:vAlign w:val="center"/>
+          </w:tcPr>
+          <w:p>
+            <w:pPr>
+              <w:jc w:val="center"/>
               <w:rPr>
                 <w:b/>
                 <w:bCs/>
                 <w:lang w:val="en-US"/>
               </w:rPr>
-              <w:t>Formato</w:t>
-            </w:r>
-            <w:proofErr w:type="spellEnd"/>
+            </w:pPr>
+            <w:r>
+              <w:rPr>
+                <w:b/>
+                <w:bCs/>
+                <w:lang w:val="en-US"/>
+              </w:rPr>
+              <w:t>Color</w:t>
+            </w:r>
+          </w:p>
+        </w:tc>
+        <w:tc>
+          <w:tcPr>
+            <w:tcW w:w="1134" w:type="dxa"/>
+            <w:vAlign w:val="center"/>
+          </w:tcPr>
+          <w:p>
+            <w:pPr>
+              <w:jc w:val="center"/>
+              <w:rPr>
+                <w:b/>
+                <w:bCs/>
+                <w:lang w:val="en-US"/>
+              </w:rPr>
+            </w:pPr>
+            <w:r>
+              <w:rPr>
+                <w:b/>
+                <w:bCs/>
+                <w:lang w:val="en-US"/>
+              </w:rPr>
+              <w:t>Font-size</w:t>
+            </w:r>
+          </w:p>
+        </w:tc>
+        <w:tc>
+          <w:tcPr>
+            <w:tcW w:w="1701" w:type="dxa"/>
+            <w:vAlign w:val="center"/>
+          </w:tcPr>
+          <w:p>
+            <w:pPr>
+              <w:jc w:val="center"/>
+              <w:rPr>
+                <w:b/>
+                <w:bCs/>
+                <w:lang w:val="en-US"/>
+              </w:rPr>
+            </w:pPr>
+            <w:r>
+              <w:rPr>
+                <w:b/>
+                <w:bCs/>
+                <w:lang w:val="en-US"/>
+              </w:rPr>
+              <w:t>Font-style</w:t>
+            </w:r>
+          </w:p>
+        </w:tc>
+        <w:tc>
+          <w:tcPr>
+            <w:tcW w:w="1766" w:type="dxa"/>
+            <w:vAlign w:val="center"/>
+          </w:tcPr>
+          <w:p>
+            <w:pPr>
+              <w:jc w:val="center"/>
+              <w:rPr>
+                <w:b/>
+                <w:bCs/>
+                <w:lang w:val="en-US"/>
+              </w:rPr>
+            </w:pPr>
+            <w:r>
+              <w:rPr>
+                <w:b/>
+                <w:bCs/>
+                <w:lang w:val="en-US"/>
+              </w:rPr>
+              <w:t>Text-decoration</w:t>
+            </w:r>
+          </w:p>
+        </w:tc>
+        <w:tc>
+          <w:tcPr>
+            <w:tcW w:w="1635" w:type="dxa"/>
+            <w:vAlign w:val="center"/>
+          </w:tcPr>
+          <w:p>
+            <w:pPr>
+              <w:jc w:val="center"/>
+              <w:rPr>
+                <w:b/>
+                <w:bCs/>
+                <w:lang w:val="en-US"/>
+              </w:rPr>
+            </w:pPr>
+            <w:r>
+              <w:rPr>
+                <w:b/>
+                <w:bCs/>
+                <w:lang w:val="en-US"/>
+              </w:rPr>
+              <w:t>Font-weight</w:t>
+            </w:r>
           </w:p>
         </w:tc>
       </w:tr>
@@ -2122,16 +2218,21 @@
         <w:tc>
           <w:tcPr>
             <w:tcW w:w="1892" w:type="dxa"/>
-            <w:vMerge/>
-            <w:vAlign w:val="center"/>
-          </w:tcPr>
-          <w:p>
-            <w:pPr>
-              <w:jc w:val="center"/>
-              <w:rPr>
-                <w:lang w:val="en-US"/>
-              </w:rPr>
-            </w:pPr>
+            <w:vAlign w:val="center"/>
+          </w:tcPr>
+          <w:p>
+            <w:pPr>
+              <w:jc w:val="center"/>
+              <w:rPr>
+                <w:lang w:val="en-US"/>
+              </w:rPr>
+            </w:pPr>
+            <w:r>
+              <w:rPr>
+                <w:lang w:val="en-US"/>
+              </w:rPr>
+              <w:t>Texto normal</w:t>
+            </w:r>
           </w:p>
         </w:tc>
         <w:tc>
@@ -2143,19 +2244,9 @@
             <w:pPr>
               <w:jc w:val="center"/>
               <w:rPr>
-                <w:b/>
-                <w:bCs/>
-                <w:lang w:val="en-US"/>
-              </w:rPr>
-            </w:pPr>
-            <w:r>
-              <w:rPr>
-                <w:b/>
-                <w:bCs/>
-                <w:lang w:val="en-US"/>
-              </w:rPr>
-              <w:t>Color</w:t>
-            </w:r>
+                <w:lang w:val="en-US"/>
+              </w:rPr>
+            </w:pPr>
           </w:p>
         </w:tc>
         <w:tc>
@@ -2167,19 +2258,9 @@
             <w:pPr>
               <w:jc w:val="center"/>
               <w:rPr>
-                <w:b/>
-                <w:bCs/>
-                <w:lang w:val="en-US"/>
-              </w:rPr>
-            </w:pPr>
-            <w:r>
-              <w:rPr>
-                <w:b/>
-                <w:bCs/>
-                <w:lang w:val="en-US"/>
-              </w:rPr>
-              <w:t>Font-size</w:t>
-            </w:r>
+                <w:lang w:val="en-US"/>
+              </w:rPr>
+            </w:pPr>
           </w:p>
         </w:tc>
         <w:tc>
@@ -2191,19 +2272,9 @@
             <w:pPr>
               <w:jc w:val="center"/>
               <w:rPr>
-                <w:b/>
-                <w:bCs/>
-                <w:lang w:val="en-US"/>
-              </w:rPr>
-            </w:pPr>
-            <w:r>
-              <w:rPr>
-                <w:b/>
-                <w:bCs/>
-                <w:lang w:val="en-US"/>
-              </w:rPr>
-              <w:t>Font-style</w:t>
-            </w:r>
+                <w:lang w:val="en-US"/>
+              </w:rPr>
+            </w:pPr>
           </w:p>
         </w:tc>
         <w:tc>
@@ -2215,19 +2286,9 @@
             <w:pPr>
               <w:jc w:val="center"/>
               <w:rPr>
-                <w:b/>
-                <w:bCs/>
-                <w:lang w:val="en-US"/>
-              </w:rPr>
-            </w:pPr>
-            <w:r>
-              <w:rPr>
-                <w:b/>
-                <w:bCs/>
-                <w:lang w:val="en-US"/>
-              </w:rPr>
-              <w:t>Text-decoration</w:t>
-            </w:r>
+                <w:lang w:val="en-US"/>
+              </w:rPr>
+            </w:pPr>
           </w:p>
         </w:tc>
         <w:tc>
@@ -2239,18 +2300,14 @@
             <w:pPr>
               <w:jc w:val="center"/>
               <w:rPr>
-                <w:b/>
-                <w:bCs/>
-                <w:lang w:val="en-US"/>
-              </w:rPr>
-            </w:pPr>
-            <w:r>
-              <w:rPr>
-                <w:b/>
-                <w:bCs/>
-                <w:lang w:val="en-US"/>
-              </w:rPr>
-              <w:t>Font-weight</w:t>
+                <w:lang w:val="en-US"/>
+              </w:rPr>
+            </w:pPr>
+            <w:r>
+              <w:rPr>
+                <w:lang w:val="en-US"/>
+              </w:rPr>
+              <w:t>Light 300</w:t>
             </w:r>
           </w:p>
         </w:tc>
@@ -2268,19 +2325,11 @@
                 <w:lang w:val="en-US"/>
               </w:rPr>
             </w:pPr>
-            <w:proofErr w:type="spellStart"/>
-            <w:r>
-              <w:rPr>
-                <w:lang w:val="en-US"/>
-              </w:rPr>
-              <w:t>Texto</w:t>
-            </w:r>
-            <w:proofErr w:type="spellEnd"/>
-            <w:r>
-              <w:rPr>
-                <w:lang w:val="en-US"/>
-              </w:rPr>
-              <w:t xml:space="preserve"> normal</w:t>
+            <w:r>
+              <w:rPr>
+                <w:lang w:val="en-US"/>
+              </w:rPr>
+              <w:t>Enlaces</w:t>
             </w:r>
           </w:p>
         </w:tc>
@@ -2352,12 +2401,6 @@
                 <w:lang w:val="en-US"/>
               </w:rPr>
             </w:pPr>
-            <w:r>
-              <w:rPr>
-                <w:lang w:val="en-US"/>
-              </w:rPr>
-              <w:t>Light 300</w:t>
-            </w:r>
           </w:p>
         </w:tc>
       </w:tr>
@@ -2378,7 +2421,7 @@
               <w:rPr>
                 <w:lang w:val="en-US"/>
               </w:rPr>
-              <w:t>Enlaces</w:t>
+              <w:t>Enlaces:hover</w:t>
             </w:r>
           </w:p>
         </w:tc>
@@ -2466,16 +2509,12 @@
                 <w:lang w:val="en-US"/>
               </w:rPr>
             </w:pPr>
-            <w:proofErr w:type="spellStart"/>
-            <w:proofErr w:type="gramStart"/>
-            <w:r>
-              <w:rPr>
-                <w:lang w:val="en-US"/>
-              </w:rPr>
-              <w:t>Enlaces:hover</w:t>
-            </w:r>
-            <w:proofErr w:type="spellEnd"/>
-            <w:proofErr w:type="gramEnd"/>
+            <w:r>
+              <w:rPr>
+                <w:lang w:val="en-US"/>
+              </w:rPr>
+              <w:t>Enlaces:active</w:t>
+            </w:r>
           </w:p>
         </w:tc>
         <w:tc>
@@ -2546,6 +2585,12 @@
                 <w:lang w:val="en-US"/>
               </w:rPr>
             </w:pPr>
+            <w:r>
+              <w:rPr>
+                <w:lang w:val="en-US"/>
+              </w:rPr>
+              <w:t>Bold 700</w:t>
+            </w:r>
           </w:p>
         </w:tc>
       </w:tr>
@@ -2562,16 +2607,12 @@
                 <w:lang w:val="en-US"/>
               </w:rPr>
             </w:pPr>
-            <w:proofErr w:type="spellStart"/>
-            <w:proofErr w:type="gramStart"/>
-            <w:r>
-              <w:rPr>
-                <w:lang w:val="en-US"/>
-              </w:rPr>
-              <w:t>Enlaces:active</w:t>
-            </w:r>
-            <w:proofErr w:type="spellEnd"/>
-            <w:proofErr w:type="gramEnd"/>
+            <w:r>
+              <w:rPr>
+                <w:lang w:val="en-US"/>
+              </w:rPr>
+              <w:t>H1</w:t>
+            </w:r>
           </w:p>
         </w:tc>
         <w:tc>
@@ -2646,7 +2687,7 @@
               <w:rPr>
                 <w:lang w:val="en-US"/>
               </w:rPr>
-              <w:t>Bold 700</w:t>
+              <w:t>Medium 500</w:t>
             </w:r>
           </w:p>
         </w:tc>
@@ -2668,7 +2709,7 @@
               <w:rPr>
                 <w:lang w:val="en-US"/>
               </w:rPr>
-              <w:t>H1</w:t>
+              <w:t>H2</w:t>
             </w:r>
           </w:p>
         </w:tc>
@@ -2740,12 +2781,6 @@
                 <w:lang w:val="en-US"/>
               </w:rPr>
             </w:pPr>
-            <w:r>
-              <w:rPr>
-                <w:lang w:val="en-US"/>
-              </w:rPr>
-              <w:t>Medium 500</w:t>
-            </w:r>
           </w:p>
         </w:tc>
       </w:tr>
@@ -2766,7 +2801,8 @@
               <w:rPr>
                 <w:lang w:val="en-US"/>
               </w:rPr>
-              <w:t>H2</w:t>
+              <w:lastRenderedPageBreak/>
+              <w:t>H3</w:t>
             </w:r>
           </w:p>
         </w:tc>
@@ -2858,99 +2894,6 @@
               <w:rPr>
                 <w:lang w:val="en-US"/>
               </w:rPr>
-              <w:t>H3</w:t>
-            </w:r>
-          </w:p>
-        </w:tc>
-        <w:tc>
-          <w:tcPr>
-            <w:tcW w:w="1222" w:type="dxa"/>
-            <w:vAlign w:val="center"/>
-          </w:tcPr>
-          <w:p>
-            <w:pPr>
-              <w:jc w:val="center"/>
-              <w:rPr>
-                <w:lang w:val="en-US"/>
-              </w:rPr>
-            </w:pPr>
-          </w:p>
-        </w:tc>
-        <w:tc>
-          <w:tcPr>
-            <w:tcW w:w="1134" w:type="dxa"/>
-            <w:vAlign w:val="center"/>
-          </w:tcPr>
-          <w:p>
-            <w:pPr>
-              <w:jc w:val="center"/>
-              <w:rPr>
-                <w:lang w:val="en-US"/>
-              </w:rPr>
-            </w:pPr>
-          </w:p>
-        </w:tc>
-        <w:tc>
-          <w:tcPr>
-            <w:tcW w:w="1701" w:type="dxa"/>
-            <w:vAlign w:val="center"/>
-          </w:tcPr>
-          <w:p>
-            <w:pPr>
-              <w:jc w:val="center"/>
-              <w:rPr>
-                <w:lang w:val="en-US"/>
-              </w:rPr>
-            </w:pPr>
-          </w:p>
-        </w:tc>
-        <w:tc>
-          <w:tcPr>
-            <w:tcW w:w="1766" w:type="dxa"/>
-            <w:vAlign w:val="center"/>
-          </w:tcPr>
-          <w:p>
-            <w:pPr>
-              <w:jc w:val="center"/>
-              <w:rPr>
-                <w:lang w:val="en-US"/>
-              </w:rPr>
-            </w:pPr>
-          </w:p>
-        </w:tc>
-        <w:tc>
-          <w:tcPr>
-            <w:tcW w:w="1635" w:type="dxa"/>
-            <w:vAlign w:val="center"/>
-          </w:tcPr>
-          <w:p>
-            <w:pPr>
-              <w:jc w:val="center"/>
-              <w:rPr>
-                <w:lang w:val="en-US"/>
-              </w:rPr>
-            </w:pPr>
-          </w:p>
-        </w:tc>
-      </w:tr>
-      <w:tr>
-        <w:tc>
-          <w:tcPr>
-            <w:tcW w:w="1892" w:type="dxa"/>
-            <w:vAlign w:val="center"/>
-          </w:tcPr>
-          <w:p>
-            <w:pPr>
-              <w:jc w:val="center"/>
-              <w:rPr>
-                <w:lang w:val="en-US"/>
-              </w:rPr>
-            </w:pPr>
-            <w:r>
-              <w:rPr>
-                <w:lang w:val="en-US"/>
-              </w:rPr>
-              <w:lastRenderedPageBreak/>
               <w:t>H4</w:t>
             </w:r>
           </w:p>
@@ -3249,31 +3192,7 @@
           <w:szCs w:val="32"/>
           <w14:ligatures w14:val="standardContextual"/>
         </w:rPr>
-        <w:t xml:space="preserve">4.- </w:t>
-      </w:r>
-      <w:proofErr w:type="spellStart"/>
-      <w:r>
-        <w:rPr>
-          <w:rFonts w:ascii="Calibri Light" w:eastAsia="Times New Roman" w:hAnsi="Calibri Light" w:cs="Times New Roman"/>
-          <w:color w:val="2F5496"/>
-          <w:kern w:val="2"/>
-          <w:sz w:val="32"/>
-          <w:szCs w:val="32"/>
-          <w14:ligatures w14:val="standardContextual"/>
-        </w:rPr>
-        <w:t>Wireframe</w:t>
-      </w:r>
-      <w:proofErr w:type="spellEnd"/>
-      <w:r>
-        <w:rPr>
-          <w:rFonts w:ascii="Calibri Light" w:eastAsia="Times New Roman" w:hAnsi="Calibri Light" w:cs="Times New Roman"/>
-          <w:color w:val="2F5496"/>
-          <w:kern w:val="2"/>
-          <w:sz w:val="32"/>
-          <w:szCs w:val="32"/>
-          <w14:ligatures w14:val="standardContextual"/>
-        </w:rPr>
-        <w:t>.</w:t>
+        <w:t>4.- Wireframe.</w:t>
       </w:r>
     </w:p>
     <w:p>
@@ -3285,32 +3204,24 @@
           <w:right w:val="single" w:sz="4" w:space="1" w:color="auto"/>
         </w:pBdr>
         <w:rPr>
-          <w:rStyle w:val="20"/>
+          <w:rStyle w:val="Ttulo2Car"/>
         </w:rPr>
       </w:pPr>
       <w:r>
         <w:rPr>
-          <w:rStyle w:val="20"/>
+          <w:rStyle w:val="Ttulo2Car"/>
         </w:rPr>
         <w:t xml:space="preserve">4.1.- </w:t>
       </w:r>
-      <w:proofErr w:type="spellStart"/>
       <w:r>
         <w:rPr>
-          <w:rStyle w:val="20"/>
+          <w:rStyle w:val="Ttulo2Car"/>
         </w:rPr>
-        <w:t>Wireframe</w:t>
-      </w:r>
-      <w:proofErr w:type="spellEnd"/>
-      <w:r>
-        <w:rPr>
-          <w:rStyle w:val="20"/>
-        </w:rPr>
-        <w:t xml:space="preserve"> Completo</w:t>
+        <w:t>Wireframe Completo</w:t>
       </w:r>
       <w:r>
         <w:rPr>
-          <w:rStyle w:val="20"/>
+          <w:rStyle w:val="Ttulo2Car"/>
         </w:rPr>
         <w:t>.</w:t>
       </w:r>
@@ -3376,7 +3287,7 @@
     </w:p>
     <w:p>
       <w:pPr>
-        <w:pStyle w:val="2"/>
+        <w:pStyle w:val="Ttulo2"/>
         <w:pBdr>
           <w:top w:val="single" w:sz="4" w:space="1" w:color="auto"/>
           <w:left w:val="single" w:sz="4" w:space="4" w:color="auto"/>
@@ -3389,13 +3300,8 @@
         <w:t xml:space="preserve">4.2.- </w:t>
       </w:r>
       <w:r>
-        <w:t xml:space="preserve">Pagina </w:t>
+        <w:t>Pagina Login</w:t>
       </w:r>
-      <w:proofErr w:type="spellStart"/>
-      <w:r>
-        <w:t>Login</w:t>
-      </w:r>
-      <w:proofErr w:type="spellEnd"/>
       <w:r>
         <w:t>.</w:t>
       </w:r>
@@ -3460,7 +3366,7 @@
     </w:p>
     <w:p>
       <w:pPr>
-        <w:pStyle w:val="2"/>
+        <w:pStyle w:val="Ttulo2"/>
         <w:pBdr>
           <w:top w:val="single" w:sz="4" w:space="1" w:color="auto"/>
           <w:left w:val="single" w:sz="4" w:space="4" w:color="auto"/>
@@ -3543,7 +3449,7 @@
     </w:p>
     <w:p>
       <w:pPr>
-        <w:pStyle w:val="2"/>
+        <w:pStyle w:val="Ttulo2"/>
         <w:pBdr>
           <w:top w:val="single" w:sz="4" w:space="1" w:color="auto"/>
           <w:left w:val="single" w:sz="4" w:space="4" w:color="auto"/>
@@ -3622,7 +3528,7 @@
     </w:p>
     <w:p>
       <w:pPr>
-        <w:pStyle w:val="2"/>
+        <w:pStyle w:val="Ttulo2"/>
         <w:pBdr>
           <w:top w:val="single" w:sz="4" w:space="1" w:color="auto"/>
           <w:left w:val="single" w:sz="4" w:space="4" w:color="auto"/>
@@ -3634,15 +3540,7 @@
         <w:t xml:space="preserve">4.5.- </w:t>
       </w:r>
       <w:r>
-        <w:t xml:space="preserve">Pagina </w:t>
-      </w:r>
-      <w:proofErr w:type="spellStart"/>
-      <w:r>
-        <w:t>Categoria</w:t>
-      </w:r>
-      <w:proofErr w:type="spellEnd"/>
-      <w:r>
-        <w:t xml:space="preserve"> Test</w:t>
+        <w:t>Pagina Categoria Test</w:t>
       </w:r>
       <w:r>
         <w:t>.</w:t>
@@ -3713,7 +3611,7 @@
     </w:p>
     <w:p>
       <w:pPr>
-        <w:pStyle w:val="2"/>
+        <w:pStyle w:val="Ttulo2"/>
         <w:pBdr>
           <w:top w:val="single" w:sz="4" w:space="1" w:color="auto"/>
           <w:left w:val="single" w:sz="4" w:space="4" w:color="auto"/>
@@ -3798,52 +3696,36 @@
 </file>
 
 <file path=word/comments.xml><?xml version="1.0" encoding="utf-8"?>
-<w:comments xmlns:wpc="http://schemas.microsoft.com/office/word/2010/wordprocessingCanvas" xmlns:cx="http://schemas.microsoft.com/office/drawing/2014/chartex" xmlns:cx1="http://schemas.microsoft.com/office/drawing/2015/9/8/chartex" xmlns:cx2="http://schemas.microsoft.com/office/drawing/2015/10/21/chartex" xmlns:cx3="http://schemas.microsoft.com/office/drawing/2016/5/9/chartex" xmlns:cx4="http://schemas.microsoft.com/office/drawing/2016/5/10/chartex" xmlns:cx5="http://schemas.microsoft.com/office/drawing/2016/5/11/chartex" xmlns:cx6="http://schemas.microsoft.com/office/drawing/2016/5/12/chartex" xmlns:cx7="http://schemas.microsoft.com/office/drawing/2016/5/13/chartex" xmlns:cx8="http://schemas.microsoft.com/office/drawing/2016/5/14/chartex" xmlns:mc="http://schemas.openxmlformats.org/markup-compatibility/2006" xmlns:aink="http://schemas.microsoft.com/office/drawing/2016/ink" xmlns:am3d="http://schemas.microsoft.com/office/drawing/2017/model3d" xmlns:o="urn:schemas-microsoft-com:office:office" xmlns:r="http://schemas.openxmlformats.org/officeDocument/2006/relationships" xmlns:m="http://schemas.openxmlformats.org/officeDocument/2006/math" xmlns:v="urn:schemas-microsoft-com:vml" xmlns:wp14="http://schemas.microsoft.com/office/word/2010/wordprocessingDrawing" xmlns:wp="http://schemas.openxmlformats.org/drawingml/2006/wordprocessingDrawing" xmlns:w10="urn:schemas-microsoft-com:office:word" xmlns:w="http://schemas.openxmlformats.org/wordprocessingml/2006/main" xmlns:w14="http://schemas.microsoft.com/office/word/2010/wordml" xmlns:w15="http://schemas.microsoft.com/office/word/2012/wordml" xmlns:w16cex="http://schemas.microsoft.com/office/word/2018/wordml/cex" xmlns:w16cid="http://schemas.microsoft.com/office/word/2016/wordml/cid" xmlns:w16="http://schemas.microsoft.com/office/word/2018/wordml" xmlns:w16sdtdh="http://schemas.microsoft.com/office/word/2020/wordml/sdtdatahash" xmlns:w16se="http://schemas.microsoft.com/office/word/2015/wordml/symex" xmlns:wpg="http://schemas.microsoft.com/office/word/2010/wordprocessingGroup" xmlns:wpi="http://schemas.microsoft.com/office/word/2010/wordprocessingInk" xmlns:wne="http://schemas.microsoft.com/office/word/2006/wordml" xmlns:wps="http://schemas.microsoft.com/office/word/2010/wordprocessingShape" mc:Ignorable="w14 w15 w16se w16cid w16 w16cex w16sdtdh wp14">
+<w:comments xmlns:wpc="http://schemas.microsoft.com/office/word/2010/wordprocessingCanvas" xmlns:cx="http://schemas.microsoft.com/office/drawing/2014/chartex" xmlns:cx1="http://schemas.microsoft.com/office/drawing/2015/9/8/chartex" xmlns:cx2="http://schemas.microsoft.com/office/drawing/2015/10/21/chartex" xmlns:cx3="http://schemas.microsoft.com/office/drawing/2016/5/9/chartex" xmlns:cx4="http://schemas.microsoft.com/office/drawing/2016/5/10/chartex" xmlns:cx5="http://schemas.microsoft.com/office/drawing/2016/5/11/chartex" xmlns:cx6="http://schemas.microsoft.com/office/drawing/2016/5/12/chartex" xmlns:cx7="http://schemas.microsoft.com/office/drawing/2016/5/13/chartex" xmlns:cx8="http://schemas.microsoft.com/office/drawing/2016/5/14/chartex" xmlns:mc="http://schemas.openxmlformats.org/markup-compatibility/2006" xmlns:aink="http://schemas.microsoft.com/office/drawing/2016/ink" xmlns:am3d="http://schemas.microsoft.com/office/drawing/2017/model3d" xmlns:o="urn:schemas-microsoft-com:office:office" xmlns:oel="http://schemas.microsoft.com/office/2019/extlst" xmlns:r="http://schemas.openxmlformats.org/officeDocument/2006/relationships" xmlns:m="http://schemas.openxmlformats.org/officeDocument/2006/math" xmlns:v="urn:schemas-microsoft-com:vml" xmlns:wp14="http://schemas.microsoft.com/office/word/2010/wordprocessingDrawing" xmlns:wp="http://schemas.openxmlformats.org/drawingml/2006/wordprocessingDrawing" xmlns:w10="urn:schemas-microsoft-com:office:word" xmlns:w="http://schemas.openxmlformats.org/wordprocessingml/2006/main" xmlns:w14="http://schemas.microsoft.com/office/word/2010/wordml" xmlns:w15="http://schemas.microsoft.com/office/word/2012/wordml" xmlns:w16cex="http://schemas.microsoft.com/office/word/2018/wordml/cex" xmlns:w16cid="http://schemas.microsoft.com/office/word/2016/wordml/cid" xmlns:w16="http://schemas.microsoft.com/office/word/2018/wordml" xmlns:w16du="http://schemas.microsoft.com/office/word/2023/wordml/word16du" xmlns:w16sdtdh="http://schemas.microsoft.com/office/word/2020/wordml/sdtdatahash" xmlns:w16se="http://schemas.microsoft.com/office/word/2015/wordml/symex" xmlns:wpg="http://schemas.microsoft.com/office/word/2010/wordprocessingGroup" xmlns:wpi="http://schemas.microsoft.com/office/word/2010/wordprocessingInk" xmlns:wne="http://schemas.microsoft.com/office/word/2006/wordml" xmlns:wps="http://schemas.microsoft.com/office/word/2010/wordprocessingShape" mc:Ignorable="w14 w15 w16se w16cid w16 w16cex w16sdtdh wp14">
   <w:comment w:id="0" w:author="SAN PABLO RAPOSO, SANTIAGO FRANCISCO" w:date="2023-04-24T23:35:00Z" w:initials="SPRSF">
     <w:p>
       <w:pPr>
-        <w:pStyle w:val="a5"/>
+        <w:pStyle w:val="Textocomentario"/>
       </w:pPr>
       <w:r>
         <w:rPr>
-          <w:rStyle w:val="a4"/>
+          <w:rStyle w:val="Refdecomentario"/>
         </w:rPr>
         <w:annotationRef/>
       </w:r>
       <w:r>
-        <w:t xml:space="preserve">Revisar a ver en que </w:t>
-      </w:r>
-      <w:proofErr w:type="spellStart"/>
-      <w:r>
-        <w:t>titulos</w:t>
-      </w:r>
-      <w:proofErr w:type="spellEnd"/>
-      <w:r>
-        <w:t xml:space="preserve"> va cada fuente</w:t>
+        <w:t>Revisar a ver en que titulos va cada fuente</w:t>
       </w:r>
     </w:p>
   </w:comment>
   <w:comment w:id="1" w:author="SAN PABLO RAPOSO, SANTIAGO FRANCISCO" w:date="2023-04-24T23:35:00Z" w:initials="SPRSF">
     <w:p>
       <w:pPr>
-        <w:pStyle w:val="a5"/>
+        <w:pStyle w:val="Textocomentario"/>
       </w:pPr>
       <w:r>
         <w:rPr>
-          <w:rStyle w:val="a4"/>
+          <w:rStyle w:val="Refdecomentario"/>
         </w:rPr>
         <w:annotationRef/>
       </w:r>
       <w:r>
-        <w:t xml:space="preserve">Revisar a ver en que </w:t>
-      </w:r>
-      <w:proofErr w:type="spellStart"/>
-      <w:r>
-        <w:t>titulos</w:t>
-      </w:r>
-      <w:proofErr w:type="spellEnd"/>
-      <w:r>
-        <w:t xml:space="preserve"> va cada fuente</w:t>
+        <w:t>Revisar a ver en que titulos va cada fuente</w:t>
       </w:r>
     </w:p>
   </w:comment>
@@ -3851,28 +3733,28 @@
 </file>
 
 <file path=word/commentsExtended.xml><?xml version="1.0" encoding="utf-8"?>
-<w15:commentsEx xmlns:wpc="http://schemas.microsoft.com/office/word/2010/wordprocessingCanvas" xmlns:cx="http://schemas.microsoft.com/office/drawing/2014/chartex" xmlns:cx1="http://schemas.microsoft.com/office/drawing/2015/9/8/chartex" xmlns:cx2="http://schemas.microsoft.com/office/drawing/2015/10/21/chartex" xmlns:cx3="http://schemas.microsoft.com/office/drawing/2016/5/9/chartex" xmlns:cx4="http://schemas.microsoft.com/office/drawing/2016/5/10/chartex" xmlns:cx5="http://schemas.microsoft.com/office/drawing/2016/5/11/chartex" xmlns:cx6="http://schemas.microsoft.com/office/drawing/2016/5/12/chartex" xmlns:cx7="http://schemas.microsoft.com/office/drawing/2016/5/13/chartex" xmlns:cx8="http://schemas.microsoft.com/office/drawing/2016/5/14/chartex" xmlns:mc="http://schemas.openxmlformats.org/markup-compatibility/2006" xmlns:aink="http://schemas.microsoft.com/office/drawing/2016/ink" xmlns:am3d="http://schemas.microsoft.com/office/drawing/2017/model3d" xmlns:o="urn:schemas-microsoft-com:office:office" xmlns:r="http://schemas.openxmlformats.org/officeDocument/2006/relationships" xmlns:m="http://schemas.openxmlformats.org/officeDocument/2006/math" xmlns:v="urn:schemas-microsoft-com:vml" xmlns:wp14="http://schemas.microsoft.com/office/word/2010/wordprocessingDrawing" xmlns:wp="http://schemas.openxmlformats.org/drawingml/2006/wordprocessingDrawing" xmlns:w10="urn:schemas-microsoft-com:office:word" xmlns:w="http://schemas.openxmlformats.org/wordprocessingml/2006/main" xmlns:w14="http://schemas.microsoft.com/office/word/2010/wordml" xmlns:w15="http://schemas.microsoft.com/office/word/2012/wordml" xmlns:w16cex="http://schemas.microsoft.com/office/word/2018/wordml/cex" xmlns:w16cid="http://schemas.microsoft.com/office/word/2016/wordml/cid" xmlns:w16="http://schemas.microsoft.com/office/word/2018/wordml" xmlns:w16sdtdh="http://schemas.microsoft.com/office/word/2020/wordml/sdtdatahash" xmlns:w16se="http://schemas.microsoft.com/office/word/2015/wordml/symex" xmlns:wpg="http://schemas.microsoft.com/office/word/2010/wordprocessingGroup" xmlns:wpi="http://schemas.microsoft.com/office/word/2010/wordprocessingInk" xmlns:wne="http://schemas.microsoft.com/office/word/2006/wordml" xmlns:wps="http://schemas.microsoft.com/office/word/2010/wordprocessingShape" mc:Ignorable="w14 w15 w16se w16cid w16 w16cex w16sdtdh wp14">
+<w15:commentsEx xmlns:wpc="http://schemas.microsoft.com/office/word/2010/wordprocessingCanvas" xmlns:cx="http://schemas.microsoft.com/office/drawing/2014/chartex" xmlns:cx1="http://schemas.microsoft.com/office/drawing/2015/9/8/chartex" xmlns:cx2="http://schemas.microsoft.com/office/drawing/2015/10/21/chartex" xmlns:cx3="http://schemas.microsoft.com/office/drawing/2016/5/9/chartex" xmlns:cx4="http://schemas.microsoft.com/office/drawing/2016/5/10/chartex" xmlns:cx5="http://schemas.microsoft.com/office/drawing/2016/5/11/chartex" xmlns:cx6="http://schemas.microsoft.com/office/drawing/2016/5/12/chartex" xmlns:cx7="http://schemas.microsoft.com/office/drawing/2016/5/13/chartex" xmlns:cx8="http://schemas.microsoft.com/office/drawing/2016/5/14/chartex" xmlns:mc="http://schemas.openxmlformats.org/markup-compatibility/2006" xmlns:aink="http://schemas.microsoft.com/office/drawing/2016/ink" xmlns:am3d="http://schemas.microsoft.com/office/drawing/2017/model3d" xmlns:o="urn:schemas-microsoft-com:office:office" xmlns:oel="http://schemas.microsoft.com/office/2019/extlst" xmlns:r="http://schemas.openxmlformats.org/officeDocument/2006/relationships" xmlns:m="http://schemas.openxmlformats.org/officeDocument/2006/math" xmlns:v="urn:schemas-microsoft-com:vml" xmlns:wp14="http://schemas.microsoft.com/office/word/2010/wordprocessingDrawing" xmlns:wp="http://schemas.openxmlformats.org/drawingml/2006/wordprocessingDrawing" xmlns:w10="urn:schemas-microsoft-com:office:word" xmlns:w="http://schemas.openxmlformats.org/wordprocessingml/2006/main" xmlns:w14="http://schemas.microsoft.com/office/word/2010/wordml" xmlns:w15="http://schemas.microsoft.com/office/word/2012/wordml" xmlns:w16cex="http://schemas.microsoft.com/office/word/2018/wordml/cex" xmlns:w16cid="http://schemas.microsoft.com/office/word/2016/wordml/cid" xmlns:w16="http://schemas.microsoft.com/office/word/2018/wordml" xmlns:w16du="http://schemas.microsoft.com/office/word/2023/wordml/word16du" xmlns:w16sdtdh="http://schemas.microsoft.com/office/word/2020/wordml/sdtdatahash" xmlns:w16se="http://schemas.microsoft.com/office/word/2015/wordml/symex" xmlns:wpg="http://schemas.microsoft.com/office/word/2010/wordprocessingGroup" xmlns:wpi="http://schemas.microsoft.com/office/word/2010/wordprocessingInk" xmlns:wne="http://schemas.microsoft.com/office/word/2006/wordml" xmlns:wps="http://schemas.microsoft.com/office/word/2010/wordprocessingShape" mc:Ignorable="w14 w15 w16se w16cid w16 w16cex w16sdtdh wp14">
   <w15:commentEx w15:paraId="4649D55B" w15:done="0"/>
   <w15:commentEx w15:paraId="29011766" w15:done="0"/>
 </w15:commentsEx>
 </file>
 
 <file path=word/commentsExtensible.xml><?xml version="1.0" encoding="utf-8"?>
-<w16cex:commentsExtensible xmlns:wpc="http://schemas.microsoft.com/office/word/2010/wordprocessingCanvas" xmlns:cx="http://schemas.microsoft.com/office/drawing/2014/chartex" xmlns:cx1="http://schemas.microsoft.com/office/drawing/2015/9/8/chartex" xmlns:cx2="http://schemas.microsoft.com/office/drawing/2015/10/21/chartex" xmlns:cx3="http://schemas.microsoft.com/office/drawing/2016/5/9/chartex" xmlns:cx4="http://schemas.microsoft.com/office/drawing/2016/5/10/chartex" xmlns:cx5="http://schemas.microsoft.com/office/drawing/2016/5/11/chartex" xmlns:cx6="http://schemas.microsoft.com/office/drawing/2016/5/12/chartex" xmlns:cx7="http://schemas.microsoft.com/office/drawing/2016/5/13/chartex" xmlns:cx8="http://schemas.microsoft.com/office/drawing/2016/5/14/chartex" xmlns:mc="http://schemas.openxmlformats.org/markup-compatibility/2006" xmlns:aink="http://schemas.microsoft.com/office/drawing/2016/ink" xmlns:am3d="http://schemas.microsoft.com/office/drawing/2017/model3d" xmlns:o="urn:schemas-microsoft-com:office:office" xmlns:r="http://schemas.openxmlformats.org/officeDocument/2006/relationships" xmlns:m="http://schemas.openxmlformats.org/officeDocument/2006/math" xmlns:v="urn:schemas-microsoft-com:vml" xmlns:wp14="http://schemas.microsoft.com/office/word/2010/wordprocessingDrawing" xmlns:wp="http://schemas.openxmlformats.org/drawingml/2006/wordprocessingDrawing" xmlns:w10="urn:schemas-microsoft-com:office:word" xmlns:w="http://schemas.openxmlformats.org/wordprocessingml/2006/main" xmlns:w14="http://schemas.microsoft.com/office/word/2010/wordml" xmlns:w15="http://schemas.microsoft.com/office/word/2012/wordml" xmlns:w16cex="http://schemas.microsoft.com/office/word/2018/wordml/cex" xmlns:w16cid="http://schemas.microsoft.com/office/word/2016/wordml/cid" xmlns:w16="http://schemas.microsoft.com/office/word/2018/wordml" xmlns:w16sdtdh="http://schemas.microsoft.com/office/word/2020/wordml/sdtdatahash" xmlns:w16se="http://schemas.microsoft.com/office/word/2015/wordml/symex" xmlns:wpg="http://schemas.microsoft.com/office/word/2010/wordprocessingGroup" xmlns:wpi="http://schemas.microsoft.com/office/word/2010/wordprocessingInk" xmlns:wne="http://schemas.microsoft.com/office/word/2006/wordml" xmlns:wps="http://schemas.microsoft.com/office/word/2010/wordprocessingShape" mc:Ignorable="w14 w15 w16se w16cid w16 w16cex w16sdtdh wp14">
+<w16cex:commentsExtensible xmlns:wpc="http://schemas.microsoft.com/office/word/2010/wordprocessingCanvas" xmlns:cx="http://schemas.microsoft.com/office/drawing/2014/chartex" xmlns:cx1="http://schemas.microsoft.com/office/drawing/2015/9/8/chartex" xmlns:cx2="http://schemas.microsoft.com/office/drawing/2015/10/21/chartex" xmlns:cx3="http://schemas.microsoft.com/office/drawing/2016/5/9/chartex" xmlns:cx4="http://schemas.microsoft.com/office/drawing/2016/5/10/chartex" xmlns:cx5="http://schemas.microsoft.com/office/drawing/2016/5/11/chartex" xmlns:cx6="http://schemas.microsoft.com/office/drawing/2016/5/12/chartex" xmlns:cx7="http://schemas.microsoft.com/office/drawing/2016/5/13/chartex" xmlns:cx8="http://schemas.microsoft.com/office/drawing/2016/5/14/chartex" xmlns:mc="http://schemas.openxmlformats.org/markup-compatibility/2006" xmlns:aink="http://schemas.microsoft.com/office/drawing/2016/ink" xmlns:am3d="http://schemas.microsoft.com/office/drawing/2017/model3d" xmlns:o="urn:schemas-microsoft-com:office:office" xmlns:oel="http://schemas.microsoft.com/office/2019/extlst" xmlns:r="http://schemas.openxmlformats.org/officeDocument/2006/relationships" xmlns:m="http://schemas.openxmlformats.org/officeDocument/2006/math" xmlns:v="urn:schemas-microsoft-com:vml" xmlns:wp14="http://schemas.microsoft.com/office/word/2010/wordprocessingDrawing" xmlns:wp="http://schemas.openxmlformats.org/drawingml/2006/wordprocessingDrawing" xmlns:w10="urn:schemas-microsoft-com:office:word" xmlns:w="http://schemas.openxmlformats.org/wordprocessingml/2006/main" xmlns:w14="http://schemas.microsoft.com/office/word/2010/wordml" xmlns:w15="http://schemas.microsoft.com/office/word/2012/wordml" xmlns:w16cex="http://schemas.microsoft.com/office/word/2018/wordml/cex" xmlns:w16cid="http://schemas.microsoft.com/office/word/2016/wordml/cid" xmlns:w16="http://schemas.microsoft.com/office/word/2018/wordml" xmlns:w16du="http://schemas.microsoft.com/office/word/2023/wordml/word16du" xmlns:w16sdtdh="http://schemas.microsoft.com/office/word/2020/wordml/sdtdatahash" xmlns:w16se="http://schemas.microsoft.com/office/word/2015/wordml/symex" xmlns:wpg="http://schemas.microsoft.com/office/word/2010/wordprocessingGroup" xmlns:wpi="http://schemas.microsoft.com/office/word/2010/wordprocessingInk" xmlns:wne="http://schemas.microsoft.com/office/word/2006/wordml" xmlns:wps="http://schemas.microsoft.com/office/word/2010/wordprocessingShape" mc:Ignorable="w14 w15 w16se w16cid w16 w16cex w16sdtdh wp14">
   <w16cex:commentExtensible w16cex:durableId="27F78351" w16cex:dateUtc="2023-04-24T21:35:00Z"/>
   <w16cex:commentExtensible w16cex:durableId="27F190C7" w16cex:dateUtc="2023-04-24T21:35:00Z"/>
 </w16cex:commentsExtensible>
 </file>
 
 <file path=word/commentsIds.xml><?xml version="1.0" encoding="utf-8"?>
-<w16cid:commentsIds xmlns:wpc="http://schemas.microsoft.com/office/word/2010/wordprocessingCanvas" xmlns:cx="http://schemas.microsoft.com/office/drawing/2014/chartex" xmlns:cx1="http://schemas.microsoft.com/office/drawing/2015/9/8/chartex" xmlns:cx2="http://schemas.microsoft.com/office/drawing/2015/10/21/chartex" xmlns:cx3="http://schemas.microsoft.com/office/drawing/2016/5/9/chartex" xmlns:cx4="http://schemas.microsoft.com/office/drawing/2016/5/10/chartex" xmlns:cx5="http://schemas.microsoft.com/office/drawing/2016/5/11/chartex" xmlns:cx6="http://schemas.microsoft.com/office/drawing/2016/5/12/chartex" xmlns:cx7="http://schemas.microsoft.com/office/drawing/2016/5/13/chartex" xmlns:cx8="http://schemas.microsoft.com/office/drawing/2016/5/14/chartex" xmlns:mc="http://schemas.openxmlformats.org/markup-compatibility/2006" xmlns:aink="http://schemas.microsoft.com/office/drawing/2016/ink" xmlns:am3d="http://schemas.microsoft.com/office/drawing/2017/model3d" xmlns:o="urn:schemas-microsoft-com:office:office" xmlns:r="http://schemas.openxmlformats.org/officeDocument/2006/relationships" xmlns:m="http://schemas.openxmlformats.org/officeDocument/2006/math" xmlns:v="urn:schemas-microsoft-com:vml" xmlns:wp14="http://schemas.microsoft.com/office/word/2010/wordprocessingDrawing" xmlns:wp="http://schemas.openxmlformats.org/drawingml/2006/wordprocessingDrawing" xmlns:w10="urn:schemas-microsoft-com:office:word" xmlns:w="http://schemas.openxmlformats.org/wordprocessingml/2006/main" xmlns:w14="http://schemas.microsoft.com/office/word/2010/wordml" xmlns:w15="http://schemas.microsoft.com/office/word/2012/wordml" xmlns:w16cex="http://schemas.microsoft.com/office/word/2018/wordml/cex" xmlns:w16cid="http://schemas.microsoft.com/office/word/2016/wordml/cid" xmlns:w16="http://schemas.microsoft.com/office/word/2018/wordml" xmlns:w16sdtdh="http://schemas.microsoft.com/office/word/2020/wordml/sdtdatahash" xmlns:w16se="http://schemas.microsoft.com/office/word/2015/wordml/symex" xmlns:wpg="http://schemas.microsoft.com/office/word/2010/wordprocessingGroup" xmlns:wpi="http://schemas.microsoft.com/office/word/2010/wordprocessingInk" xmlns:wne="http://schemas.microsoft.com/office/word/2006/wordml" xmlns:wps="http://schemas.microsoft.com/office/word/2010/wordprocessingShape" mc:Ignorable="w14 w15 w16se w16cid w16 w16cex w16sdtdh wp14">
+<w16cid:commentsIds xmlns:wpc="http://schemas.microsoft.com/office/word/2010/wordprocessingCanvas" xmlns:cx="http://schemas.microsoft.com/office/drawing/2014/chartex" xmlns:cx1="http://schemas.microsoft.com/office/drawing/2015/9/8/chartex" xmlns:cx2="http://schemas.microsoft.com/office/drawing/2015/10/21/chartex" xmlns:cx3="http://schemas.microsoft.com/office/drawing/2016/5/9/chartex" xmlns:cx4="http://schemas.microsoft.com/office/drawing/2016/5/10/chartex" xmlns:cx5="http://schemas.microsoft.com/office/drawing/2016/5/11/chartex" xmlns:cx6="http://schemas.microsoft.com/office/drawing/2016/5/12/chartex" xmlns:cx7="http://schemas.microsoft.com/office/drawing/2016/5/13/chartex" xmlns:cx8="http://schemas.microsoft.com/office/drawing/2016/5/14/chartex" xmlns:mc="http://schemas.openxmlformats.org/markup-compatibility/2006" xmlns:aink="http://schemas.microsoft.com/office/drawing/2016/ink" xmlns:am3d="http://schemas.microsoft.com/office/drawing/2017/model3d" xmlns:o="urn:schemas-microsoft-com:office:office" xmlns:oel="http://schemas.microsoft.com/office/2019/extlst" xmlns:r="http://schemas.openxmlformats.org/officeDocument/2006/relationships" xmlns:m="http://schemas.openxmlformats.org/officeDocument/2006/math" xmlns:v="urn:schemas-microsoft-com:vml" xmlns:wp14="http://schemas.microsoft.com/office/word/2010/wordprocessingDrawing" xmlns:wp="http://schemas.openxmlformats.org/drawingml/2006/wordprocessingDrawing" xmlns:w10="urn:schemas-microsoft-com:office:word" xmlns:w="http://schemas.openxmlformats.org/wordprocessingml/2006/main" xmlns:w14="http://schemas.microsoft.com/office/word/2010/wordml" xmlns:w15="http://schemas.microsoft.com/office/word/2012/wordml" xmlns:w16cex="http://schemas.microsoft.com/office/word/2018/wordml/cex" xmlns:w16cid="http://schemas.microsoft.com/office/word/2016/wordml/cid" xmlns:w16="http://schemas.microsoft.com/office/word/2018/wordml" xmlns:w16du="http://schemas.microsoft.com/office/word/2023/wordml/word16du" xmlns:w16sdtdh="http://schemas.microsoft.com/office/word/2020/wordml/sdtdatahash" xmlns:w16se="http://schemas.microsoft.com/office/word/2015/wordml/symex" xmlns:wpg="http://schemas.microsoft.com/office/word/2010/wordprocessingGroup" xmlns:wpi="http://schemas.microsoft.com/office/word/2010/wordprocessingInk" xmlns:wne="http://schemas.microsoft.com/office/word/2006/wordml" xmlns:wps="http://schemas.microsoft.com/office/word/2010/wordprocessingShape" mc:Ignorable="w14 w15 w16se w16cid w16 w16cex w16sdtdh wp14">
   <w16cid:commentId w16cid:paraId="4649D55B" w16cid:durableId="27F78351"/>
   <w16cid:commentId w16cid:paraId="29011766" w16cid:durableId="27F190C7"/>
 </w16cid:commentsIds>
 </file>
 
 <file path=word/people.xml><?xml version="1.0" encoding="utf-8"?>
-<w15:people xmlns:wpc="http://schemas.microsoft.com/office/word/2010/wordprocessingCanvas" xmlns:cx="http://schemas.microsoft.com/office/drawing/2014/chartex" xmlns:cx1="http://schemas.microsoft.com/office/drawing/2015/9/8/chartex" xmlns:cx2="http://schemas.microsoft.com/office/drawing/2015/10/21/chartex" xmlns:cx3="http://schemas.microsoft.com/office/drawing/2016/5/9/chartex" xmlns:cx4="http://schemas.microsoft.com/office/drawing/2016/5/10/chartex" xmlns:cx5="http://schemas.microsoft.com/office/drawing/2016/5/11/chartex" xmlns:cx6="http://schemas.microsoft.com/office/drawing/2016/5/12/chartex" xmlns:cx7="http://schemas.microsoft.com/office/drawing/2016/5/13/chartex" xmlns:cx8="http://schemas.microsoft.com/office/drawing/2016/5/14/chartex" xmlns:mc="http://schemas.openxmlformats.org/markup-compatibility/2006" xmlns:aink="http://schemas.microsoft.com/office/drawing/2016/ink" xmlns:am3d="http://schemas.microsoft.com/office/drawing/2017/model3d" xmlns:o="urn:schemas-microsoft-com:office:office" xmlns:r="http://schemas.openxmlformats.org/officeDocument/2006/relationships" xmlns:m="http://schemas.openxmlformats.org/officeDocument/2006/math" xmlns:v="urn:schemas-microsoft-com:vml" xmlns:wp14="http://schemas.microsoft.com/office/word/2010/wordprocessingDrawing" xmlns:wp="http://schemas.openxmlformats.org/drawingml/2006/wordprocessingDrawing" xmlns:w10="urn:schemas-microsoft-com:office:word" xmlns:w="http://schemas.openxmlformats.org/wordprocessingml/2006/main" xmlns:w14="http://schemas.microsoft.com/office/word/2010/wordml" xmlns:w15="http://schemas.microsoft.com/office/word/2012/wordml" xmlns:w16cex="http://schemas.microsoft.com/office/word/2018/wordml/cex" xmlns:w16cid="http://schemas.microsoft.com/office/word/2016/wordml/cid" xmlns:w16="http://schemas.microsoft.com/office/word/2018/wordml" xmlns:w16sdtdh="http://schemas.microsoft.com/office/word/2020/wordml/sdtdatahash" xmlns:w16se="http://schemas.microsoft.com/office/word/2015/wordml/symex" xmlns:wpg="http://schemas.microsoft.com/office/word/2010/wordprocessingGroup" xmlns:wpi="http://schemas.microsoft.com/office/word/2010/wordprocessingInk" xmlns:wne="http://schemas.microsoft.com/office/word/2006/wordml" xmlns:wps="http://schemas.microsoft.com/office/word/2010/wordprocessingShape" mc:Ignorable="w14 w15 w16se w16cid w16 w16cex w16sdtdh wp14">
+<w15:people xmlns:wpc="http://schemas.microsoft.com/office/word/2010/wordprocessingCanvas" xmlns:cx="http://schemas.microsoft.com/office/drawing/2014/chartex" xmlns:cx1="http://schemas.microsoft.com/office/drawing/2015/9/8/chartex" xmlns:cx2="http://schemas.microsoft.com/office/drawing/2015/10/21/chartex" xmlns:cx3="http://schemas.microsoft.com/office/drawing/2016/5/9/chartex" xmlns:cx4="http://schemas.microsoft.com/office/drawing/2016/5/10/chartex" xmlns:cx5="http://schemas.microsoft.com/office/drawing/2016/5/11/chartex" xmlns:cx6="http://schemas.microsoft.com/office/drawing/2016/5/12/chartex" xmlns:cx7="http://schemas.microsoft.com/office/drawing/2016/5/13/chartex" xmlns:cx8="http://schemas.microsoft.com/office/drawing/2016/5/14/chartex" xmlns:mc="http://schemas.openxmlformats.org/markup-compatibility/2006" xmlns:aink="http://schemas.microsoft.com/office/drawing/2016/ink" xmlns:am3d="http://schemas.microsoft.com/office/drawing/2017/model3d" xmlns:o="urn:schemas-microsoft-com:office:office" xmlns:oel="http://schemas.microsoft.com/office/2019/extlst" xmlns:r="http://schemas.openxmlformats.org/officeDocument/2006/relationships" xmlns:m="http://schemas.openxmlformats.org/officeDocument/2006/math" xmlns:v="urn:schemas-microsoft-com:vml" xmlns:wp14="http://schemas.microsoft.com/office/word/2010/wordprocessingDrawing" xmlns:wp="http://schemas.openxmlformats.org/drawingml/2006/wordprocessingDrawing" xmlns:w10="urn:schemas-microsoft-com:office:word" xmlns:w="http://schemas.openxmlformats.org/wordprocessingml/2006/main" xmlns:w14="http://schemas.microsoft.com/office/word/2010/wordml" xmlns:w15="http://schemas.microsoft.com/office/word/2012/wordml" xmlns:w16cex="http://schemas.microsoft.com/office/word/2018/wordml/cex" xmlns:w16cid="http://schemas.microsoft.com/office/word/2016/wordml/cid" xmlns:w16="http://schemas.microsoft.com/office/word/2018/wordml" xmlns:w16du="http://schemas.microsoft.com/office/word/2023/wordml/word16du" xmlns:w16sdtdh="http://schemas.microsoft.com/office/word/2020/wordml/sdtdatahash" xmlns:w16se="http://schemas.microsoft.com/office/word/2015/wordml/symex" xmlns:wpg="http://schemas.microsoft.com/office/word/2010/wordprocessingGroup" xmlns:wpi="http://schemas.microsoft.com/office/word/2010/wordprocessingInk" xmlns:wne="http://schemas.microsoft.com/office/word/2006/wordml" xmlns:wps="http://schemas.microsoft.com/office/word/2010/wordprocessingShape" mc:Ignorable="w14 w15 w16se w16cid w16 w16cex w16sdtdh wp14">
   <w15:person w15:author="SAN PABLO RAPOSO, SANTIAGO FRANCISCO">
     <w15:presenceInfo w15:providerId="AD" w15:userId="S::5634224@alu365.murciaeduca.es::5cf6325c-19a8-4e00-b156-f3727f335671"/>
   </w15:person>
@@ -4274,7 +4156,7 @@
     <w:lsdException w:name="Unresolved Mention" w:semiHidden="1" w:unhideWhenUsed="1"/>
     <w:lsdException w:name="Smart Link" w:semiHidden="1" w:unhideWhenUsed="1"/>
   </w:latentStyles>
-  <w:style w:type="paragraph" w:default="1" w:styleId="a">
+  <w:style w:type="paragraph" w:default="1" w:styleId="Normal">
     <w:name w:val="Normal"/>
     <w:qFormat/>
     <w:rsid w:val="006C07EC"/>
@@ -4282,10 +4164,10 @@
       <w:lang w:val="es-ES"/>
     </w:rPr>
   </w:style>
-  <w:style w:type="paragraph" w:styleId="1">
+  <w:style w:type="paragraph" w:styleId="Ttulo1">
     <w:name w:val="heading 1"/>
-    <w:basedOn w:val="a"/>
-    <w:link w:val="10"/>
+    <w:basedOn w:val="Normal"/>
+    <w:link w:val="Ttulo1Car"/>
     <w:uiPriority w:val="9"/>
     <w:qFormat/>
     <w:rsid w:val="00DF0A48"/>
@@ -4303,11 +4185,11 @@
       <w:lang w:val="en-US"/>
     </w:rPr>
   </w:style>
-  <w:style w:type="paragraph" w:styleId="2">
+  <w:style w:type="paragraph" w:styleId="Ttulo2">
     <w:name w:val="heading 2"/>
-    <w:basedOn w:val="a"/>
-    <w:next w:val="a"/>
-    <w:link w:val="20"/>
+    <w:basedOn w:val="Normal"/>
+    <w:next w:val="Normal"/>
+    <w:link w:val="Ttulo2Car"/>
     <w:uiPriority w:val="9"/>
     <w:unhideWhenUsed/>
     <w:qFormat/>
@@ -4325,13 +4207,13 @@
       <w:szCs w:val="26"/>
     </w:rPr>
   </w:style>
-  <w:style w:type="character" w:default="1" w:styleId="a0">
+  <w:style w:type="character" w:default="1" w:styleId="Fuentedeprrafopredeter">
     <w:name w:val="Default Paragraph Font"/>
     <w:uiPriority w:val="1"/>
     <w:semiHidden/>
     <w:unhideWhenUsed/>
   </w:style>
-  <w:style w:type="table" w:default="1" w:styleId="a1">
+  <w:style w:type="table" w:default="1" w:styleId="Tablanormal">
     <w:name w:val="Normal Table"/>
     <w:uiPriority w:val="99"/>
     <w:semiHidden/>
@@ -4346,16 +4228,16 @@
       </w:tblCellMar>
     </w:tblPr>
   </w:style>
-  <w:style w:type="numbering" w:default="1" w:styleId="a2">
+  <w:style w:type="numbering" w:default="1" w:styleId="Sinlista">
     <w:name w:val="No List"/>
     <w:uiPriority w:val="99"/>
     <w:semiHidden/>
     <w:unhideWhenUsed/>
   </w:style>
-  <w:style w:type="paragraph" w:styleId="HTML">
+  <w:style w:type="paragraph" w:styleId="HTMLconformatoprevio">
     <w:name w:val="HTML Preformatted"/>
-    <w:basedOn w:val="a"/>
-    <w:link w:val="HTML0"/>
+    <w:basedOn w:val="Normal"/>
+    <w:link w:val="HTMLconformatoprevioCar"/>
     <w:uiPriority w:val="99"/>
     <w:semiHidden/>
     <w:unhideWhenUsed/>
@@ -4388,10 +4270,10 @@
       <w:lang w:val="en-US"/>
     </w:rPr>
   </w:style>
-  <w:style w:type="character" w:customStyle="1" w:styleId="HTML0">
-    <w:name w:val="Стандартный HTML Знак"/>
-    <w:basedOn w:val="a0"/>
-    <w:link w:val="HTML"/>
+  <w:style w:type="character" w:customStyle="1" w:styleId="HTMLconformatoprevioCar">
+    <w:name w:val="HTML con formato previo Car"/>
+    <w:basedOn w:val="Fuentedeprrafopredeter"/>
+    <w:link w:val="HTMLconformatoprevio"/>
     <w:uiPriority w:val="99"/>
     <w:semiHidden/>
     <w:rsid w:val="00DF0A48"/>
@@ -4401,10 +4283,10 @@
       <w:szCs w:val="20"/>
     </w:rPr>
   </w:style>
-  <w:style w:type="character" w:customStyle="1" w:styleId="10">
-    <w:name w:val="Заголовок 1 Знак"/>
-    <w:basedOn w:val="a0"/>
-    <w:link w:val="1"/>
+  <w:style w:type="character" w:customStyle="1" w:styleId="Ttulo1Car">
+    <w:name w:val="Título 1 Car"/>
+    <w:basedOn w:val="Fuentedeprrafopredeter"/>
+    <w:link w:val="Ttulo1"/>
     <w:uiPriority w:val="9"/>
     <w:rsid w:val="00DF0A48"/>
     <w:rPr>
@@ -4418,12 +4300,12 @@
   </w:style>
   <w:style w:type="character" w:customStyle="1" w:styleId="mat-text--secondary">
     <w:name w:val="mat-text--secondary"/>
-    <w:basedOn w:val="a0"/>
+    <w:basedOn w:val="Fuentedeprrafopredeter"/>
     <w:rsid w:val="00DF0A48"/>
   </w:style>
-  <w:style w:type="table" w:styleId="a3">
+  <w:style w:type="table" w:styleId="Tablaconcuadrcula">
     <w:name w:val="Table Grid"/>
-    <w:basedOn w:val="a1"/>
+    <w:basedOn w:val="Tablanormal"/>
     <w:uiPriority w:val="39"/>
     <w:rsid w:val="00585FA7"/>
     <w:pPr>
@@ -4440,10 +4322,10 @@
       </w:tblBorders>
     </w:tblPr>
   </w:style>
-  <w:style w:type="character" w:customStyle="1" w:styleId="20">
-    <w:name w:val="Заголовок 2 Знак"/>
-    <w:basedOn w:val="a0"/>
-    <w:link w:val="2"/>
+  <w:style w:type="character" w:customStyle="1" w:styleId="Ttulo2Car">
+    <w:name w:val="Título 2 Car"/>
+    <w:basedOn w:val="Fuentedeprrafopredeter"/>
+    <w:link w:val="Ttulo2"/>
     <w:uiPriority w:val="9"/>
     <w:rsid w:val="00B90455"/>
     <w:rPr>
@@ -4454,9 +4336,9 @@
       <w:lang w:val="es-ES"/>
     </w:rPr>
   </w:style>
-  <w:style w:type="character" w:styleId="a4">
+  <w:style w:type="character" w:styleId="Refdecomentario">
     <w:name w:val="annotation reference"/>
-    <w:basedOn w:val="a0"/>
+    <w:basedOn w:val="Fuentedeprrafopredeter"/>
     <w:uiPriority w:val="99"/>
     <w:semiHidden/>
     <w:unhideWhenUsed/>
@@ -4466,10 +4348,10 @@
       <w:szCs w:val="16"/>
     </w:rPr>
   </w:style>
-  <w:style w:type="paragraph" w:styleId="a5">
+  <w:style w:type="paragraph" w:styleId="Textocomentario">
     <w:name w:val="annotation text"/>
-    <w:basedOn w:val="a"/>
-    <w:link w:val="a6"/>
+    <w:basedOn w:val="Normal"/>
+    <w:link w:val="TextocomentarioCar"/>
     <w:uiPriority w:val="99"/>
     <w:unhideWhenUsed/>
     <w:rsid w:val="00B90455"/>
@@ -4481,10 +4363,10 @@
       <w:szCs w:val="20"/>
     </w:rPr>
   </w:style>
-  <w:style w:type="character" w:customStyle="1" w:styleId="a6">
-    <w:name w:val="Текст примечания Знак"/>
-    <w:basedOn w:val="a0"/>
-    <w:link w:val="a5"/>
+  <w:style w:type="character" w:customStyle="1" w:styleId="TextocomentarioCar">
+    <w:name w:val="Texto comentario Car"/>
+    <w:basedOn w:val="Fuentedeprrafopredeter"/>
+    <w:link w:val="Textocomentario"/>
     <w:uiPriority w:val="99"/>
     <w:rsid w:val="00B90455"/>
     <w:rPr>
@@ -4493,11 +4375,11 @@
       <w:lang w:val="es-ES"/>
     </w:rPr>
   </w:style>
-  <w:style w:type="paragraph" w:styleId="a7">
+  <w:style w:type="paragraph" w:styleId="Asuntodelcomentario">
     <w:name w:val="annotation subject"/>
-    <w:basedOn w:val="a5"/>
-    <w:next w:val="a5"/>
-    <w:link w:val="a8"/>
+    <w:basedOn w:val="Textocomentario"/>
+    <w:next w:val="Textocomentario"/>
+    <w:link w:val="AsuntodelcomentarioCar"/>
     <w:uiPriority w:val="99"/>
     <w:semiHidden/>
     <w:unhideWhenUsed/>
@@ -4507,10 +4389,10 @@
       <w:bCs/>
     </w:rPr>
   </w:style>
-  <w:style w:type="character" w:customStyle="1" w:styleId="a8">
-    <w:name w:val="Тема примечания Знак"/>
-    <w:basedOn w:val="a6"/>
-    <w:link w:val="a7"/>
+  <w:style w:type="character" w:customStyle="1" w:styleId="AsuntodelcomentarioCar">
+    <w:name w:val="Asunto del comentario Car"/>
+    <w:basedOn w:val="TextocomentarioCar"/>
+    <w:link w:val="Asuntodelcomentario"/>
     <w:uiPriority w:val="99"/>
     <w:semiHidden/>
     <w:rsid w:val="00B90455"/>
@@ -4522,9 +4404,9 @@
       <w:lang w:val="es-ES"/>
     </w:rPr>
   </w:style>
-  <w:style w:type="character" w:styleId="a9">
+  <w:style w:type="character" w:styleId="Hipervnculo">
     <w:name w:val="Hyperlink"/>
-    <w:basedOn w:val="a0"/>
+    <w:basedOn w:val="Fuentedeprrafopredeter"/>
     <w:uiPriority w:val="99"/>
     <w:unhideWhenUsed/>
     <w:rsid w:val="00885359"/>
@@ -4533,9 +4415,9 @@
       <w:u w:val="single"/>
     </w:rPr>
   </w:style>
-  <w:style w:type="character" w:styleId="aa">
+  <w:style w:type="character" w:styleId="Mencinsinresolver">
     <w:name w:val="Unresolved Mention"/>
-    <w:basedOn w:val="a0"/>
+    <w:basedOn w:val="Fuentedeprrafopredeter"/>
     <w:uiPriority w:val="99"/>
     <w:semiHidden/>
     <w:unhideWhenUsed/>
@@ -4545,9 +4427,9 @@
       <w:shd w:val="clear" w:color="auto" w:fill="E1DFDD"/>
     </w:rPr>
   </w:style>
-  <w:style w:type="character" w:styleId="ab">
+  <w:style w:type="character" w:styleId="Hipervnculovisitado">
     <w:name w:val="FollowedHyperlink"/>
-    <w:basedOn w:val="a0"/>
+    <w:basedOn w:val="Fuentedeprrafopredeter"/>
     <w:uiPriority w:val="99"/>
     <w:semiHidden/>
     <w:unhideWhenUsed/>

</xml_diff>

<commit_message>
Subida reunión privada 01-05-2023
</commit_message>
<xml_diff>
--- a/Documentacion/3 - Documentacion del proyecto/Diseño/Brain Boost Guia estilos.docx
+++ b/Documentacion/3 - Documentacion del proyecto/Diseño/Brain Boost Guia estilos.docx
@@ -40,6 +40,134 @@
         <w:spacing w:after="0"/>
       </w:pPr>
     </w:p>
+    <w:p>
+      <w:pPr>
+        <w:spacing w:after="0"/>
+      </w:pPr>
+      <w:r>
+        <w:drawing>
+          <wp:inline distT="0" distB="0" distL="0" distR="0" wp14:anchorId="1129A55D" wp14:editId="6C2DCB86">
+            <wp:extent cx="5943600" cy="2016125"/>
+            <wp:effectExtent l="0" t="0" r="0" b="3175"/>
+            <wp:docPr id="9" name="Imagen 9" descr="Gráfico, Gráfico de rectángulos&#10;&#10;Descripción generada automáticamente"/>
+            <wp:cNvGraphicFramePr>
+              <a:graphicFrameLocks xmlns:a="http://schemas.openxmlformats.org/drawingml/2006/main" noChangeAspect="1"/>
+            </wp:cNvGraphicFramePr>
+            <a:graphic xmlns:a="http://schemas.openxmlformats.org/drawingml/2006/main">
+              <a:graphicData uri="http://schemas.openxmlformats.org/drawingml/2006/picture">
+                <pic:pic xmlns:pic="http://schemas.openxmlformats.org/drawingml/2006/picture">
+                  <pic:nvPicPr>
+                    <pic:cNvPr id="9" name="Imagen 9" descr="Gráfico, Gráfico de rectángulos&#10;&#10;Descripción generada automáticamente"/>
+                    <pic:cNvPicPr/>
+                  </pic:nvPicPr>
+                  <pic:blipFill>
+                    <a:blip r:embed="rId6"/>
+                    <a:stretch>
+                      <a:fillRect/>
+                    </a:stretch>
+                  </pic:blipFill>
+                  <pic:spPr>
+                    <a:xfrm>
+                      <a:off x="0" y="0"/>
+                      <a:ext cx="5943600" cy="2016125"/>
+                    </a:xfrm>
+                    <a:prstGeom prst="rect">
+                      <a:avLst/>
+                    </a:prstGeom>
+                  </pic:spPr>
+                </pic:pic>
+              </a:graphicData>
+            </a:graphic>
+          </wp:inline>
+        </w:drawing>
+      </w:r>
+    </w:p>
+    <w:p>
+      <w:pPr>
+        <w:spacing w:after="0"/>
+      </w:pPr>
+      <w:r>
+        <w:t>De aquí usamos todos.</w:t>
+      </w:r>
+    </w:p>
+    <w:p>
+      <w:pPr>
+        <w:pStyle w:val="Prrafodelista"/>
+        <w:numPr>
+          <w:ilvl w:val="0"/>
+          <w:numId w:val="1"/>
+        </w:numPr>
+        <w:spacing w:after="0"/>
+      </w:pPr>
+      <w:r>
+        <w:t>El A</w:t>
+      </w:r>
+    </w:p>
+    <w:p>
+      <w:pPr>
+        <w:spacing w:after="0"/>
+      </w:pPr>
+    </w:p>
+    <w:p>
+      <w:pPr>
+        <w:spacing w:after="0"/>
+      </w:pPr>
+      <w:r>
+        <w:drawing>
+          <wp:inline distT="0" distB="0" distL="0" distR="0" wp14:anchorId="1051AD67" wp14:editId="1A74062C">
+            <wp:extent cx="5943600" cy="1949450"/>
+            <wp:effectExtent l="0" t="0" r="0" b="0"/>
+            <wp:docPr id="19" name="Imagen 19" descr="Gráfico, Gráfico de rectángulos&#10;&#10;Descripción generada automáticamente"/>
+            <wp:cNvGraphicFramePr>
+              <a:graphicFrameLocks xmlns:a="http://schemas.openxmlformats.org/drawingml/2006/main" noChangeAspect="1"/>
+            </wp:cNvGraphicFramePr>
+            <a:graphic xmlns:a="http://schemas.openxmlformats.org/drawingml/2006/main">
+              <a:graphicData uri="http://schemas.openxmlformats.org/drawingml/2006/picture">
+                <pic:pic xmlns:pic="http://schemas.openxmlformats.org/drawingml/2006/picture">
+                  <pic:nvPicPr>
+                    <pic:cNvPr id="19" name="Imagen 19" descr="Gráfico, Gráfico de rectángulos&#10;&#10;Descripción generada automáticamente"/>
+                    <pic:cNvPicPr/>
+                  </pic:nvPicPr>
+                  <pic:blipFill>
+                    <a:blip r:embed="rId7"/>
+                    <a:stretch>
+                      <a:fillRect/>
+                    </a:stretch>
+                  </pic:blipFill>
+                  <pic:spPr>
+                    <a:xfrm>
+                      <a:off x="0" y="0"/>
+                      <a:ext cx="5943600" cy="1949450"/>
+                    </a:xfrm>
+                    <a:prstGeom prst="rect">
+                      <a:avLst/>
+                    </a:prstGeom>
+                  </pic:spPr>
+                </pic:pic>
+              </a:graphicData>
+            </a:graphic>
+          </wp:inline>
+        </w:drawing>
+      </w:r>
+    </w:p>
+    <w:p>
+      <w:pPr>
+        <w:pStyle w:val="Prrafodelista"/>
+        <w:numPr>
+          <w:ilvl w:val="0"/>
+          <w:numId w:val="1"/>
+        </w:numPr>
+        <w:spacing w:after="0"/>
+      </w:pPr>
+      <w:r>
+        <w:t>El C: lo usamos para las secciones.</w:t>
+      </w:r>
+    </w:p>
+    <w:p>
+      <w:pPr>
+        <w:spacing w:after="0"/>
+      </w:pPr>
+    </w:p>
     <w:tbl>
       <w:tblPr>
         <w:tblStyle w:val="Tablaconcuadrcula"/>
@@ -47,15 +175,13 @@
         <w:tblLook w:val="04A0" w:firstRow="1" w:lastRow="0" w:firstColumn="1" w:lastColumn="0" w:noHBand="0" w:noVBand="1"/>
       </w:tblPr>
       <w:tblGrid>
-        <w:gridCol w:w="1832"/>
-        <w:gridCol w:w="853"/>
-        <w:gridCol w:w="366"/>
-        <w:gridCol w:w="506"/>
-        <w:gridCol w:w="1409"/>
-        <w:gridCol w:w="1110"/>
+        <w:gridCol w:w="1826"/>
+        <w:gridCol w:w="869"/>
+        <w:gridCol w:w="872"/>
+        <w:gridCol w:w="2515"/>
         <w:gridCol w:w="877"/>
         <w:gridCol w:w="130"/>
-        <w:gridCol w:w="2267"/>
+        <w:gridCol w:w="2261"/>
       </w:tblGrid>
       <w:tr>
         <w:trPr>
@@ -63,7 +189,7 @@
         </w:trPr>
         <w:tc>
           <w:tcPr>
-            <w:tcW w:w="1832" w:type="dxa"/>
+            <w:tcW w:w="1826" w:type="dxa"/>
             <w:vMerge w:val="restart"/>
             <w:vAlign w:val="center"/>
           </w:tcPr>
@@ -78,51 +204,10 @@
         </w:tc>
         <w:tc>
           <w:tcPr>
-            <w:tcW w:w="7518" w:type="dxa"/>
-            <w:gridSpan w:val="8"/>
-          </w:tcPr>
-          <w:p>
-            <w:r>
-              <w:rPr>
-                <w:noProof/>
-              </w:rPr>
-              <w:drawing>
-                <wp:inline distT="0" distB="0" distL="0" distR="0" wp14:anchorId="79E0B46C" wp14:editId="3C769E27">
-                  <wp:extent cx="3667125" cy="523875"/>
-                  <wp:effectExtent l="0" t="0" r="9525" b="9525"/>
-                  <wp:docPr id="10" name="Imagen 10" descr="Forma, Rectángulo&#10;&#10;Descripción generada automáticamente"/>
-                  <wp:cNvGraphicFramePr>
-                    <a:graphicFrameLocks xmlns:a="http://schemas.openxmlformats.org/drawingml/2006/main" noChangeAspect="1"/>
-                  </wp:cNvGraphicFramePr>
-                  <a:graphic xmlns:a="http://schemas.openxmlformats.org/drawingml/2006/main">
-                    <a:graphicData uri="http://schemas.openxmlformats.org/drawingml/2006/picture">
-                      <pic:pic xmlns:pic="http://schemas.openxmlformats.org/drawingml/2006/picture">
-                        <pic:nvPicPr>
-                          <pic:cNvPr id="10" name="Imagen 10" descr="Forma, Rectángulo&#10;&#10;Descripción generada automáticamente"/>
-                          <pic:cNvPicPr/>
-                        </pic:nvPicPr>
-                        <pic:blipFill>
-                          <a:blip r:embed="rId5"/>
-                          <a:stretch>
-                            <a:fillRect/>
-                          </a:stretch>
-                        </pic:blipFill>
-                        <pic:spPr>
-                          <a:xfrm>
-                            <a:off x="0" y="0"/>
-                            <a:ext cx="3667637" cy="523948"/>
-                          </a:xfrm>
-                          <a:prstGeom prst="rect">
-                            <a:avLst/>
-                          </a:prstGeom>
-                        </pic:spPr>
-                      </pic:pic>
-                    </a:graphicData>
-                  </a:graphic>
-                </wp:inline>
-              </w:drawing>
-            </w:r>
-          </w:p>
+            <w:tcW w:w="7524" w:type="dxa"/>
+            <w:gridSpan w:val="6"/>
+          </w:tcPr>
+          <w:p/>
         </w:tc>
       </w:tr>
       <w:tr>
@@ -131,7 +216,7 @@
         </w:trPr>
         <w:tc>
           <w:tcPr>
-            <w:tcW w:w="1832" w:type="dxa"/>
+            <w:tcW w:w="1826" w:type="dxa"/>
             <w:vMerge/>
             <w:vAlign w:val="center"/>
           </w:tcPr>
@@ -143,7 +228,7 @@
         </w:tc>
         <w:tc>
           <w:tcPr>
-            <w:tcW w:w="853" w:type="dxa"/>
+            <w:tcW w:w="869" w:type="dxa"/>
           </w:tcPr>
           <w:p>
             <w:pPr>
@@ -157,7 +242,6 @@
         <w:tc>
           <w:tcPr>
             <w:tcW w:w="872" w:type="dxa"/>
-            <w:gridSpan w:val="2"/>
           </w:tcPr>
           <w:p>
             <w:pPr>
@@ -170,8 +254,7 @@
         </w:tc>
         <w:tc>
           <w:tcPr>
-            <w:tcW w:w="2519" w:type="dxa"/>
-            <w:gridSpan w:val="2"/>
+            <w:tcW w:w="2515" w:type="dxa"/>
           </w:tcPr>
           <w:p>
             <w:pPr>
@@ -181,7 +264,15 @@
               <w:t>0a65ed</w:t>
             </w:r>
             <w:r>
-              <w:t xml:space="preserve"> (Main)</w:t>
+              <w:t xml:space="preserve"> (</w:t>
+            </w:r>
+            <w:proofErr w:type="spellStart"/>
+            <w:r>
+              <w:t>Main</w:t>
+            </w:r>
+            <w:proofErr w:type="spellEnd"/>
+            <w:r>
+              <w:t>)</w:t>
             </w:r>
           </w:p>
         </w:tc>
@@ -201,7 +292,7 @@
         </w:tc>
         <w:tc>
           <w:tcPr>
-            <w:tcW w:w="2267" w:type="dxa"/>
+            <w:tcW w:w="2261" w:type="dxa"/>
           </w:tcPr>
           <w:p>
             <w:r>
@@ -216,7 +307,7 @@
         </w:trPr>
         <w:tc>
           <w:tcPr>
-            <w:tcW w:w="1832" w:type="dxa"/>
+            <w:tcW w:w="1826" w:type="dxa"/>
             <w:vMerge w:val="restart"/>
             <w:vAlign w:val="center"/>
           </w:tcPr>
@@ -231,8 +322,8 @@
         </w:tc>
         <w:tc>
           <w:tcPr>
-            <w:tcW w:w="7518" w:type="dxa"/>
-            <w:gridSpan w:val="8"/>
+            <w:tcW w:w="7524" w:type="dxa"/>
+            <w:gridSpan w:val="6"/>
           </w:tcPr>
           <w:p>
             <w:r>
@@ -255,7 +346,7 @@
                           <pic:cNvPicPr/>
                         </pic:nvPicPr>
                         <pic:blipFill rotWithShape="1">
-                          <a:blip r:embed="rId6"/>
+                          <a:blip r:embed="rId8"/>
                           <a:srcRect l="2204" t="12676" r="1911" b="14071"/>
                           <a:stretch/>
                         </pic:blipFill>
@@ -291,7 +382,7 @@
         </w:trPr>
         <w:tc>
           <w:tcPr>
-            <w:tcW w:w="1832" w:type="dxa"/>
+            <w:tcW w:w="1826" w:type="dxa"/>
             <w:vMerge/>
             <w:vAlign w:val="center"/>
           </w:tcPr>
@@ -303,7 +394,7 @@
         </w:tc>
         <w:tc>
           <w:tcPr>
-            <w:tcW w:w="853" w:type="dxa"/>
+            <w:tcW w:w="869" w:type="dxa"/>
           </w:tcPr>
           <w:p>
             <w:pPr>
@@ -317,7 +408,6 @@
         <w:tc>
           <w:tcPr>
             <w:tcW w:w="872" w:type="dxa"/>
-            <w:gridSpan w:val="2"/>
           </w:tcPr>
           <w:p>
             <w:pPr>
@@ -330,8 +420,7 @@
         </w:tc>
         <w:tc>
           <w:tcPr>
-            <w:tcW w:w="2519" w:type="dxa"/>
-            <w:gridSpan w:val="2"/>
+            <w:tcW w:w="2515" w:type="dxa"/>
           </w:tcPr>
           <w:p>
             <w:pPr>
@@ -341,7 +430,15 @@
               <w:t>0aed1f</w:t>
             </w:r>
             <w:r>
-              <w:t xml:space="preserve"> (Main)</w:t>
+              <w:t xml:space="preserve"> (</w:t>
+            </w:r>
+            <w:proofErr w:type="spellStart"/>
+            <w:r>
+              <w:t>Main</w:t>
+            </w:r>
+            <w:proofErr w:type="spellEnd"/>
+            <w:r>
+              <w:t>)</w:t>
             </w:r>
           </w:p>
         </w:tc>
@@ -361,7 +458,7 @@
         </w:tc>
         <w:tc>
           <w:tcPr>
-            <w:tcW w:w="2267" w:type="dxa"/>
+            <w:tcW w:w="2261" w:type="dxa"/>
           </w:tcPr>
           <w:p>
             <w:r>
@@ -376,7 +473,7 @@
         </w:trPr>
         <w:tc>
           <w:tcPr>
-            <w:tcW w:w="1832" w:type="dxa"/>
+            <w:tcW w:w="1826" w:type="dxa"/>
             <w:vMerge w:val="restart"/>
             <w:vAlign w:val="center"/>
           </w:tcPr>
@@ -391,8 +488,8 @@
         </w:tc>
         <w:tc>
           <w:tcPr>
-            <w:tcW w:w="7518" w:type="dxa"/>
-            <w:gridSpan w:val="8"/>
+            <w:tcW w:w="7524" w:type="dxa"/>
+            <w:gridSpan w:val="6"/>
           </w:tcPr>
           <w:p>
             <w:r>
@@ -415,7 +512,7 @@
                           <pic:cNvPicPr/>
                         </pic:nvPicPr>
                         <pic:blipFill>
-                          <a:blip r:embed="rId7"/>
+                          <a:blip r:embed="rId9"/>
                           <a:stretch>
                             <a:fillRect/>
                           </a:stretch>
@@ -444,7 +541,7 @@
         </w:trPr>
         <w:tc>
           <w:tcPr>
-            <w:tcW w:w="1832" w:type="dxa"/>
+            <w:tcW w:w="1826" w:type="dxa"/>
             <w:vMerge/>
             <w:vAlign w:val="center"/>
           </w:tcPr>
@@ -456,7 +553,7 @@
         </w:tc>
         <w:tc>
           <w:tcPr>
-            <w:tcW w:w="853" w:type="dxa"/>
+            <w:tcW w:w="869" w:type="dxa"/>
           </w:tcPr>
           <w:p>
             <w:pPr>
@@ -470,7 +567,6 @@
         <w:tc>
           <w:tcPr>
             <w:tcW w:w="872" w:type="dxa"/>
-            <w:gridSpan w:val="2"/>
           </w:tcPr>
           <w:p>
             <w:pPr>
@@ -483,8 +579,7 @@
         </w:tc>
         <w:tc>
           <w:tcPr>
-            <w:tcW w:w="2519" w:type="dxa"/>
-            <w:gridSpan w:val="2"/>
+            <w:tcW w:w="2515" w:type="dxa"/>
           </w:tcPr>
           <w:p>
             <w:pPr>
@@ -494,7 +589,15 @@
               <w:t>07ba18</w:t>
             </w:r>
             <w:r>
-              <w:t xml:space="preserve"> (Main)</w:t>
+              <w:t xml:space="preserve"> (</w:t>
+            </w:r>
+            <w:proofErr w:type="spellStart"/>
+            <w:r>
+              <w:t>Main</w:t>
+            </w:r>
+            <w:proofErr w:type="spellEnd"/>
+            <w:r>
+              <w:t>)</w:t>
             </w:r>
           </w:p>
         </w:tc>
@@ -517,7 +620,7 @@
         </w:tc>
         <w:tc>
           <w:tcPr>
-            <w:tcW w:w="2267" w:type="dxa"/>
+            <w:tcW w:w="2261" w:type="dxa"/>
           </w:tcPr>
           <w:p>
             <w:r>
@@ -532,7 +635,7 @@
         </w:trPr>
         <w:tc>
           <w:tcPr>
-            <w:tcW w:w="1832" w:type="dxa"/>
+            <w:tcW w:w="1826" w:type="dxa"/>
             <w:vMerge w:val="restart"/>
             <w:vAlign w:val="center"/>
           </w:tcPr>
@@ -547,8 +650,8 @@
         </w:tc>
         <w:tc>
           <w:tcPr>
-            <w:tcW w:w="7518" w:type="dxa"/>
-            <w:gridSpan w:val="8"/>
+            <w:tcW w:w="7524" w:type="dxa"/>
+            <w:gridSpan w:val="6"/>
           </w:tcPr>
           <w:p>
             <w:r>
@@ -571,7 +674,7 @@
                           <pic:cNvPicPr/>
                         </pic:nvPicPr>
                         <pic:blipFill>
-                          <a:blip r:embed="rId8"/>
+                          <a:blip r:embed="rId10"/>
                           <a:stretch>
                             <a:fillRect/>
                           </a:stretch>
@@ -600,7 +703,7 @@
         </w:trPr>
         <w:tc>
           <w:tcPr>
-            <w:tcW w:w="1832" w:type="dxa"/>
+            <w:tcW w:w="1826" w:type="dxa"/>
             <w:vMerge/>
             <w:vAlign w:val="center"/>
           </w:tcPr>
@@ -612,8 +715,7 @@
         </w:tc>
         <w:tc>
           <w:tcPr>
-            <w:tcW w:w="1219" w:type="dxa"/>
-            <w:gridSpan w:val="2"/>
+            <w:tcW w:w="869" w:type="dxa"/>
           </w:tcPr>
           <w:p>
             <w:r>
@@ -623,8 +725,7 @@
         </w:tc>
         <w:tc>
           <w:tcPr>
-            <w:tcW w:w="1915" w:type="dxa"/>
-            <w:gridSpan w:val="2"/>
+            <w:tcW w:w="872" w:type="dxa"/>
           </w:tcPr>
           <w:p>
             <w:r>
@@ -634,7 +735,7 @@
         </w:tc>
         <w:tc>
           <w:tcPr>
-            <w:tcW w:w="1110" w:type="dxa"/>
+            <w:tcW w:w="2515" w:type="dxa"/>
           </w:tcPr>
           <w:p>
             <w:r>
@@ -655,7 +756,7 @@
         </w:tc>
         <w:tc>
           <w:tcPr>
-            <w:tcW w:w="2267" w:type="dxa"/>
+            <w:tcW w:w="2261" w:type="dxa"/>
           </w:tcPr>
           <w:p>
             <w:r>
@@ -670,7 +771,7 @@
         </w:trPr>
         <w:tc>
           <w:tcPr>
-            <w:tcW w:w="1832" w:type="dxa"/>
+            <w:tcW w:w="1826" w:type="dxa"/>
             <w:vMerge w:val="restart"/>
             <w:vAlign w:val="center"/>
           </w:tcPr>
@@ -679,14 +780,15 @@
               <w:jc w:val="center"/>
             </w:pPr>
             <w:r>
+              <w:lastRenderedPageBreak/>
               <w:t>Rojo</w:t>
             </w:r>
           </w:p>
         </w:tc>
         <w:tc>
           <w:tcPr>
-            <w:tcW w:w="7518" w:type="dxa"/>
-            <w:gridSpan w:val="8"/>
+            <w:tcW w:w="7524" w:type="dxa"/>
+            <w:gridSpan w:val="6"/>
           </w:tcPr>
           <w:p>
             <w:r>
@@ -709,7 +811,7 @@
                           <pic:cNvPicPr/>
                         </pic:nvPicPr>
                         <pic:blipFill>
-                          <a:blip r:embed="rId9"/>
+                          <a:blip r:embed="rId11"/>
                           <a:stretch>
                             <a:fillRect/>
                           </a:stretch>
@@ -738,7 +840,7 @@
         </w:trPr>
         <w:tc>
           <w:tcPr>
-            <w:tcW w:w="1832" w:type="dxa"/>
+            <w:tcW w:w="1826" w:type="dxa"/>
             <w:vMerge/>
             <w:vAlign w:val="center"/>
           </w:tcPr>
@@ -750,7 +852,7 @@
         </w:tc>
         <w:tc>
           <w:tcPr>
-            <w:tcW w:w="853" w:type="dxa"/>
+            <w:tcW w:w="869" w:type="dxa"/>
           </w:tcPr>
           <w:p>
             <w:pPr>
@@ -764,7 +866,6 @@
         <w:tc>
           <w:tcPr>
             <w:tcW w:w="872" w:type="dxa"/>
-            <w:gridSpan w:val="2"/>
           </w:tcPr>
           <w:p>
             <w:pPr>
@@ -777,8 +878,7 @@
         </w:tc>
         <w:tc>
           <w:tcPr>
-            <w:tcW w:w="2519" w:type="dxa"/>
-            <w:gridSpan w:val="2"/>
+            <w:tcW w:w="2515" w:type="dxa"/>
           </w:tcPr>
           <w:p>
             <w:pPr>
@@ -788,7 +888,15 @@
               <w:t>dd1b24</w:t>
             </w:r>
             <w:r>
-              <w:t xml:space="preserve"> (Main)</w:t>
+              <w:t xml:space="preserve"> (</w:t>
+            </w:r>
+            <w:proofErr w:type="spellStart"/>
+            <w:r>
+              <w:t>Main</w:t>
+            </w:r>
+            <w:proofErr w:type="spellEnd"/>
+            <w:r>
+              <w:t>)</w:t>
             </w:r>
           </w:p>
         </w:tc>
@@ -807,7 +915,7 @@
         </w:tc>
         <w:tc>
           <w:tcPr>
-            <w:tcW w:w="2397" w:type="dxa"/>
+            <w:tcW w:w="2391" w:type="dxa"/>
             <w:gridSpan w:val="2"/>
           </w:tcPr>
           <w:p>
@@ -823,7 +931,7 @@
         </w:trPr>
         <w:tc>
           <w:tcPr>
-            <w:tcW w:w="1832" w:type="dxa"/>
+            <w:tcW w:w="1826" w:type="dxa"/>
             <w:vMerge w:val="restart"/>
             <w:vAlign w:val="center"/>
           </w:tcPr>
@@ -831,14 +939,19 @@
             <w:pPr>
               <w:jc w:val="center"/>
             </w:pPr>
-            <w:r>
-              <w:t>Variacion Rojo Logo</w:t>
-            </w:r>
-          </w:p>
-        </w:tc>
-        <w:tc>
-          <w:tcPr>
-            <w:tcW w:w="853" w:type="dxa"/>
+            <w:proofErr w:type="spellStart"/>
+            <w:r>
+              <w:t>Variacion</w:t>
+            </w:r>
+            <w:proofErr w:type="spellEnd"/>
+            <w:r>
+              <w:t xml:space="preserve"> Rojo Logo</w:t>
+            </w:r>
+          </w:p>
+        </w:tc>
+        <w:tc>
+          <w:tcPr>
+            <w:tcW w:w="869" w:type="dxa"/>
           </w:tcPr>
           <w:p>
             <w:pPr>
@@ -849,7 +962,6 @@
         <w:tc>
           <w:tcPr>
             <w:tcW w:w="872" w:type="dxa"/>
-            <w:gridSpan w:val="2"/>
           </w:tcPr>
           <w:p>
             <w:pPr>
@@ -862,8 +974,7 @@
         </w:tc>
         <w:tc>
           <w:tcPr>
-            <w:tcW w:w="2519" w:type="dxa"/>
-            <w:gridSpan w:val="2"/>
+            <w:tcW w:w="2515" w:type="dxa"/>
           </w:tcPr>
           <w:p>
             <w:pPr>
@@ -889,7 +1000,7 @@
                           <pic:cNvPicPr/>
                         </pic:nvPicPr>
                         <pic:blipFill rotWithShape="1">
-                          <a:blip r:embed="rId10"/>
+                          <a:blip r:embed="rId12"/>
                           <a:srcRect b="72695"/>
                           <a:stretch/>
                         </pic:blipFill>
@@ -930,7 +1041,7 @@
         </w:tc>
         <w:tc>
           <w:tcPr>
-            <w:tcW w:w="2397" w:type="dxa"/>
+            <w:tcW w:w="2391" w:type="dxa"/>
             <w:gridSpan w:val="2"/>
           </w:tcPr>
           <w:p>
@@ -946,7 +1057,7 @@
         </w:trPr>
         <w:tc>
           <w:tcPr>
-            <w:tcW w:w="1832" w:type="dxa"/>
+            <w:tcW w:w="1826" w:type="dxa"/>
             <w:vMerge/>
             <w:vAlign w:val="center"/>
           </w:tcPr>
@@ -958,7 +1069,7 @@
         </w:tc>
         <w:tc>
           <w:tcPr>
-            <w:tcW w:w="853" w:type="dxa"/>
+            <w:tcW w:w="869" w:type="dxa"/>
           </w:tcPr>
           <w:p>
             <w:pPr>
@@ -969,26 +1080,26 @@
         <w:tc>
           <w:tcPr>
             <w:tcW w:w="872" w:type="dxa"/>
-            <w:gridSpan w:val="2"/>
-          </w:tcPr>
-          <w:p>
-            <w:pPr>
-              <w:jc w:val="center"/>
-            </w:pPr>
-          </w:p>
-        </w:tc>
-        <w:tc>
-          <w:tcPr>
-            <w:tcW w:w="2519" w:type="dxa"/>
-            <w:gridSpan w:val="2"/>
-          </w:tcPr>
-          <w:p>
-            <w:pPr>
-              <w:jc w:val="center"/>
-            </w:pPr>
+          </w:tcPr>
+          <w:p>
+            <w:pPr>
+              <w:jc w:val="center"/>
+            </w:pPr>
+          </w:p>
+        </w:tc>
+        <w:tc>
+          <w:tcPr>
+            <w:tcW w:w="2515" w:type="dxa"/>
+          </w:tcPr>
+          <w:p>
+            <w:pPr>
+              <w:jc w:val="center"/>
+            </w:pPr>
+            <w:proofErr w:type="spellStart"/>
             <w:r>
               <w:t>ffcccc</w:t>
             </w:r>
+            <w:proofErr w:type="spellEnd"/>
           </w:p>
         </w:tc>
         <w:tc>
@@ -1003,7 +1114,7 @@
         </w:tc>
         <w:tc>
           <w:tcPr>
-            <w:tcW w:w="2397" w:type="dxa"/>
+            <w:tcW w:w="2391" w:type="dxa"/>
             <w:gridSpan w:val="2"/>
           </w:tcPr>
           <w:p>
@@ -1019,7 +1130,7 @@
         </w:trPr>
         <w:tc>
           <w:tcPr>
-            <w:tcW w:w="1832" w:type="dxa"/>
+            <w:tcW w:w="1826" w:type="dxa"/>
             <w:vMerge w:val="restart"/>
             <w:vAlign w:val="center"/>
           </w:tcPr>
@@ -1034,8 +1145,8 @@
         </w:tc>
         <w:tc>
           <w:tcPr>
-            <w:tcW w:w="7518" w:type="dxa"/>
-            <w:gridSpan w:val="8"/>
+            <w:tcW w:w="7524" w:type="dxa"/>
+            <w:gridSpan w:val="6"/>
           </w:tcPr>
           <w:p>
             <w:r>
@@ -1058,7 +1169,7 @@
                           <pic:cNvPicPr/>
                         </pic:nvPicPr>
                         <pic:blipFill>
-                          <a:blip r:embed="rId11"/>
+                          <a:blip r:embed="rId13"/>
                           <a:stretch>
                             <a:fillRect/>
                           </a:stretch>
@@ -1087,7 +1198,7 @@
         </w:trPr>
         <w:tc>
           <w:tcPr>
-            <w:tcW w:w="1832" w:type="dxa"/>
+            <w:tcW w:w="1826" w:type="dxa"/>
             <w:vMerge/>
             <w:vAlign w:val="center"/>
           </w:tcPr>
@@ -1099,7 +1210,7 @@
         </w:tc>
         <w:tc>
           <w:tcPr>
-            <w:tcW w:w="853" w:type="dxa"/>
+            <w:tcW w:w="869" w:type="dxa"/>
           </w:tcPr>
           <w:p>
             <w:pPr>
@@ -1113,7 +1224,6 @@
         <w:tc>
           <w:tcPr>
             <w:tcW w:w="872" w:type="dxa"/>
-            <w:gridSpan w:val="2"/>
           </w:tcPr>
           <w:p>
             <w:pPr>
@@ -1126,8 +1236,7 @@
         </w:tc>
         <w:tc>
           <w:tcPr>
-            <w:tcW w:w="2519" w:type="dxa"/>
-            <w:gridSpan w:val="2"/>
+            <w:tcW w:w="2515" w:type="dxa"/>
           </w:tcPr>
           <w:p>
             <w:pPr>
@@ -1137,7 +1246,15 @@
               <w:t>0a705d</w:t>
             </w:r>
             <w:r>
-              <w:t xml:space="preserve"> (Main)</w:t>
+              <w:t xml:space="preserve"> (</w:t>
+            </w:r>
+            <w:proofErr w:type="spellStart"/>
+            <w:r>
+              <w:t>Main</w:t>
+            </w:r>
+            <w:proofErr w:type="spellEnd"/>
+            <w:r>
+              <w:t>)</w:t>
             </w:r>
           </w:p>
         </w:tc>
@@ -1156,7 +1273,7 @@
         </w:tc>
         <w:tc>
           <w:tcPr>
-            <w:tcW w:w="2397" w:type="dxa"/>
+            <w:tcW w:w="2391" w:type="dxa"/>
             <w:gridSpan w:val="2"/>
           </w:tcPr>
           <w:p>
@@ -1311,7 +1428,7 @@
                           </pic:cNvPicPr>
                         </pic:nvPicPr>
                         <pic:blipFill>
-                          <a:blip r:embed="rId12">
+                          <a:blip r:embed="rId14">
                             <a:extLst>
                               <a:ext uri="{28A0092B-C50C-407E-A947-70E740481C1C}">
                                 <a14:useLocalDpi xmlns:a14="http://schemas.microsoft.com/office/drawing/2010/main" val="0"/>
@@ -1409,7 +1526,7 @@
                           </pic:cNvPicPr>
                         </pic:nvPicPr>
                         <pic:blipFill>
-                          <a:blip r:embed="rId13" cstate="print">
+                          <a:blip r:embed="rId15" cstate="print">
                             <a:extLst>
                               <a:ext uri="{28A0092B-C50C-407E-A947-70E740481C1C}">
                                 <a14:useLocalDpi xmlns:a14="http://schemas.microsoft.com/office/drawing/2010/main" val="0"/>
@@ -1453,8 +1570,15 @@
               <w:jc w:val="center"/>
             </w:pPr>
             <w:r>
-              <w:lastRenderedPageBreak/>
-              <w:t>Solo icono (versión blanco)</w:t>
+              <w:t>Solo icono (</w:t>
+            </w:r>
+            <w:proofErr w:type="gramStart"/>
+            <w:r>
+              <w:t>versión blanco</w:t>
+            </w:r>
+            <w:proofErr w:type="gramEnd"/>
+            <w:r>
+              <w:t>)</w:t>
             </w:r>
           </w:p>
         </w:tc>
@@ -1643,7 +1767,7 @@
                           <pic:cNvPicPr/>
                         </pic:nvPicPr>
                         <pic:blipFill>
-                          <a:blip r:embed="rId14"/>
+                          <a:blip r:embed="rId16"/>
                           <a:stretch>
                             <a:fillRect/>
                           </a:stretch>
@@ -1665,12 +1789,26 @@
             </w:r>
           </w:p>
           <w:p>
-            <w:hyperlink r:id="rId15" w:history="1">
+            <w:hyperlink r:id="rId17" w:history="1">
               <w:r>
                 <w:rPr>
                   <w:rStyle w:val="Hipervnculo"/>
                 </w:rPr>
-                <w:t>Enlace a Google Fonts para descargar</w:t>
+                <w:t xml:space="preserve">Enlace a Google </w:t>
+              </w:r>
+              <w:proofErr w:type="spellStart"/>
+              <w:r>
+                <w:rPr>
+                  <w:rStyle w:val="Hipervnculo"/>
+                </w:rPr>
+                <w:t>Fonts</w:t>
+              </w:r>
+              <w:proofErr w:type="spellEnd"/>
+              <w:r>
+                <w:rPr>
+                  <w:rStyle w:val="Hipervnculo"/>
+                </w:rPr>
+                <w:t xml:space="preserve"> para descargar</w:t>
               </w:r>
             </w:hyperlink>
           </w:p>
@@ -1687,6 +1825,7 @@
               <w:jc w:val="center"/>
             </w:pPr>
             <w:r>
+              <w:lastRenderedPageBreak/>
               <w:t>H1</w:t>
             </w:r>
           </w:p>
@@ -1704,6 +1843,7 @@
                 <w:lang w:val="en-US"/>
               </w:rPr>
             </w:pPr>
+            <w:proofErr w:type="spellStart"/>
             <w:r>
               <w:rPr>
                 <w:rFonts w:ascii="ProvanInline-Regular" w:hAnsi="ProvanInline-Regular"/>
@@ -1711,7 +1851,17 @@
                 <w:szCs w:val="160"/>
                 <w:lang w:val="en-US"/>
               </w:rPr>
-              <w:t>ProvanInline-Regular</w:t>
+              <w:t>ProvanInline</w:t>
+            </w:r>
+            <w:proofErr w:type="spellEnd"/>
+            <w:r>
+              <w:rPr>
+                <w:rFonts w:ascii="ProvanInline-Regular" w:hAnsi="ProvanInline-Regular"/>
+                <w:sz w:val="48"/>
+                <w:szCs w:val="160"/>
+                <w:lang w:val="en-US"/>
+              </w:rPr>
+              <w:t>-Regular</w:t>
             </w:r>
             <w:commentRangeStart w:id="0"/>
             <w:commentRangeEnd w:id="0"/>
@@ -1751,6 +1901,7 @@
                 <w:szCs w:val="96"/>
               </w:rPr>
             </w:pPr>
+            <w:proofErr w:type="spellStart"/>
             <w:r>
               <w:rPr>
                 <w:rFonts w:ascii="Glaschu-Inline" w:hAnsi="Glaschu-Inline"/>
@@ -1759,6 +1910,7 @@
               </w:rPr>
               <w:t>Glaschu-Inline</w:t>
             </w:r>
+            <w:proofErr w:type="spellEnd"/>
           </w:p>
         </w:tc>
       </w:tr>
@@ -1930,6 +2082,7 @@
         </w:rPr>
       </w:pPr>
       <w:commentRangeStart w:id="1"/>
+      <w:proofErr w:type="spellStart"/>
       <w:r>
         <w:rPr>
           <w:rFonts w:ascii="Glaschu-Inline" w:hAnsi="Glaschu-Inline"/>
@@ -1938,6 +2091,7 @@
         </w:rPr>
         <w:t>Glaschu-Inline</w:t>
       </w:r>
+      <w:proofErr w:type="spellEnd"/>
     </w:p>
     <w:p>
       <w:pPr>
@@ -1948,6 +2102,7 @@
           <w:lang w:val="en-US"/>
         </w:rPr>
       </w:pPr>
+      <w:proofErr w:type="spellStart"/>
       <w:r>
         <w:rPr>
           <w:rFonts w:ascii="ProvanInline-Regular" w:hAnsi="ProvanInline-Regular"/>
@@ -1955,7 +2110,17 @@
           <w:szCs w:val="160"/>
           <w:lang w:val="en-US"/>
         </w:rPr>
-        <w:t>ProvanInline-Regular</w:t>
+        <w:t>ProvanInline</w:t>
+      </w:r>
+      <w:proofErr w:type="spellEnd"/>
+      <w:r>
+        <w:rPr>
+          <w:rFonts w:ascii="ProvanInline-Regular" w:hAnsi="ProvanInline-Regular"/>
+          <w:sz w:val="48"/>
+          <w:szCs w:val="160"/>
+          <w:lang w:val="en-US"/>
+        </w:rPr>
+        <w:t>-Regular</w:t>
       </w:r>
       <w:commentRangeEnd w:id="1"/>
       <w:r>
@@ -1984,12 +2149,28 @@
         </w:rPr>
         <w:t xml:space="preserve">3.2.- </w:t>
       </w:r>
+      <w:proofErr w:type="spellStart"/>
       <w:r>
         <w:rPr>
           <w:lang w:val="en-US"/>
         </w:rPr>
-        <w:t>Estilos de la tipografía</w:t>
-      </w:r>
+        <w:t>Estilos</w:t>
+      </w:r>
+      <w:proofErr w:type="spellEnd"/>
+      <w:r>
+        <w:rPr>
+          <w:lang w:val="en-US"/>
+        </w:rPr>
+        <w:t xml:space="preserve"> de la </w:t>
+      </w:r>
+      <w:proofErr w:type="spellStart"/>
+      <w:r>
+        <w:rPr>
+          <w:lang w:val="en-US"/>
+        </w:rPr>
+        <w:t>tipografía</w:t>
+      </w:r>
+      <w:proofErr w:type="spellEnd"/>
       <w:r>
         <w:rPr>
           <w:lang w:val="en-US"/>
@@ -2047,8 +2228,18 @@
                 <w:bCs/>
                 <w:lang w:val="en-US"/>
               </w:rPr>
-              <w:t>Tipo de texto</w:t>
-            </w:r>
+              <w:t xml:space="preserve">Tipo de </w:t>
+            </w:r>
+            <w:proofErr w:type="spellStart"/>
+            <w:r>
+              <w:rPr>
+                <w:b/>
+                <w:bCs/>
+                <w:lang w:val="en-US"/>
+              </w:rPr>
+              <w:t>texto</w:t>
+            </w:r>
+            <w:proofErr w:type="spellEnd"/>
           </w:p>
         </w:tc>
         <w:tc>
@@ -2066,6 +2257,7 @@
                 <w:lang w:val="en-US"/>
               </w:rPr>
             </w:pPr>
+            <w:proofErr w:type="spellStart"/>
             <w:r>
               <w:rPr>
                 <w:b/>
@@ -2074,6 +2266,7 @@
               </w:rPr>
               <w:t>Formato</w:t>
             </w:r>
+            <w:proofErr w:type="spellEnd"/>
           </w:p>
         </w:tc>
       </w:tr>
@@ -2227,11 +2420,19 @@
                 <w:lang w:val="en-US"/>
               </w:rPr>
             </w:pPr>
-            <w:r>
-              <w:rPr>
-                <w:lang w:val="en-US"/>
-              </w:rPr>
-              <w:t>Texto normal</w:t>
+            <w:proofErr w:type="spellStart"/>
+            <w:r>
+              <w:rPr>
+                <w:lang w:val="en-US"/>
+              </w:rPr>
+              <w:t>Texto</w:t>
+            </w:r>
+            <w:proofErr w:type="spellEnd"/>
+            <w:r>
+              <w:rPr>
+                <w:lang w:val="en-US"/>
+              </w:rPr>
+              <w:t xml:space="preserve"> normal</w:t>
             </w:r>
           </w:p>
         </w:tc>
@@ -2417,12 +2618,16 @@
                 <w:lang w:val="en-US"/>
               </w:rPr>
             </w:pPr>
+            <w:proofErr w:type="spellStart"/>
+            <w:proofErr w:type="gramStart"/>
             <w:r>
               <w:rPr>
                 <w:lang w:val="en-US"/>
               </w:rPr>
               <w:t>Enlaces:hover</w:t>
             </w:r>
+            <w:proofErr w:type="spellEnd"/>
+            <w:proofErr w:type="gramEnd"/>
           </w:p>
         </w:tc>
         <w:tc>
@@ -2509,12 +2714,16 @@
                 <w:lang w:val="en-US"/>
               </w:rPr>
             </w:pPr>
+            <w:proofErr w:type="spellStart"/>
+            <w:proofErr w:type="gramStart"/>
             <w:r>
               <w:rPr>
                 <w:lang w:val="en-US"/>
               </w:rPr>
               <w:t>Enlaces:active</w:t>
             </w:r>
+            <w:proofErr w:type="spellEnd"/>
+            <w:proofErr w:type="gramEnd"/>
           </w:p>
         </w:tc>
         <w:tc>
@@ -2801,7 +3010,6 @@
               <w:rPr>
                 <w:lang w:val="en-US"/>
               </w:rPr>
-              <w:lastRenderedPageBreak/>
               <w:t>H3</w:t>
             </w:r>
           </w:p>
@@ -3192,7 +3400,31 @@
           <w:szCs w:val="32"/>
           <w14:ligatures w14:val="standardContextual"/>
         </w:rPr>
-        <w:t>4.- Wireframe.</w:t>
+        <w:t xml:space="preserve">4.- </w:t>
+      </w:r>
+      <w:proofErr w:type="spellStart"/>
+      <w:r>
+        <w:rPr>
+          <w:rFonts w:ascii="Calibri Light" w:eastAsia="Times New Roman" w:hAnsi="Calibri Light" w:cs="Times New Roman"/>
+          <w:color w:val="2F5496"/>
+          <w:kern w:val="2"/>
+          <w:sz w:val="32"/>
+          <w:szCs w:val="32"/>
+          <w14:ligatures w14:val="standardContextual"/>
+        </w:rPr>
+        <w:t>Wireframe</w:t>
+      </w:r>
+      <w:proofErr w:type="spellEnd"/>
+      <w:r>
+        <w:rPr>
+          <w:rFonts w:ascii="Calibri Light" w:eastAsia="Times New Roman" w:hAnsi="Calibri Light" w:cs="Times New Roman"/>
+          <w:color w:val="2F5496"/>
+          <w:kern w:val="2"/>
+          <w:sz w:val="32"/>
+          <w:szCs w:val="32"/>
+          <w14:ligatures w14:val="standardContextual"/>
+        </w:rPr>
+        <w:t>.</w:t>
       </w:r>
     </w:p>
     <w:p>
@@ -3213,11 +3445,19 @@
         </w:rPr>
         <w:t xml:space="preserve">4.1.- </w:t>
       </w:r>
+      <w:proofErr w:type="spellStart"/>
       <w:r>
         <w:rPr>
           <w:rStyle w:val="Ttulo2Car"/>
         </w:rPr>
-        <w:t>Wireframe Completo</w:t>
+        <w:t>Wireframe</w:t>
+      </w:r>
+      <w:proofErr w:type="spellEnd"/>
+      <w:r>
+        <w:rPr>
+          <w:rStyle w:val="Ttulo2Car"/>
+        </w:rPr>
+        <w:t xml:space="preserve"> Completo</w:t>
       </w:r>
       <w:r>
         <w:rPr>
@@ -3253,7 +3493,7 @@
                     </pic:cNvPicPr>
                   </pic:nvPicPr>
                   <pic:blipFill>
-                    <a:blip r:embed="rId20" cstate="print">
+                    <a:blip r:embed="rId22" cstate="print">
                       <a:extLst>
                         <a:ext uri="{28A0092B-C50C-407E-A947-70E740481C1C}">
                           <a14:useLocalDpi xmlns:a14="http://schemas.microsoft.com/office/drawing/2010/main" val="0"/>
@@ -3300,8 +3540,13 @@
         <w:t xml:space="preserve">4.2.- </w:t>
       </w:r>
       <w:r>
-        <w:t>Pagina Login</w:t>
-      </w:r>
+        <w:t xml:space="preserve">Pagina </w:t>
+      </w:r>
+      <w:proofErr w:type="spellStart"/>
+      <w:r>
+        <w:t>Login</w:t>
+      </w:r>
+      <w:proofErr w:type="spellEnd"/>
       <w:r>
         <w:t>.</w:t>
       </w:r>
@@ -3332,7 +3577,7 @@
                     </pic:cNvPicPr>
                   </pic:nvPicPr>
                   <pic:blipFill>
-                    <a:blip r:embed="rId21">
+                    <a:blip r:embed="rId23">
                       <a:extLst>
                         <a:ext uri="{28A0092B-C50C-407E-A947-70E740481C1C}">
                           <a14:useLocalDpi xmlns:a14="http://schemas.microsoft.com/office/drawing/2010/main" val="0"/>
@@ -3410,7 +3655,7 @@
                     </pic:cNvPicPr>
                   </pic:nvPicPr>
                   <pic:blipFill>
-                    <a:blip r:embed="rId22">
+                    <a:blip r:embed="rId24">
                       <a:extLst>
                         <a:ext uri="{28A0092B-C50C-407E-A947-70E740481C1C}">
                           <a14:useLocalDpi xmlns:a14="http://schemas.microsoft.com/office/drawing/2010/main" val="0"/>
@@ -3494,7 +3739,7 @@
                     </pic:cNvPicPr>
                   </pic:nvPicPr>
                   <pic:blipFill>
-                    <a:blip r:embed="rId23">
+                    <a:blip r:embed="rId25">
                       <a:extLst>
                         <a:ext uri="{28A0092B-C50C-407E-A947-70E740481C1C}">
                           <a14:useLocalDpi xmlns:a14="http://schemas.microsoft.com/office/drawing/2010/main" val="0"/>
@@ -3540,7 +3785,15 @@
         <w:t xml:space="preserve">4.5.- </w:t>
       </w:r>
       <w:r>
-        <w:t>Pagina Categoria Test</w:t>
+        <w:t xml:space="preserve">Pagina </w:t>
+      </w:r>
+      <w:proofErr w:type="spellStart"/>
+      <w:r>
+        <w:t>Categoria</w:t>
+      </w:r>
+      <w:proofErr w:type="spellEnd"/>
+      <w:r>
+        <w:t xml:space="preserve"> Test</w:t>
       </w:r>
       <w:r>
         <w:t>.</w:t>
@@ -3572,7 +3825,7 @@
                     </pic:cNvPicPr>
                   </pic:nvPicPr>
                   <pic:blipFill>
-                    <a:blip r:embed="rId24">
+                    <a:blip r:embed="rId26">
                       <a:extLst>
                         <a:ext uri="{28A0092B-C50C-407E-A947-70E740481C1C}">
                           <a14:useLocalDpi xmlns:a14="http://schemas.microsoft.com/office/drawing/2010/main" val="0"/>
@@ -3653,7 +3906,7 @@
                     </pic:cNvPicPr>
                   </pic:nvPicPr>
                   <pic:blipFill>
-                    <a:blip r:embed="rId23">
+                    <a:blip r:embed="rId25">
                       <a:extLst>
                         <a:ext uri="{28A0092B-C50C-407E-A947-70E740481C1C}">
                           <a14:useLocalDpi xmlns:a14="http://schemas.microsoft.com/office/drawing/2010/main" val="0"/>
@@ -3751,6 +4004,127 @@
   <w16cid:commentId w16cid:paraId="4649D55B" w16cid:durableId="27F78351"/>
   <w16cid:commentId w16cid:paraId="29011766" w16cid:durableId="27F190C7"/>
 </w16cid:commentsIds>
+</file>
+
+<file path=word/numbering.xml><?xml version="1.0" encoding="utf-8"?>
+<w:numbering xmlns:wpc="http://schemas.microsoft.com/office/word/2010/wordprocessingCanvas" xmlns:cx="http://schemas.microsoft.com/office/drawing/2014/chartex" xmlns:cx1="http://schemas.microsoft.com/office/drawing/2015/9/8/chartex" xmlns:cx2="http://schemas.microsoft.com/office/drawing/2015/10/21/chartex" xmlns:cx3="http://schemas.microsoft.com/office/drawing/2016/5/9/chartex" xmlns:cx4="http://schemas.microsoft.com/office/drawing/2016/5/10/chartex" xmlns:cx5="http://schemas.microsoft.com/office/drawing/2016/5/11/chartex" xmlns:cx6="http://schemas.microsoft.com/office/drawing/2016/5/12/chartex" xmlns:cx7="http://schemas.microsoft.com/office/drawing/2016/5/13/chartex" xmlns:cx8="http://schemas.microsoft.com/office/drawing/2016/5/14/chartex" xmlns:mc="http://schemas.openxmlformats.org/markup-compatibility/2006" xmlns:aink="http://schemas.microsoft.com/office/drawing/2016/ink" xmlns:am3d="http://schemas.microsoft.com/office/drawing/2017/model3d" xmlns:o="urn:schemas-microsoft-com:office:office" xmlns:oel="http://schemas.microsoft.com/office/2019/extlst" xmlns:r="http://schemas.openxmlformats.org/officeDocument/2006/relationships" xmlns:m="http://schemas.openxmlformats.org/officeDocument/2006/math" xmlns:v="urn:schemas-microsoft-com:vml" xmlns:wp14="http://schemas.microsoft.com/office/word/2010/wordprocessingDrawing" xmlns:wp="http://schemas.openxmlformats.org/drawingml/2006/wordprocessingDrawing" xmlns:w10="urn:schemas-microsoft-com:office:word" xmlns:w="http://schemas.openxmlformats.org/wordprocessingml/2006/main" xmlns:w14="http://schemas.microsoft.com/office/word/2010/wordml" xmlns:w15="http://schemas.microsoft.com/office/word/2012/wordml" xmlns:w16cex="http://schemas.microsoft.com/office/word/2018/wordml/cex" xmlns:w16cid="http://schemas.microsoft.com/office/word/2016/wordml/cid" xmlns:w16="http://schemas.microsoft.com/office/word/2018/wordml" xmlns:w16du="http://schemas.microsoft.com/office/word/2023/wordml/word16du" xmlns:w16sdtdh="http://schemas.microsoft.com/office/word/2020/wordml/sdtdatahash" xmlns:w16se="http://schemas.microsoft.com/office/word/2015/wordml/symex" xmlns:wpg="http://schemas.microsoft.com/office/word/2010/wordprocessingGroup" xmlns:wpi="http://schemas.microsoft.com/office/word/2010/wordprocessingInk" xmlns:wne="http://schemas.microsoft.com/office/word/2006/wordml" xmlns:wps="http://schemas.microsoft.com/office/word/2010/wordprocessingShape" mc:Ignorable="w14 w15 w16se w16cid w16 w16cex w16sdtdh wp14">
+  <w:abstractNum w:abstractNumId="0" w15:restartNumberingAfterBreak="0">
+    <w:nsid w:val="049A2A2D"/>
+    <w:multiLevelType w:val="hybridMultilevel"/>
+    <w:tmpl w:val="BB6A6C36"/>
+    <w:lvl w:ilvl="0" w:tplc="0C0A0001">
+      <w:start w:val="1"/>
+      <w:numFmt w:val="bullet"/>
+      <w:lvlText w:val=""/>
+      <w:lvlJc w:val="left"/>
+      <w:pPr>
+        <w:ind w:left="720" w:hanging="360"/>
+      </w:pPr>
+      <w:rPr>
+        <w:rFonts w:ascii="Symbol" w:hAnsi="Symbol" w:hint="default"/>
+      </w:rPr>
+    </w:lvl>
+    <w:lvl w:ilvl="1" w:tplc="0C0A0003" w:tentative="1">
+      <w:start w:val="1"/>
+      <w:numFmt w:val="bullet"/>
+      <w:lvlText w:val="o"/>
+      <w:lvlJc w:val="left"/>
+      <w:pPr>
+        <w:ind w:left="1440" w:hanging="360"/>
+      </w:pPr>
+      <w:rPr>
+        <w:rFonts w:ascii="Courier New" w:hAnsi="Courier New" w:cs="Courier New" w:hint="default"/>
+      </w:rPr>
+    </w:lvl>
+    <w:lvl w:ilvl="2" w:tplc="0C0A0005" w:tentative="1">
+      <w:start w:val="1"/>
+      <w:numFmt w:val="bullet"/>
+      <w:lvlText w:val=""/>
+      <w:lvlJc w:val="left"/>
+      <w:pPr>
+        <w:ind w:left="2160" w:hanging="360"/>
+      </w:pPr>
+      <w:rPr>
+        <w:rFonts w:ascii="Wingdings" w:hAnsi="Wingdings" w:hint="default"/>
+      </w:rPr>
+    </w:lvl>
+    <w:lvl w:ilvl="3" w:tplc="0C0A0001" w:tentative="1">
+      <w:start w:val="1"/>
+      <w:numFmt w:val="bullet"/>
+      <w:lvlText w:val=""/>
+      <w:lvlJc w:val="left"/>
+      <w:pPr>
+        <w:ind w:left="2880" w:hanging="360"/>
+      </w:pPr>
+      <w:rPr>
+        <w:rFonts w:ascii="Symbol" w:hAnsi="Symbol" w:hint="default"/>
+      </w:rPr>
+    </w:lvl>
+    <w:lvl w:ilvl="4" w:tplc="0C0A0003" w:tentative="1">
+      <w:start w:val="1"/>
+      <w:numFmt w:val="bullet"/>
+      <w:lvlText w:val="o"/>
+      <w:lvlJc w:val="left"/>
+      <w:pPr>
+        <w:ind w:left="3600" w:hanging="360"/>
+      </w:pPr>
+      <w:rPr>
+        <w:rFonts w:ascii="Courier New" w:hAnsi="Courier New" w:cs="Courier New" w:hint="default"/>
+      </w:rPr>
+    </w:lvl>
+    <w:lvl w:ilvl="5" w:tplc="0C0A0005" w:tentative="1">
+      <w:start w:val="1"/>
+      <w:numFmt w:val="bullet"/>
+      <w:lvlText w:val=""/>
+      <w:lvlJc w:val="left"/>
+      <w:pPr>
+        <w:ind w:left="4320" w:hanging="360"/>
+      </w:pPr>
+      <w:rPr>
+        <w:rFonts w:ascii="Wingdings" w:hAnsi="Wingdings" w:hint="default"/>
+      </w:rPr>
+    </w:lvl>
+    <w:lvl w:ilvl="6" w:tplc="0C0A0001" w:tentative="1">
+      <w:start w:val="1"/>
+      <w:numFmt w:val="bullet"/>
+      <w:lvlText w:val=""/>
+      <w:lvlJc w:val="left"/>
+      <w:pPr>
+        <w:ind w:left="5040" w:hanging="360"/>
+      </w:pPr>
+      <w:rPr>
+        <w:rFonts w:ascii="Symbol" w:hAnsi="Symbol" w:hint="default"/>
+      </w:rPr>
+    </w:lvl>
+    <w:lvl w:ilvl="7" w:tplc="0C0A0003" w:tentative="1">
+      <w:start w:val="1"/>
+      <w:numFmt w:val="bullet"/>
+      <w:lvlText w:val="o"/>
+      <w:lvlJc w:val="left"/>
+      <w:pPr>
+        <w:ind w:left="5760" w:hanging="360"/>
+      </w:pPr>
+      <w:rPr>
+        <w:rFonts w:ascii="Courier New" w:hAnsi="Courier New" w:cs="Courier New" w:hint="default"/>
+      </w:rPr>
+    </w:lvl>
+    <w:lvl w:ilvl="8" w:tplc="0C0A0005" w:tentative="1">
+      <w:start w:val="1"/>
+      <w:numFmt w:val="bullet"/>
+      <w:lvlText w:val=""/>
+      <w:lvlJc w:val="left"/>
+      <w:pPr>
+        <w:ind w:left="6480" w:hanging="360"/>
+      </w:pPr>
+      <w:rPr>
+        <w:rFonts w:ascii="Wingdings" w:hAnsi="Wingdings" w:hint="default"/>
+      </w:rPr>
+    </w:lvl>
+  </w:abstractNum>
+  <w:num w:numId="1" w16cid:durableId="619147448">
+    <w:abstractNumId w:val="0"/>
+  </w:num>
+</w:numbering>
 </file>
 
 <file path=word/people.xml><?xml version="1.0" encoding="utf-8"?>
@@ -4439,6 +4813,17 @@
       <w:u w:val="single"/>
     </w:rPr>
   </w:style>
+  <w:style w:type="paragraph" w:styleId="Prrafodelista">
+    <w:name w:val="List Paragraph"/>
+    <w:basedOn w:val="Normal"/>
+    <w:uiPriority w:val="34"/>
+    <w:qFormat/>
+    <w:rsid w:val="00D40293"/>
+    <w:pPr>
+      <w:ind w:left="720"/>
+      <w:contextualSpacing/>
+    </w:pPr>
+  </w:style>
 </w:styles>
 </file>
 

</xml_diff>